<commit_message>
updated the validation tutorial
</commit_message>
<xml_diff>
--- a/wiki/tutorial/1 - Identification/1.5 - Peptide and Protein Validation/1.5_peptide_and_protein_validation.docx
+++ b/wiki/tutorial/1 - Identification/1.5 - Peptide and Protein Validation/1.5_peptide_and_protein_validation.docx
@@ -1,6 +1,6 @@
 
 <file path=word/document.xml><?xml version="1.0" encoding="utf-8"?>
-<w:document xmlns:ve="http://schemas.openxmlformats.org/markup-compatibility/2006" xmlns:o="urn:schemas-microsoft-com:office:office" xmlns:r="http://schemas.openxmlformats.org/officeDocument/2006/relationships" xmlns:m="http://schemas.openxmlformats.org/officeDocument/2006/math" xmlns:v="urn:schemas-microsoft-com:vml" xmlns:wp="http://schemas.openxmlformats.org/drawingml/2006/wordprocessingDrawing" xmlns:w10="urn:schemas-microsoft-com:office:word" xmlns:w="http://schemas.openxmlformats.org/wordprocessingml/2006/main" xmlns:wne="http://schemas.microsoft.com/office/word/2006/wordml">
+<w:document xmlns:wpc="http://schemas.microsoft.com/office/word/2010/wordprocessingCanvas" xmlns:mc="http://schemas.openxmlformats.org/markup-compatibility/2006" xmlns:o="urn:schemas-microsoft-com:office:office" xmlns:r="http://schemas.openxmlformats.org/officeDocument/2006/relationships" xmlns:m="http://schemas.openxmlformats.org/officeDocument/2006/math" xmlns:v="urn:schemas-microsoft-com:vml" xmlns:wp14="http://schemas.microsoft.com/office/word/2010/wordprocessingDrawing" xmlns:wp="http://schemas.openxmlformats.org/drawingml/2006/wordprocessingDrawing" xmlns:w10="urn:schemas-microsoft-com:office:word" xmlns:w="http://schemas.openxmlformats.org/wordprocessingml/2006/main" xmlns:w14="http://schemas.microsoft.com/office/word/2010/wordml" xmlns:wpg="http://schemas.microsoft.com/office/word/2010/wordprocessingGroup" xmlns:wpi="http://schemas.microsoft.com/office/word/2010/wordprocessingInk" xmlns:wne="http://schemas.microsoft.com/office/word/2006/wordml" xmlns:wps="http://schemas.microsoft.com/office/word/2010/wordprocessingShape" mc:Ignorable="w14 wp14">
   <w:body>
     <w:p>
       <w:pPr>
@@ -26,7 +26,6 @@
       <w:pPr>
         <w:jc w:val="both"/>
       </w:pPr>
-      <w:commentRangeStart w:id="0"/>
       <w:r>
         <w:rPr>
           <w:lang w:val="en-GB"/>
@@ -42,10 +41,9 @@
       <w:proofErr w:type="spellStart"/>
       <w:r>
         <w:rPr>
-          <w:i/>
-          <w:lang w:val="en-GB"/>
-        </w:rPr>
-        <w:t>Pyrococcus</w:t>
+          <w:lang w:val="en-GB"/>
+        </w:rPr>
+        <w:t>HeLa</w:t>
       </w:r>
       <w:proofErr w:type="spellEnd"/>
       <w:r>
@@ -55,40 +53,17 @@
         </w:rPr>
         <w:t xml:space="preserve"> </w:t>
       </w:r>
-      <w:proofErr w:type="spellStart"/>
-      <w:r>
-        <w:rPr>
-          <w:i/>
-          <w:lang w:val="en-GB"/>
-        </w:rPr>
-        <w:t>furiosus</w:t>
-      </w:r>
-      <w:proofErr w:type="spellEnd"/>
-      <w:r>
-        <w:rPr>
-          <w:i/>
-          <w:lang w:val="en-GB"/>
-        </w:rPr>
-        <w:t xml:space="preserve"> </w:t>
-      </w:r>
-      <w:r>
-        <w:rPr>
-          <w:lang w:val="en-GB"/>
-        </w:rPr>
-        <w:t xml:space="preserve">project </w:t>
-      </w:r>
-      <w:commentRangeEnd w:id="0"/>
-      <w:r>
-        <w:rPr>
-          <w:rStyle w:val="CommentReference"/>
-        </w:rPr>
-        <w:commentReference w:id="0"/>
-      </w:r>
-      <w:r>
-        <w:rPr>
-          <w:lang w:val="en-GB"/>
-        </w:rPr>
-        <w:t>which has been used in the previous sections</w:t>
+      <w:r>
+        <w:rPr>
+          <w:lang w:val="en-GB"/>
+        </w:rPr>
+        <w:t xml:space="preserve">project which has been used in the previous </w:t>
+      </w:r>
+      <w:r>
+        <w:rPr>
+          <w:lang w:val="en-GB"/>
+        </w:rPr>
+        <w:t>chapters</w:t>
       </w:r>
       <w:r>
         <w:rPr>
@@ -176,14 +151,8 @@
     </w:p>
     <w:p>
       <w:pPr>
-        <w:jc w:val="both"/>
-        <w:rPr>
-          <w:noProof/>
-          <w:lang w:eastAsia="de-DE"/>
-        </w:rPr>
-      </w:pPr>
-    </w:p>
-    <w:p>
+        <w:jc w:val="center"/>
+      </w:pPr>
       <w:r>
         <w:rPr>
           <w:noProof/>
@@ -191,9 +160,9 @@
         </w:rPr>
         <w:drawing>
           <wp:inline distT="0" distB="0" distL="0" distR="0">
-            <wp:extent cx="5939790" cy="841375"/>
-            <wp:effectExtent l="38100" t="38100" r="80010" b="73025"/>
-            <wp:docPr id="7" name="Grafik 7" descr="C:\Users\vaudel\Documents\rendus\tutorials\tutorials protein identification\5 validation\illustrations\ps 1.png"/>
+            <wp:extent cx="5937250" cy="889000"/>
+            <wp:effectExtent l="38100" t="38100" r="82550" b="82550"/>
+            <wp:docPr id="1" name="Picture 1" descr="\\eir.uib.no\Home2\mva037\tutorials\1- identification\15- Peptide and Protein Validation\illustrations\protein table.png"/>
             <wp:cNvGraphicFramePr>
               <a:graphicFrameLocks xmlns:a="http://schemas.openxmlformats.org/drawingml/2006/main" noChangeAspect="1"/>
             </wp:cNvGraphicFramePr>
@@ -201,7 +170,7 @@
               <a:graphicData uri="http://schemas.openxmlformats.org/drawingml/2006/picture">
                 <pic:pic xmlns:pic="http://schemas.openxmlformats.org/drawingml/2006/picture">
                   <pic:nvPicPr>
-                    <pic:cNvPr id="0" name="Picture 2" descr="C:\Users\vaudel\Documents\rendus\tutorials\tutorials protein identification\5 validation\illustrations\ps 1.png"/>
+                    <pic:cNvPr id="0" name="Picture 2" descr="\\eir.uib.no\Home2\mva037\tutorials\1- identification\15- Peptide and Protein Validation\illustrations\protein table.png"/>
                     <pic:cNvPicPr>
                       <a:picLocks noChangeAspect="1" noChangeArrowheads="1"/>
                     </pic:cNvPicPr>
@@ -210,7 +179,7 @@
                     <a:blip r:embed="rId9" cstate="print">
                       <a:extLst>
                         <a:ext uri="{28A0092B-C50C-407E-A947-70E740481C1C}">
-                          <a14:useLocalDpi xmlns="" xmlns:wpc="http://schemas.microsoft.com/office/word/2010/wordprocessingCanvas" xmlns:mc="http://schemas.openxmlformats.org/markup-compatibility/2006" xmlns:o="urn:schemas-microsoft-com:office:office" xmlns:v="urn:schemas-microsoft-com:vml" xmlns:wp14="http://schemas.microsoft.com/office/word/2010/wordprocessingDrawing" xmlns:w10="urn:schemas-microsoft-com:office:word" xmlns:w="http://schemas.openxmlformats.org/wordprocessingml/2006/main" xmlns:w14="http://schemas.microsoft.com/office/word/2010/wordml" xmlns:wpg="http://schemas.microsoft.com/office/word/2010/wordprocessingGroup" xmlns:wpi="http://schemas.microsoft.com/office/word/2010/wordprocessingInk" xmlns:wps="http://schemas.microsoft.com/office/word/2010/wordprocessingShape" xmlns:a14="http://schemas.microsoft.com/office/drawing/2010/main" val="0"/>
+                          <a14:useLocalDpi xmlns:a14="http://schemas.microsoft.com/office/drawing/2010/main" val="0"/>
                         </a:ext>
                       </a:extLst>
                     </a:blip>
@@ -222,7 +191,7 @@
                   <pic:spPr bwMode="auto">
                     <a:xfrm>
                       <a:off x="0" y="0"/>
-                      <a:ext cx="5939790" cy="841375"/>
+                      <a:ext cx="5937250" cy="889000"/>
                     </a:xfrm>
                     <a:prstGeom prst="rect">
                       <a:avLst/>
@@ -250,11 +219,6 @@
       <w:pPr>
         <w:jc w:val="both"/>
       </w:pPr>
-    </w:p>
-    <w:p>
-      <w:pPr>
-        <w:jc w:val="both"/>
-      </w:pPr>
       <w:r>
         <w:t xml:space="preserve">Note that some </w:t>
       </w:r>
@@ -280,15 +244,22 @@
         <w:t>s</w:t>
       </w:r>
       <w:r>
-        <w:t xml:space="preserve">. Some of these low quality hits are likely to be random matches introduced by </w:t>
-      </w:r>
-      <w:r>
-        <w:t>errors o</w:t>
-      </w:r>
-      <w:bookmarkStart w:id="1" w:name="_GoBack"/>
-      <w:bookmarkEnd w:id="1"/>
-      <w:r>
-        <w:t xml:space="preserve">f </w:t>
+        <w:t xml:space="preserve">. Some of these low quality hits are likely to be </w:t>
+      </w:r>
+      <w:r>
+        <w:t>false</w:t>
+      </w:r>
+      <w:r>
+        <w:t xml:space="preserve"> </w:t>
+      </w:r>
+      <w:r>
+        <w:t>identifications</w:t>
+      </w:r>
+      <w:r>
+        <w:t xml:space="preserve"> introduced by </w:t>
+      </w:r>
+      <w:r>
+        <w:t xml:space="preserve">errors of </w:t>
       </w:r>
       <w:r>
         <w:t xml:space="preserve">the search engines. We are now going to validate </w:t>
@@ -297,7 +268,15 @@
         <w:t xml:space="preserve">the </w:t>
       </w:r>
       <w:r>
-        <w:t xml:space="preserve">good quality hits, filtering out (most of) the </w:t>
+        <w:t xml:space="preserve">good quality hits, </w:t>
+      </w:r>
+      <w:proofErr w:type="gramStart"/>
+      <w:r>
+        <w:t>filtering</w:t>
+      </w:r>
+      <w:proofErr w:type="gramEnd"/>
+      <w:r>
+        <w:t xml:space="preserve"> out (most of) the </w:t>
       </w:r>
       <w:r>
         <w:rPr>
@@ -329,7 +308,7 @@
         <w:tblW w:w="8966" w:type="dxa"/>
         <w:jc w:val="center"/>
         <w:tblInd w:w="637" w:type="dxa"/>
-        <w:tblLook w:val="04A0"/>
+        <w:tblLook w:val="04A0" w:firstRow="1" w:lastRow="0" w:firstColumn="1" w:lastColumn="0" w:noHBand="0" w:noVBand="1"/>
       </w:tblPr>
       <w:tblGrid>
         <w:gridCol w:w="3064"/>
@@ -338,13 +317,13 @@
       </w:tblGrid>
       <w:tr>
         <w:trPr>
-          <w:cnfStyle w:val="100000000000"/>
+          <w:cnfStyle w:val="100000000000" w:firstRow="1" w:lastRow="0" w:firstColumn="0" w:lastColumn="0" w:oddVBand="0" w:evenVBand="0" w:oddHBand="0" w:evenHBand="0" w:firstRowFirstColumn="0" w:firstRowLastColumn="0" w:lastRowFirstColumn="0" w:lastRowLastColumn="0"/>
           <w:trHeight w:val="304"/>
           <w:jc w:val="center"/>
         </w:trPr>
         <w:tc>
           <w:tcPr>
-            <w:cnfStyle w:val="001000000000"/>
+            <w:cnfStyle w:val="001000000000" w:firstRow="0" w:lastRow="0" w:firstColumn="1" w:lastColumn="0" w:oddVBand="0" w:evenVBand="0" w:oddHBand="0" w:evenHBand="0" w:firstRowFirstColumn="0" w:firstRowLastColumn="0" w:lastRowFirstColumn="0" w:lastRowLastColumn="0"/>
             <w:tcW w:w="3064" w:type="dxa"/>
             <w:vAlign w:val="center"/>
           </w:tcPr>
@@ -362,7 +341,7 @@
           <w:p>
             <w:pPr>
               <w:jc w:val="center"/>
-              <w:cnfStyle w:val="100000000000"/>
+              <w:cnfStyle w:val="100000000000" w:firstRow="1" w:lastRow="0" w:firstColumn="0" w:lastColumn="0" w:oddVBand="0" w:evenVBand="0" w:oddHBand="0" w:evenHBand="0" w:firstRowFirstColumn="0" w:firstRowLastColumn="0" w:lastRowFirstColumn="0" w:lastRowLastColumn="0"/>
             </w:pPr>
             <w:r>
               <w:t>Validated proteins</w:t>
@@ -377,7 +356,7 @@
           <w:p>
             <w:pPr>
               <w:jc w:val="center"/>
-              <w:cnfStyle w:val="100000000000"/>
+              <w:cnfStyle w:val="100000000000" w:firstRow="1" w:lastRow="0" w:firstColumn="0" w:lastColumn="0" w:oddVBand="0" w:evenVBand="0" w:oddHBand="0" w:evenHBand="0" w:firstRowFirstColumn="0" w:firstRowLastColumn="0" w:lastRowFirstColumn="0" w:lastRowLastColumn="0"/>
             </w:pPr>
             <w:r>
               <w:t>Rejected proteins</w:t>
@@ -387,13 +366,13 @@
       </w:tr>
       <w:tr>
         <w:trPr>
-          <w:cnfStyle w:val="000000100000"/>
+          <w:cnfStyle w:val="000000100000" w:firstRow="0" w:lastRow="0" w:firstColumn="0" w:lastColumn="0" w:oddVBand="0" w:evenVBand="0" w:oddHBand="1" w:evenHBand="0" w:firstRowFirstColumn="0" w:firstRowLastColumn="0" w:lastRowFirstColumn="0" w:lastRowLastColumn="0"/>
           <w:trHeight w:val="784"/>
           <w:jc w:val="center"/>
         </w:trPr>
         <w:tc>
           <w:tcPr>
-            <w:cnfStyle w:val="001000000000"/>
+            <w:cnfStyle w:val="001000000000" w:firstRow="0" w:lastRow="0" w:firstColumn="1" w:lastColumn="0" w:oddVBand="0" w:evenVBand="0" w:oddHBand="0" w:evenHBand="0" w:firstRowFirstColumn="0" w:firstRowLastColumn="0" w:lastRowFirstColumn="0" w:lastRowLastColumn="0"/>
             <w:tcW w:w="3064" w:type="dxa"/>
             <w:vAlign w:val="center"/>
           </w:tcPr>
@@ -427,7 +406,7 @@
           <w:p>
             <w:pPr>
               <w:jc w:val="center"/>
-              <w:cnfStyle w:val="000000100000"/>
+              <w:cnfStyle w:val="000000100000" w:firstRow="0" w:lastRow="0" w:firstColumn="0" w:lastColumn="0" w:oddVBand="0" w:evenVBand="0" w:oddHBand="1" w:evenHBand="0" w:firstRowFirstColumn="0" w:firstRowLastColumn="0" w:lastRowFirstColumn="0" w:lastRowLastColumn="0"/>
             </w:pPr>
             <w:r>
               <w:t>True Positive</w:t>
@@ -442,7 +421,7 @@
           <w:p>
             <w:pPr>
               <w:jc w:val="center"/>
-              <w:cnfStyle w:val="000000100000"/>
+              <w:cnfStyle w:val="000000100000" w:firstRow="0" w:lastRow="0" w:firstColumn="0" w:lastColumn="0" w:oddVBand="0" w:evenVBand="0" w:oddHBand="1" w:evenHBand="0" w:firstRowFirstColumn="0" w:firstRowLastColumn="0" w:lastRowFirstColumn="0" w:lastRowLastColumn="0"/>
             </w:pPr>
             <w:r>
               <w:t>False Negative</w:t>
@@ -456,7 +435,7 @@
         </w:trPr>
         <w:tc>
           <w:tcPr>
-            <w:cnfStyle w:val="001000000000"/>
+            <w:cnfStyle w:val="001000000000" w:firstRow="0" w:lastRow="0" w:firstColumn="1" w:lastColumn="0" w:oddVBand="0" w:evenVBand="0" w:oddHBand="0" w:evenHBand="0" w:firstRowFirstColumn="0" w:firstRowLastColumn="0" w:lastRowFirstColumn="0" w:lastRowLastColumn="0"/>
             <w:tcW w:w="3064" w:type="dxa"/>
             <w:vAlign w:val="center"/>
           </w:tcPr>
@@ -477,7 +456,7 @@
           <w:p>
             <w:pPr>
               <w:jc w:val="center"/>
-              <w:cnfStyle w:val="000000000000"/>
+              <w:cnfStyle w:val="000000000000" w:firstRow="0" w:lastRow="0" w:firstColumn="0" w:lastColumn="0" w:oddVBand="0" w:evenVBand="0" w:oddHBand="0" w:evenHBand="0" w:firstRowFirstColumn="0" w:firstRowLastColumn="0" w:lastRowFirstColumn="0" w:lastRowLastColumn="0"/>
             </w:pPr>
             <w:r>
               <w:t>False Positive</w:t>
@@ -492,7 +471,7 @@
           <w:p>
             <w:pPr>
               <w:jc w:val="center"/>
-              <w:cnfStyle w:val="000000000000"/>
+              <w:cnfStyle w:val="000000000000" w:firstRow="0" w:lastRow="0" w:firstColumn="0" w:lastColumn="0" w:oddVBand="0" w:evenVBand="0" w:oddHBand="0" w:evenHBand="0" w:firstRowFirstColumn="0" w:firstRowLastColumn="0" w:lastRowFirstColumn="0" w:lastRowLastColumn="0"/>
             </w:pPr>
             <w:r>
               <w:t>True Negative</w:t>
@@ -510,7 +489,7 @@
       <w:pPr>
         <w:jc w:val="both"/>
         <w:rPr>
-          <w:i/>
+          <w:lang w:val="en-GB"/>
         </w:rPr>
       </w:pPr>
       <w:r>
@@ -520,25 +499,66 @@
         <w:rPr>
           <w:i/>
         </w:rPr>
-        <w:t xml:space="preserve"> Which population do we want to retain? To control?</w:t>
+        <w:t xml:space="preserve"> Which population do we want to retain? </w:t>
+      </w:r>
+      <w:proofErr w:type="gramStart"/>
+      <w:r>
+        <w:rPr>
+          <w:i/>
+        </w:rPr>
+        <w:t>To control?</w:t>
+      </w:r>
+      <w:proofErr w:type="gramEnd"/>
+      <w:r>
+        <w:rPr>
+          <w:lang w:val="en-GB"/>
+        </w:rPr>
+        <w:t xml:space="preserve"> </w:t>
       </w:r>
     </w:p>
     <w:p>
       <w:pPr>
-        <w:spacing w:after="0"/>
-      </w:pPr>
+        <w:ind w:left="567"/>
+        <w:jc w:val="both"/>
+        <w:rPr>
+          <w:i/>
+          <w:color w:val="0000FF"/>
+          <w:lang w:val="en-GB"/>
+        </w:rPr>
+      </w:pPr>
+      <w:r>
+        <w:rPr>
+          <w:i/>
+          <w:color w:val="0000FF"/>
+          <w:lang w:val="en-GB"/>
+        </w:rPr>
+        <w:t>In order to maximize our proteome coverage, we will try to maximize the number of true positives while controlling our error rate: the share of false positives.</w:t>
+      </w:r>
     </w:p>
     <w:p>
       <w:pPr>
-        <w:spacing w:after="0" w:line="240" w:lineRule="auto"/>
-      </w:pPr>
-      <w:r>
-        <w:br w:type="page"/>
-      </w:r>
+        <w:jc w:val="both"/>
+        <w:rPr>
+          <w:i/>
+        </w:rPr>
+      </w:pPr>
     </w:p>
     <w:p>
       <w:pPr>
         <w:spacing w:after="0"/>
+      </w:pPr>
+    </w:p>
+    <w:p>
+      <w:pPr>
+        <w:spacing w:after="0" w:line="240" w:lineRule="auto"/>
+      </w:pPr>
+      <w:r>
+        <w:br w:type="page"/>
+      </w:r>
+    </w:p>
+    <w:p>
+      <w:pPr>
+        <w:spacing w:after="0"/>
         <w:jc w:val="both"/>
       </w:pPr>
       <w:r>
@@ -635,12 +655,6 @@
       <w:r>
         <w:t xml:space="preserve"> </w:t>
       </w:r>
-    </w:p>
-    <w:p>
-      <w:pPr>
-        <w:jc w:val="both"/>
-      </w:pPr>
-      <w:commentRangeStart w:id="2"/>
     </w:p>
     <w:p>
       <w:pPr>
@@ -666,7 +680,7 @@
             <v:stroke joinstyle="miter"/>
             <v:path gradientshapeok="t" o:connecttype="rect"/>
           </v:shapetype>
-          <v:shape id="Textfeld 4" o:spid="_x0000_s1026" type="#_x0000_t202" style="width:432.7pt;height:74.05pt;visibility:visible;mso-position-horizontal-relative:char;mso-position-vertical-relative:line" o:gfxdata="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" fillcolor="white [3201]" strokecolor="#d8d8d8 [2732]" strokeweight=".5pt">
+          <v:shape id="Textfeld 4" o:spid="_x0000_s1026" type="#_x0000_t202" style="width:432.7pt;height:74.05pt;visibility:visible;mso-left-percent:-10001;mso-top-percent:-10001;mso-position-horizontal:absolute;mso-position-horizontal-relative:char;mso-position-vertical:absolute;mso-position-vertical-relative:line;mso-left-percent:-10001;mso-top-percent:-10001" o:gfxdata="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" fillcolor="white [3201]" strokecolor="#d8d8d8 [2732]" strokeweight=".5pt">
             <v:shadow on="t"/>
             <v:textbox>
               <w:txbxContent>
@@ -685,43 +699,7 @@
                       <w:sz w:val="16"/>
                       <w:szCs w:val="16"/>
                     </w:rPr>
-                    <w:t>&gt;tr|Q8U2V9|Q8U2V9_PYRFU Putative uncharacterized protein OS=</w:t>
-                  </w:r>
-                  <w:proofErr w:type="spellStart"/>
-                  <w:r>
-                    <w:rPr>
-                      <w:rFonts w:ascii="Arial" w:hAnsi="Arial" w:cs="Arial"/>
-                      <w:sz w:val="16"/>
-                      <w:szCs w:val="16"/>
-                    </w:rPr>
-                    <w:t>Pyrococcus</w:t>
-                  </w:r>
-                  <w:proofErr w:type="spellEnd"/>
-                  <w:r>
-                    <w:rPr>
-                      <w:rFonts w:ascii="Arial" w:hAnsi="Arial" w:cs="Arial"/>
-                      <w:sz w:val="16"/>
-                      <w:szCs w:val="16"/>
-                    </w:rPr>
-                    <w:t xml:space="preserve"> </w:t>
-                  </w:r>
-                  <w:proofErr w:type="spellStart"/>
-                  <w:r>
-                    <w:rPr>
-                      <w:rFonts w:ascii="Arial" w:hAnsi="Arial" w:cs="Arial"/>
-                      <w:sz w:val="16"/>
-                      <w:szCs w:val="16"/>
-                    </w:rPr>
-                    <w:t>furiosus</w:t>
-                  </w:r>
-                  <w:proofErr w:type="spellEnd"/>
-                  <w:r>
-                    <w:rPr>
-                      <w:rFonts w:ascii="Arial" w:hAnsi="Arial" w:cs="Arial"/>
-                      <w:sz w:val="16"/>
-                      <w:szCs w:val="16"/>
-                    </w:rPr>
-                    <w:t xml:space="preserve"> (strain ATCC 43587 / DSM 3638 / JCM 8422 / Vc1) GN=PF0719 PE=4 SV=1</w:t>
+                    <w:t>&gt;sw|Q8TCZ7|CU074_HUMAN Putative uncharacterized protein encoded by LINC00308 OS=Homo sapiens GN=LINC00308 PE=5 SV=2</w:t>
                   </w:r>
                 </w:p>
                 <w:p>
@@ -739,7 +717,7 @@
                       <w:sz w:val="16"/>
                       <w:szCs w:val="16"/>
                     </w:rPr>
-                    <w:t>MEDEYVIKDLDQFVELWTSIYNTGGKPDWSHILPYYSENIHFRDSIQEIHGIEEFKKMVERLTKRSKELKFVIK</w:t>
+                    <w:t>MAYVFNLSCLGSQVERLLEARSSRPTWIIQPSPKKAPEACFSFHSSYERNWA</w:t>
                   </w:r>
                 </w:p>
                 <w:p>
@@ -767,43 +745,7 @@
                       <w:sz w:val="16"/>
                       <w:szCs w:val="16"/>
                     </w:rPr>
-                    <w:t>&gt;tr|Q8U2V9_REVERSED|Q8U2V9_PYRFU Putative uncharacterized protein OS=</w:t>
-                  </w:r>
-                  <w:proofErr w:type="spellStart"/>
-                  <w:r>
-                    <w:rPr>
-                      <w:rFonts w:ascii="Arial" w:hAnsi="Arial" w:cs="Arial"/>
-                      <w:sz w:val="16"/>
-                      <w:szCs w:val="16"/>
-                    </w:rPr>
-                    <w:t>Pyrococcus</w:t>
-                  </w:r>
-                  <w:proofErr w:type="spellEnd"/>
-                  <w:r>
-                    <w:rPr>
-                      <w:rFonts w:ascii="Arial" w:hAnsi="Arial" w:cs="Arial"/>
-                      <w:sz w:val="16"/>
-                      <w:szCs w:val="16"/>
-                    </w:rPr>
-                    <w:t xml:space="preserve"> </w:t>
-                  </w:r>
-                  <w:proofErr w:type="spellStart"/>
-                  <w:r>
-                    <w:rPr>
-                      <w:rFonts w:ascii="Arial" w:hAnsi="Arial" w:cs="Arial"/>
-                      <w:sz w:val="16"/>
-                      <w:szCs w:val="16"/>
-                    </w:rPr>
-                    <w:t>furiosus</w:t>
-                  </w:r>
-                  <w:proofErr w:type="spellEnd"/>
-                  <w:r>
-                    <w:rPr>
-                      <w:rFonts w:ascii="Arial" w:hAnsi="Arial" w:cs="Arial"/>
-                      <w:sz w:val="16"/>
-                      <w:szCs w:val="16"/>
-                    </w:rPr>
-                    <w:t xml:space="preserve"> (strain ATCC 43587 / DSM 3638 / JCM 8422 / Vc1) GN=PF0719 PE=4 SV=1-REVERSED</w:t>
+                    <w:t>&gt;sw|Q8TCZ7_REVERSED|CU074_HUMAN Putative uncharacterized protein encoded by LINC00308 OS=Homo sapiens GN=LINC00308 PE=5 SV=2-REVERSED</w:t>
                   </w:r>
                 </w:p>
                 <w:p>
@@ -821,7 +763,7 @@
                       <w:sz w:val="16"/>
                       <w:szCs w:val="16"/>
                     </w:rPr>
-                    <w:t>KIVFKLEKSRKTLREVMKKFEEIGHIEQISDRFHINESYYPLIHSWDPKGGTNYISTWLEVFQDLDKIVYEDEM</w:t>
+                    <w:t>AWNREYSSHFSFCAEPAKKPSPQIIWTPRSSRAELLREVQSGLCSLNFVYAM</w:t>
                   </w:r>
                 </w:p>
               </w:txbxContent>
@@ -832,17 +774,10 @@
         </w:pict>
       </w:r>
     </w:p>
-    <w:commentRangeEnd w:id="2"/>
     <w:p>
       <w:pPr>
         <w:jc w:val="center"/>
       </w:pPr>
-      <w:r>
-        <w:rPr>
-          <w:rStyle w:val="CommentReference"/>
-        </w:rPr>
-        <w:commentReference w:id="2"/>
-      </w:r>
     </w:p>
     <w:p>
       <w:pPr>
@@ -858,14 +793,23 @@
         <w:t>target database</w:t>
       </w:r>
       <w:r>
-        <w:t>) as it is in the artificial database</w:t>
-      </w:r>
-      <w:hyperlink w:anchor="_ENREF_1" w:tooltip="Elias, 2007 #8" w:history="1">
+        <w:t xml:space="preserve">) as it is in the artificial database (called the </w:t>
+      </w:r>
+      <w:r>
+        <w:rPr>
+          <w:color w:val="1F497D" w:themeColor="text2"/>
+        </w:rPr>
+        <w:t>decoy database</w:t>
+      </w:r>
+      <w:r>
+        <w:t>).</w:t>
+      </w:r>
+      <w:hyperlink w:anchor="_ENREF_2" w:tooltip="Elias, 2007 #8" w:history="1">
         <w:r>
           <w:fldChar w:fldCharType="begin"/>
         </w:r>
         <w:r>
-          <w:instrText xml:space="preserve"> ADDIN EN.CITE &lt;EndNote&gt;&lt;Cite&gt;&lt;Author&gt;Elias&lt;/Author&gt;&lt;Year&gt;2007&lt;/Year&gt;&lt;RecNum&gt;8&lt;/RecNum&gt;&lt;DisplayText&gt;&lt;style face="superscript"&gt;1&lt;/style&gt;&lt;/DisplayText&gt;&lt;record&gt;&lt;rec-number&gt;8&lt;/rec-number&gt;&lt;foreign-keys&gt;&lt;key app="EN" db-id="sexxdt0zj29tdleaertp5we3atxa92z9waxz"&gt;8&lt;/key&gt;&lt;/foreign-keys&gt;&lt;ref-type name="Journal Article"&gt;17&lt;/ref-type&gt;&lt;contributors&gt;&lt;authors&gt;&lt;author&gt;Elias, J. E.&lt;/author&gt;&lt;author&gt;Gygi, S. P.&lt;/author&gt;&lt;/authors&gt;&lt;/contributors&gt;&lt;auth-address&gt;Department of Cell Biology, 240 Longwood Avenue, Harvard Medical School, Boston, Massachusetts 02115, USA.&lt;/auth-address&gt;&lt;titles&gt;&lt;title&gt;Target-decoy search strategy for increased confidence in large-scale protein identifications by mass spectrometry&lt;/title&gt;&lt;secondary-title&gt;Nat Methods&lt;/secondary-title&gt;&lt;/titles&gt;&lt;periodical&gt;&lt;full-title&gt;Nat Methods&lt;/full-title&gt;&lt;/periodical&gt;&lt;pages&gt;207-14&lt;/pages&gt;&lt;volume&gt;4&lt;/volume&gt;&lt;number&gt;3&lt;/number&gt;&lt;edition&gt;2007/03/01&lt;/edition&gt;&lt;keywords&gt;&lt;keyword&gt;Algorithms&lt;/keyword&gt;&lt;keyword&gt;Amino Acid Sequence&lt;/keyword&gt;&lt;keyword&gt;Database Management Systems&lt;/keyword&gt;&lt;keyword&gt;*Databases, Protein&lt;/keyword&gt;&lt;keyword&gt;Information Storage and Retrieval/*methods&lt;/keyword&gt;&lt;keyword&gt;Mass Spectrometry/*methods&lt;/keyword&gt;&lt;keyword&gt;Molecular Sequence Data&lt;/keyword&gt;&lt;keyword&gt;Peptide Mapping/*methods&lt;/keyword&gt;&lt;keyword&gt;Proteome/analysis/*chemistry&lt;/keyword&gt;&lt;keyword&gt;Reproducibility of Results&lt;/keyword&gt;&lt;keyword&gt;Sensitivity and Specificity&lt;/keyword&gt;&lt;keyword&gt;Sequence Alignment/*methods&lt;/keyword&gt;&lt;keyword&gt;Sequence Analysis, Protein/*methods&lt;/keyword&gt;&lt;/keywords&gt;&lt;dates&gt;&lt;year&gt;2007&lt;/year&gt;&lt;pub-dates&gt;&lt;date&gt;Mar&lt;/date&gt;&lt;/pub-dates&gt;&lt;/dates&gt;&lt;isbn&gt;1548-7091 (Print)&amp;#xD;1548-7091 (Linking)&lt;/isbn&gt;&lt;accession-num&gt;17327847&lt;/accession-num&gt;&lt;urls&gt;&lt;related-urls&gt;&lt;url&gt;http://www.ncbi.nlm.nih.gov/pubmed/17327847&lt;/url&gt;&lt;/related-urls&gt;&lt;/urls&gt;&lt;electronic-resource-num&gt;nmeth1019 [pii]&amp;#xD;10.1038/nmeth1019&lt;/electronic-resource-num&gt;&lt;language&gt;eng&lt;/language&gt;&lt;/record&gt;&lt;/Cite&gt;&lt;/EndNote&gt;</w:instrText>
+          <w:instrText xml:space="preserve"> ADDIN EN.CITE &lt;EndNote&gt;&lt;Cite&gt;&lt;Author&gt;Elias&lt;/Author&gt;&lt;Year&gt;2007&lt;/Year&gt;&lt;RecNum&gt;8&lt;/RecNum&gt;&lt;DisplayText&gt;&lt;style face="superscript"&gt;2&lt;/style&gt;&lt;/DisplayText&gt;&lt;record&gt;&lt;rec-number&gt;8&lt;/rec-number&gt;&lt;foreign-keys&gt;&lt;key app="EN" db-id="sexxdt0zj29tdleaertp5we3atxa92z9waxz"&gt;8&lt;/key&gt;&lt;/foreign-keys&gt;&lt;ref-type name="Journal Article"&gt;17&lt;/ref-type&gt;&lt;contributors&gt;&lt;authors&gt;&lt;author&gt;Elias, J. E.&lt;/author&gt;&lt;author&gt;Gygi, S. P.&lt;/author&gt;&lt;/authors&gt;&lt;/contributors&gt;&lt;auth-address&gt;Department of Cell Biology, 240 Longwood Avenue, Harvard Medical School, Boston, Massachusetts 02115, USA.&lt;/auth-address&gt;&lt;titles&gt;&lt;title&gt;Target-decoy search strategy for increased confidence in large-scale protein identifications by mass spectrometry&lt;/title&gt;&lt;secondary-title&gt;Nat Methods&lt;/secondary-title&gt;&lt;/titles&gt;&lt;periodical&gt;&lt;full-title&gt;Nat Methods&lt;/full-title&gt;&lt;/periodical&gt;&lt;pages&gt;207-14&lt;/pages&gt;&lt;volume&gt;4&lt;/volume&gt;&lt;number&gt;3&lt;/number&gt;&lt;edition&gt;2007/03/01&lt;/edition&gt;&lt;keywords&gt;&lt;keyword&gt;Algorithms&lt;/keyword&gt;&lt;keyword&gt;Amino Acid Sequence&lt;/keyword&gt;&lt;keyword&gt;Database Management Systems&lt;/keyword&gt;&lt;keyword&gt;*Databases, Protein&lt;/keyword&gt;&lt;keyword&gt;Information Storage and Retrieval/*methods&lt;/keyword&gt;&lt;keyword&gt;Mass Spectrometry/*methods&lt;/keyword&gt;&lt;keyword&gt;Molecular Sequence Data&lt;/keyword&gt;&lt;keyword&gt;Peptide Mapping/*methods&lt;/keyword&gt;&lt;keyword&gt;Proteome/analysis/*chemistry&lt;/keyword&gt;&lt;keyword&gt;Reproducibility of Results&lt;/keyword&gt;&lt;keyword&gt;Sensitivity and Specificity&lt;/keyword&gt;&lt;keyword&gt;Sequence Alignment/*methods&lt;/keyword&gt;&lt;keyword&gt;Sequence Analysis, Protein/*methods&lt;/keyword&gt;&lt;/keywords&gt;&lt;dates&gt;&lt;year&gt;2007&lt;/year&gt;&lt;pub-dates&gt;&lt;date&gt;Mar&lt;/date&gt;&lt;/pub-dates&gt;&lt;/dates&gt;&lt;isbn&gt;1548-7091 (Print)&amp;#xD;1548-7091 (Linking)&lt;/isbn&gt;&lt;accession-num&gt;17327847&lt;/accession-num&gt;&lt;urls&gt;&lt;related-urls&gt;&lt;url&gt;http://www.ncbi.nlm.nih.gov/pubmed/17327847&lt;/url&gt;&lt;/related-urls&gt;&lt;/urls&gt;&lt;electronic-resource-num&gt;nmeth1019 [pii]&amp;#xD;10.1038/nmeth1019&lt;/electronic-resource-num&gt;&lt;language&gt;eng&lt;/language&gt;&lt;/record&gt;&lt;/Cite&gt;&lt;/EndNote&gt;</w:instrText>
         </w:r>
         <w:r>
           <w:fldChar w:fldCharType="separate"/>
@@ -875,23 +819,14 @@
             <w:noProof/>
             <w:vertAlign w:val="superscript"/>
           </w:rPr>
-          <w:t>1</w:t>
+          <w:t>2</w:t>
         </w:r>
         <w:r>
           <w:fldChar w:fldCharType="end"/>
         </w:r>
       </w:hyperlink>
       <w:r>
-        <w:t xml:space="preserve"> (called the </w:t>
-      </w:r>
-      <w:r>
-        <w:rPr>
-          <w:color w:val="1F497D" w:themeColor="text2"/>
-        </w:rPr>
-        <w:t>decoy database</w:t>
-      </w:r>
-      <w:r>
-        <w:t>).</w:t>
+        <w:t xml:space="preserve"> When a decoy hit is found among five target hits</w:t>
       </w:r>
     </w:p>
     <w:p>
@@ -1032,14 +967,29 @@
       </m:oMathPara>
     </w:p>
     <w:p>
-      <w:r>
-        <w:t xml:space="preserve">There is one </w:t>
+      <w:pPr>
+        <w:jc w:val="both"/>
+        <w:rPr>
+          <w:lang w:val="en-GB"/>
+        </w:rPr>
+      </w:pPr>
+      <w:r>
+        <w:t>We hence assume that t</w:t>
+      </w:r>
+      <w:r>
+        <w:t xml:space="preserve">here is one </w:t>
       </w:r>
       <w:r>
         <w:t xml:space="preserve">false positive </w:t>
       </w:r>
       <w:r>
-        <w:t xml:space="preserve">among the target hits. </w:t>
+        <w:t>among the target hits</w:t>
+      </w:r>
+      <w:r>
+        <w:t xml:space="preserve"> (20% error)</w:t>
+      </w:r>
+      <w:r>
+        <w:t xml:space="preserve">. </w:t>
       </w:r>
       <w:r>
         <w:rPr>
@@ -1071,108 +1021,444 @@
     </w:p>
     <w:p>
       <w:pPr>
+        <w:ind w:left="567"/>
         <w:jc w:val="both"/>
-      </w:pPr>
+        <w:rPr>
+          <w:i/>
+          <w:color w:val="0000FF"/>
+          <w:lang w:val="en-GB"/>
+        </w:rPr>
+      </w:pPr>
+      <w:r>
+        <w:rPr>
+          <w:i/>
+          <w:color w:val="0000FF"/>
+          <w:lang w:val="en-GB"/>
+        </w:rPr>
+        <w:t>The decoy hits only indicate the propensity for the search engine to introduce random matches at a given score. In no way they indicate which target hit is the wrong one.</w:t>
+      </w:r>
     </w:p>
     <w:p>
       <w:pPr>
+        <w:ind w:left="567"/>
         <w:jc w:val="both"/>
-      </w:pPr>
-      <w:r>
-        <w:t xml:space="preserve">The decoy hits allow us to estimate the number of false positives in a result set. There are two main ways to control the amount of false positives in the validated protein set. First of all, we can set a confidence threshold; typically we would validate protein hits in which we are more than 95% confident. However, scientists usually prefer to control the </w:t>
-      </w:r>
-      <w:r>
-        <w:rPr>
-          <w:color w:val="1F497D" w:themeColor="text2"/>
-        </w:rPr>
-        <w:t xml:space="preserve">False Discovery Rate </w:t>
-      </w:r>
-      <w:r>
-        <w:t>(FDR)</w:t>
-      </w:r>
-      <w:r>
-        <w:t xml:space="preserve">, the </w:t>
-      </w:r>
-      <w:r>
-        <w:t xml:space="preserve">total </w:t>
-      </w:r>
-      <w:r>
-        <w:t>error share in the result set</w:t>
-      </w:r>
-      <w:r>
-        <w:t>; typically we allow 1% FDR, meaning that 1% of the retained proteins are expected to be false positives.</w:t>
+        <w:rPr>
+          <w:i/>
+          <w:color w:val="0000FF"/>
+          <w:lang w:val="en-GB"/>
+        </w:rPr>
+      </w:pPr>
+      <w:r>
+        <w:rPr>
+          <w:i/>
+          <w:color w:val="0000FF"/>
+          <w:lang w:val="en-GB"/>
+        </w:rPr>
+        <w:t xml:space="preserve">It is also possible to create decoy databases by randomizing amino acids. This is particularly easy with </w:t>
+      </w:r>
+      <w:proofErr w:type="spellStart"/>
+      <w:r>
+        <w:rPr>
+          <w:i/>
+          <w:color w:val="0000FF"/>
+          <w:lang w:val="en-GB"/>
+        </w:rPr>
+        <w:t>dbtoolkit</w:t>
+      </w:r>
+      <w:proofErr w:type="spellEnd"/>
+      <w:r>
+        <w:rPr>
+          <w:i/>
+          <w:color w:val="0000FF"/>
+          <w:lang w:val="en-GB"/>
+        </w:rPr>
+        <w:t>.</w:t>
+      </w:r>
+      <w:hyperlink w:anchor="_ENREF_3" w:tooltip="Martens, 2005 #1" w:history="1">
+        <w:r>
+          <w:rPr>
+            <w:i/>
+            <w:color w:val="0000FF"/>
+            <w:lang w:val="en-GB"/>
+          </w:rPr>
+          <w:fldChar w:fldCharType="begin"/>
+        </w:r>
+        <w:r>
+          <w:rPr>
+            <w:i/>
+            <w:color w:val="0000FF"/>
+            <w:lang w:val="en-GB"/>
+          </w:rPr>
+          <w:instrText xml:space="preserve"> ADDIN EN.CITE &lt;EndNote&gt;&lt;Cite&gt;&lt;Author&gt;Martens&lt;/Author&gt;&lt;Year&gt;2005&lt;/Year&gt;&lt;RecNum&gt;1&lt;/RecNum&gt;&lt;DisplayText&gt;&lt;style face="superscript"&gt;3&lt;/style&gt;&lt;/DisplayText&gt;&lt;record&gt;&lt;rec-number&gt;1&lt;/rec-number&gt;&lt;foreign-keys&gt;&lt;key app="EN" db-id="d9ffv2twjzve5pepxr85zzrpxsz2fwzxar9x"&gt;1&lt;/key&gt;&lt;/foreign-keys&gt;&lt;ref-type name="Journal Article"&gt;17&lt;/ref-type&gt;&lt;contributors&gt;&lt;authors&gt;&lt;author&gt;Martens, L.&lt;/author&gt;&lt;author&gt;Vandekerckhove, J.&lt;/author&gt;&lt;author&gt;Gevaert, K.&lt;/author&gt;&lt;/authors&gt;&lt;/contributors&gt;&lt;auth-address&gt;Department of Biochemistry, Faculty of Medicine and Health Sciences, Ghent University, A. Baertsoenkaai 3, B-9000 Ghent, Belgium. lennart.martens@UGent.be&lt;/auth-address&gt;&lt;titles&gt;&lt;title&gt;DBToolkit: processing protein databases for peptide-centric proteomics&lt;/title&gt;&lt;secondary-title&gt;Bioinformatics&lt;/secondary-title&gt;&lt;alt-title&gt;Bioinformatics&lt;/alt-title&gt;&lt;/titles&gt;&lt;periodical&gt;&lt;full-title&gt;Bioinformatics&lt;/full-title&gt;&lt;abbr-1&gt;Bioinformatics&lt;/abbr-1&gt;&lt;/periodical&gt;&lt;alt-periodical&gt;&lt;full-title&gt;Bioinformatics&lt;/full-title&gt;&lt;abbr-1&gt;Bioinformatics&lt;/abbr-1&gt;&lt;/alt-periodical&gt;&lt;pages&gt;3584-5&lt;/pages&gt;&lt;volume&gt;21&lt;/volume&gt;&lt;number&gt;17&lt;/number&gt;&lt;keywords&gt;&lt;keyword&gt;*Database Management Systems&lt;/keyword&gt;&lt;keyword&gt;*Databases, Protein&lt;/keyword&gt;&lt;keyword&gt;Information Storage and Retrieval/methods&lt;/keyword&gt;&lt;keyword&gt;Peptide Mapping/*methods&lt;/keyword&gt;&lt;keyword&gt;Peptides/analysis/*chemistry&lt;/keyword&gt;&lt;keyword&gt;Proteomics&lt;/keyword&gt;&lt;keyword&gt;Sequence Alignment/*methods&lt;/keyword&gt;&lt;keyword&gt;Sequence Analysis, Protein/*methods&lt;/keyword&gt;&lt;keyword&gt;*Software&lt;/keyword&gt;&lt;/keywords&gt;&lt;dates&gt;&lt;year&gt;2005&lt;/year&gt;&lt;pub-dates&gt;&lt;date&gt;Sep 1&lt;/date&gt;&lt;/pub-dates&gt;&lt;/dates&gt;&lt;isbn&gt;1367-4803 (Print)&amp;#xD;1367-4803 (Linking)&lt;/isbn&gt;&lt;accession-num&gt;16030071&lt;/accession-num&gt;&lt;urls&gt;&lt;related-urls&gt;&lt;url&gt;http://www.ncbi.nlm.nih.gov/pubmed/16030071&lt;/url&gt;&lt;/related-urls&gt;&lt;/urls&gt;&lt;electronic-resource-num&gt;10.1093/bioinformatics/bti588&lt;/electronic-resource-num&gt;&lt;/record&gt;&lt;/Cite&gt;&lt;/EndNote&gt;</w:instrText>
+        </w:r>
+        <w:r>
+          <w:rPr>
+            <w:i/>
+            <w:color w:val="0000FF"/>
+            <w:lang w:val="en-GB"/>
+          </w:rPr>
+          <w:fldChar w:fldCharType="separate"/>
+        </w:r>
+        <w:r>
+          <w:rPr>
+            <w:i/>
+            <w:noProof/>
+            <w:color w:val="0000FF"/>
+            <w:vertAlign w:val="superscript"/>
+            <w:lang w:val="en-GB"/>
+          </w:rPr>
+          <w:t>3</w:t>
+        </w:r>
+        <w:r>
+          <w:rPr>
+            <w:i/>
+            <w:color w:val="0000FF"/>
+            <w:lang w:val="en-GB"/>
+          </w:rPr>
+          <w:fldChar w:fldCharType="end"/>
+        </w:r>
+      </w:hyperlink>
+      <w:r>
+        <w:rPr>
+          <w:i/>
+          <w:color w:val="0000FF"/>
+          <w:lang w:val="en-GB"/>
+        </w:rPr>
+        <w:t xml:space="preserve"> Both reverse and random decoy sequences were shown to perform equally well.</w:t>
+      </w:r>
+      <w:r>
+        <w:rPr>
+          <w:i/>
+          <w:color w:val="0000FF"/>
+          <w:lang w:val="en-GB"/>
+        </w:rPr>
+        <w:fldChar w:fldCharType="begin">
+          <w:fldData xml:space="preserve">PEVuZE5vdGU+PENpdGU+PEF1dGhvcj5XYW5nPC9BdXRob3I+PFllYXI+MjAwOTwvWWVhcj48UmVj
+TnVtPjI8L1JlY051bT48RGlzcGxheVRleHQ+PHN0eWxlIGZhY2U9InN1cGVyc2NyaXB0Ij40LCA1
+PC9zdHlsZT48L0Rpc3BsYXlUZXh0PjxyZWNvcmQ+PHJlYy1udW1iZXI+MjwvcmVjLW51bWJlcj48
+Zm9yZWlnbi1rZXlzPjxrZXkgYXBwPSJFTiIgZGItaWQ9ImQ5ZmZ2MnR3anp2ZTVwZXB4cjg1enpy
+cHhzejJmd3p4YXI5eCI+Mjwva2V5PjwvZm9yZWlnbi1rZXlzPjxyZWYtdHlwZSBuYW1lPSJKb3Vy
+bmFsIEFydGljbGUiPjE3PC9yZWYtdHlwZT48Y29udHJpYnV0b3JzPjxhdXRob3JzPjxhdXRob3I+
+V2FuZywgRy48L2F1dGhvcj48YXV0aG9yPld1LCBXLiBXLjwvYXV0aG9yPjxhdXRob3I+Wmhhbmcs
+IFouPC9hdXRob3I+PGF1dGhvcj5NYXNpbGFtYW5pLCBTLjwvYXV0aG9yPjxhdXRob3I+U2hlbiwg
+Ui4gRi48L2F1dGhvcj48L2F1dGhvcnM+PC9jb250cmlidXRvcnM+PGF1dGgtYWRkcmVzcz5Qcm90
+ZW9taWNzIENvcmUgRmFjaWxpdHksIE5hdGlvbmFsIEhlYXJ0LCBMdW5nLCBhbmQgQmxvb2QgSW5z
+dGl0dXRlLCBOYXRpb25hbCBJbnN0aXR1dGVzIG9mIEhlYWx0aCwgQmV0aGVzZGEsIE1hcnlsYW5k
+IDIwODkyLCBVU0EuPC9hdXRoLWFkZHJlc3M+PHRpdGxlcz48dGl0bGU+RGVjb3kgbWV0aG9kcyBm
+b3IgYXNzZXNzaW5nIGZhbHNlIHBvc2l0aXZlcyBhbmQgZmFsc2UgZGlzY292ZXJ5IHJhdGVzIGlu
+IHNob3RndW4gcHJvdGVvbWljczwvdGl0bGU+PHNlY29uZGFyeS10aXRsZT5BbmFsIENoZW08L3Nl
+Y29uZGFyeS10aXRsZT48YWx0LXRpdGxlPkFuYWx5dGljYWwgY2hlbWlzdHJ5PC9hbHQtdGl0bGU+
+PC90aXRsZXM+PHBlcmlvZGljYWw+PGZ1bGwtdGl0bGU+QW5hbCBDaGVtPC9mdWxsLXRpdGxlPjxh
+YmJyLTE+QW5hbHl0aWNhbCBjaGVtaXN0cnk8L2FiYnItMT48L3BlcmlvZGljYWw+PGFsdC1wZXJp
+b2RpY2FsPjxmdWxsLXRpdGxlPkFuYWwgQ2hlbTwvZnVsbC10aXRsZT48YWJici0xPkFuYWx5dGlj
+YWwgY2hlbWlzdHJ5PC9hYmJyLTE+PC9hbHQtcGVyaW9kaWNhbD48cGFnZXM+MTQ2LTU5PC9wYWdl
+cz48dm9sdW1lPjgxPC92b2x1bWU+PG51bWJlcj4xPC9udW1iZXI+PGtleXdvcmRzPjxrZXl3b3Jk
+PkFsZ29yaXRobXM8L2tleXdvcmQ+PGtleXdvcmQ+QW5pbWFsczwva2V5d29yZD48a2V5d29yZD5D
+aHJvbWF0b2dyYXBoeSwgTGlxdWlkL21ldGhvZHM8L2tleXdvcmQ+PGtleXdvcmQ+RGF0YWJhc2Vz
+LCBQcm90ZWluPC9rZXl3b3JkPjxrZXl3b3JkPkZhbHNlIFBvc2l0aXZlIFJlYWN0aW9uczwva2V5
+d29yZD48a2V5d29yZD5LaWRuZXkvKmNoZW1pc3RyeS9tZXRhYm9saXNtPC9rZXl3b3JkPjxrZXl3
+b3JkPk1hbGU8L2tleXdvcmQ+PGtleXdvcmQ+UHJvdGVpbnMvKmFuYWx5c2lzPC9rZXl3b3JkPjxr
+ZXl3b3JkPlByb3Rlb21pY3MvKm1ldGhvZHMvc3RhbmRhcmRzPC9rZXl3b3JkPjxrZXl3b3JkPlJh
+dHM8L2tleXdvcmQ+PGtleXdvcmQ+U3RvY2hhc3RpYyBQcm9jZXNzZXM8L2tleXdvcmQ+PGtleXdv
+cmQ+VGFuZGVtIE1hc3MgU3BlY3Ryb21ldHJ5PC9rZXl3b3JkPjwva2V5d29yZHM+PGRhdGVzPjx5
+ZWFyPjIwMDk8L3llYXI+PHB1Yi1kYXRlcz48ZGF0ZT5KYW4gMTwvZGF0ZT48L3B1Yi1kYXRlcz48
+L2RhdGVzPjxpc2JuPjE1MjAtNjg4MiAoRWxlY3Ryb25pYykmI3hEOzAwMDMtMjcwMCAoTGlua2lu
+Zyk8L2lzYm4+PGFjY2Vzc2lvbi1udW0+MTkwNjE0MDc8L2FjY2Vzc2lvbi1udW0+PHVybHM+PHJl
+bGF0ZWQtdXJscz48dXJsPmh0dHA6Ly93d3cubmNiaS5ubG0ubmloLmdvdi9wdWJtZWQvMTkwNjE0
+MDc8L3VybD48L3JlbGF0ZWQtdXJscz48L3VybHM+PGN1c3RvbTI+MjY1Mzc4NDwvY3VzdG9tMj48
+ZWxlY3Ryb25pYy1yZXNvdXJjZS1udW0+MTAuMTAyMS9hYzgwMTY2NHE8L2VsZWN0cm9uaWMtcmVz
+b3VyY2UtbnVtPjwvcmVjb3JkPjwvQ2l0ZT48Q2l0ZT48QXV0aG9yPkNvbGFlcnQ8L0F1dGhvcj48
+WWVhcj4yMDExPC9ZZWFyPjxSZWNOdW0+MzwvUmVjTnVtPjxyZWNvcmQ+PHJlYy1udW1iZXI+Mzwv
+cmVjLW51bWJlcj48Zm9yZWlnbi1rZXlzPjxrZXkgYXBwPSJFTiIgZGItaWQ9ImQ5ZmZ2MnR3anp2
+ZTVwZXB4cjg1enpycHhzejJmd3p4YXI5eCI+Mzwva2V5PjwvZm9yZWlnbi1rZXlzPjxyZWYtdHlw
+ZSBuYW1lPSJKb3VybmFsIEFydGljbGUiPjE3PC9yZWYtdHlwZT48Y29udHJpYnV0b3JzPjxhdXRo
+b3JzPjxhdXRob3I+Q29sYWVydCwgTi48L2F1dGhvcj48YXV0aG9yPkRlZ3JvZXZlLCBTLjwvYXV0
+aG9yPjxhdXRob3I+SGVsc2VucywgSy48L2F1dGhvcj48YXV0aG9yPk1hcnRlbnMsIEwuPC9hdXRo
+b3I+PC9hdXRob3JzPjwvY29udHJpYnV0b3JzPjxhdXRoLWFkZHJlc3M+RGVwYXJ0bWVudCBvZiBN
+ZWRpY2FsIFByb3RlaW4gUmVzZWFyY2gsIFZJQiwgR2hlbnQsIEJlbGdpdW0uPC9hdXRoLWFkZHJl
+c3M+PHRpdGxlcz48dGl0bGU+QW5hbHlzaXMgb2YgdGhlIHJlc29sdXRpb24gbGltaXRhdGlvbnMg
+b2YgcGVwdGlkZSBpZGVudGlmaWNhdGlvbiBhbGdvcml0aG1zPC90aXRsZT48c2Vjb25kYXJ5LXRp
+dGxlPkogUHJvdGVvbWUgUmVzPC9zZWNvbmRhcnktdGl0bGU+PGFsdC10aXRsZT5Kb3VybmFsIG9m
+IHByb3Rlb21lIHJlc2VhcmNoPC9hbHQtdGl0bGU+PC90aXRsZXM+PHBlcmlvZGljYWw+PGZ1bGwt
+dGl0bGU+SiBQcm90ZW9tZSBSZXM8L2Z1bGwtdGl0bGU+PGFiYnItMT5Kb3VybmFsIG9mIHByb3Rl
+b21lIHJlc2VhcmNoPC9hYmJyLTE+PC9wZXJpb2RpY2FsPjxhbHQtcGVyaW9kaWNhbD48ZnVsbC10
+aXRsZT5KIFByb3Rlb21lIFJlczwvZnVsbC10aXRsZT48YWJici0xPkpvdXJuYWwgb2YgcHJvdGVv
+bWUgcmVzZWFyY2g8L2FiYnItMT48L2FsdC1wZXJpb2RpY2FsPjxwYWdlcz41NTU1LTYxPC9wYWdl
+cz48dm9sdW1lPjEwPC92b2x1bWU+PG51bWJlcj4xMjwvbnVtYmVyPjxrZXl3b3Jkcz48a2V5d29y
+ZD4qQWxnb3JpdGhtczwva2V5d29yZD48a2V5d29yZD5BbWlubyBBY2lkcy9jaGVtaXN0cnk8L2tl
+eXdvcmQ+PGtleXdvcmQ+Q29tcHV0YXRpb25hbCBCaW9sb2d5L21ldGhvZHM8L2tleXdvcmQ+PGtl
+eXdvcmQ+KkRhdGFiYXNlcywgUHJvdGVpbjwva2V5d29yZD48a2V5d29yZD5GdW5nYWwgUHJvdGVp
+bnMvY2hlbWlzdHJ5PC9rZXl3b3JkPjxrZXl3b3JkPkh1bWFuczwva2V5d29yZD48a2V5d29yZD5N
+YXNzIFNwZWN0cm9tZXRyeS9tZXRob2RzPC9rZXl3b3JkPjxrZXl3b3JkPk11dGF0aW9uPC9rZXl3
+b3JkPjxrZXl3b3JkPlBlcHRpZGVzLypjaGVtaXN0cnk8L2tleXdvcmQ+PGtleXdvcmQ+UHJvdGVv
+bWljcy9tZXRob2RzL3N0YW5kYXJkczwva2V5d29yZD48a2V5d29yZD5SZXByb2R1Y2liaWxpdHkg
+b2YgUmVzdWx0czwva2V5d29yZD48a2V5d29yZD5TZWFyY2ggRW5naW5lLyptZXRob2RzPC9rZXl3
+b3JkPjxrZXl3b3JkPlllYXN0cy9jaGVtaXN0cnk8L2tleXdvcmQ+PC9rZXl3b3Jkcz48ZGF0ZXM+
+PHllYXI+MjAxMTwveWVhcj48cHViLWRhdGVzPjxkYXRlPkRlYyAyPC9kYXRlPjwvcHViLWRhdGVz
+PjwvZGF0ZXM+PGlzYm4+MTUzNS0zOTA3IChFbGVjdHJvbmljKSYjeEQ7MTUzNS0zODkzIChMaW5r
+aW5nKTwvaXNibj48YWNjZXNzaW9uLW51bT4yMTk5NTM3ODwvYWNjZXNzaW9uLW51bT48dXJscz48
+cmVsYXRlZC11cmxzPjx1cmw+aHR0cDovL3d3dy5uY2JpLm5sbS5uaWguZ292L3B1Ym1lZC8yMTk5
+NTM3ODwvdXJsPjwvcmVsYXRlZC11cmxzPjwvdXJscz48ZWxlY3Ryb25pYy1yZXNvdXJjZS1udW0+
+MTAuMTAyMS9wcjIwMDkxM2E8L2VsZWN0cm9uaWMtcmVzb3VyY2UtbnVtPjwvcmVjb3JkPjwvQ2l0
+ZT48L0VuZE5vdGU+AG==
+</w:fldData>
+        </w:fldChar>
+      </w:r>
+      <w:r>
+        <w:rPr>
+          <w:i/>
+          <w:color w:val="0000FF"/>
+          <w:lang w:val="en-GB"/>
+        </w:rPr>
+        <w:instrText xml:space="preserve"> ADDIN EN.CITE </w:instrText>
+      </w:r>
+      <w:r>
+        <w:rPr>
+          <w:i/>
+          <w:color w:val="0000FF"/>
+          <w:lang w:val="en-GB"/>
+        </w:rPr>
+        <w:fldChar w:fldCharType="begin">
+          <w:fldData xml:space="preserve">PEVuZE5vdGU+PENpdGU+PEF1dGhvcj5XYW5nPC9BdXRob3I+PFllYXI+MjAwOTwvWWVhcj48UmVj
+TnVtPjI8L1JlY051bT48RGlzcGxheVRleHQ+PHN0eWxlIGZhY2U9InN1cGVyc2NyaXB0Ij40LCA1
+PC9zdHlsZT48L0Rpc3BsYXlUZXh0PjxyZWNvcmQ+PHJlYy1udW1iZXI+MjwvcmVjLW51bWJlcj48
+Zm9yZWlnbi1rZXlzPjxrZXkgYXBwPSJFTiIgZGItaWQ9ImQ5ZmZ2MnR3anp2ZTVwZXB4cjg1enpy
+cHhzejJmd3p4YXI5eCI+Mjwva2V5PjwvZm9yZWlnbi1rZXlzPjxyZWYtdHlwZSBuYW1lPSJKb3Vy
+bmFsIEFydGljbGUiPjE3PC9yZWYtdHlwZT48Y29udHJpYnV0b3JzPjxhdXRob3JzPjxhdXRob3I+
+V2FuZywgRy48L2F1dGhvcj48YXV0aG9yPld1LCBXLiBXLjwvYXV0aG9yPjxhdXRob3I+Wmhhbmcs
+IFouPC9hdXRob3I+PGF1dGhvcj5NYXNpbGFtYW5pLCBTLjwvYXV0aG9yPjxhdXRob3I+U2hlbiwg
+Ui4gRi48L2F1dGhvcj48L2F1dGhvcnM+PC9jb250cmlidXRvcnM+PGF1dGgtYWRkcmVzcz5Qcm90
+ZW9taWNzIENvcmUgRmFjaWxpdHksIE5hdGlvbmFsIEhlYXJ0LCBMdW5nLCBhbmQgQmxvb2QgSW5z
+dGl0dXRlLCBOYXRpb25hbCBJbnN0aXR1dGVzIG9mIEhlYWx0aCwgQmV0aGVzZGEsIE1hcnlsYW5k
+IDIwODkyLCBVU0EuPC9hdXRoLWFkZHJlc3M+PHRpdGxlcz48dGl0bGU+RGVjb3kgbWV0aG9kcyBm
+b3IgYXNzZXNzaW5nIGZhbHNlIHBvc2l0aXZlcyBhbmQgZmFsc2UgZGlzY292ZXJ5IHJhdGVzIGlu
+IHNob3RndW4gcHJvdGVvbWljczwvdGl0bGU+PHNlY29uZGFyeS10aXRsZT5BbmFsIENoZW08L3Nl
+Y29uZGFyeS10aXRsZT48YWx0LXRpdGxlPkFuYWx5dGljYWwgY2hlbWlzdHJ5PC9hbHQtdGl0bGU+
+PC90aXRsZXM+PHBlcmlvZGljYWw+PGZ1bGwtdGl0bGU+QW5hbCBDaGVtPC9mdWxsLXRpdGxlPjxh
+YmJyLTE+QW5hbHl0aWNhbCBjaGVtaXN0cnk8L2FiYnItMT48L3BlcmlvZGljYWw+PGFsdC1wZXJp
+b2RpY2FsPjxmdWxsLXRpdGxlPkFuYWwgQ2hlbTwvZnVsbC10aXRsZT48YWJici0xPkFuYWx5dGlj
+YWwgY2hlbWlzdHJ5PC9hYmJyLTE+PC9hbHQtcGVyaW9kaWNhbD48cGFnZXM+MTQ2LTU5PC9wYWdl
+cz48dm9sdW1lPjgxPC92b2x1bWU+PG51bWJlcj4xPC9udW1iZXI+PGtleXdvcmRzPjxrZXl3b3Jk
+PkFsZ29yaXRobXM8L2tleXdvcmQ+PGtleXdvcmQ+QW5pbWFsczwva2V5d29yZD48a2V5d29yZD5D
+aHJvbWF0b2dyYXBoeSwgTGlxdWlkL21ldGhvZHM8L2tleXdvcmQ+PGtleXdvcmQ+RGF0YWJhc2Vz
+LCBQcm90ZWluPC9rZXl3b3JkPjxrZXl3b3JkPkZhbHNlIFBvc2l0aXZlIFJlYWN0aW9uczwva2V5
+d29yZD48a2V5d29yZD5LaWRuZXkvKmNoZW1pc3RyeS9tZXRhYm9saXNtPC9rZXl3b3JkPjxrZXl3
+b3JkPk1hbGU8L2tleXdvcmQ+PGtleXdvcmQ+UHJvdGVpbnMvKmFuYWx5c2lzPC9rZXl3b3JkPjxr
+ZXl3b3JkPlByb3Rlb21pY3MvKm1ldGhvZHMvc3RhbmRhcmRzPC9rZXl3b3JkPjxrZXl3b3JkPlJh
+dHM8L2tleXdvcmQ+PGtleXdvcmQ+U3RvY2hhc3RpYyBQcm9jZXNzZXM8L2tleXdvcmQ+PGtleXdv
+cmQ+VGFuZGVtIE1hc3MgU3BlY3Ryb21ldHJ5PC9rZXl3b3JkPjwva2V5d29yZHM+PGRhdGVzPjx5
+ZWFyPjIwMDk8L3llYXI+PHB1Yi1kYXRlcz48ZGF0ZT5KYW4gMTwvZGF0ZT48L3B1Yi1kYXRlcz48
+L2RhdGVzPjxpc2JuPjE1MjAtNjg4MiAoRWxlY3Ryb25pYykmI3hEOzAwMDMtMjcwMCAoTGlua2lu
+Zyk8L2lzYm4+PGFjY2Vzc2lvbi1udW0+MTkwNjE0MDc8L2FjY2Vzc2lvbi1udW0+PHVybHM+PHJl
+bGF0ZWQtdXJscz48dXJsPmh0dHA6Ly93d3cubmNiaS5ubG0ubmloLmdvdi9wdWJtZWQvMTkwNjE0
+MDc8L3VybD48L3JlbGF0ZWQtdXJscz48L3VybHM+PGN1c3RvbTI+MjY1Mzc4NDwvY3VzdG9tMj48
+ZWxlY3Ryb25pYy1yZXNvdXJjZS1udW0+MTAuMTAyMS9hYzgwMTY2NHE8L2VsZWN0cm9uaWMtcmVz
+b3VyY2UtbnVtPjwvcmVjb3JkPjwvQ2l0ZT48Q2l0ZT48QXV0aG9yPkNvbGFlcnQ8L0F1dGhvcj48
+WWVhcj4yMDExPC9ZZWFyPjxSZWNOdW0+MzwvUmVjTnVtPjxyZWNvcmQ+PHJlYy1udW1iZXI+Mzwv
+cmVjLW51bWJlcj48Zm9yZWlnbi1rZXlzPjxrZXkgYXBwPSJFTiIgZGItaWQ9ImQ5ZmZ2MnR3anp2
+ZTVwZXB4cjg1enpycHhzejJmd3p4YXI5eCI+Mzwva2V5PjwvZm9yZWlnbi1rZXlzPjxyZWYtdHlw
+ZSBuYW1lPSJKb3VybmFsIEFydGljbGUiPjE3PC9yZWYtdHlwZT48Y29udHJpYnV0b3JzPjxhdXRo
+b3JzPjxhdXRob3I+Q29sYWVydCwgTi48L2F1dGhvcj48YXV0aG9yPkRlZ3JvZXZlLCBTLjwvYXV0
+aG9yPjxhdXRob3I+SGVsc2VucywgSy48L2F1dGhvcj48YXV0aG9yPk1hcnRlbnMsIEwuPC9hdXRo
+b3I+PC9hdXRob3JzPjwvY29udHJpYnV0b3JzPjxhdXRoLWFkZHJlc3M+RGVwYXJ0bWVudCBvZiBN
+ZWRpY2FsIFByb3RlaW4gUmVzZWFyY2gsIFZJQiwgR2hlbnQsIEJlbGdpdW0uPC9hdXRoLWFkZHJl
+c3M+PHRpdGxlcz48dGl0bGU+QW5hbHlzaXMgb2YgdGhlIHJlc29sdXRpb24gbGltaXRhdGlvbnMg
+b2YgcGVwdGlkZSBpZGVudGlmaWNhdGlvbiBhbGdvcml0aG1zPC90aXRsZT48c2Vjb25kYXJ5LXRp
+dGxlPkogUHJvdGVvbWUgUmVzPC9zZWNvbmRhcnktdGl0bGU+PGFsdC10aXRsZT5Kb3VybmFsIG9m
+IHByb3Rlb21lIHJlc2VhcmNoPC9hbHQtdGl0bGU+PC90aXRsZXM+PHBlcmlvZGljYWw+PGZ1bGwt
+dGl0bGU+SiBQcm90ZW9tZSBSZXM8L2Z1bGwtdGl0bGU+PGFiYnItMT5Kb3VybmFsIG9mIHByb3Rl
+b21lIHJlc2VhcmNoPC9hYmJyLTE+PC9wZXJpb2RpY2FsPjxhbHQtcGVyaW9kaWNhbD48ZnVsbC10
+aXRsZT5KIFByb3Rlb21lIFJlczwvZnVsbC10aXRsZT48YWJici0xPkpvdXJuYWwgb2YgcHJvdGVv
+bWUgcmVzZWFyY2g8L2FiYnItMT48L2FsdC1wZXJpb2RpY2FsPjxwYWdlcz41NTU1LTYxPC9wYWdl
+cz48dm9sdW1lPjEwPC92b2x1bWU+PG51bWJlcj4xMjwvbnVtYmVyPjxrZXl3b3Jkcz48a2V5d29y
+ZD4qQWxnb3JpdGhtczwva2V5d29yZD48a2V5d29yZD5BbWlubyBBY2lkcy9jaGVtaXN0cnk8L2tl
+eXdvcmQ+PGtleXdvcmQ+Q29tcHV0YXRpb25hbCBCaW9sb2d5L21ldGhvZHM8L2tleXdvcmQ+PGtl
+eXdvcmQ+KkRhdGFiYXNlcywgUHJvdGVpbjwva2V5d29yZD48a2V5d29yZD5GdW5nYWwgUHJvdGVp
+bnMvY2hlbWlzdHJ5PC9rZXl3b3JkPjxrZXl3b3JkPkh1bWFuczwva2V5d29yZD48a2V5d29yZD5N
+YXNzIFNwZWN0cm9tZXRyeS9tZXRob2RzPC9rZXl3b3JkPjxrZXl3b3JkPk11dGF0aW9uPC9rZXl3
+b3JkPjxrZXl3b3JkPlBlcHRpZGVzLypjaGVtaXN0cnk8L2tleXdvcmQ+PGtleXdvcmQ+UHJvdGVv
+bWljcy9tZXRob2RzL3N0YW5kYXJkczwva2V5d29yZD48a2V5d29yZD5SZXByb2R1Y2liaWxpdHkg
+b2YgUmVzdWx0czwva2V5d29yZD48a2V5d29yZD5TZWFyY2ggRW5naW5lLyptZXRob2RzPC9rZXl3
+b3JkPjxrZXl3b3JkPlllYXN0cy9jaGVtaXN0cnk8L2tleXdvcmQ+PC9rZXl3b3Jkcz48ZGF0ZXM+
+PHllYXI+MjAxMTwveWVhcj48cHViLWRhdGVzPjxkYXRlPkRlYyAyPC9kYXRlPjwvcHViLWRhdGVz
+PjwvZGF0ZXM+PGlzYm4+MTUzNS0zOTA3IChFbGVjdHJvbmljKSYjeEQ7MTUzNS0zODkzIChMaW5r
+aW5nKTwvaXNibj48YWNjZXNzaW9uLW51bT4yMTk5NTM3ODwvYWNjZXNzaW9uLW51bT48dXJscz48
+cmVsYXRlZC11cmxzPjx1cmw+aHR0cDovL3d3dy5uY2JpLm5sbS5uaWguZ292L3B1Ym1lZC8yMTk5
+NTM3ODwvdXJsPjwvcmVsYXRlZC11cmxzPjwvdXJscz48ZWxlY3Ryb25pYy1yZXNvdXJjZS1udW0+
+MTAuMTAyMS9wcjIwMDkxM2E8L2VsZWN0cm9uaWMtcmVzb3VyY2UtbnVtPjwvcmVjb3JkPjwvQ2l0
+ZT48L0VuZE5vdGU+AG==
+</w:fldData>
+        </w:fldChar>
+      </w:r>
+      <w:r>
+        <w:rPr>
+          <w:i/>
+          <w:color w:val="0000FF"/>
+          <w:lang w:val="en-GB"/>
+        </w:rPr>
+        <w:instrText xml:space="preserve"> ADDIN EN.CITE.DATA </w:instrText>
+      </w:r>
+      <w:r>
+        <w:rPr>
+          <w:i/>
+          <w:color w:val="0000FF"/>
+          <w:lang w:val="en-GB"/>
+        </w:rPr>
+      </w:r>
+      <w:r>
+        <w:rPr>
+          <w:i/>
+          <w:color w:val="0000FF"/>
+          <w:lang w:val="en-GB"/>
+        </w:rPr>
+        <w:fldChar w:fldCharType="end"/>
+      </w:r>
+      <w:r>
+        <w:rPr>
+          <w:i/>
+          <w:color w:val="0000FF"/>
+          <w:lang w:val="en-GB"/>
+        </w:rPr>
+        <w:fldChar w:fldCharType="separate"/>
+      </w:r>
+      <w:hyperlink w:anchor="_ENREF_4" w:tooltip="Wang, 2009 #2" w:history="1">
+        <w:r>
+          <w:rPr>
+            <w:i/>
+            <w:noProof/>
+            <w:color w:val="0000FF"/>
+            <w:vertAlign w:val="superscript"/>
+            <w:lang w:val="en-GB"/>
+          </w:rPr>
+          <w:t>4</w:t>
+        </w:r>
+      </w:hyperlink>
+      <w:r>
+        <w:rPr>
+          <w:i/>
+          <w:noProof/>
+          <w:color w:val="0000FF"/>
+          <w:vertAlign w:val="superscript"/>
+          <w:lang w:val="en-GB"/>
+        </w:rPr>
+        <w:t xml:space="preserve">, </w:t>
+      </w:r>
+      <w:hyperlink w:anchor="_ENREF_5" w:tooltip="Colaert, 2011 #3" w:history="1">
+        <w:r>
+          <w:rPr>
+            <w:i/>
+            <w:noProof/>
+            <w:color w:val="0000FF"/>
+            <w:vertAlign w:val="superscript"/>
+            <w:lang w:val="en-GB"/>
+          </w:rPr>
+          <w:t>5</w:t>
+        </w:r>
+      </w:hyperlink>
+      <w:r>
+        <w:rPr>
+          <w:i/>
+          <w:color w:val="0000FF"/>
+          <w:lang w:val="en-GB"/>
+        </w:rPr>
+        <w:fldChar w:fldCharType="end"/>
+      </w:r>
+      <w:r>
+        <w:rPr>
+          <w:i/>
+          <w:color w:val="0000FF"/>
+          <w:lang w:val="en-GB"/>
+        </w:rPr>
+        <w:t xml:space="preserve"> The random approaches present the advantage to allow the creation of different versions.</w:t>
+      </w:r>
+      <w:r>
+        <w:rPr>
+          <w:i/>
+          <w:color w:val="0000FF"/>
+          <w:lang w:val="en-GB"/>
+        </w:rPr>
+        <w:t xml:space="preserve">  </w:t>
       </w:r>
     </w:p>
     <w:p>
       <w:pPr>
-        <w:spacing w:after="0" w:line="240" w:lineRule="auto"/>
-      </w:pPr>
-      <w:r>
-        <w:br w:type="page"/>
-      </w:r>
+        <w:rPr>
+          <w:lang w:val="en-GB"/>
+        </w:rPr>
+      </w:pPr>
     </w:p>
     <w:p>
       <w:pPr>
         <w:jc w:val="both"/>
-        <w:rPr>
-          <w:i/>
-        </w:rPr>
-      </w:pPr>
-      <w:r>
-        <w:rPr>
-          <w:color w:val="1F497D" w:themeColor="text2"/>
-        </w:rPr>
-        <w:lastRenderedPageBreak/>
-        <w:t>PeptideShaker</w:t>
-      </w:r>
-      <w:r>
-        <w:t xml:space="preserve"> </w:t>
-      </w:r>
-      <w:r>
-        <w:t xml:space="preserve">already </w:t>
-      </w:r>
-      <w:r>
-        <w:t xml:space="preserve">did this standard validation for you. Some may have noticed the green and red symbols at the </w:t>
-      </w:r>
-      <w:r>
-        <w:t>far right</w:t>
-      </w:r>
-      <w:r>
-        <w:t xml:space="preserve"> of each row (see figure below). These indicate whether the corresponding protein, peptide or PSM passed a 1% FDR threshold. </w:t>
-      </w:r>
-      <w:r>
-        <w:rPr>
-          <w:i/>
-        </w:rPr>
-        <w:t>804</w:t>
-      </w:r>
-      <w:r>
-        <w:rPr>
-          <w:i/>
-        </w:rPr>
-        <w:t xml:space="preserve"> proteins were validated here out of </w:t>
-      </w:r>
-      <w:r>
-        <w:rPr>
-          <w:i/>
-        </w:rPr>
-        <w:t>1044</w:t>
-      </w:r>
-      <w:r>
-        <w:rPr>
-          <w:i/>
-        </w:rPr>
-        <w:t>, how many false positives do we expect?</w:t>
-      </w:r>
+      </w:pPr>
     </w:p>
     <w:p>
       <w:pPr>
         <w:jc w:val="both"/>
       </w:pPr>
+      <w:r>
+        <w:lastRenderedPageBreak/>
+        <w:t xml:space="preserve">The decoy hits allow us to estimate the number of false positives in a result set. There are two main ways to control the amount of false positives in the validated protein set. First of all, we can set a confidence threshold; typically we would validate protein hits in which we are more than 95% confident. However, scientists usually prefer to control the </w:t>
+      </w:r>
+      <w:r>
+        <w:rPr>
+          <w:color w:val="1F497D" w:themeColor="text2"/>
+        </w:rPr>
+        <w:t xml:space="preserve">False Discovery Rate </w:t>
+      </w:r>
+      <w:r>
+        <w:t>(FDR)</w:t>
+      </w:r>
+      <w:r>
+        <w:t xml:space="preserve">, the </w:t>
+      </w:r>
+      <w:r>
+        <w:t xml:space="preserve">total </w:t>
+      </w:r>
+      <w:r>
+        <w:t>error share in the result set</w:t>
+      </w:r>
+      <w:r>
+        <w:t xml:space="preserve">; typically we allow 1% FDR, meaning that 1% of the retained proteins </w:t>
+      </w:r>
+      <w:proofErr w:type="gramStart"/>
+      <w:r>
+        <w:t>are</w:t>
+      </w:r>
+      <w:proofErr w:type="gramEnd"/>
+      <w:r>
+        <w:t xml:space="preserve"> expected to be false positives.</w:t>
+      </w:r>
+      <w:r>
+        <w:t xml:space="preserve"> </w:t>
+      </w:r>
+      <w:proofErr w:type="spellStart"/>
+      <w:r>
+        <w:rPr>
+          <w:color w:val="1F497D" w:themeColor="text2"/>
+        </w:rPr>
+        <w:t>PeptideShaker</w:t>
+      </w:r>
+      <w:proofErr w:type="spellEnd"/>
+      <w:r>
+        <w:t xml:space="preserve"> </w:t>
+      </w:r>
+      <w:r>
+        <w:t xml:space="preserve">already </w:t>
+      </w:r>
+      <w:r>
+        <w:t xml:space="preserve">did this standard validation for you. Some may have noticed the green and red symbols at the </w:t>
+      </w:r>
+      <w:r>
+        <w:t>far right</w:t>
+      </w:r>
+      <w:r>
+        <w:t xml:space="preserve"> of each row.</w:t>
+      </w:r>
     </w:p>
     <w:p>
       <w:pPr>
-        <w:spacing w:after="0" w:line="240" w:lineRule="auto"/>
+        <w:jc w:val="center"/>
       </w:pPr>
       <w:r>
         <w:rPr>
@@ -1181,9 +1467,9 @@
         </w:rPr>
         <w:drawing>
           <wp:inline distT="0" distB="0" distL="0" distR="0">
-            <wp:extent cx="5939790" cy="848360"/>
-            <wp:effectExtent l="38100" t="38100" r="80010" b="85090"/>
-            <wp:docPr id="8" name="Grafik 8" descr="C:\Users\vaudel\Documents\rendus\tutorials\tutorials protein identification\5 validation\illustrations\ps 2.png"/>
+            <wp:extent cx="5930900" cy="901700"/>
+            <wp:effectExtent l="38100" t="38100" r="69850" b="69850"/>
+            <wp:docPr id="2" name="Picture 2" descr="\\eir.uib.no\Home2\mva037\tutorials\1- identification\15- Peptide and Protein Validation\illustrations\protein table 2.png"/>
             <wp:cNvGraphicFramePr>
               <a:graphicFrameLocks xmlns:a="http://schemas.openxmlformats.org/drawingml/2006/main" noChangeAspect="1"/>
             </wp:cNvGraphicFramePr>
@@ -1191,7 +1477,7 @@
               <a:graphicData uri="http://schemas.openxmlformats.org/drawingml/2006/picture">
                 <pic:pic xmlns:pic="http://schemas.openxmlformats.org/drawingml/2006/picture">
                   <pic:nvPicPr>
-                    <pic:cNvPr id="0" name="Picture 3" descr="C:\Users\vaudel\Documents\rendus\tutorials\tutorials protein identification\5 validation\illustrations\ps 2.png"/>
+                    <pic:cNvPr id="0" name="Picture 4" descr="\\eir.uib.no\Home2\mva037\tutorials\1- identification\15- Peptide and Protein Validation\illustrations\protein table 2.png"/>
                     <pic:cNvPicPr>
                       <a:picLocks noChangeAspect="1" noChangeArrowheads="1"/>
                     </pic:cNvPicPr>
@@ -1200,7 +1486,7 @@
                     <a:blip r:embed="rId10" cstate="print">
                       <a:extLst>
                         <a:ext uri="{28A0092B-C50C-407E-A947-70E740481C1C}">
-                          <a14:useLocalDpi xmlns="" xmlns:wpc="http://schemas.microsoft.com/office/word/2010/wordprocessingCanvas" xmlns:mc="http://schemas.openxmlformats.org/markup-compatibility/2006" xmlns:o="urn:schemas-microsoft-com:office:office" xmlns:v="urn:schemas-microsoft-com:vml" xmlns:wp14="http://schemas.microsoft.com/office/word/2010/wordprocessingDrawing" xmlns:w10="urn:schemas-microsoft-com:office:word" xmlns:w="http://schemas.openxmlformats.org/wordprocessingml/2006/main" xmlns:w14="http://schemas.microsoft.com/office/word/2010/wordml" xmlns:wpg="http://schemas.microsoft.com/office/word/2010/wordprocessingGroup" xmlns:wpi="http://schemas.microsoft.com/office/word/2010/wordprocessingInk" xmlns:wps="http://schemas.microsoft.com/office/word/2010/wordprocessingShape" xmlns:a14="http://schemas.microsoft.com/office/drawing/2010/main" val="0"/>
+                          <a14:useLocalDpi xmlns:a14="http://schemas.microsoft.com/office/drawing/2010/main" val="0"/>
                         </a:ext>
                       </a:extLst>
                     </a:blip>
@@ -1212,7 +1498,7 @@
                   <pic:spPr bwMode="auto">
                     <a:xfrm>
                       <a:off x="0" y="0"/>
-                      <a:ext cx="5939790" cy="848360"/>
+                      <a:ext cx="5930900" cy="901700"/>
                     </a:xfrm>
                     <a:prstGeom prst="rect">
                       <a:avLst/>
@@ -1239,67 +1525,133 @@
     <w:p>
       <w:pPr>
         <w:jc w:val="both"/>
-      </w:pPr>
+        <w:rPr>
+          <w:lang w:val="en-GB"/>
+        </w:rPr>
+      </w:pPr>
+      <w:r>
+        <w:t xml:space="preserve">These indicate whether the corresponding protein, peptide or PSM passed a 1% FDR threshold. </w:t>
+      </w:r>
+      <w:r>
+        <w:rPr>
+          <w:i/>
+        </w:rPr>
+        <w:t>1</w:t>
+      </w:r>
+      <w:r>
+        <w:rPr>
+          <w:i/>
+        </w:rPr>
+        <w:t>,</w:t>
+      </w:r>
+      <w:r>
+        <w:rPr>
+          <w:i/>
+        </w:rPr>
+        <w:t>214</w:t>
+      </w:r>
+      <w:r>
+        <w:rPr>
+          <w:i/>
+        </w:rPr>
+        <w:t xml:space="preserve"> proteins were validated here out of </w:t>
+      </w:r>
+      <w:r>
+        <w:rPr>
+          <w:i/>
+        </w:rPr>
+        <w:t>1,792</w:t>
+      </w:r>
+      <w:r>
+        <w:rPr>
+          <w:i/>
+        </w:rPr>
+        <w:t>, how many false positives do we expect?</w:t>
+      </w:r>
+      <w:r>
+        <w:rPr>
+          <w:lang w:val="en-GB"/>
+        </w:rPr>
+        <w:t xml:space="preserve"> </w:t>
+      </w:r>
     </w:p>
     <w:p>
       <w:pPr>
+        <w:ind w:left="567"/>
         <w:jc w:val="both"/>
-      </w:pPr>
+        <w:rPr>
+          <w:i/>
+          <w:color w:val="0000FF"/>
+          <w:lang w:val="en-GB"/>
+        </w:rPr>
+      </w:pPr>
+      <w:r>
+        <w:rPr>
+          <w:i/>
+          <w:color w:val="0000FF"/>
+          <w:lang w:val="en-GB"/>
+        </w:rPr>
+        <w:t>We expect a maximum of 12 false positives: 1% of 1214.</w:t>
+      </w:r>
     </w:p>
     <w:p>
       <w:pPr>
-        <w:jc w:val="both"/>
-      </w:pPr>
-      <w:r>
-        <w:t xml:space="preserve">The validation threshold can be optimized in the </w:t>
-      </w:r>
-      <w:r>
-        <w:t>‘</w:t>
-      </w:r>
-      <w:r>
-        <w:t>Validation</w:t>
-      </w:r>
-      <w:r>
-        <w:t>'</w:t>
-      </w:r>
-      <w:r>
-        <w:t xml:space="preserve"> tab of </w:t>
-      </w:r>
-      <w:r>
-        <w:t>PeptideShaker</w:t>
-      </w:r>
-      <w:r>
-        <w:t xml:space="preserve">. </w:t>
-      </w:r>
-      <w:r>
-        <w:t>Opening the</w:t>
-      </w:r>
-      <w:r>
-        <w:t xml:space="preserve"> </w:t>
-      </w:r>
-      <w:r>
-        <w:t>'</w:t>
-      </w:r>
-      <w:r>
-        <w:t>Validation</w:t>
-      </w:r>
-      <w:r>
-        <w:t>'</w:t>
-      </w:r>
-      <w:r>
-        <w:t xml:space="preserve"> </w:t>
-      </w:r>
-      <w:r>
-        <w:t xml:space="preserve">tab </w:t>
-      </w:r>
-      <w:r>
-        <w:t>you should see this:</w:t>
+        <w:spacing w:after="0" w:line="240" w:lineRule="auto"/>
+      </w:pPr>
+      <w:r>
+        <w:br w:type="page"/>
       </w:r>
     </w:p>
     <w:p>
       <w:pPr>
         <w:jc w:val="both"/>
       </w:pPr>
+      <w:r>
+        <w:lastRenderedPageBreak/>
+        <w:t xml:space="preserve">The validation threshold can be optimized in the </w:t>
+      </w:r>
+      <w:r>
+        <w:t>‘</w:t>
+      </w:r>
+      <w:r>
+        <w:t>Validation</w:t>
+      </w:r>
+      <w:r>
+        <w:t>'</w:t>
+      </w:r>
+      <w:r>
+        <w:t xml:space="preserve"> tab of </w:t>
+      </w:r>
+      <w:r>
+        <w:t>PeptideShaker</w:t>
+      </w:r>
+      <w:r>
+        <w:t xml:space="preserve">. </w:t>
+      </w:r>
+      <w:r>
+        <w:t>Opening the</w:t>
+      </w:r>
+      <w:r>
+        <w:t xml:space="preserve"> </w:t>
+      </w:r>
+      <w:r>
+        <w:t>'</w:t>
+      </w:r>
+      <w:r>
+        <w:t>Validation</w:t>
+      </w:r>
+      <w:r>
+        <w:t>'</w:t>
+      </w:r>
+      <w:r>
+        <w:t xml:space="preserve"> </w:t>
+      </w:r>
+      <w:r>
+        <w:t xml:space="preserve">tab </w:t>
+      </w:r>
+      <w:r>
+        <w:t>you should see this:</w:t>
+      </w:r>
     </w:p>
     <w:p>
       <w:r>
@@ -1309,9 +1661,9 @@
         </w:rPr>
         <w:drawing>
           <wp:inline distT="0" distB="0" distL="0" distR="0">
-            <wp:extent cx="5939790" cy="3167380"/>
-            <wp:effectExtent l="57150" t="19050" r="118110" b="71120"/>
-            <wp:docPr id="10" name="Grafik 10" descr="C:\Users\vaudel\Documents\rendus\tutorials\tutorials protein identification\5 validation\illustrations\ps 3.png"/>
+            <wp:extent cx="5930900" cy="3136900"/>
+            <wp:effectExtent l="38100" t="38100" r="69850" b="82550"/>
+            <wp:docPr id="3" name="Picture 3" descr="\\eir.uib.no\Home2\mva037\tutorials\1- identification\15- Peptide and Protein Validation\illustrations\validation tab 1.png"/>
             <wp:cNvGraphicFramePr>
               <a:graphicFrameLocks xmlns:a="http://schemas.openxmlformats.org/drawingml/2006/main" noChangeAspect="1"/>
             </wp:cNvGraphicFramePr>
@@ -1319,7 +1671,7 @@
               <a:graphicData uri="http://schemas.openxmlformats.org/drawingml/2006/picture">
                 <pic:pic xmlns:pic="http://schemas.openxmlformats.org/drawingml/2006/picture">
                   <pic:nvPicPr>
-                    <pic:cNvPr id="0" name="Picture 4" descr="C:\Users\vaudel\Documents\rendus\tutorials\tutorials protein identification\5 validation\illustrations\ps 3.png"/>
+                    <pic:cNvPr id="0" name="Picture 5" descr="\\eir.uib.no\Home2\mva037\tutorials\1- identification\15- Peptide and Protein Validation\illustrations\validation tab 1.png"/>
                     <pic:cNvPicPr>
                       <a:picLocks noChangeAspect="1" noChangeArrowheads="1"/>
                     </pic:cNvPicPr>
@@ -1328,7 +1680,7 @@
                     <a:blip r:embed="rId11" cstate="print">
                       <a:extLst>
                         <a:ext uri="{28A0092B-C50C-407E-A947-70E740481C1C}">
-                          <a14:useLocalDpi xmlns="" xmlns:wpc="http://schemas.microsoft.com/office/word/2010/wordprocessingCanvas" xmlns:mc="http://schemas.openxmlformats.org/markup-compatibility/2006" xmlns:o="urn:schemas-microsoft-com:office:office" xmlns:v="urn:schemas-microsoft-com:vml" xmlns:wp14="http://schemas.microsoft.com/office/word/2010/wordprocessingDrawing" xmlns:w10="urn:schemas-microsoft-com:office:word" xmlns:w="http://schemas.openxmlformats.org/wordprocessingml/2006/main" xmlns:w14="http://schemas.microsoft.com/office/word/2010/wordml" xmlns:wpg="http://schemas.microsoft.com/office/word/2010/wordprocessingGroup" xmlns:wpi="http://schemas.microsoft.com/office/word/2010/wordprocessingInk" xmlns:wps="http://schemas.microsoft.com/office/word/2010/wordprocessingShape" xmlns:a14="http://schemas.microsoft.com/office/drawing/2010/main" val="0"/>
+                          <a14:useLocalDpi xmlns:a14="http://schemas.microsoft.com/office/drawing/2010/main" val="0"/>
                         </a:ext>
                       </a:extLst>
                     </a:blip>
@@ -1340,18 +1692,14 @@
                   <pic:spPr bwMode="auto">
                     <a:xfrm>
                       <a:off x="0" y="0"/>
-                      <a:ext cx="5939790" cy="3167380"/>
+                      <a:ext cx="5930900" cy="3136900"/>
                     </a:xfrm>
                     <a:prstGeom prst="rect">
                       <a:avLst/>
                     </a:prstGeom>
                     <a:noFill/>
-                    <a:ln w="3175">
-                      <a:solidFill>
-                        <a:schemeClr val="bg1">
-                          <a:lumMod val="85000"/>
-                        </a:schemeClr>
-                      </a:solidFill>
+                    <a:ln>
+                      <a:noFill/>
                     </a:ln>
                     <a:effectLst>
                       <a:outerShdw blurRad="50800" dist="38100" dir="2700000" algn="tl" rotWithShape="0">
@@ -1441,6 +1789,7 @@
       <w:r>
         <w:t xml:space="preserve"> </w:t>
       </w:r>
+      <w:proofErr w:type="gramStart"/>
       <w:r>
         <w:t>section</w:t>
       </w:r>
@@ -1457,7 +1806,11 @@
         <w:t xml:space="preserve">below </w:t>
       </w:r>
       <w:r>
-        <w:t>plots are provided in order to visualize the results</w:t>
+        <w:t>plots are</w:t>
+      </w:r>
+      <w:proofErr w:type="gramEnd"/>
+      <w:r>
+        <w:t xml:space="preserve"> provided in order to visualize the results</w:t>
       </w:r>
       <w:r>
         <w:t xml:space="preserve"> and control their quality</w:t>
@@ -1469,10 +1822,22 @@
         <w:t xml:space="preserve">only </w:t>
       </w:r>
       <w:r>
-        <w:t>focus on the main parameters.</w:t>
-      </w:r>
-      <w:r>
-        <w:t xml:space="preserve"> Note that question marks are present everywhere to guide you through all the parameters.</w:t>
+        <w:t xml:space="preserve">focus on the main </w:t>
+      </w:r>
+      <w:r>
+        <w:t>settings</w:t>
+      </w:r>
+      <w:r>
+        <w:t>.</w:t>
+      </w:r>
+      <w:r>
+        <w:t xml:space="preserve"> Note that question marks are present everywhere to guide you through all the </w:t>
+      </w:r>
+      <w:r>
+        <w:t>parameters</w:t>
+      </w:r>
+      <w:r>
+        <w:t>.</w:t>
       </w:r>
     </w:p>
     <w:p>
@@ -1492,7 +1857,13 @@
         <w:t>(FDR) indicating</w:t>
       </w:r>
       <w:r>
-        <w:t xml:space="preserve"> the amount of retained false positives; (B) </w:t>
+        <w:t xml:space="preserve"> the </w:t>
+      </w:r>
+      <w:r>
+        <w:t>share</w:t>
+      </w:r>
+      <w:r>
+        <w:t xml:space="preserve"> of retained false positives; (B) </w:t>
       </w:r>
       <w:r>
         <w:rPr>
@@ -1504,7 +1875,13 @@
         <w:t>(FNR) indicating</w:t>
       </w:r>
       <w:r>
-        <w:t xml:space="preserve"> the amount of false negatives:</w:t>
+        <w:t xml:space="preserve"> the </w:t>
+      </w:r>
+      <w:r>
+        <w:t>share</w:t>
+      </w:r>
+      <w:r>
+        <w:t xml:space="preserve"> of false negatives:</w:t>
       </w:r>
     </w:p>
     <w:p>
@@ -1517,7 +1894,7 @@
         <w:tblStyle w:val="MediumGrid3-Accent5"/>
         <w:tblpPr w:leftFromText="141" w:rightFromText="141" w:vertAnchor="text" w:horzAnchor="margin" w:tblpX="392" w:tblpY="60"/>
         <w:tblW w:w="0" w:type="auto"/>
-        <w:tblLook w:val="04A0"/>
+        <w:tblLook w:val="04A0" w:firstRow="1" w:lastRow="0" w:firstColumn="1" w:lastColumn="0" w:noHBand="0" w:noVBand="1"/>
       </w:tblPr>
       <w:tblGrid>
         <w:gridCol w:w="2680"/>
@@ -1526,11 +1903,11 @@
       </w:tblGrid>
       <w:tr>
         <w:trPr>
-          <w:cnfStyle w:val="100000000000"/>
+          <w:cnfStyle w:val="100000000000" w:firstRow="1" w:lastRow="0" w:firstColumn="0" w:lastColumn="0" w:oddVBand="0" w:evenVBand="0" w:oddHBand="0" w:evenHBand="0" w:firstRowFirstColumn="0" w:firstRowLastColumn="0" w:lastRowFirstColumn="0" w:lastRowLastColumn="0"/>
         </w:trPr>
         <w:tc>
           <w:tcPr>
-            <w:cnfStyle w:val="001000000000"/>
+            <w:cnfStyle w:val="001000000000" w:firstRow="0" w:lastRow="0" w:firstColumn="1" w:lastColumn="0" w:oddVBand="0" w:evenVBand="0" w:oddHBand="0" w:evenHBand="0" w:firstRowFirstColumn="0" w:firstRowLastColumn="0" w:lastRowFirstColumn="0" w:lastRowLastColumn="0"/>
             <w:tcW w:w="2680" w:type="dxa"/>
             <w:vAlign w:val="center"/>
           </w:tcPr>
@@ -1548,7 +1925,7 @@
           <w:p>
             <w:pPr>
               <w:jc w:val="center"/>
-              <w:cnfStyle w:val="100000000000"/>
+              <w:cnfStyle w:val="100000000000" w:firstRow="1" w:lastRow="0" w:firstColumn="0" w:lastColumn="0" w:oddVBand="0" w:evenVBand="0" w:oddHBand="0" w:evenHBand="0" w:firstRowFirstColumn="0" w:firstRowLastColumn="0" w:lastRowFirstColumn="0" w:lastRowLastColumn="0"/>
             </w:pPr>
             <w:r>
               <w:t xml:space="preserve">Number of </w:t>
@@ -1569,7 +1946,7 @@
           <w:p>
             <w:pPr>
               <w:jc w:val="center"/>
-              <w:cnfStyle w:val="100000000000"/>
+              <w:cnfStyle w:val="100000000000" w:firstRow="1" w:lastRow="0" w:firstColumn="0" w:lastColumn="0" w:oddVBand="0" w:evenVBand="0" w:oddHBand="0" w:evenHBand="0" w:firstRowFirstColumn="0" w:firstRowLastColumn="0" w:lastRowFirstColumn="0" w:lastRowLastColumn="0"/>
             </w:pPr>
             <w:r>
               <w:t xml:space="preserve">Number of </w:t>
@@ -1585,11 +1962,11 @@
       </w:tr>
       <w:tr>
         <w:trPr>
-          <w:cnfStyle w:val="000000100000"/>
+          <w:cnfStyle w:val="000000100000" w:firstRow="0" w:lastRow="0" w:firstColumn="0" w:lastColumn="0" w:oddVBand="0" w:evenVBand="0" w:oddHBand="1" w:evenHBand="0" w:firstRowFirstColumn="0" w:firstRowLastColumn="0" w:lastRowFirstColumn="0" w:lastRowLastColumn="0"/>
         </w:trPr>
         <w:tc>
           <w:tcPr>
-            <w:cnfStyle w:val="001000000000"/>
+            <w:cnfStyle w:val="001000000000" w:firstRow="0" w:lastRow="0" w:firstColumn="1" w:lastColumn="0" w:oddVBand="0" w:evenVBand="0" w:oddHBand="0" w:evenHBand="0" w:firstRowFirstColumn="0" w:firstRowLastColumn="0" w:lastRowFirstColumn="0" w:lastRowLastColumn="0"/>
             <w:tcW w:w="2680" w:type="dxa"/>
             <w:vAlign w:val="center"/>
           </w:tcPr>
@@ -1616,7 +1993,7 @@
           <w:p>
             <w:pPr>
               <w:jc w:val="center"/>
-              <w:cnfStyle w:val="000000100000"/>
+              <w:cnfStyle w:val="000000100000" w:firstRow="0" w:lastRow="0" w:firstColumn="0" w:lastColumn="0" w:oddVBand="0" w:evenVBand="0" w:oddHBand="1" w:evenHBand="0" w:firstRowFirstColumn="0" w:firstRowLastColumn="0" w:lastRowFirstColumn="0" w:lastRowLastColumn="0"/>
               <w:rPr>
                 <w:rFonts w:ascii="Cambria Math" w:hAnsi="Cambria Math"/>
                 <w:sz w:val="24"/>
@@ -1650,7 +2027,7 @@
           <w:p>
             <w:pPr>
               <w:jc w:val="center"/>
-              <w:cnfStyle w:val="000000100000"/>
+              <w:cnfStyle w:val="000000100000" w:firstRow="0" w:lastRow="0" w:firstColumn="0" w:lastColumn="0" w:oddVBand="0" w:evenVBand="0" w:oddHBand="1" w:evenHBand="0" w:firstRowFirstColumn="0" w:firstRowLastColumn="0" w:lastRowFirstColumn="0" w:lastRowLastColumn="0"/>
               <w:rPr>
                 <w:rFonts w:ascii="Cambria Math" w:hAnsi="Cambria Math"/>
                 <w:sz w:val="24"/>
@@ -1680,7 +2057,7 @@
       <w:tr>
         <w:tc>
           <w:tcPr>
-            <w:cnfStyle w:val="001000000000"/>
+            <w:cnfStyle w:val="001000000000" w:firstRow="0" w:lastRow="0" w:firstColumn="1" w:lastColumn="0" w:oddVBand="0" w:evenVBand="0" w:oddHBand="0" w:evenHBand="0" w:firstRowFirstColumn="0" w:firstRowLastColumn="0" w:lastRowFirstColumn="0" w:lastRowLastColumn="0"/>
             <w:tcW w:w="2680" w:type="dxa"/>
             <w:vAlign w:val="center"/>
           </w:tcPr>
@@ -1701,7 +2078,7 @@
           <w:p>
             <w:pPr>
               <w:jc w:val="center"/>
-              <w:cnfStyle w:val="000000000000"/>
+              <w:cnfStyle w:val="000000000000" w:firstRow="0" w:lastRow="0" w:firstColumn="0" w:lastColumn="0" w:oddVBand="0" w:evenVBand="0" w:oddHBand="0" w:evenHBand="0" w:firstRowFirstColumn="0" w:firstRowLastColumn="0" w:lastRowFirstColumn="0" w:lastRowLastColumn="0"/>
               <w:rPr>
                 <w:rFonts w:ascii="Cambria Math" w:hAnsi="Cambria Math"/>
                 <w:sz w:val="24"/>
@@ -1735,7 +2112,7 @@
           <w:p>
             <w:pPr>
               <w:jc w:val="center"/>
-              <w:cnfStyle w:val="000000000000"/>
+              <w:cnfStyle w:val="000000000000" w:firstRow="0" w:lastRow="0" w:firstColumn="0" w:lastColumn="0" w:oddVBand="0" w:evenVBand="0" w:oddHBand="0" w:evenHBand="0" w:firstRowFirstColumn="0" w:firstRowLastColumn="0" w:lastRowFirstColumn="0" w:lastRowLastColumn="0"/>
               <w:rPr>
                 <w:rFonts w:ascii="Cambria Math" w:hAnsi="Cambria Math"/>
                 <w:sz w:val="24"/>
@@ -2053,13 +2430,13 @@
         <w:t xml:space="preserve">The identification summary indicates that </w:t>
       </w:r>
       <w:r>
-        <w:t>804</w:t>
+        <w:t>1,214</w:t>
       </w:r>
       <w:r>
         <w:t xml:space="preserve"> proteins were validated including </w:t>
       </w:r>
       <w:r>
-        <w:t>6</w:t>
+        <w:t>11</w:t>
       </w:r>
       <w:r>
         <w:t xml:space="preserve"> false positives. </w:t>
@@ -2074,7 +2451,7 @@
         <w:t xml:space="preserve"> estimates that a maximum of </w:t>
       </w:r>
       <w:r>
-        <w:t>796.63</w:t>
+        <w:t>1284.64</w:t>
       </w:r>
       <w:r>
         <w:t xml:space="preserve"> true positive proteins could be found in the data set: we are thus including </w:t>
@@ -2089,6 +2466,9 @@
     <w:p>
       <w:pPr>
         <w:jc w:val="both"/>
+        <w:rPr>
+          <w:lang w:val="en-GB"/>
+        </w:rPr>
       </w:pPr>
       <w:r>
         <w:t xml:space="preserve">The </w:t>
@@ -2129,18 +2509,99 @@
     </w:p>
     <w:p>
       <w:pPr>
-        <w:spacing w:after="0" w:line="240" w:lineRule="auto"/>
-      </w:pPr>
-      <w:r>
-        <w:br w:type="page"/>
-      </w:r>
+        <w:ind w:left="567"/>
+        <w:jc w:val="both"/>
+        <w:rPr>
+          <w:i/>
+          <w:color w:val="0000FF"/>
+          <w:lang w:val="en-GB"/>
+        </w:rPr>
+      </w:pPr>
+      <w:r>
+        <w:rPr>
+          <w:i/>
+          <w:color w:val="0000FF"/>
+          <w:lang w:val="en-GB"/>
+        </w:rPr>
+        <w:lastRenderedPageBreak/>
+        <w:t xml:space="preserve">This value was the best below 1%. Including </w:t>
+      </w:r>
+      <w:r>
+        <w:rPr>
+          <w:i/>
+          <w:color w:val="0000FF"/>
+          <w:lang w:val="en-GB"/>
+        </w:rPr>
+        <w:t xml:space="preserve">more proteins would have in all cases implied FDR &gt; 1%. </w:t>
+      </w:r>
+      <w:proofErr w:type="spellStart"/>
+      <w:r>
+        <w:rPr>
+          <w:i/>
+          <w:color w:val="0000FF"/>
+          <w:lang w:val="en-GB"/>
+        </w:rPr>
+        <w:t>PeptideShaker</w:t>
+      </w:r>
+      <w:proofErr w:type="spellEnd"/>
+      <w:r>
+        <w:rPr>
+          <w:i/>
+          <w:color w:val="0000FF"/>
+          <w:lang w:val="en-GB"/>
+        </w:rPr>
+        <w:t xml:space="preserve"> hence stopped at 0.75% this is called a q-value.</w:t>
+      </w:r>
+      <w:hyperlink w:anchor="_ENREF_6" w:tooltip="Kall, 2009 #4" w:history="1">
+        <w:r>
+          <w:rPr>
+            <w:i/>
+            <w:color w:val="0000FF"/>
+            <w:lang w:val="en-GB"/>
+          </w:rPr>
+          <w:fldChar w:fldCharType="begin"/>
+        </w:r>
+        <w:r>
+          <w:rPr>
+            <w:i/>
+            <w:color w:val="0000FF"/>
+            <w:lang w:val="en-GB"/>
+          </w:rPr>
+          <w:instrText xml:space="preserve"> ADDIN EN.CITE &lt;EndNote&gt;&lt;Cite&gt;&lt;Author&gt;Kall&lt;/Author&gt;&lt;Year&gt;2009&lt;/Year&gt;&lt;RecNum&gt;4&lt;/RecNum&gt;&lt;DisplayText&gt;&lt;style face="superscript"&gt;6&lt;/style&gt;&lt;/DisplayText&gt;&lt;record&gt;&lt;rec-number&gt;4&lt;/rec-number&gt;&lt;foreign-keys&gt;&lt;key app="EN" db-id="d9ffv2twjzve5pepxr85zzrpxsz2fwzxar9x"&gt;4&lt;/key&gt;&lt;/foreign-keys&gt;&lt;ref-type name="Journal Article"&gt;17&lt;/ref-type&gt;&lt;contributors&gt;&lt;authors&gt;&lt;author&gt;Kall, L.&lt;/author&gt;&lt;author&gt;Storey, J. D.&lt;/author&gt;&lt;author&gt;Noble, W. S.&lt;/author&gt;&lt;/authors&gt;&lt;/contributors&gt;&lt;auth-address&gt;Department of Biochemistry and Biophysics, Center for Biomembrane Research, Stockholm University, Sweden, USA. lukas.kall@cbr.su.se&lt;/auth-address&gt;&lt;titles&gt;&lt;title&gt;QVALITY: non-parametric estimation of q-values and posterior error probabilities&lt;/title&gt;&lt;secondary-title&gt;Bioinformatics&lt;/secondary-title&gt;&lt;alt-title&gt;Bioinformatics&lt;/alt-title&gt;&lt;/titles&gt;&lt;periodical&gt;&lt;full-title&gt;Bioinformatics&lt;/full-title&gt;&lt;abbr-1&gt;Bioinformatics&lt;/abbr-1&gt;&lt;/periodical&gt;&lt;alt-periodical&gt;&lt;full-title&gt;Bioinformatics&lt;/full-title&gt;&lt;abbr-1&gt;Bioinformatics&lt;/abbr-1&gt;&lt;/alt-periodical&gt;&lt;pages&gt;964-6&lt;/pages&gt;&lt;volume&gt;25&lt;/volume&gt;&lt;number&gt;7&lt;/number&gt;&lt;keywords&gt;&lt;keyword&gt;*Algorithms&lt;/keyword&gt;&lt;keyword&gt;Computational Biology/*methods&lt;/keyword&gt;&lt;keyword&gt;DNA/genetics&lt;/keyword&gt;&lt;keyword&gt;Oligonucleotide Array Sequence Analysis&lt;/keyword&gt;&lt;keyword&gt;Probability&lt;/keyword&gt;&lt;keyword&gt;Sequence Alignment/methods&lt;/keyword&gt;&lt;keyword&gt;*Software&lt;/keyword&gt;&lt;/keywords&gt;&lt;dates&gt;&lt;year&gt;2009&lt;/year&gt;&lt;pub-dates&gt;&lt;date&gt;Apr 1&lt;/date&gt;&lt;/pub-dates&gt;&lt;/dates&gt;&lt;isbn&gt;1367-4811 (Electronic)&amp;#xD;1367-4803 (Linking)&lt;/isbn&gt;&lt;accession-num&gt;19193729&lt;/accession-num&gt;&lt;urls&gt;&lt;related-urls&gt;&lt;url&gt;http://www.ncbi.nlm.nih.gov/pubmed/19193729&lt;/url&gt;&lt;/related-urls&gt;&lt;/urls&gt;&lt;custom2&gt;2660870&lt;/custom2&gt;&lt;electronic-resource-num&gt;10.1093/bioinformatics/btp021&lt;/electronic-resource-num&gt;&lt;/record&gt;&lt;/Cite&gt;&lt;/EndNote&gt;</w:instrText>
+        </w:r>
+        <w:r>
+          <w:rPr>
+            <w:i/>
+            <w:color w:val="0000FF"/>
+            <w:lang w:val="en-GB"/>
+          </w:rPr>
+          <w:fldChar w:fldCharType="separate"/>
+        </w:r>
+        <w:r>
+          <w:rPr>
+            <w:i/>
+            <w:noProof/>
+            <w:color w:val="0000FF"/>
+            <w:vertAlign w:val="superscript"/>
+            <w:lang w:val="en-GB"/>
+          </w:rPr>
+          <w:t>6</w:t>
+        </w:r>
+        <w:r>
+          <w:rPr>
+            <w:i/>
+            <w:color w:val="0000FF"/>
+            <w:lang w:val="en-GB"/>
+          </w:rPr>
+          <w:fldChar w:fldCharType="end"/>
+        </w:r>
+      </w:hyperlink>
     </w:p>
     <w:p>
       <w:pPr>
         <w:jc w:val="both"/>
       </w:pPr>
       <w:r>
-        <w:lastRenderedPageBreak/>
         <w:t xml:space="preserve">The three plots at the bottom display the current threshold settings. </w:t>
       </w:r>
       <w:r>
@@ -2180,7 +2641,13 @@
         <w:t xml:space="preserve">chosen threshold </w:t>
       </w:r>
       <w:r>
-        <w:t xml:space="preserve">in red. Note that the green and red areas in this plot represent the amount of </w:t>
+        <w:t xml:space="preserve">in red. Note that the green and red areas in this plot represent the </w:t>
+      </w:r>
+      <w:r>
+        <w:t>number</w:t>
+      </w:r>
+      <w:r>
+        <w:t xml:space="preserve"> of </w:t>
       </w:r>
       <w:r>
         <w:rPr>
@@ -2276,6 +2743,18 @@
         <w:rPr>
           <w:color w:val="1F497D" w:themeColor="text2"/>
         </w:rPr>
+        <w:t>receiver operating characteristic</w:t>
+      </w:r>
+      <w:r>
+        <w:t xml:space="preserve"> or</w:t>
+      </w:r>
+      <w:r>
+        <w:t xml:space="preserve"> </w:t>
+      </w:r>
+      <w:r>
+        <w:rPr>
+          <w:color w:val="1F497D" w:themeColor="text2"/>
+        </w:rPr>
         <w:t>ROC curve</w:t>
       </w:r>
       <w:r>
@@ -2285,124 +2764,423 @@
         <w:t xml:space="preserve"> </w:t>
       </w:r>
       <w:r>
-        <w:t xml:space="preserve">As you can see from the confidence plot, our threshold (red line) is set in an area where the confidence is fluctuating between </w:t>
-      </w:r>
-      <w:r>
-        <w:t xml:space="preserve">around </w:t>
-      </w:r>
-      <w:r>
-        <w:t>2</w:t>
-      </w:r>
-      <w:r>
-        <w:t>0%.</w:t>
-      </w:r>
-      <w:r>
-        <w:t xml:space="preserve"> </w:t>
-      </w:r>
-      <w:r>
-        <w:rPr>
-          <w:i/>
-        </w:rPr>
-        <w:t>How accurate is the confidence estimation in this case?</w:t>
-      </w:r>
-      <w:r>
-        <w:rPr>
-          <w:i/>
-        </w:rPr>
-        <w:t xml:space="preserve"> If we include twenty proteins with such a confidence, how many false positives do we include?</w:t>
+        <w:t>You might notice that the point is not exactly following the curve: this is a direct illustration of the confidence estimation imprecision.</w:t>
       </w:r>
     </w:p>
     <w:p>
       <w:pPr>
         <w:jc w:val="both"/>
-      </w:pPr>
-      <w:r>
-        <w:t>We are now going to</w:t>
-      </w:r>
-      <w:r>
-        <w:t xml:space="preserve"> ask </w:t>
-      </w:r>
-      <w:r>
-        <w:rPr>
-          <w:color w:val="1F497D" w:themeColor="text2"/>
-        </w:rPr>
-        <w:t>PeptideShaker</w:t>
-      </w:r>
-      <w:r>
-        <w:t xml:space="preserve"> for a higher quality and</w:t>
-      </w:r>
-      <w:r>
-        <w:t xml:space="preserve"> se</w:t>
-      </w:r>
-      <w:r>
-        <w:t xml:space="preserve">t a </w:t>
-      </w:r>
-      <w:r>
-        <w:rPr>
-          <w:color w:val="1F497D" w:themeColor="text2"/>
-        </w:rPr>
-        <w:t xml:space="preserve">confidence </w:t>
-      </w:r>
-      <w:r>
-        <w:rPr>
-          <w:color w:val="1F497D" w:themeColor="text2"/>
-        </w:rPr>
-        <w:t>threshold</w:t>
-      </w:r>
-      <w:r>
-        <w:t xml:space="preserve"> of 95%.</w:t>
+        <w:rPr>
+          <w:lang w:val="en-GB"/>
+        </w:rPr>
+      </w:pPr>
+      <w:r>
+        <w:t xml:space="preserve">As you can see from the confidence plot, our threshold (red line) is set in an area where the confidence is </w:t>
+      </w:r>
+      <w:r>
+        <w:t>around</w:t>
       </w:r>
       <w:r>
         <w:t xml:space="preserve"> </w:t>
       </w:r>
       <w:r>
-        <w:t>A</w:t>
-      </w:r>
-      <w:r>
-        <w:t xml:space="preserve">ll the validated proteins will </w:t>
-      </w:r>
-      <w:r>
-        <w:t>hence</w:t>
-      </w:r>
-      <w:r>
-        <w:t xml:space="preserve"> have a minimal confidence of 95%. Select </w:t>
-      </w:r>
-      <w:r>
-        <w:rPr>
-          <w:color w:val="1F497D" w:themeColor="text2"/>
-        </w:rPr>
-        <w:t>Confidence</w:t>
-      </w:r>
-      <w:r>
-        <w:t xml:space="preserve"> as</w:t>
-      </w:r>
-      <w:r>
-        <w:t xml:space="preserve"> the threshold type, </w:t>
-      </w:r>
-      <w:r>
-        <w:t>type 95</w:t>
-      </w:r>
-      <w:r>
-        <w:t xml:space="preserve"> and hit Enter</w:t>
-      </w:r>
-      <w:r>
-        <w:t>. You should see these results:</w:t>
+        <w:t>95</w:t>
+      </w:r>
+      <w:r>
+        <w:t>%.</w:t>
+      </w:r>
+      <w:r>
+        <w:t xml:space="preserve"> </w:t>
+      </w:r>
+      <w:r>
+        <w:rPr>
+          <w:i/>
+        </w:rPr>
+        <w:t>How accurate is the confidence estimation in this case?</w:t>
+      </w:r>
+      <w:r>
+        <w:rPr>
+          <w:i/>
+        </w:rPr>
+        <w:t xml:space="preserve"> If we include </w:t>
+      </w:r>
+      <w:r>
+        <w:rPr>
+          <w:i/>
+        </w:rPr>
+        <w:t>hundred</w:t>
+      </w:r>
+      <w:r>
+        <w:rPr>
+          <w:i/>
+        </w:rPr>
+        <w:t xml:space="preserve"> proteins with such a confidence, how many false positives do we </w:t>
+      </w:r>
+      <w:r>
+        <w:rPr>
+          <w:i/>
+        </w:rPr>
+        <w:t>expect</w:t>
+      </w:r>
+      <w:r>
+        <w:rPr>
+          <w:i/>
+        </w:rPr>
+        <w:t>?</w:t>
+      </w:r>
+      <w:r>
+        <w:rPr>
+          <w:lang w:val="en-GB"/>
+        </w:rPr>
+        <w:t xml:space="preserve"> </w:t>
       </w:r>
     </w:p>
     <w:p>
       <w:pPr>
-        <w:jc w:val="center"/>
+        <w:ind w:left="567"/>
+        <w:jc w:val="both"/>
+        <w:rPr>
+          <w:i/>
+          <w:color w:val="0000FF"/>
+          <w:lang w:val="en-GB"/>
+        </w:rPr>
+      </w:pPr>
+      <w:r>
+        <w:rPr>
+          <w:i/>
+          <w:color w:val="0000FF"/>
+          <w:lang w:val="en-GB"/>
+        </w:rPr>
+        <w:t xml:space="preserve">As one can see on the right of the plot, the confidence can fluctuate at a given score. This shows that our estimation is not an exact estimation. In fact, </w:t>
+      </w:r>
+      <w:proofErr w:type="spellStart"/>
+      <w:r>
+        <w:rPr>
+          <w:i/>
+          <w:color w:val="0000FF"/>
+          <w:lang w:val="en-GB"/>
+        </w:rPr>
+        <w:t>PeptideShaker</w:t>
+      </w:r>
+      <w:proofErr w:type="spellEnd"/>
+      <w:r>
+        <w:rPr>
+          <w:i/>
+          <w:color w:val="0000FF"/>
+          <w:lang w:val="en-GB"/>
+        </w:rPr>
+        <w:t xml:space="preserve"> tells you that it estimates its resolution to 0.59 percentage points (</w:t>
+      </w:r>
+      <w:proofErr w:type="spellStart"/>
+      <w:r>
+        <w:rPr>
+          <w:i/>
+          <w:color w:val="0000FF"/>
+          <w:lang w:val="en-GB"/>
+        </w:rPr>
+        <w:t>pp</w:t>
+      </w:r>
+      <w:proofErr w:type="spellEnd"/>
+      <w:r>
+        <w:rPr>
+          <w:i/>
+          <w:color w:val="0000FF"/>
+          <w:lang w:val="en-GB"/>
+        </w:rPr>
+        <w:t xml:space="preserve">). One can hence expect our confidence estimation to be percentage point accurate. </w:t>
+      </w:r>
+    </w:p>
+    <w:p>
+      <w:pPr>
+        <w:ind w:left="567"/>
+        <w:jc w:val="both"/>
+        <w:rPr>
+          <w:i/>
+          <w:color w:val="0000FF"/>
+          <w:lang w:val="en-GB"/>
+        </w:rPr>
+      </w:pPr>
+      <w:r>
+        <w:rPr>
+          <w:i/>
+          <w:color w:val="0000FF"/>
+          <w:lang w:val="en-GB"/>
+        </w:rPr>
+        <w:t xml:space="preserve">Including hundred hits at 95% confidence, we expect 95 true positives, hence 5 false positives. The complement of the confidence is named Posterior Error Probability (PEP): </w:t>
+      </w:r>
+      <m:oMath>
+        <m:r>
+          <w:rPr>
+            <w:rFonts w:ascii="Cambria Math" w:hAnsi="Cambria Math"/>
+            <w:color w:val="0000FF"/>
+            <w:lang w:val="en-GB"/>
+          </w:rPr>
+          <m:t>PEP=1-confidence</m:t>
+        </m:r>
+      </m:oMath>
+      <w:r>
+        <w:rPr>
+          <w:i/>
+          <w:color w:val="0000FF"/>
+          <w:lang w:val="en-GB"/>
+        </w:rPr>
+        <w:t>.</w:t>
+      </w:r>
+      <w:hyperlink w:anchor="_ENREF_6" w:tooltip="Kall, 2009 #4" w:history="1">
+        <w:r>
+          <w:rPr>
+            <w:i/>
+            <w:color w:val="0000FF"/>
+            <w:lang w:val="en-GB"/>
+          </w:rPr>
+          <w:fldChar w:fldCharType="begin"/>
+        </w:r>
+        <w:r>
+          <w:rPr>
+            <w:i/>
+            <w:color w:val="0000FF"/>
+            <w:lang w:val="en-GB"/>
+          </w:rPr>
+          <w:instrText xml:space="preserve"> ADDIN EN.CITE &lt;EndNote&gt;&lt;Cite&gt;&lt;Author&gt;Kall&lt;/Author&gt;&lt;Year&gt;2009&lt;/Year&gt;&lt;RecNum&gt;4&lt;/RecNum&gt;&lt;DisplayText&gt;&lt;style face="superscript"&gt;6&lt;/style&gt;&lt;/DisplayText&gt;&lt;record&gt;&lt;rec-number&gt;4&lt;/rec-number&gt;&lt;foreign-keys&gt;&lt;key app="EN" db-id="d9ffv2twjzve5pepxr85zzrpxsz2fwzxar9x"&gt;4&lt;/key&gt;&lt;/foreign-keys&gt;&lt;ref-type name="Journal Article"&gt;17&lt;/ref-type&gt;&lt;contributors&gt;&lt;authors&gt;&lt;author&gt;Kall, L.&lt;/author&gt;&lt;author&gt;Storey, J. D.&lt;/author&gt;&lt;author&gt;Noble, W. S.&lt;/author&gt;&lt;/authors&gt;&lt;/contributors&gt;&lt;auth-address&gt;Department of Biochemistry and Biophysics, Center for Biomembrane Research, Stockholm University, Sweden, USA. lukas.kall@cbr.su.se&lt;/auth-address&gt;&lt;titles&gt;&lt;title&gt;QVALITY: non-parametric estimation of q-values and posterior error probabilities&lt;/title&gt;&lt;secondary-title&gt;Bioinformatics&lt;/secondary-title&gt;&lt;alt-title&gt;Bioinformatics&lt;/alt-title&gt;&lt;/titles&gt;&lt;periodical&gt;&lt;full-title&gt;Bioinformatics&lt;/full-title&gt;&lt;abbr-1&gt;Bioinformatics&lt;/abbr-1&gt;&lt;/periodical&gt;&lt;alt-periodical&gt;&lt;full-title&gt;Bioinformatics&lt;/full-title&gt;&lt;abbr-1&gt;Bioinformatics&lt;/abbr-1&gt;&lt;/alt-periodical&gt;&lt;pages&gt;964-6&lt;/pages&gt;&lt;volume&gt;25&lt;/volume&gt;&lt;number&gt;7&lt;/number&gt;&lt;keywords&gt;&lt;keyword&gt;*Algorithms&lt;/keyword&gt;&lt;keyword&gt;Computational Biology/*methods&lt;/keyword&gt;&lt;keyword&gt;DNA/genetics&lt;/keyword&gt;&lt;keyword&gt;Oligonucleotide Array Sequence Analysis&lt;/keyword&gt;&lt;keyword&gt;Probability&lt;/keyword&gt;&lt;keyword&gt;Sequence Alignment/methods&lt;/keyword&gt;&lt;keyword&gt;*Software&lt;/keyword&gt;&lt;/keywords&gt;&lt;dates&gt;&lt;year&gt;2009&lt;/year&gt;&lt;pub-dates&gt;&lt;date&gt;Apr 1&lt;/date&gt;&lt;/pub-dates&gt;&lt;/dates&gt;&lt;isbn&gt;1367-4811 (Electronic)&amp;#xD;1367-4803 (Linking)&lt;/isbn&gt;&lt;accession-num&gt;19193729&lt;/accession-num&gt;&lt;urls&gt;&lt;related-urls&gt;&lt;url&gt;http://www.ncbi.nlm.nih.gov/pubmed/19193729&lt;/url&gt;&lt;/related-urls&gt;&lt;/urls&gt;&lt;custom2&gt;2660870&lt;/custom2&gt;&lt;electronic-resource-num&gt;10.1093/bioinformatics/btp021&lt;/electronic-resource-num&gt;&lt;/record&gt;&lt;/Cite&gt;&lt;/EndNote&gt;</w:instrText>
+        </w:r>
+        <w:r>
+          <w:rPr>
+            <w:i/>
+            <w:color w:val="0000FF"/>
+            <w:lang w:val="en-GB"/>
+          </w:rPr>
+          <w:fldChar w:fldCharType="separate"/>
+        </w:r>
+        <w:r>
+          <w:rPr>
+            <w:i/>
+            <w:noProof/>
+            <w:color w:val="0000FF"/>
+            <w:vertAlign w:val="superscript"/>
+            <w:lang w:val="en-GB"/>
+          </w:rPr>
+          <w:t>6</w:t>
+        </w:r>
+        <w:r>
+          <w:rPr>
+            <w:i/>
+            <w:color w:val="0000FF"/>
+            <w:lang w:val="en-GB"/>
+          </w:rPr>
+          <w:fldChar w:fldCharType="end"/>
+        </w:r>
+      </w:hyperlink>
+    </w:p>
+    <w:p>
+      <w:pPr>
+        <w:ind w:left="567"/>
+        <w:jc w:val="both"/>
+        <w:rPr>
+          <w:i/>
+          <w:color w:val="0000FF"/>
+          <w:lang w:val="en-GB"/>
+        </w:rPr>
+      </w:pPr>
+    </w:p>
+    <w:p>
+      <w:pPr>
+        <w:spacing w:after="0" w:line="240" w:lineRule="auto"/>
+      </w:pPr>
+      <w:r>
+        <w:br w:type="page"/>
+      </w:r>
+    </w:p>
+    <w:p>
+      <w:pPr>
+        <w:jc w:val="both"/>
       </w:pPr>
       <w:r>
         <w:rPr>
           <w:noProof/>
           <w:lang w:val="nb-NO" w:eastAsia="nb-NO"/>
         </w:rPr>
+        <w:lastRenderedPageBreak/>
+        <w:pict>
+          <v:shape id="_x0000_s1028" type="#_x0000_t202" style="position:absolute;left:0;text-align:left;margin-left:362.5pt;margin-top:-7pt;width:104.8pt;height:100pt;z-index:251658240;mso-position-horizontal-relative:margin" fillcolor="#ffc">
+            <v:textbox style="mso-next-textbox:#_x0000_s1028">
+              <w:txbxContent>
+                <w:p>
+                  <w:pPr>
+                    <w:jc w:val="both"/>
+                    <w:rPr>
+                      <w:sz w:val="20"/>
+                      <w:szCs w:val="20"/>
+                    </w:rPr>
+                  </w:pPr>
+                  <w:r>
+                    <w:rPr>
+                      <w:b/>
+                      <w:sz w:val="20"/>
+                      <w:szCs w:val="20"/>
+                    </w:rPr>
+                    <w:t>Tip</w:t>
+                  </w:r>
+                  <w:proofErr w:type="gramStart"/>
+                  <w:r>
+                    <w:rPr>
+                      <w:b/>
+                      <w:sz w:val="20"/>
+                      <w:szCs w:val="20"/>
+                    </w:rPr>
+                    <w:t>:</w:t>
+                  </w:r>
+                  <w:proofErr w:type="gramEnd"/>
+                  <w:r>
+                    <w:rPr>
+                      <w:sz w:val="20"/>
+                      <w:szCs w:val="20"/>
+                    </w:rPr>
+                    <w:br/>
+                  </w:r>
+                  <w:r>
+                    <w:rPr>
+                      <w:i/>
+                      <w:lang w:val="en-GB"/>
+                    </w:rPr>
+                    <w:t xml:space="preserve">Use the ‘Apply’ button only when you are happy with the threshold. </w:t>
+                  </w:r>
+                </w:p>
+              </w:txbxContent>
+            </v:textbox>
+            <w10:wrap type="square" anchorx="margin"/>
+          </v:shape>
+        </w:pict>
+      </w:r>
+      <w:r>
+        <w:rPr>
+          <w:lang w:val="en-GB"/>
+        </w:rPr>
+        <w:t xml:space="preserve">Note that it is possible to set a threshold at a </w:t>
+      </w:r>
+      <w:r>
+        <w:rPr>
+          <w:lang w:val="en-GB"/>
+        </w:rPr>
+        <w:t>stringent</w:t>
+      </w:r>
+      <w:r>
+        <w:rPr>
+          <w:lang w:val="en-GB"/>
+        </w:rPr>
+        <w:t xml:space="preserve"> confidence</w:t>
+      </w:r>
+      <w:r>
+        <w:rPr>
+          <w:lang w:val="en-GB"/>
+        </w:rPr>
+        <w:t xml:space="preserve"> level</w:t>
+      </w:r>
+      <w:r>
+        <w:rPr>
+          <w:lang w:val="en-GB"/>
+        </w:rPr>
+        <w:t>.</w:t>
+      </w:r>
+      <w:r>
+        <w:rPr>
+          <w:lang w:val="en-GB"/>
+        </w:rPr>
+        <w:t xml:space="preserve"> However, </w:t>
+      </w:r>
+      <w:r>
+        <w:t>w</w:t>
+      </w:r>
+      <w:r>
+        <w:t>e are now going to</w:t>
+      </w:r>
+      <w:r>
+        <w:t xml:space="preserve"> ask </w:t>
+      </w:r>
+      <w:proofErr w:type="spellStart"/>
+      <w:r>
+        <w:rPr>
+          <w:color w:val="1F497D" w:themeColor="text2"/>
+        </w:rPr>
+        <w:t>PeptideShaker</w:t>
+      </w:r>
+      <w:proofErr w:type="spellEnd"/>
+      <w:r>
+        <w:t xml:space="preserve"> </w:t>
+      </w:r>
+      <w:r>
+        <w:t>to focus on quantity and set a</w:t>
+      </w:r>
+      <w:r>
+        <w:t xml:space="preserve"> </w:t>
+      </w:r>
+      <w:r>
+        <w:rPr>
+          <w:color w:val="1F497D" w:themeColor="text2"/>
+        </w:rPr>
+        <w:t>False Negative Rate (FNR)</w:t>
+      </w:r>
+      <w:r>
+        <w:t xml:space="preserve"> of </w:t>
+      </w:r>
+      <w:r>
+        <w:t>1</w:t>
+      </w:r>
+      <w:r>
+        <w:t>%.</w:t>
+      </w:r>
+      <w:r>
+        <w:t xml:space="preserve"> Select </w:t>
+      </w:r>
+      <w:r>
+        <w:rPr>
+          <w:color w:val="1F497D" w:themeColor="text2"/>
+        </w:rPr>
+        <w:t>FNR</w:t>
+      </w:r>
+      <w:r>
+        <w:t xml:space="preserve"> as</w:t>
+      </w:r>
+      <w:r>
+        <w:t xml:space="preserve"> the threshold type, </w:t>
+      </w:r>
+      <w:r>
+        <w:t xml:space="preserve">type </w:t>
+      </w:r>
+      <w:r>
+        <w:t>1</w:t>
+      </w:r>
+      <w:r>
+        <w:t xml:space="preserve"> and hit Enter</w:t>
+      </w:r>
+      <w:r>
+        <w:t xml:space="preserve">. </w:t>
+      </w:r>
+    </w:p>
+    <w:p>
+      <w:pPr>
+        <w:jc w:val="both"/>
+        <w:rPr>
+          <w:lang w:val="en-GB"/>
+        </w:rPr>
+      </w:pPr>
+      <w:r>
+        <w:t>You should see these results:</w:t>
+      </w:r>
+    </w:p>
+    <w:p>
+      <w:pPr>
+        <w:jc w:val="center"/>
+      </w:pPr>
+      <w:r>
+        <w:rPr>
+          <w:noProof/>
+          <w:lang w:val="nb-NO" w:eastAsia="nb-NO"/>
+        </w:rPr>
         <w:drawing>
           <wp:inline distT="0" distB="0" distL="0" distR="0">
-            <wp:extent cx="5939790" cy="3160395"/>
-            <wp:effectExtent l="38100" t="38100" r="80010" b="78105"/>
-            <wp:docPr id="11" name="Grafik 11" descr="C:\Users\vaudel\Documents\rendus\tutorials\tutorials protein identification\5 validation\illustrations\ps 4.png"/>
+            <wp:extent cx="5937250" cy="3149600"/>
+            <wp:effectExtent l="38100" t="38100" r="82550" b="69850"/>
+            <wp:docPr id="5" name="Picture 5" descr="\\eir.uib.no\Home2\mva037\tutorials\1- identification\15- Peptide and Protein Validation\illustrations\validation tab 2.png"/>
             <wp:cNvGraphicFramePr>
               <a:graphicFrameLocks xmlns:a="http://schemas.openxmlformats.org/drawingml/2006/main" noChangeAspect="1"/>
             </wp:cNvGraphicFramePr>
@@ -2410,7 +3188,7 @@
               <a:graphicData uri="http://schemas.openxmlformats.org/drawingml/2006/picture">
                 <pic:pic xmlns:pic="http://schemas.openxmlformats.org/drawingml/2006/picture">
                   <pic:nvPicPr>
-                    <pic:cNvPr id="0" name="Picture 5" descr="C:\Users\vaudel\Documents\rendus\tutorials\tutorials protein identification\5 validation\illustrations\ps 4.png"/>
+                    <pic:cNvPr id="0" name="Picture 7" descr="\\eir.uib.no\Home2\mva037\tutorials\1- identification\15- Peptide and Protein Validation\illustrations\validation tab 2.png"/>
                     <pic:cNvPicPr>
                       <a:picLocks noChangeAspect="1" noChangeArrowheads="1"/>
                     </pic:cNvPicPr>
@@ -2419,7 +3197,7 @@
                     <a:blip r:embed="rId12" cstate="print">
                       <a:extLst>
                         <a:ext uri="{28A0092B-C50C-407E-A947-70E740481C1C}">
-                          <a14:useLocalDpi xmlns="" xmlns:wpc="http://schemas.microsoft.com/office/word/2010/wordprocessingCanvas" xmlns:mc="http://schemas.openxmlformats.org/markup-compatibility/2006" xmlns:o="urn:schemas-microsoft-com:office:office" xmlns:v="urn:schemas-microsoft-com:vml" xmlns:wp14="http://schemas.microsoft.com/office/word/2010/wordprocessingDrawing" xmlns:w10="urn:schemas-microsoft-com:office:word" xmlns:w="http://schemas.openxmlformats.org/wordprocessingml/2006/main" xmlns:w14="http://schemas.microsoft.com/office/word/2010/wordml" xmlns:wpg="http://schemas.microsoft.com/office/word/2010/wordprocessingGroup" xmlns:wpi="http://schemas.microsoft.com/office/word/2010/wordprocessingInk" xmlns:wps="http://schemas.microsoft.com/office/word/2010/wordprocessingShape" xmlns:a14="http://schemas.microsoft.com/office/drawing/2010/main" val="0"/>
+                          <a14:useLocalDpi xmlns:a14="http://schemas.microsoft.com/office/drawing/2010/main" val="0"/>
                         </a:ext>
                       </a:extLst>
                     </a:blip>
@@ -2431,7 +3209,7 @@
                   <pic:spPr bwMode="auto">
                     <a:xfrm>
                       <a:off x="0" y="0"/>
-                      <a:ext cx="5939790" cy="3160395"/>
+                      <a:ext cx="5937250" cy="3149600"/>
                     </a:xfrm>
                     <a:prstGeom prst="rect">
                       <a:avLst/>
@@ -2458,313 +3236,401 @@
     <w:p>
       <w:pPr>
         <w:jc w:val="both"/>
-      </w:pPr>
-      <w:r>
-        <w:t xml:space="preserve">Note that the red line illustrating the threshold and the points indicating the FDR and FNR have moved to the left in the plots. </w:t>
+        <w:rPr>
+          <w:lang w:val="en-GB"/>
+        </w:rPr>
+      </w:pPr>
+      <w:r>
+        <w:t xml:space="preserve">Note that the red line illustrating the threshold and the points indicating the FDR and FNR have moved to the </w:t>
+      </w:r>
+      <w:r>
+        <w:t>right</w:t>
+      </w:r>
+      <w:r>
+        <w:t xml:space="preserve"> in the plots. </w:t>
       </w:r>
       <w:r>
         <w:rPr>
           <w:i/>
         </w:rPr>
         <w:t>What are the new FDR and FNR values? Are our new settings better than the previous ones?</w:t>
+      </w:r>
+      <w:r>
+        <w:rPr>
+          <w:lang w:val="en-GB"/>
+        </w:rPr>
+        <w:t xml:space="preserve"> </w:t>
       </w:r>
     </w:p>
     <w:p>
       <w:pPr>
+        <w:ind w:left="567"/>
         <w:jc w:val="both"/>
-      </w:pPr>
-      <w:r>
-        <w:lastRenderedPageBreak/>
-        <w:t xml:space="preserve">The identification summary now indicates that </w:t>
-      </w:r>
-      <w:r>
-        <w:t>7</w:t>
-      </w:r>
-      <w:r>
-        <w:t>78</w:t>
-      </w:r>
-      <w:r>
-        <w:t xml:space="preserve"> proteins were validated, including </w:t>
-      </w:r>
-      <w:r>
-        <w:t>1</w:t>
-      </w:r>
-      <w:r>
-        <w:t xml:space="preserve"> false positive. </w:t>
-      </w:r>
-      <w:r>
-        <w:rPr>
-          <w:i/>
-        </w:rPr>
-        <w:t>How accurate is this estimation?</w:t>
-      </w:r>
-      <w:r>
-        <w:rPr>
-          <w:i/>
-        </w:rPr>
-        <w:t xml:space="preserve"> </w:t>
-      </w:r>
-      <w:r>
-        <w:rPr>
-          <w:i/>
-        </w:rPr>
-        <w:t xml:space="preserve">The estimated minimal confidence is now </w:t>
-      </w:r>
-      <w:r>
-        <w:rPr>
-          <w:i/>
-        </w:rPr>
-        <w:t>99.75</w:t>
-      </w:r>
-      <w:r>
-        <w:rPr>
-          <w:i/>
-        </w:rPr>
-        <w:t>%.</w:t>
-      </w:r>
-      <w:r>
-        <w:t xml:space="preserve"> </w:t>
-      </w:r>
-      <w:r>
-        <w:rPr>
-          <w:i/>
-        </w:rPr>
-        <w:t>H</w:t>
-      </w:r>
-      <w:r>
-        <w:rPr>
-          <w:i/>
-        </w:rPr>
-        <w:t>ow accurate is this estimation?</w:t>
+        <w:rPr>
+          <w:i/>
+          <w:color w:val="0000FF"/>
+          <w:lang w:val="en-GB"/>
+        </w:rPr>
+      </w:pPr>
+      <w:r>
+        <w:rPr>
+          <w:i/>
+          <w:color w:val="0000FF"/>
+          <w:lang w:val="en-GB"/>
+        </w:rPr>
+        <w:t xml:space="preserve">The new estimated FDR value is 11.48%, corresponding to an estimated FNR of 1.12%. We have hence included 150 false positives to rescue </w:t>
+      </w:r>
+      <w:r>
+        <w:rPr>
+          <w:i/>
+          <w:color w:val="0000FF"/>
+          <w:lang w:val="en-GB"/>
+        </w:rPr>
+        <w:t xml:space="preserve">38 true positives. The interest of this quantity-driven threshold is obviously disputable. However, there is no perfect </w:t>
+      </w:r>
+      <w:proofErr w:type="gramStart"/>
+      <w:r>
+        <w:rPr>
+          <w:i/>
+          <w:color w:val="0000FF"/>
+          <w:lang w:val="en-GB"/>
+        </w:rPr>
+        <w:t>threshold,</w:t>
+      </w:r>
+      <w:proofErr w:type="gramEnd"/>
+      <w:r>
+        <w:rPr>
+          <w:i/>
+          <w:color w:val="0000FF"/>
+          <w:lang w:val="en-GB"/>
+        </w:rPr>
+        <w:t xml:space="preserve"> it is up to the scientist to draw the line based on his experiment.</w:t>
       </w:r>
     </w:p>
     <w:p>
       <w:pPr>
-        <w:jc w:val="both"/>
-      </w:pPr>
-      <w:r>
-        <w:t>T</w:t>
-      </w:r>
-      <w:r>
-        <w:t xml:space="preserve">his </w:t>
-      </w:r>
-      <w:r>
-        <w:t xml:space="preserve">operation can also be conducted on </w:t>
-      </w:r>
-      <w:r>
-        <w:rPr>
-          <w:color w:val="1F497D" w:themeColor="text2"/>
-        </w:rPr>
-        <w:t xml:space="preserve">peptides </w:t>
-      </w:r>
-      <w:r>
-        <w:t xml:space="preserve">and </w:t>
-      </w:r>
-      <w:r>
-        <w:rPr>
-          <w:color w:val="1F497D" w:themeColor="text2"/>
-        </w:rPr>
-        <w:t>PSMs</w:t>
-      </w:r>
-      <w:r>
-        <w:t xml:space="preserve"> w</w:t>
-      </w:r>
-      <w:r>
-        <w:t>hen changing the selected population in</w:t>
-      </w:r>
-      <w:r>
-        <w:t xml:space="preserve"> the top left </w:t>
-      </w:r>
-      <w:r>
-        <w:t>section</w:t>
-      </w:r>
-      <w:r>
-        <w:t>.</w:t>
-      </w:r>
-      <w:r>
-        <w:t xml:space="preserve"> You will however note that </w:t>
-      </w:r>
-      <w:r>
-        <w:rPr>
-          <w:color w:val="002060"/>
-        </w:rPr>
-        <w:t>PeptideShaker</w:t>
-      </w:r>
-      <w:r>
-        <w:t xml:space="preserve"> separates</w:t>
-      </w:r>
-      <w:r>
-        <w:t xml:space="preserve"> modified and unmodified peptides.</w:t>
-      </w:r>
-      <w:r>
-        <w:t xml:space="preserve"> </w:t>
-      </w:r>
-      <w:r>
-        <w:rPr>
-          <w:i/>
-        </w:rPr>
-        <w:t xml:space="preserve">Why are peptides </w:t>
-      </w:r>
-      <w:r>
-        <w:rPr>
-          <w:i/>
-        </w:rPr>
-        <w:t>separated into groups</w:t>
-      </w:r>
-      <w:r>
-        <w:rPr>
-          <w:i/>
-        </w:rPr>
-        <w:t>?</w:t>
+        <w:spacing w:after="0" w:line="240" w:lineRule="auto"/>
+      </w:pPr>
+      <w:r>
+        <w:br w:type="page"/>
       </w:r>
     </w:p>
     <w:p>
       <w:pPr>
-        <w:pStyle w:val="ListParagraph"/>
-        <w:ind w:left="0"/>
         <w:jc w:val="both"/>
-      </w:pPr>
-      <w:r>
-        <w:t>In fact, when statistical significance is ensured, PSMs are grouped according to their charges and peptides according to their modification status in order to maximize the amount of identifications</w:t>
-      </w:r>
-      <w:hyperlink w:anchor="_ENREF_2" w:tooltip="Vaudel, 2011 #22" w:history="1">
-        <w:r>
-          <w:fldChar w:fldCharType="begin"/>
-        </w:r>
-        <w:r>
-          <w:instrText xml:space="preserve"> ADDIN EN.CITE &lt;EndNote&gt;&lt;Cite&gt;&lt;Author&gt;Vaudel&lt;/Author&gt;&lt;Year&gt;2011&lt;/Year&gt;&lt;RecNum&gt;22&lt;/RecNum&gt;&lt;DisplayText&gt;&lt;style face="superscript"&gt;2&lt;/style&gt;&lt;/DisplayText&gt;&lt;record&gt;&lt;rec-number&gt;22&lt;/rec-number&gt;&lt;foreign-keys&gt;&lt;key app="EN" db-id="sexxdt0zj29tdleaertp5we3atxa92z9waxz"&gt;22&lt;/key&gt;&lt;/foreign-keys&gt;&lt;ref-type name="Journal Article"&gt;17&lt;/ref-type&gt;&lt;contributors&gt;&lt;authors&gt;&lt;author&gt;Vaudel, M.&lt;/author&gt;&lt;author&gt;Burkhart, J. M.&lt;/author&gt;&lt;author&gt;Sickmann, A.&lt;/author&gt;&lt;author&gt;Martens, L.&lt;/author&gt;&lt;author&gt;Zahedi, R. P.&lt;/author&gt;&lt;/authors&gt;&lt;/contributors&gt;&lt;auth-address&gt;ISAS-Leibniz Institut fur Analytische Wissenschaften-ISAS-eV, Dortmund, Germany.&lt;/auth-address&gt;&lt;titles&gt;&lt;title&gt;Peptide identification quality control&lt;/title&gt;&lt;secondary-title&gt;Proteomics&lt;/secondary-title&gt;&lt;/titles&gt;&lt;periodical&gt;&lt;full-title&gt;Proteomics&lt;/full-title&gt;&lt;/periodical&gt;&lt;pages&gt;2105-14&lt;/pages&gt;&lt;volume&gt;11&lt;/volume&gt;&lt;number&gt;10&lt;/number&gt;&lt;edition&gt;2011/04/19&lt;/edition&gt;&lt;dates&gt;&lt;year&gt;2011&lt;/year&gt;&lt;pub-dates&gt;&lt;date&gt;May&lt;/date&gt;&lt;/pub-dates&gt;&lt;/dates&gt;&lt;isbn&gt;1615-9861 (Electronic)&amp;#xD;1615-9853 (Linking)&lt;/isbn&gt;&lt;accession-num&gt;21500347&lt;/accession-num&gt;&lt;urls&gt;&lt;related-urls&gt;&lt;url&gt;http://www.ncbi.nlm.nih.gov/pubmed/21500347&lt;/url&gt;&lt;/related-urls&gt;&lt;/urls&gt;&lt;electronic-resource-num&gt;10.1002/pmic.201000704&lt;/electronic-resource-num&gt;&lt;language&gt;eng&lt;/language&gt;&lt;/record&gt;&lt;/Cite&gt;&lt;/EndNote&gt;</w:instrText>
-        </w:r>
-        <w:r>
-          <w:fldChar w:fldCharType="separate"/>
-        </w:r>
-        <w:r>
-          <w:rPr>
-            <w:noProof/>
-            <w:vertAlign w:val="superscript"/>
-          </w:rPr>
-          <w:t>2</w:t>
-        </w:r>
-        <w:r>
-          <w:fldChar w:fldCharType="end"/>
-        </w:r>
-      </w:hyperlink>
-      <w:r>
-        <w:t xml:space="preserve">. If </w:t>
+        <w:rPr>
+          <w:lang w:val="en-GB"/>
+        </w:rPr>
+      </w:pPr>
+      <w:r>
+        <w:lastRenderedPageBreak/>
+        <w:t>T</w:t>
+      </w:r>
+      <w:r>
+        <w:t xml:space="preserve">his </w:t>
+      </w:r>
+      <w:r>
+        <w:t xml:space="preserve">operation can also be conducted on </w:t>
+      </w:r>
+      <w:r>
+        <w:rPr>
+          <w:color w:val="1F497D" w:themeColor="text2"/>
+        </w:rPr>
+        <w:t xml:space="preserve">peptides </w:t>
+      </w:r>
+      <w:r>
+        <w:t xml:space="preserve">and </w:t>
+      </w:r>
+      <w:r>
+        <w:rPr>
+          <w:color w:val="1F497D" w:themeColor="text2"/>
+        </w:rPr>
+        <w:t>PSMs</w:t>
+      </w:r>
+      <w:r>
+        <w:t xml:space="preserve"> w</w:t>
+      </w:r>
+      <w:r>
+        <w:t>hen changing the selected population in</w:t>
+      </w:r>
+      <w:r>
+        <w:t xml:space="preserve"> </w:t>
+      </w:r>
+      <w:proofErr w:type="gramStart"/>
+      <w:r>
+        <w:t>the</w:t>
+      </w:r>
+      <w:proofErr w:type="gramEnd"/>
+      <w:r>
+        <w:t xml:space="preserve"> top left </w:t>
+      </w:r>
+      <w:r>
+        <w:t>section</w:t>
+      </w:r>
+      <w:r>
+        <w:t>.</w:t>
+      </w:r>
+      <w:r>
+        <w:t xml:space="preserve"> You will however note that </w:t>
+      </w:r>
+      <w:r>
+        <w:rPr>
+          <w:color w:val="002060"/>
+        </w:rPr>
+        <w:t>PeptideShaker</w:t>
+      </w:r>
+      <w:r>
+        <w:t xml:space="preserve"> separates</w:t>
+      </w:r>
+      <w:r>
+        <w:t xml:space="preserve"> modified and unmodified peptides.</w:t>
+      </w:r>
+      <w:r>
+        <w:t xml:space="preserve"> </w:t>
+      </w:r>
+      <w:r>
+        <w:rPr>
+          <w:i/>
+        </w:rPr>
+        <w:t xml:space="preserve">What is the minimal peptide confidence at 1% FDR? What is the FDR when </w:t>
       </w:r>
       <w:proofErr w:type="spellStart"/>
       <w:r>
-        <w:t>phosphorylated</w:t>
+        <w:rPr>
+          <w:i/>
+        </w:rPr>
+        <w:t>thresholding</w:t>
       </w:r>
       <w:proofErr w:type="spellEnd"/>
       <w:r>
-        <w:t xml:space="preserve"> peptides are present in a sufficient amount for instance, it will be possible to conduct the validation process only on this population!</w:t>
-      </w:r>
-      <w:r>
-        <w:t xml:space="preserve"> Here there were not enough </w:t>
-      </w:r>
-      <w:proofErr w:type="spellStart"/>
-      <w:r>
-        <w:t>phosphorylated</w:t>
-      </w:r>
-      <w:proofErr w:type="spellEnd"/>
-      <w:r>
-        <w:t xml:space="preserve"> peptides so all modified peptides are </w:t>
-      </w:r>
-      <w:r>
-        <w:t>grouped together in the ‘Other P</w:t>
-      </w:r>
-      <w:r>
-        <w:t>eptides’ category.</w:t>
-      </w:r>
-      <w:r>
+        <w:rPr>
+          <w:i/>
+        </w:rPr>
+        <w:t xml:space="preserve"> at 95% confidence?</w:t>
+      </w:r>
+      <w:r>
+        <w:rPr>
+          <w:lang w:val="en-GB"/>
+        </w:rPr>
         <w:t xml:space="preserve"> </w:t>
       </w:r>
     </w:p>
     <w:p>
       <w:pPr>
+        <w:ind w:left="567"/>
         <w:jc w:val="both"/>
-      </w:pPr>
-      <w:r>
-        <w:t>If you want to a</w:t>
-      </w:r>
-      <w:r>
-        <w:t xml:space="preserve">pply </w:t>
-      </w:r>
-      <w:r>
-        <w:t>new validation</w:t>
-      </w:r>
-      <w:r>
-        <w:t xml:space="preserve"> settings to the </w:t>
-      </w:r>
-      <w:r>
-        <w:t xml:space="preserve">actual </w:t>
-      </w:r>
-      <w:r>
-        <w:t>dataset</w:t>
-      </w:r>
-      <w:r>
-        <w:t>, click on the</w:t>
-      </w:r>
-      <w:r>
-        <w:t xml:space="preserve"> green 'Apply'</w:t>
-      </w:r>
-      <w:r>
-        <w:t xml:space="preserve"> button in the Parameters </w:t>
-      </w:r>
-      <w:r>
-        <w:t>section</w:t>
-      </w:r>
-      <w:r>
-        <w:t>.</w:t>
-      </w:r>
-      <w:r>
-        <w:t xml:space="preserve"> If you go back to the </w:t>
-      </w:r>
-      <w:r>
-        <w:t>'</w:t>
-      </w:r>
-      <w:r>
-        <w:t>Overview</w:t>
-      </w:r>
-      <w:r>
-        <w:t>'</w:t>
-      </w:r>
+        <w:rPr>
+          <w:i/>
+          <w:color w:val="0000FF"/>
+          <w:lang w:val="en-GB"/>
+        </w:rPr>
+      </w:pPr>
+      <w:r>
+        <w:rPr>
+          <w:i/>
+          <w:color w:val="0000FF"/>
+          <w:lang w:val="en-GB"/>
+        </w:rPr>
+        <w:t xml:space="preserve">At 1% FDR, the lowest confidence retained is 63% estimated at an accuracy of approximately 1.5 percentage points. </w:t>
+      </w:r>
+      <w:proofErr w:type="gramStart"/>
+      <w:r>
+        <w:rPr>
+          <w:i/>
+          <w:color w:val="0000FF"/>
+          <w:lang w:val="en-GB"/>
+        </w:rPr>
+        <w:t xml:space="preserve">When </w:t>
+      </w:r>
+      <w:proofErr w:type="spellStart"/>
+      <w:r>
+        <w:rPr>
+          <w:i/>
+          <w:color w:val="0000FF"/>
+          <w:lang w:val="en-GB"/>
+        </w:rPr>
+        <w:t>thresholding</w:t>
+      </w:r>
+      <w:proofErr w:type="spellEnd"/>
+      <w:r>
+        <w:rPr>
+          <w:i/>
+          <w:color w:val="0000FF"/>
+          <w:lang w:val="en-GB"/>
+        </w:rPr>
+        <w:t xml:space="preserve"> at a minimal confidence of 95%, we obtain an estimated FDR of 0.06%.</w:t>
+      </w:r>
+      <w:proofErr w:type="gramEnd"/>
       <w:r>
         <w:t xml:space="preserve"> </w:t>
-      </w:r>
-      <w:r>
-        <w:t>tab</w:t>
-      </w:r>
-      <w:r>
-        <w:t xml:space="preserve">, the green and red symbols indicating protein validation </w:t>
-      </w:r>
-      <w:r>
-        <w:t>will</w:t>
-      </w:r>
-      <w:r>
-        <w:t xml:space="preserve"> reflect the new validation settings.</w:t>
-      </w:r>
-      <w:r>
-        <w:t xml:space="preserve"> </w:t>
-      </w:r>
-      <w:r>
-        <w:t>Note that w</w:t>
-      </w:r>
-      <w:r>
-        <w:t xml:space="preserve">ithout </w:t>
-      </w:r>
-      <w:r>
-        <w:t xml:space="preserve">clicking the 'Apply' button the </w:t>
-      </w:r>
-      <w:r>
-        <w:t>new thresholds will be ignored!</w:t>
-      </w:r>
-      <w:r>
-        <w:br w:type="page"/>
       </w:r>
     </w:p>
     <w:p>
       <w:pPr>
+        <w:jc w:val="both"/>
+      </w:pPr>
+      <w:r>
+        <w:rPr>
+          <w:noProof/>
+          <w:lang w:val="nb-NO" w:eastAsia="nb-NO"/>
+        </w:rPr>
+        <w:pict>
+          <v:shape id="_x0000_s1029" type="#_x0000_t202" style="position:absolute;left:0;text-align:left;margin-left:298pt;margin-top:4.55pt;width:170.3pt;height:148.45pt;z-index:251659264;mso-position-horizontal-relative:margin" fillcolor="#ffc">
+            <v:textbox style="mso-next-textbox:#_x0000_s1029">
+              <w:txbxContent>
+                <w:p>
+                  <w:pPr>
+                    <w:jc w:val="both"/>
+                    <w:rPr>
+                      <w:sz w:val="20"/>
+                      <w:szCs w:val="20"/>
+                    </w:rPr>
+                  </w:pPr>
+                  <w:r>
+                    <w:rPr>
+                      <w:b/>
+                      <w:sz w:val="20"/>
+                      <w:szCs w:val="20"/>
+                    </w:rPr>
+                    <w:t>Tip:</w:t>
+                  </w:r>
+                  <w:r>
+                    <w:rPr>
+                      <w:sz w:val="20"/>
+                      <w:szCs w:val="20"/>
+                    </w:rPr>
+                    <w:br/>
+                  </w:r>
+                  <w:r>
+                    <w:t xml:space="preserve">when statistical significance is ensured, PSMs are grouped according to their charges and peptides according to their modification status in order to maximize the </w:t>
+                  </w:r>
+                  <w:r>
+                    <w:t>identification yield</w:t>
+                  </w:r>
+                  <w:r>
+                    <w:t>.</w:t>
+                  </w:r>
+                  <w:hyperlink w:anchor="_ENREF_1" w:tooltip="Vaudel, 2011 #5" w:history="1">
+                    <w:r>
+                      <w:fldChar w:fldCharType="begin"/>
+                    </w:r>
+                    <w:r>
+                      <w:instrText xml:space="preserve"> ADDIN EN.CITE &lt;EndNote&gt;&lt;Cite&gt;&lt;Author&gt;Vaudel&lt;/Author&gt;&lt;Year&gt;2011&lt;/Year&gt;&lt;RecNum&gt;5&lt;/RecNum&gt;&lt;DisplayText&gt;&lt;style face="superscript"&gt;1&lt;/style&gt;&lt;/DisplayText&gt;&lt;record&gt;&lt;rec-number&gt;5&lt;/rec-number&gt;&lt;foreign-keys&gt;&lt;key app="EN" db-id="d9ffv2twjzve5pepxr85zzrpxsz2fwzxar9x"&gt;5&lt;/key&gt;&lt;/foreign-keys&gt;&lt;ref-type name="Journal Article"&gt;17&lt;/ref-type&gt;&lt;contributors&gt;&lt;authors&gt;&lt;author&gt;Vaudel, M.&lt;/author&gt;&lt;author&gt;Burkhart, J. M.&lt;/author&gt;&lt;author&gt;Sickmann, A.&lt;/author&gt;&lt;author&gt;Martens, L.&lt;/author&gt;&lt;author&gt;Zahedi, R. P.&lt;/author&gt;&lt;/authors&gt;&lt;/contributors&gt;&lt;auth-address&gt;ISAS-Leibniz Institut fur Analytische Wissenschaften-ISAS-eV, Dortmund, Germany.&lt;/auth-address&gt;&lt;titles&gt;&lt;title&gt;Peptide identification quality control&lt;/title&gt;&lt;secondary-title&gt;Proteomics&lt;/secondary-title&gt;&lt;alt-title&gt;Proteomics&lt;/alt-title&gt;&lt;/titles&gt;&lt;periodical&gt;&lt;full-title&gt;Proteomics&lt;/full-title&gt;&lt;abbr-1&gt;Proteomics&lt;/abbr-1&gt;&lt;/periodical&gt;&lt;alt-periodical&gt;&lt;full-title&gt;Proteomics&lt;/full-title&gt;&lt;abbr-1&gt;Proteomics&lt;/abbr-1&gt;&lt;/alt-periodical&gt;&lt;pages&gt;2105-14&lt;/pages&gt;&lt;volume&gt;11&lt;/volume&gt;&lt;number&gt;10&lt;/number&gt;&lt;keywords&gt;&lt;keyword&gt;Computational Biology/*standards&lt;/keyword&gt;&lt;keyword&gt;Databases, Protein/*standards&lt;/keyword&gt;&lt;keyword&gt;Fungal Proteins/analysis&lt;/keyword&gt;&lt;keyword&gt;Humans&lt;/keyword&gt;&lt;keyword&gt;Mass Spectrometry&lt;/keyword&gt;&lt;keyword&gt;Peptides/*analysis&lt;/keyword&gt;&lt;keyword&gt;Proteins/*analysis&lt;/keyword&gt;&lt;keyword&gt;Reproducibility of Results&lt;/keyword&gt;&lt;keyword&gt;*Software&lt;/keyword&gt;&lt;/keywords&gt;&lt;dates&gt;&lt;year&gt;2011&lt;/year&gt;&lt;pub-dates&gt;&lt;date&gt;May&lt;/date&gt;&lt;/pub-dates&gt;&lt;/dates&gt;&lt;isbn&gt;1615-9861 (Electronic)&amp;#xD;1615-9853 (Linking)&lt;/isbn&gt;&lt;accession-num&gt;21500347&lt;/accession-num&gt;&lt;urls&gt;&lt;related-urls&gt;&lt;url&gt;http://www.ncbi.nlm.nih.gov/pubmed/21500347&lt;/url&gt;&lt;/related-urls&gt;&lt;/urls&gt;&lt;electronic-resource-num&gt;10.1002/pmic.201000704&lt;/electronic-resource-num&gt;&lt;/record&gt;&lt;/Cite&gt;&lt;/EndNote&gt;</w:instrText>
+                    </w:r>
+                    <w:r>
+                      <w:fldChar w:fldCharType="separate"/>
+                    </w:r>
+                    <w:r>
+                      <w:rPr>
+                        <w:noProof/>
+                        <w:vertAlign w:val="superscript"/>
+                      </w:rPr>
+                      <w:t>1</w:t>
+                    </w:r>
+                    <w:r>
+                      <w:fldChar w:fldCharType="end"/>
+                    </w:r>
+                  </w:hyperlink>
+                  <w:r>
+                    <w:rPr>
+                      <w:sz w:val="20"/>
+                      <w:szCs w:val="20"/>
+                    </w:rPr>
+                    <w:t xml:space="preserve"> </w:t>
+                  </w:r>
+                </w:p>
+              </w:txbxContent>
+            </v:textbox>
+            <w10:wrap type="square" anchorx="margin"/>
+          </v:shape>
+        </w:pict>
+      </w:r>
+      <w:r>
+        <w:t>If you want to a</w:t>
+      </w:r>
+      <w:r>
+        <w:t xml:space="preserve">pply </w:t>
+      </w:r>
+      <w:r>
+        <w:t>new validation</w:t>
+      </w:r>
+      <w:r>
+        <w:t xml:space="preserve"> settings to the </w:t>
+      </w:r>
+      <w:r>
+        <w:t xml:space="preserve">actual </w:t>
+      </w:r>
+      <w:r>
+        <w:t>dataset</w:t>
+      </w:r>
+      <w:r>
+        <w:t>, click on the</w:t>
+      </w:r>
+      <w:r>
+        <w:t xml:space="preserve"> green 'Appl</w:t>
+      </w:r>
+      <w:bookmarkStart w:id="0" w:name="_GoBack"/>
+      <w:bookmarkEnd w:id="0"/>
+      <w:r>
+        <w:t>y'</w:t>
+      </w:r>
+      <w:r>
+        <w:t xml:space="preserve"> button in the Parameters </w:t>
+      </w:r>
+      <w:r>
+        <w:t>section</w:t>
+      </w:r>
+      <w:r>
+        <w:t>.</w:t>
+      </w:r>
+      <w:r>
+        <w:t xml:space="preserve"> If you go back to the </w:t>
+      </w:r>
+      <w:r>
+        <w:t>'</w:t>
+      </w:r>
+      <w:r>
+        <w:t>Overview</w:t>
+      </w:r>
+      <w:r>
+        <w:t>'</w:t>
+      </w:r>
+      <w:r>
+        <w:t xml:space="preserve"> </w:t>
+      </w:r>
+      <w:r>
+        <w:t>tab</w:t>
+      </w:r>
+      <w:r>
+        <w:t xml:space="preserve">, the green and red symbols indicating protein validation </w:t>
+      </w:r>
+      <w:r>
+        <w:t>will</w:t>
+      </w:r>
+      <w:r>
+        <w:t xml:space="preserve"> reflect the new validation settings.</w:t>
+      </w:r>
+      <w:r>
+        <w:t xml:space="preserve"> </w:t>
+      </w:r>
+      <w:r>
+        <w:t>Note that w</w:t>
+      </w:r>
+      <w:r>
+        <w:t xml:space="preserve">ithout </w:t>
+      </w:r>
+      <w:r>
+        <w:t xml:space="preserve">clicking the 'Apply' button the </w:t>
+      </w:r>
+      <w:r>
+        <w:t>new thresholds will be ignored!</w:t>
+      </w:r>
+      <w:r>
+        <w:br w:type="page"/>
+      </w:r>
+    </w:p>
+    <w:p>
+      <w:pPr>
         <w:pStyle w:val="Title"/>
         <w:rPr>
           <w:lang w:val="en-GB"/>
@@ -2781,9 +3647,6 @@
     <w:p>
       <w:pPr>
         <w:jc w:val="both"/>
-        <w:rPr>
-          <w:lang w:val="en-GB"/>
-        </w:rPr>
       </w:pPr>
       <w:r>
         <w:t xml:space="preserve">In this advanced section, we will inspect the quality of the validation metrics. </w:t>
@@ -2792,34 +3655,15 @@
         <w:rPr>
           <w:lang w:val="en-GB"/>
         </w:rPr>
-        <w:t>Select the ‘PSMs’ category. You</w:t>
-      </w:r>
-      <w:r>
-        <w:rPr>
-          <w:lang w:val="en-GB"/>
-        </w:rPr>
-        <w:t xml:space="preserve"> will notice in the confidence p</w:t>
-      </w:r>
-      <w:r>
-        <w:rPr>
-          <w:lang w:val="en-GB"/>
-        </w:rPr>
-        <w:t xml:space="preserve">lot that the confidence never reaches 0. </w:t>
+        <w:t>Select the ‘PSMs’ category</w:t>
+      </w:r>
+      <w:r>
+        <w:t xml:space="preserve"> and go to the ‘Estimators’ tab at the bottom right of the screen. You should see the two following plots:</w:t>
       </w:r>
     </w:p>
     <w:p>
       <w:pPr>
         <w:jc w:val="both"/>
-        <w:rPr>
-          <w:lang w:val="en-GB"/>
-        </w:rPr>
-      </w:pPr>
-    </w:p>
-    <w:p>
-      <w:pPr>
-        <w:rPr>
-          <w:lang w:val="en-GB"/>
-        </w:rPr>
       </w:pPr>
       <w:r>
         <w:rPr>
@@ -2828,9 +3672,9 @@
         </w:rPr>
         <w:drawing>
           <wp:inline distT="0" distB="0" distL="0" distR="0">
-            <wp:extent cx="5932805" cy="3160395"/>
-            <wp:effectExtent l="38100" t="38100" r="67945" b="78105"/>
-            <wp:docPr id="13" name="Grafik 13" descr="C:\Users\vaudel\Documents\rendus\tutorials\tutorials protein identification\5 validation\illustrations\ps 6.png"/>
+            <wp:extent cx="5930900" cy="2330450"/>
+            <wp:effectExtent l="38100" t="38100" r="69850" b="69850"/>
+            <wp:docPr id="6" name="Picture 6" descr="\\eir.uib.no\Home2\mva037\tutorials\1- identification\15- Peptide and Protein Validation\illustrations\validation tab 3.png"/>
             <wp:cNvGraphicFramePr>
               <a:graphicFrameLocks xmlns:a="http://schemas.openxmlformats.org/drawingml/2006/main" noChangeAspect="1"/>
             </wp:cNvGraphicFramePr>
@@ -2838,7 +3682,7 @@
               <a:graphicData uri="http://schemas.openxmlformats.org/drawingml/2006/picture">
                 <pic:pic xmlns:pic="http://schemas.openxmlformats.org/drawingml/2006/picture">
                   <pic:nvPicPr>
-                    <pic:cNvPr id="0" name="Picture 7" descr="C:\Users\vaudel\Documents\rendus\tutorials\tutorials protein identification\5 validation\illustrations\ps 6.png"/>
+                    <pic:cNvPr id="0" name="Picture 8" descr="\\eir.uib.no\Home2\mva037\tutorials\1- identification\15- Peptide and Protein Validation\illustrations\validation tab 3.png"/>
                     <pic:cNvPicPr>
                       <a:picLocks noChangeAspect="1" noChangeArrowheads="1"/>
                     </pic:cNvPicPr>
@@ -2847,7 +3691,7 @@
                     <a:blip r:embed="rId13" cstate="print">
                       <a:extLst>
                         <a:ext uri="{28A0092B-C50C-407E-A947-70E740481C1C}">
-                          <a14:useLocalDpi xmlns="" xmlns:wpc="http://schemas.microsoft.com/office/word/2010/wordprocessingCanvas" xmlns:mc="http://schemas.openxmlformats.org/markup-compatibility/2006" xmlns:o="urn:schemas-microsoft-com:office:office" xmlns:v="urn:schemas-microsoft-com:vml" xmlns:wp14="http://schemas.microsoft.com/office/word/2010/wordprocessingDrawing" xmlns:w10="urn:schemas-microsoft-com:office:word" xmlns:w="http://schemas.openxmlformats.org/wordprocessingml/2006/main" xmlns:w14="http://schemas.microsoft.com/office/word/2010/wordml" xmlns:wpg="http://schemas.microsoft.com/office/word/2010/wordprocessingGroup" xmlns:wpi="http://schemas.microsoft.com/office/word/2010/wordprocessingInk" xmlns:wps="http://schemas.microsoft.com/office/word/2010/wordprocessingShape" xmlns:a14="http://schemas.microsoft.com/office/drawing/2010/main" val="0"/>
+                          <a14:useLocalDpi xmlns:a14="http://schemas.microsoft.com/office/drawing/2010/main" val="0"/>
                         </a:ext>
                       </a:extLst>
                     </a:blip>
@@ -2859,7 +3703,7 @@
                   <pic:spPr bwMode="auto">
                     <a:xfrm>
                       <a:off x="0" y="0"/>
-                      <a:ext cx="5932805" cy="3160395"/>
+                      <a:ext cx="5930900" cy="2330450"/>
                     </a:xfrm>
                     <a:prstGeom prst="rect">
                       <a:avLst/>
@@ -2886,120 +3730,6 @@
     <w:p>
       <w:pPr>
         <w:jc w:val="both"/>
-        <w:rPr>
-          <w:i/>
-          <w:lang w:val="en-GB"/>
-        </w:rPr>
-      </w:pPr>
-    </w:p>
-    <w:p>
-      <w:pPr>
-        <w:jc w:val="both"/>
-      </w:pPr>
-      <w:r>
-        <w:rPr>
-          <w:i/>
-          <w:lang w:val="en-GB"/>
-        </w:rPr>
-        <w:t>What will be the effect on identification? How can we avoid this issue?</w:t>
-      </w:r>
-    </w:p>
-    <w:p>
-      <w:pPr>
-        <w:spacing w:after="0" w:line="240" w:lineRule="auto"/>
-      </w:pPr>
-      <w:r>
-        <w:br w:type="page"/>
-      </w:r>
-    </w:p>
-    <w:p>
-      <w:pPr>
-        <w:jc w:val="both"/>
-      </w:pPr>
-      <w:r>
-        <w:lastRenderedPageBreak/>
-        <w:t>Select unmodified peptides and go to the ‘Estimators’ tab at the bottom right of the screen. You should see the two following plots:</w:t>
-      </w:r>
-    </w:p>
-    <w:p>
-      <w:pPr>
-        <w:jc w:val="both"/>
-      </w:pPr>
-    </w:p>
-    <w:p>
-      <w:pPr>
-        <w:jc w:val="both"/>
-      </w:pPr>
-      <w:r>
-        <w:rPr>
-          <w:noProof/>
-          <w:lang w:val="nb-NO" w:eastAsia="nb-NO"/>
-        </w:rPr>
-        <w:drawing>
-          <wp:inline distT="0" distB="0" distL="0" distR="0">
-            <wp:extent cx="5939790" cy="2150745"/>
-            <wp:effectExtent l="38100" t="38100" r="80010" b="78105"/>
-            <wp:docPr id="14" name="Grafik 14" descr="C:\Users\vaudel\Documents\rendus\tutorials\tutorials protein identification\5 validation\illustrations\ps 7.png"/>
-            <wp:cNvGraphicFramePr>
-              <a:graphicFrameLocks xmlns:a="http://schemas.openxmlformats.org/drawingml/2006/main" noChangeAspect="1"/>
-            </wp:cNvGraphicFramePr>
-            <a:graphic xmlns:a="http://schemas.openxmlformats.org/drawingml/2006/main">
-              <a:graphicData uri="http://schemas.openxmlformats.org/drawingml/2006/picture">
-                <pic:pic xmlns:pic="http://schemas.openxmlformats.org/drawingml/2006/picture">
-                  <pic:nvPicPr>
-                    <pic:cNvPr id="0" name="Picture 8" descr="C:\Users\vaudel\Documents\rendus\tutorials\tutorials protein identification\5 validation\illustrations\ps 7.png"/>
-                    <pic:cNvPicPr>
-                      <a:picLocks noChangeAspect="1" noChangeArrowheads="1"/>
-                    </pic:cNvPicPr>
-                  </pic:nvPicPr>
-                  <pic:blipFill>
-                    <a:blip r:embed="rId14" cstate="print">
-                      <a:extLst>
-                        <a:ext uri="{28A0092B-C50C-407E-A947-70E740481C1C}">
-                          <a14:useLocalDpi xmlns="" xmlns:wpc="http://schemas.microsoft.com/office/word/2010/wordprocessingCanvas" xmlns:mc="http://schemas.openxmlformats.org/markup-compatibility/2006" xmlns:o="urn:schemas-microsoft-com:office:office" xmlns:v="urn:schemas-microsoft-com:vml" xmlns:wp14="http://schemas.microsoft.com/office/word/2010/wordprocessingDrawing" xmlns:w10="urn:schemas-microsoft-com:office:word" xmlns:w="http://schemas.openxmlformats.org/wordprocessingml/2006/main" xmlns:w14="http://schemas.microsoft.com/office/word/2010/wordml" xmlns:wpg="http://schemas.microsoft.com/office/word/2010/wordprocessingGroup" xmlns:wpi="http://schemas.microsoft.com/office/word/2010/wordprocessingInk" xmlns:wps="http://schemas.microsoft.com/office/word/2010/wordprocessingShape" xmlns:a14="http://schemas.microsoft.com/office/drawing/2010/main" val="0"/>
-                        </a:ext>
-                      </a:extLst>
-                    </a:blip>
-                    <a:srcRect/>
-                    <a:stretch>
-                      <a:fillRect/>
-                    </a:stretch>
-                  </pic:blipFill>
-                  <pic:spPr bwMode="auto">
-                    <a:xfrm>
-                      <a:off x="0" y="0"/>
-                      <a:ext cx="5939790" cy="2150745"/>
-                    </a:xfrm>
-                    <a:prstGeom prst="rect">
-                      <a:avLst/>
-                    </a:prstGeom>
-                    <a:noFill/>
-                    <a:ln>
-                      <a:noFill/>
-                    </a:ln>
-                    <a:effectLst>
-                      <a:outerShdw blurRad="50800" dist="38100" dir="2700000" algn="tl" rotWithShape="0">
-                        <a:prstClr val="black">
-                          <a:alpha val="40000"/>
-                        </a:prstClr>
-                      </a:outerShdw>
-                    </a:effectLst>
-                  </pic:spPr>
-                </pic:pic>
-              </a:graphicData>
-            </a:graphic>
-          </wp:inline>
-        </w:drawing>
-      </w:r>
-    </w:p>
-    <w:p>
-      <w:pPr>
-        <w:jc w:val="both"/>
-      </w:pPr>
-    </w:p>
-    <w:p>
-      <w:pPr>
-        <w:jc w:val="both"/>
       </w:pPr>
       <w:r>
         <w:t xml:space="preserve">On the left you have the evolution of the </w:t>
@@ -3098,12 +3828,12 @@
       <w:r>
         <w:t xml:space="preserve"> results</w:t>
       </w:r>
-      <w:hyperlink w:anchor="_ENREF_3" w:tooltip="Everett, 2010 #79" w:history="1">
+      <w:hyperlink w:anchor="_ENREF_7" w:tooltip="Everett, 2010 #79" w:history="1">
         <w:r>
           <w:fldChar w:fldCharType="begin"/>
         </w:r>
         <w:r>
-          <w:instrText xml:space="preserve"> ADDIN EN.CITE &lt;EndNote&gt;&lt;Cite&gt;&lt;Author&gt;Everett&lt;/Author&gt;&lt;Year&gt;2010&lt;/Year&gt;&lt;RecNum&gt;79&lt;/RecNum&gt;&lt;DisplayText&gt;&lt;style face="superscript"&gt;3&lt;/style&gt;&lt;/DisplayText&gt;&lt;record&gt;&lt;rec-number&gt;79&lt;/rec-number&gt;&lt;foreign-keys&gt;&lt;key app="EN" db-id="sexxdt0zj29tdleaertp5we3atxa92z9waxz"&gt;79&lt;/key&gt;&lt;/foreign-keys&gt;&lt;ref-type name="Journal Article"&gt;17&lt;/ref-type&gt;&lt;contributors&gt;&lt;authors&gt;&lt;author&gt;Everett, L. J.&lt;/author&gt;&lt;author&gt;Bierl, C.&lt;/author&gt;&lt;author&gt;Master, S. R.&lt;/author&gt;&lt;/authors&gt;&lt;/contributors&gt;&lt;auth-address&gt;University of Pennsylvania, Department of Pathology and Laboratory Medicine, 613A Stellar-Chance Laboratories, 422 Curie Boulevard, Philadelphia, Pennsylvania 19104, USA.&lt;/auth-address&gt;&lt;titles&gt;&lt;title&gt;Unbiased statistical analysis for multi-stage proteomic search strategies&lt;/title&gt;&lt;secondary-title&gt;J Proteome Res&lt;/secondary-title&gt;&lt;/titles&gt;&lt;periodical&gt;&lt;full-title&gt;J Proteome Res&lt;/full-title&gt;&lt;/periodical&gt;&lt;pages&gt;700-7&lt;/pages&gt;&lt;volume&gt;9&lt;/volume&gt;&lt;number&gt;2&lt;/number&gt;&lt;edition&gt;2009/12/02&lt;/edition&gt;&lt;keywords&gt;&lt;keyword&gt;Chromatography, Liquid&lt;/keyword&gt;&lt;keyword&gt;*Proteomics&lt;/keyword&gt;&lt;keyword&gt;Software&lt;/keyword&gt;&lt;keyword&gt;Tandem Mass Spectrometry&lt;/keyword&gt;&lt;/keywords&gt;&lt;dates&gt;&lt;year&gt;2010&lt;/year&gt;&lt;pub-dates&gt;&lt;date&gt;Feb 5&lt;/date&gt;&lt;/pub-dates&gt;&lt;/dates&gt;&lt;isbn&gt;1535-3907 (Electronic)&amp;#xD;1535-3893 (Linking)&lt;/isbn&gt;&lt;accession-num&gt;19947654&lt;/accession-num&gt;&lt;urls&gt;&lt;related-urls&gt;&lt;url&gt;http://www.ncbi.nlm.nih.gov/pubmed/19947654&lt;/url&gt;&lt;/related-urls&gt;&lt;/urls&gt;&lt;electronic-resource-num&gt;10.1021/pr900256v&lt;/electronic-resource-num&gt;&lt;language&gt;eng&lt;/language&gt;&lt;/record&gt;&lt;/Cite&gt;&lt;/EndNote&gt;</w:instrText>
+          <w:instrText xml:space="preserve"> ADDIN EN.CITE &lt;EndNote&gt;&lt;Cite&gt;&lt;Author&gt;Everett&lt;/Author&gt;&lt;Year&gt;2010&lt;/Year&gt;&lt;RecNum&gt;79&lt;/RecNum&gt;&lt;DisplayText&gt;&lt;style face="superscript"&gt;7&lt;/style&gt;&lt;/DisplayText&gt;&lt;record&gt;&lt;rec-number&gt;79&lt;/rec-number&gt;&lt;foreign-keys&gt;&lt;key app="EN" db-id="sexxdt0zj29tdleaertp5we3atxa92z9waxz"&gt;79&lt;/key&gt;&lt;/foreign-keys&gt;&lt;ref-type name="Journal Article"&gt;17&lt;/ref-type&gt;&lt;contributors&gt;&lt;authors&gt;&lt;author&gt;Everett, L. J.&lt;/author&gt;&lt;author&gt;Bierl, C.&lt;/author&gt;&lt;author&gt;Master, S. R.&lt;/author&gt;&lt;/authors&gt;&lt;/contributors&gt;&lt;auth-address&gt;University of Pennsylvania, Department of Pathology and Laboratory Medicine, 613A Stellar-Chance Laboratories, 422 Curie Boulevard, Philadelphia, Pennsylvania 19104, USA.&lt;/auth-address&gt;&lt;titles&gt;&lt;title&gt;Unbiased statistical analysis for multi-stage proteomic search strategies&lt;/title&gt;&lt;secondary-title&gt;J Proteome Res&lt;/secondary-title&gt;&lt;/titles&gt;&lt;periodical&gt;&lt;full-title&gt;J Proteome Res&lt;/full-title&gt;&lt;/periodical&gt;&lt;pages&gt;700-7&lt;/pages&gt;&lt;volume&gt;9&lt;/volume&gt;&lt;number&gt;2&lt;/number&gt;&lt;edition&gt;2009/12/02&lt;/edition&gt;&lt;keywords&gt;&lt;keyword&gt;Chromatography, Liquid&lt;/keyword&gt;&lt;keyword&gt;*Proteomics&lt;/keyword&gt;&lt;keyword&gt;Software&lt;/keyword&gt;&lt;keyword&gt;Tandem Mass Spectrometry&lt;/keyword&gt;&lt;/keywords&gt;&lt;dates&gt;&lt;year&gt;2010&lt;/year&gt;&lt;pub-dates&gt;&lt;date&gt;Feb 5&lt;/date&gt;&lt;/pub-dates&gt;&lt;/dates&gt;&lt;isbn&gt;1535-3907 (Electronic)&amp;#xD;1535-3893 (Linking)&lt;/isbn&gt;&lt;accession-num&gt;19947654&lt;/accession-num&gt;&lt;urls&gt;&lt;related-urls&gt;&lt;url&gt;http://www.ncbi.nlm.nih.gov/pubmed/19947654&lt;/url&gt;&lt;/related-urls&gt;&lt;/urls&gt;&lt;electronic-resource-num&gt;10.1021/pr900256v&lt;/electronic-resource-num&gt;&lt;language&gt;eng&lt;/language&gt;&lt;/record&gt;&lt;/Cite&gt;&lt;/EndNote&gt;</w:instrText>
         </w:r>
         <w:r>
           <w:fldChar w:fldCharType="separate"/>
@@ -3113,7 +3843,7 @@
             <w:noProof/>
             <w:vertAlign w:val="superscript"/>
           </w:rPr>
-          <w:t>3</w:t>
+          <w:t>7</w:t>
         </w:r>
         <w:r>
           <w:fldChar w:fldCharType="end"/>
@@ -3131,186 +3861,88 @@
       <w:r>
         <w:t xml:space="preserve"> in the confidence estimation.</w:t>
       </w:r>
+      <w:r>
+        <w:t xml:space="preserve"> </w:t>
+      </w:r>
     </w:p>
     <w:p>
       <w:pPr>
-        <w:spacing w:after="0" w:line="240" w:lineRule="auto"/>
-      </w:pPr>
-      <w:r>
-        <w:br w:type="page"/>
+        <w:jc w:val="both"/>
+        <w:rPr>
+          <w:lang w:val="en-GB"/>
+        </w:rPr>
+      </w:pPr>
+      <w:r>
+        <w:rPr>
+          <w:i/>
+        </w:rPr>
+        <w:t>What is your interpretation of this curve for the proteins?</w:t>
+      </w:r>
+      <w:r>
+        <w:rPr>
+          <w:lang w:val="en-GB"/>
+        </w:rPr>
+        <w:t xml:space="preserve"> </w:t>
       </w:r>
     </w:p>
     <w:p>
       <w:pPr>
+        <w:ind w:left="567"/>
         <w:jc w:val="both"/>
-      </w:pPr>
-      <w:r>
-        <w:lastRenderedPageBreak/>
-        <w:t>Now select the ‘Protein’ category again:</w:t>
+        <w:rPr>
+          <w:i/>
+          <w:color w:val="0000FF"/>
+          <w:lang w:val="en-GB"/>
+        </w:rPr>
+      </w:pPr>
+      <w:r>
+        <w:rPr>
+          <w:i/>
+          <w:color w:val="0000FF"/>
+          <w:lang w:val="en-GB"/>
+        </w:rPr>
+        <w:t>For the proteins, the blue line clearly deviates from the black line. This is simply due to the fact that there are fewer proteins than spectra: the statistical estimation is hence less accurate. This deviation is directly linked to the deviation of the operating point of the ROC curve.</w:t>
       </w:r>
     </w:p>
     <w:p>
       <w:pPr>
-        <w:jc w:val="both"/>
-      </w:pPr>
+        <w:spacing w:after="0" w:line="240" w:lineRule="auto"/>
+      </w:pPr>
+      <w:r>
+        <w:rPr>
+          <w:i/>
+          <w:lang w:val="en-GB"/>
+        </w:rPr>
+        <w:br w:type="page"/>
+      </w:r>
     </w:p>
     <w:p>
       <w:pPr>
-        <w:jc w:val="both"/>
-      </w:pPr>
-      <w:r>
-        <w:rPr>
-          <w:noProof/>
-          <w:lang w:val="nb-NO" w:eastAsia="nb-NO"/>
-        </w:rPr>
-        <w:drawing>
-          <wp:inline distT="0" distB="0" distL="0" distR="0">
-            <wp:extent cx="5939790" cy="2143125"/>
-            <wp:effectExtent l="38100" t="38100" r="80010" b="85725"/>
-            <wp:docPr id="15" name="Grafik 15" descr="C:\Users\vaudel\Documents\rendus\tutorials\tutorials protein identification\5 validation\illustrations\ps 8.png"/>
-            <wp:cNvGraphicFramePr>
-              <a:graphicFrameLocks xmlns:a="http://schemas.openxmlformats.org/drawingml/2006/main" noChangeAspect="1"/>
-            </wp:cNvGraphicFramePr>
-            <a:graphic xmlns:a="http://schemas.openxmlformats.org/drawingml/2006/main">
-              <a:graphicData uri="http://schemas.openxmlformats.org/drawingml/2006/picture">
-                <pic:pic xmlns:pic="http://schemas.openxmlformats.org/drawingml/2006/picture">
-                  <pic:nvPicPr>
-                    <pic:cNvPr id="0" name="Picture 9" descr="C:\Users\vaudel\Documents\rendus\tutorials\tutorials protein identification\5 validation\illustrations\ps 8.png"/>
-                    <pic:cNvPicPr>
-                      <a:picLocks noChangeAspect="1" noChangeArrowheads="1"/>
-                    </pic:cNvPicPr>
-                  </pic:nvPicPr>
-                  <pic:blipFill>
-                    <a:blip r:embed="rId15" cstate="print">
-                      <a:extLst>
-                        <a:ext uri="{28A0092B-C50C-407E-A947-70E740481C1C}">
-                          <a14:useLocalDpi xmlns="" xmlns:wpc="http://schemas.microsoft.com/office/word/2010/wordprocessingCanvas" xmlns:mc="http://schemas.openxmlformats.org/markup-compatibility/2006" xmlns:o="urn:schemas-microsoft-com:office:office" xmlns:v="urn:schemas-microsoft-com:vml" xmlns:wp14="http://schemas.microsoft.com/office/word/2010/wordprocessingDrawing" xmlns:w10="urn:schemas-microsoft-com:office:word" xmlns:w="http://schemas.openxmlformats.org/wordprocessingml/2006/main" xmlns:w14="http://schemas.microsoft.com/office/word/2010/wordml" xmlns:wpg="http://schemas.microsoft.com/office/word/2010/wordprocessingGroup" xmlns:wpi="http://schemas.microsoft.com/office/word/2010/wordprocessingInk" xmlns:wps="http://schemas.microsoft.com/office/word/2010/wordprocessingShape" xmlns:a14="http://schemas.microsoft.com/office/drawing/2010/main" val="0"/>
-                        </a:ext>
-                      </a:extLst>
-                    </a:blip>
-                    <a:srcRect/>
-                    <a:stretch>
-                      <a:fillRect/>
-                    </a:stretch>
-                  </pic:blipFill>
-                  <pic:spPr bwMode="auto">
-                    <a:xfrm>
-                      <a:off x="0" y="0"/>
-                      <a:ext cx="5939790" cy="2143125"/>
-                    </a:xfrm>
-                    <a:prstGeom prst="rect">
-                      <a:avLst/>
-                    </a:prstGeom>
-                    <a:noFill/>
-                    <a:ln>
-                      <a:noFill/>
-                    </a:ln>
-                    <a:effectLst>
-                      <a:outerShdw blurRad="50800" dist="38100" dir="2700000" algn="tl" rotWithShape="0">
-                        <a:prstClr val="black">
-                          <a:alpha val="40000"/>
-                        </a:prstClr>
-                      </a:outerShdw>
-                    </a:effectLst>
-                  </pic:spPr>
-                </pic:pic>
-              </a:graphicData>
-            </a:graphic>
-          </wp:inline>
-        </w:drawing>
+        <w:pStyle w:val="Title"/>
+        <w:rPr>
+          <w:lang w:val="en-GB"/>
+        </w:rPr>
+      </w:pPr>
+      <w:r>
+        <w:rPr>
+          <w:lang w:val="en-GB"/>
+        </w:rPr>
+        <w:lastRenderedPageBreak/>
+        <w:t>References</w:t>
       </w:r>
     </w:p>
     <w:p>
       <w:pPr>
-        <w:jc w:val="both"/>
+        <w:spacing w:after="0" w:line="240" w:lineRule="auto"/>
+        <w:rPr>
+          <w:lang w:val="en-GB"/>
+        </w:rPr>
       </w:pPr>
     </w:p>
     <w:p>
       <w:pPr>
-        <w:jc w:val="both"/>
-      </w:pPr>
-      <w:r>
-        <w:t xml:space="preserve">You notice here that the quality is much lower (the blue line deviates from the black line). This can also be noticed from the fluctuations in the PEP Estimation plot. The reason for this is simply that we have fewer proteins than peptides. The lack in statistical confidence is shown by the </w:t>
-      </w:r>
-      <w:r>
-        <w:rPr>
-          <w:color w:val="1F497D" w:themeColor="text2"/>
-        </w:rPr>
-        <w:t>Resolution</w:t>
-      </w:r>
-      <w:r>
-        <w:rPr>
-          <w:color w:val="1F497D" w:themeColor="text2"/>
-        </w:rPr>
-        <w:t xml:space="preserve"> (</w:t>
-      </w:r>
-      <w:r>
-        <w:t>found in the 'Identification Summary' section at the top)</w:t>
-      </w:r>
-      <w:r>
-        <w:t xml:space="preserve">: </w:t>
-      </w:r>
-      <w:r>
-        <w:t>7.14</w:t>
-      </w:r>
-      <w:r>
-        <w:t>%</w:t>
-      </w:r>
-      <w:r>
-        <w:t xml:space="preserve"> for proteins, </w:t>
-      </w:r>
-      <w:r>
-        <w:t>0.</w:t>
-      </w:r>
-      <w:r>
-        <w:t>2</w:t>
-      </w:r>
-      <w:r>
-        <w:t>%</w:t>
-      </w:r>
-      <w:r>
-        <w:t xml:space="preserve"> for unmodified peptides.</w:t>
-      </w:r>
-    </w:p>
-    <w:p>
-      <w:pPr>
         <w:spacing w:after="0" w:line="240" w:lineRule="auto"/>
-      </w:pPr>
-      <w:r>
-        <w:rPr>
-          <w:i/>
-          <w:lang w:val="en-GB"/>
-        </w:rPr>
-        <w:br w:type="page"/>
-      </w:r>
-    </w:p>
-    <w:p>
-      <w:pPr>
-        <w:pStyle w:val="Title"/>
-        <w:rPr>
-          <w:lang w:val="en-GB"/>
-        </w:rPr>
-      </w:pPr>
-      <w:r>
-        <w:rPr>
-          <w:lang w:val="en-GB"/>
-        </w:rPr>
-        <w:lastRenderedPageBreak/>
-        <w:t>References</w:t>
-      </w:r>
-    </w:p>
-    <w:p>
-      <w:pPr>
-        <w:spacing w:after="0" w:line="240" w:lineRule="auto"/>
-        <w:rPr>
-          <w:lang w:val="en-GB"/>
-        </w:rPr>
-      </w:pPr>
-    </w:p>
-    <w:p>
-      <w:pPr>
-        <w:spacing w:after="0" w:line="240" w:lineRule="auto"/>
-        <w:ind w:left="709" w:hanging="709"/>
+        <w:ind w:left="720" w:hanging="720"/>
         <w:rPr>
           <w:rFonts w:cs="Calibri"/>
           <w:noProof/>
@@ -3335,14 +3967,14 @@
         </w:rPr>
         <w:fldChar w:fldCharType="separate"/>
       </w:r>
-      <w:bookmarkStart w:id="3" w:name="_ENREF_1"/>
+      <w:bookmarkStart w:id="1" w:name="_ENREF_1"/>
       <w:r>
         <w:rPr>
           <w:rFonts w:cs="Calibri"/>
           <w:noProof/>
           <w:lang w:val="en-GB"/>
         </w:rPr>
-        <w:t>(1)</w:t>
+        <w:t>1.</w:t>
       </w:r>
       <w:r>
         <w:rPr>
@@ -3351,7 +3983,7 @@
           <w:lang w:val="en-GB"/>
         </w:rPr>
         <w:tab/>
-        <w:t xml:space="preserve">Elias, J. E.; Gygi, S. P. Target-decoy search strategy for increased confidence in large-scale protein identifications by mass spectrometry. </w:t>
+        <w:t xml:space="preserve">Vaudel, M., Burkhart, J.M., Sickmann, A., Martens, L. &amp; Zahedi, R.P. Peptide identification quality control. </w:t>
       </w:r>
       <w:r>
         <w:rPr>
@@ -3360,7 +3992,7 @@
           <w:noProof/>
           <w:lang w:val="en-GB"/>
         </w:rPr>
-        <w:t>Nat Methods</w:t>
+        <w:t>Proteomics</w:t>
       </w:r>
       <w:r>
         <w:rPr>
@@ -3377,7 +4009,7 @@
           <w:noProof/>
           <w:lang w:val="en-GB"/>
         </w:rPr>
-        <w:t>2007</w:t>
+        <w:t>11</w:t>
       </w:r>
       <w:r>
         <w:rPr>
@@ -3385,45 +4017,156 @@
           <w:noProof/>
           <w:lang w:val="en-GB"/>
         </w:rPr>
-        <w:t xml:space="preserve">, </w:t>
-      </w:r>
-      <w:r>
-        <w:rPr>
-          <w:rFonts w:cs="Calibri"/>
-          <w:i/>
-          <w:noProof/>
-          <w:lang w:val="en-GB"/>
-        </w:rPr>
-        <w:t>4</w:t>
-      </w:r>
-      <w:r>
+        <w:t>, 2105-2114 (2011).</w:t>
+      </w:r>
+      <w:bookmarkEnd w:id="1"/>
+    </w:p>
+    <w:p>
+      <w:pPr>
+        <w:spacing w:after="0" w:line="240" w:lineRule="auto"/>
+        <w:ind w:left="720" w:hanging="720"/>
         <w:rPr>
           <w:rFonts w:cs="Calibri"/>
           <w:noProof/>
           <w:lang w:val="en-GB"/>
         </w:rPr>
-        <w:t>, 207.</w:t>
+      </w:pPr>
+      <w:bookmarkStart w:id="2" w:name="_ENREF_2"/>
+      <w:r>
+        <w:rPr>
+          <w:rFonts w:cs="Calibri"/>
+          <w:noProof/>
+          <w:lang w:val="en-GB"/>
+        </w:rPr>
+        <w:t>2.</w:t>
+      </w:r>
+      <w:r>
+        <w:rPr>
+          <w:rFonts w:cs="Calibri"/>
+          <w:noProof/>
+          <w:lang w:val="en-GB"/>
+        </w:rPr>
+        <w:tab/>
+        <w:t xml:space="preserve">Elias, J.E. &amp; Gygi, S.P. Target-decoy search strategy for increased confidence in large-scale protein identifications by mass spectrometry. </w:t>
+      </w:r>
+      <w:r>
+        <w:rPr>
+          <w:rFonts w:cs="Calibri"/>
+          <w:i/>
+          <w:noProof/>
+          <w:lang w:val="en-GB"/>
+        </w:rPr>
+        <w:t>Nat Methods</w:t>
+      </w:r>
+      <w:r>
+        <w:rPr>
+          <w:rFonts w:cs="Calibri"/>
+          <w:noProof/>
+          <w:lang w:val="en-GB"/>
+        </w:rPr>
+        <w:t xml:space="preserve"> </w:t>
+      </w:r>
+      <w:r>
+        <w:rPr>
+          <w:rFonts w:cs="Calibri"/>
+          <w:b/>
+          <w:noProof/>
+          <w:lang w:val="en-GB"/>
+        </w:rPr>
+        <w:t>4</w:t>
+      </w:r>
+      <w:r>
+        <w:rPr>
+          <w:rFonts w:cs="Calibri"/>
+          <w:noProof/>
+          <w:lang w:val="en-GB"/>
+        </w:rPr>
+        <w:t>, 207-214 (2007).</w:t>
+      </w:r>
+      <w:bookmarkEnd w:id="2"/>
+    </w:p>
+    <w:p>
+      <w:pPr>
+        <w:spacing w:after="0" w:line="240" w:lineRule="auto"/>
+        <w:ind w:left="720" w:hanging="720"/>
+        <w:rPr>
+          <w:rFonts w:cs="Calibri"/>
+          <w:noProof/>
+          <w:lang w:val="en-GB"/>
+        </w:rPr>
+      </w:pPr>
+      <w:bookmarkStart w:id="3" w:name="_ENREF_3"/>
+      <w:r>
+        <w:rPr>
+          <w:rFonts w:cs="Calibri"/>
+          <w:noProof/>
+          <w:lang w:val="en-GB"/>
+        </w:rPr>
+        <w:t>3.</w:t>
+      </w:r>
+      <w:r>
+        <w:rPr>
+          <w:rFonts w:cs="Calibri"/>
+          <w:noProof/>
+          <w:lang w:val="en-GB"/>
+        </w:rPr>
+        <w:tab/>
+        <w:t xml:space="preserve">Martens, L., Vandekerckhove, J. &amp; Gevaert, K. DBToolkit: processing protein databases for peptide-centric proteomics. </w:t>
+      </w:r>
+      <w:r>
+        <w:rPr>
+          <w:rFonts w:cs="Calibri"/>
+          <w:i/>
+          <w:noProof/>
+          <w:lang w:val="en-GB"/>
+        </w:rPr>
+        <w:t>Bioinformatics</w:t>
+      </w:r>
+      <w:r>
+        <w:rPr>
+          <w:rFonts w:cs="Calibri"/>
+          <w:noProof/>
+          <w:lang w:val="en-GB"/>
+        </w:rPr>
+        <w:t xml:space="preserve"> </w:t>
+      </w:r>
+      <w:r>
+        <w:rPr>
+          <w:rFonts w:cs="Calibri"/>
+          <w:b/>
+          <w:noProof/>
+          <w:lang w:val="en-GB"/>
+        </w:rPr>
+        <w:t>21</w:t>
+      </w:r>
+      <w:r>
+        <w:rPr>
+          <w:rFonts w:cs="Calibri"/>
+          <w:noProof/>
+          <w:lang w:val="en-GB"/>
+        </w:rPr>
+        <w:t>, 3584-3585 (2005).</w:t>
       </w:r>
       <w:bookmarkEnd w:id="3"/>
     </w:p>
     <w:p>
       <w:pPr>
         <w:spacing w:after="0" w:line="240" w:lineRule="auto"/>
-        <w:ind w:left="709" w:hanging="709"/>
+        <w:ind w:left="720" w:hanging="720"/>
         <w:rPr>
           <w:rFonts w:cs="Calibri"/>
           <w:noProof/>
           <w:lang w:val="en-GB"/>
         </w:rPr>
       </w:pPr>
-      <w:bookmarkStart w:id="4" w:name="_ENREF_2"/>
+      <w:bookmarkStart w:id="4" w:name="_ENREF_4"/>
       <w:r>
         <w:rPr>
           <w:rFonts w:cs="Calibri"/>
           <w:noProof/>
           <w:lang w:val="en-GB"/>
         </w:rPr>
-        <w:t>(2)</w:t>
+        <w:t>4.</w:t>
       </w:r>
       <w:r>
         <w:rPr>
@@ -3432,7 +4175,7 @@
           <w:lang w:val="en-GB"/>
         </w:rPr>
         <w:tab/>
-        <w:t xml:space="preserve">Vaudel, M.; Burkhart, J. M.; Sickmann, A.; Martens, L.; Zahedi, R. P. Peptide identification quality control. </w:t>
+        <w:t xml:space="preserve">Wang, G., Wu, W.W., Zhang, Z., Masilamani, S. &amp; Shen, R.F. Decoy methods for assessing false positives and false discovery rates in shotgun proteomics. </w:t>
       </w:r>
       <w:r>
         <w:rPr>
@@ -3441,7 +4184,7 @@
           <w:noProof/>
           <w:lang w:val="en-GB"/>
         </w:rPr>
-        <w:t>Proteomics</w:t>
+        <w:t>Analytical chemistry</w:t>
       </w:r>
       <w:r>
         <w:rPr>
@@ -3458,7 +4201,7 @@
           <w:noProof/>
           <w:lang w:val="en-GB"/>
         </w:rPr>
-        <w:t>2011</w:t>
+        <w:t>81</w:t>
       </w:r>
       <w:r>
         <w:rPr>
@@ -3466,45 +4209,28 @@
           <w:noProof/>
           <w:lang w:val="en-GB"/>
         </w:rPr>
-        <w:t xml:space="preserve">, </w:t>
-      </w:r>
-      <w:r>
-        <w:rPr>
-          <w:rFonts w:cs="Calibri"/>
-          <w:i/>
-          <w:noProof/>
-          <w:lang w:val="en-GB"/>
-        </w:rPr>
-        <w:t>11</w:t>
-      </w:r>
-      <w:r>
-        <w:rPr>
-          <w:rFonts w:cs="Calibri"/>
-          <w:noProof/>
-          <w:lang w:val="en-GB"/>
-        </w:rPr>
-        <w:t>, 2105.</w:t>
+        <w:t>, 146-159 (2009).</w:t>
       </w:r>
       <w:bookmarkEnd w:id="4"/>
     </w:p>
     <w:p>
       <w:pPr>
-        <w:spacing w:line="240" w:lineRule="auto"/>
-        <w:ind w:left="709" w:hanging="709"/>
+        <w:spacing w:after="0" w:line="240" w:lineRule="auto"/>
+        <w:ind w:left="720" w:hanging="720"/>
         <w:rPr>
           <w:rFonts w:cs="Calibri"/>
           <w:noProof/>
           <w:lang w:val="en-GB"/>
         </w:rPr>
       </w:pPr>
-      <w:bookmarkStart w:id="5" w:name="_ENREF_3"/>
+      <w:bookmarkStart w:id="5" w:name="_ENREF_5"/>
       <w:r>
         <w:rPr>
           <w:rFonts w:cs="Calibri"/>
           <w:noProof/>
           <w:lang w:val="en-GB"/>
         </w:rPr>
-        <w:t>(3)</w:t>
+        <w:t>5.</w:t>
       </w:r>
       <w:r>
         <w:rPr>
@@ -3513,7 +4239,7 @@
           <w:lang w:val="en-GB"/>
         </w:rPr>
         <w:tab/>
-        <w:t xml:space="preserve">Everett, L. J.; Bierl, C.; Master, S. R. Unbiased statistical analysis for multi-stage proteomic search strategies. </w:t>
+        <w:t xml:space="preserve">Colaert, N., Degroeve, S., Helsens, K. &amp; Martens, L. Analysis of the resolution limitations of peptide identification algorithms. </w:t>
       </w:r>
       <w:r>
         <w:rPr>
@@ -3522,7 +4248,7 @@
           <w:noProof/>
           <w:lang w:val="en-GB"/>
         </w:rPr>
-        <w:t>J Proteome Res</w:t>
+        <w:t>Journal of proteome research</w:t>
       </w:r>
       <w:r>
         <w:rPr>
@@ -3539,7 +4265,7 @@
           <w:noProof/>
           <w:lang w:val="en-GB"/>
         </w:rPr>
-        <w:t>2010</w:t>
+        <w:t>10</w:t>
       </w:r>
       <w:r>
         <w:rPr>
@@ -3547,39 +4273,150 @@
           <w:noProof/>
           <w:lang w:val="en-GB"/>
         </w:rPr>
-        <w:t xml:space="preserve">, </w:t>
-      </w:r>
-      <w:r>
-        <w:rPr>
-          <w:rFonts w:cs="Calibri"/>
-          <w:i/>
-          <w:noProof/>
-          <w:lang w:val="en-GB"/>
-        </w:rPr>
-        <w:t>9</w:t>
-      </w:r>
-      <w:r>
-        <w:rPr>
-          <w:rFonts w:cs="Calibri"/>
-          <w:noProof/>
-          <w:lang w:val="en-GB"/>
-        </w:rPr>
-        <w:t>, 700.</w:t>
+        <w:t>, 5555-5561 (2011).</w:t>
       </w:r>
       <w:bookmarkEnd w:id="5"/>
     </w:p>
     <w:p>
       <w:pPr>
-        <w:spacing w:line="240" w:lineRule="auto"/>
+        <w:spacing w:after="0" w:line="240" w:lineRule="auto"/>
+        <w:ind w:left="720" w:hanging="720"/>
         <w:rPr>
           <w:rFonts w:cs="Calibri"/>
           <w:noProof/>
           <w:lang w:val="en-GB"/>
         </w:rPr>
       </w:pPr>
+      <w:bookmarkStart w:id="6" w:name="_ENREF_6"/>
+      <w:r>
+        <w:rPr>
+          <w:rFonts w:cs="Calibri"/>
+          <w:noProof/>
+          <w:lang w:val="en-GB"/>
+        </w:rPr>
+        <w:t>6.</w:t>
+      </w:r>
+      <w:r>
+        <w:rPr>
+          <w:rFonts w:cs="Calibri"/>
+          <w:noProof/>
+          <w:lang w:val="en-GB"/>
+        </w:rPr>
+        <w:tab/>
+        <w:t xml:space="preserve">Kall, L., Storey, J.D. &amp; Noble, W.S. QVALITY: non-parametric estimation of q-values and posterior error probabilities. </w:t>
+      </w:r>
+      <w:r>
+        <w:rPr>
+          <w:rFonts w:cs="Calibri"/>
+          <w:i/>
+          <w:noProof/>
+          <w:lang w:val="en-GB"/>
+        </w:rPr>
+        <w:t>Bioinformatics</w:t>
+      </w:r>
+      <w:r>
+        <w:rPr>
+          <w:rFonts w:cs="Calibri"/>
+          <w:noProof/>
+          <w:lang w:val="en-GB"/>
+        </w:rPr>
+        <w:t xml:space="preserve"> </w:t>
+      </w:r>
+      <w:r>
+        <w:rPr>
+          <w:rFonts w:cs="Calibri"/>
+          <w:b/>
+          <w:noProof/>
+          <w:lang w:val="en-GB"/>
+        </w:rPr>
+        <w:t>25</w:t>
+      </w:r>
+      <w:r>
+        <w:rPr>
+          <w:rFonts w:cs="Calibri"/>
+          <w:noProof/>
+          <w:lang w:val="en-GB"/>
+        </w:rPr>
+        <w:t>, 964-966 (2009).</w:t>
+      </w:r>
+      <w:bookmarkEnd w:id="6"/>
     </w:p>
     <w:p>
       <w:pPr>
+        <w:spacing w:line="240" w:lineRule="auto"/>
+        <w:ind w:left="720" w:hanging="720"/>
+        <w:rPr>
+          <w:rFonts w:cs="Calibri"/>
+          <w:noProof/>
+          <w:lang w:val="en-GB"/>
+        </w:rPr>
+      </w:pPr>
+      <w:bookmarkStart w:id="7" w:name="_ENREF_7"/>
+      <w:r>
+        <w:rPr>
+          <w:rFonts w:cs="Calibri"/>
+          <w:noProof/>
+          <w:lang w:val="en-GB"/>
+        </w:rPr>
+        <w:t>7.</w:t>
+      </w:r>
+      <w:r>
+        <w:rPr>
+          <w:rFonts w:cs="Calibri"/>
+          <w:noProof/>
+          <w:lang w:val="en-GB"/>
+        </w:rPr>
+        <w:tab/>
+        <w:t xml:space="preserve">Everett, L.J., Bierl, C. &amp; Master, S.R. Unbiased statistical analysis for multi-stage proteomic search strategies. </w:t>
+      </w:r>
+      <w:r>
+        <w:rPr>
+          <w:rFonts w:cs="Calibri"/>
+          <w:i/>
+          <w:noProof/>
+          <w:lang w:val="en-GB"/>
+        </w:rPr>
+        <w:t>J Proteome Res</w:t>
+      </w:r>
+      <w:r>
+        <w:rPr>
+          <w:rFonts w:cs="Calibri"/>
+          <w:noProof/>
+          <w:lang w:val="en-GB"/>
+        </w:rPr>
+        <w:t xml:space="preserve"> </w:t>
+      </w:r>
+      <w:r>
+        <w:rPr>
+          <w:rFonts w:cs="Calibri"/>
+          <w:b/>
+          <w:noProof/>
+          <w:lang w:val="en-GB"/>
+        </w:rPr>
+        <w:t>9</w:t>
+      </w:r>
+      <w:r>
+        <w:rPr>
+          <w:rFonts w:cs="Calibri"/>
+          <w:noProof/>
+          <w:lang w:val="en-GB"/>
+        </w:rPr>
+        <w:t>, 700-707 (2010).</w:t>
+      </w:r>
+      <w:bookmarkEnd w:id="7"/>
+    </w:p>
+    <w:p>
+      <w:pPr>
+        <w:spacing w:line="240" w:lineRule="auto"/>
+        <w:rPr>
+          <w:rFonts w:cs="Calibri"/>
+          <w:noProof/>
+          <w:lang w:val="en-GB"/>
+        </w:rPr>
+      </w:pPr>
+    </w:p>
+    <w:p>
+      <w:pPr>
         <w:rPr>
           <w:lang w:val="en-GB"/>
         </w:rPr>
@@ -3592,8 +4429,8 @@
       </w:r>
     </w:p>
     <w:sectPr>
-      <w:headerReference w:type="default" r:id="rId16"/>
-      <w:footerReference w:type="default" r:id="rId17"/>
+      <w:headerReference w:type="default" r:id="rId14"/>
+      <w:footerReference w:type="default" r:id="rId15"/>
       <w:pgSz w:w="12240" w:h="15840"/>
       <w:pgMar w:top="1440" w:right="1440" w:bottom="1440" w:left="1440" w:header="708" w:footer="708" w:gutter="0"/>
       <w:cols w:space="708"/>
@@ -3603,45 +4440,8 @@
 </w:document>
 </file>
 
-<file path=word/comments.xml><?xml version="1.0" encoding="utf-8"?>
-<w:comments xmlns:ve="http://schemas.openxmlformats.org/markup-compatibility/2006" xmlns:o="urn:schemas-microsoft-com:office:office" xmlns:r="http://schemas.openxmlformats.org/officeDocument/2006/relationships" xmlns:m="http://schemas.openxmlformats.org/officeDocument/2006/math" xmlns:v="urn:schemas-microsoft-com:vml" xmlns:wp="http://schemas.openxmlformats.org/drawingml/2006/wordprocessingDrawing" xmlns:w10="urn:schemas-microsoft-com:office:word" xmlns:w="http://schemas.openxmlformats.org/wordprocessingml/2006/main" xmlns:wne="http://schemas.microsoft.com/office/word/2006/wordml">
-  <w:comment w:id="0" w:author="Harald Barsnes" w:date="2013-05-15T14:54:00Z" w:initials="HB">
-    <w:p>
-      <w:pPr>
-        <w:pStyle w:val="CommentText"/>
-      </w:pPr>
-      <w:r>
-        <w:rPr>
-          <w:rStyle w:val="CommentReference"/>
-        </w:rPr>
-        <w:annotationRef/>
-      </w:r>
-      <w:r>
-        <w:t>Has to be updated with the new example dataset.</w:t>
-      </w:r>
-    </w:p>
-  </w:comment>
-  <w:comment w:id="2" w:author="Harald Barsnes" w:date="2013-05-15T14:55:00Z" w:initials="HB">
-    <w:p>
-      <w:pPr>
-        <w:pStyle w:val="CommentText"/>
-      </w:pPr>
-      <w:r>
-        <w:rPr>
-          <w:rStyle w:val="CommentReference"/>
-        </w:rPr>
-        <w:annotationRef/>
-      </w:r>
-      <w:r>
-        <w:t>Has to be updated with the new example dataset.</w:t>
-      </w:r>
-    </w:p>
-  </w:comment>
-</w:comments>
-</file>
-
 <file path=word/endnotes.xml><?xml version="1.0" encoding="utf-8"?>
-<w:endnotes xmlns:ve="http://schemas.openxmlformats.org/markup-compatibility/2006" xmlns:o="urn:schemas-microsoft-com:office:office" xmlns:r="http://schemas.openxmlformats.org/officeDocument/2006/relationships" xmlns:m="http://schemas.openxmlformats.org/officeDocument/2006/math" xmlns:v="urn:schemas-microsoft-com:vml" xmlns:wp="http://schemas.openxmlformats.org/drawingml/2006/wordprocessingDrawing" xmlns:w10="urn:schemas-microsoft-com:office:word" xmlns:w="http://schemas.openxmlformats.org/wordprocessingml/2006/main" xmlns:wne="http://schemas.microsoft.com/office/word/2006/wordml">
+<w:endnotes xmlns:wpc="http://schemas.microsoft.com/office/word/2010/wordprocessingCanvas" xmlns:mc="http://schemas.openxmlformats.org/markup-compatibility/2006" xmlns:o="urn:schemas-microsoft-com:office:office" xmlns:r="http://schemas.openxmlformats.org/officeDocument/2006/relationships" xmlns:m="http://schemas.openxmlformats.org/officeDocument/2006/math" xmlns:v="urn:schemas-microsoft-com:vml" xmlns:wp14="http://schemas.microsoft.com/office/word/2010/wordprocessingDrawing" xmlns:wp="http://schemas.openxmlformats.org/drawingml/2006/wordprocessingDrawing" xmlns:w10="urn:schemas-microsoft-com:office:word" xmlns:w="http://schemas.openxmlformats.org/wordprocessingml/2006/main" xmlns:w14="http://schemas.microsoft.com/office/word/2010/wordml" xmlns:wpg="http://schemas.microsoft.com/office/word/2010/wordprocessingGroup" xmlns:wpi="http://schemas.microsoft.com/office/word/2010/wordprocessingInk" xmlns:wne="http://schemas.microsoft.com/office/word/2006/wordml" xmlns:wps="http://schemas.microsoft.com/office/word/2010/wordprocessingShape" mc:Ignorable="w14 wp14">
   <w:endnote w:type="separator" w:id="-1">
     <w:p>
       <w:pPr>
@@ -3666,7 +4466,7 @@
 </file>
 
 <file path=word/footer1.xml><?xml version="1.0" encoding="utf-8"?>
-<w:ftr xmlns:ve="http://schemas.openxmlformats.org/markup-compatibility/2006" xmlns:o="urn:schemas-microsoft-com:office:office" xmlns:r="http://schemas.openxmlformats.org/officeDocument/2006/relationships" xmlns:m="http://schemas.openxmlformats.org/officeDocument/2006/math" xmlns:v="urn:schemas-microsoft-com:vml" xmlns:wp="http://schemas.openxmlformats.org/drawingml/2006/wordprocessingDrawing" xmlns:w10="urn:schemas-microsoft-com:office:word" xmlns:w="http://schemas.openxmlformats.org/wordprocessingml/2006/main" xmlns:wne="http://schemas.microsoft.com/office/word/2006/wordml">
+<w:ftr xmlns:wpc="http://schemas.microsoft.com/office/word/2010/wordprocessingCanvas" xmlns:mc="http://schemas.openxmlformats.org/markup-compatibility/2006" xmlns:o="urn:schemas-microsoft-com:office:office" xmlns:r="http://schemas.openxmlformats.org/officeDocument/2006/relationships" xmlns:m="http://schemas.openxmlformats.org/officeDocument/2006/math" xmlns:v="urn:schemas-microsoft-com:vml" xmlns:wp14="http://schemas.microsoft.com/office/word/2010/wordprocessingDrawing" xmlns:wp="http://schemas.openxmlformats.org/drawingml/2006/wordprocessingDrawing" xmlns:w10="urn:schemas-microsoft-com:office:word" xmlns:w="http://schemas.openxmlformats.org/wordprocessingml/2006/main" xmlns:w14="http://schemas.microsoft.com/office/word/2010/wordml" xmlns:wpg="http://schemas.microsoft.com/office/word/2010/wordprocessingGroup" xmlns:wpi="http://schemas.microsoft.com/office/word/2010/wordprocessingInk" xmlns:wne="http://schemas.microsoft.com/office/word/2006/wordml" xmlns:wps="http://schemas.microsoft.com/office/word/2010/wordprocessingShape" mc:Ignorable="w14 wp14">
   <w:p>
     <w:pPr>
       <w:pBdr>
@@ -3825,7 +4625,7 @@
 </file>
 
 <file path=word/footnotes.xml><?xml version="1.0" encoding="utf-8"?>
-<w:footnotes xmlns:ve="http://schemas.openxmlformats.org/markup-compatibility/2006" xmlns:o="urn:schemas-microsoft-com:office:office" xmlns:r="http://schemas.openxmlformats.org/officeDocument/2006/relationships" xmlns:m="http://schemas.openxmlformats.org/officeDocument/2006/math" xmlns:v="urn:schemas-microsoft-com:vml" xmlns:wp="http://schemas.openxmlformats.org/drawingml/2006/wordprocessingDrawing" xmlns:w10="urn:schemas-microsoft-com:office:word" xmlns:w="http://schemas.openxmlformats.org/wordprocessingml/2006/main" xmlns:wne="http://schemas.microsoft.com/office/word/2006/wordml">
+<w:footnotes xmlns:wpc="http://schemas.microsoft.com/office/word/2010/wordprocessingCanvas" xmlns:mc="http://schemas.openxmlformats.org/markup-compatibility/2006" xmlns:o="urn:schemas-microsoft-com:office:office" xmlns:r="http://schemas.openxmlformats.org/officeDocument/2006/relationships" xmlns:m="http://schemas.openxmlformats.org/officeDocument/2006/math" xmlns:v="urn:schemas-microsoft-com:vml" xmlns:wp14="http://schemas.microsoft.com/office/word/2010/wordprocessingDrawing" xmlns:wp="http://schemas.openxmlformats.org/drawingml/2006/wordprocessingDrawing" xmlns:w10="urn:schemas-microsoft-com:office:word" xmlns:w="http://schemas.openxmlformats.org/wordprocessingml/2006/main" xmlns:w14="http://schemas.microsoft.com/office/word/2010/wordml" xmlns:wpg="http://schemas.microsoft.com/office/word/2010/wordprocessingGroup" xmlns:wpi="http://schemas.microsoft.com/office/word/2010/wordprocessingInk" xmlns:wne="http://schemas.microsoft.com/office/word/2006/wordml" xmlns:wps="http://schemas.microsoft.com/office/word/2010/wordprocessingShape" mc:Ignorable="w14 wp14">
   <w:footnote w:type="separator" w:id="-1">
     <w:p>
       <w:pPr>
@@ -3850,7 +4650,7 @@
 </file>
 
 <file path=word/header1.xml><?xml version="1.0" encoding="utf-8"?>
-<w:hdr xmlns:ve="http://schemas.openxmlformats.org/markup-compatibility/2006" xmlns:o="urn:schemas-microsoft-com:office:office" xmlns:r="http://schemas.openxmlformats.org/officeDocument/2006/relationships" xmlns:m="http://schemas.openxmlformats.org/officeDocument/2006/math" xmlns:v="urn:schemas-microsoft-com:vml" xmlns:wp="http://schemas.openxmlformats.org/drawingml/2006/wordprocessingDrawing" xmlns:w10="urn:schemas-microsoft-com:office:word" xmlns:w="http://schemas.openxmlformats.org/wordprocessingml/2006/main" xmlns:wne="http://schemas.microsoft.com/office/word/2006/wordml">
+<w:hdr xmlns:wpc="http://schemas.microsoft.com/office/word/2010/wordprocessingCanvas" xmlns:mc="http://schemas.openxmlformats.org/markup-compatibility/2006" xmlns:o="urn:schemas-microsoft-com:office:office" xmlns:r="http://schemas.openxmlformats.org/officeDocument/2006/relationships" xmlns:m="http://schemas.openxmlformats.org/officeDocument/2006/math" xmlns:v="urn:schemas-microsoft-com:vml" xmlns:wp14="http://schemas.microsoft.com/office/word/2010/wordprocessingDrawing" xmlns:wp="http://schemas.openxmlformats.org/drawingml/2006/wordprocessingDrawing" xmlns:w10="urn:schemas-microsoft-com:office:word" xmlns:w="http://schemas.openxmlformats.org/wordprocessingml/2006/main" xmlns:w14="http://schemas.microsoft.com/office/word/2010/wordml" xmlns:wpg="http://schemas.microsoft.com/office/word/2010/wordprocessingGroup" xmlns:wpi="http://schemas.microsoft.com/office/word/2010/wordprocessingInk" xmlns:wne="http://schemas.microsoft.com/office/word/2006/wordml" xmlns:wps="http://schemas.microsoft.com/office/word/2010/wordprocessingShape" mc:Ignorable="w14 wp14">
   <w:p>
     <w:pPr>
       <w:pStyle w:val="Header"/>
@@ -3913,7 +4713,7 @@
 </file>
 
 <file path=word/numbering.xml><?xml version="1.0" encoding="utf-8"?>
-<w:numbering xmlns:ve="http://schemas.openxmlformats.org/markup-compatibility/2006" xmlns:o="urn:schemas-microsoft-com:office:office" xmlns:r="http://schemas.openxmlformats.org/officeDocument/2006/relationships" xmlns:m="http://schemas.openxmlformats.org/officeDocument/2006/math" xmlns:v="urn:schemas-microsoft-com:vml" xmlns:wp="http://schemas.openxmlformats.org/drawingml/2006/wordprocessingDrawing" xmlns:w10="urn:schemas-microsoft-com:office:word" xmlns:w="http://schemas.openxmlformats.org/wordprocessingml/2006/main" xmlns:wne="http://schemas.microsoft.com/office/word/2006/wordml">
+<w:numbering xmlns:wpc="http://schemas.microsoft.com/office/word/2010/wordprocessingCanvas" xmlns:mc="http://schemas.openxmlformats.org/markup-compatibility/2006" xmlns:o="urn:schemas-microsoft-com:office:office" xmlns:r="http://schemas.openxmlformats.org/officeDocument/2006/relationships" xmlns:m="http://schemas.openxmlformats.org/officeDocument/2006/math" xmlns:v="urn:schemas-microsoft-com:vml" xmlns:wp14="http://schemas.microsoft.com/office/word/2010/wordprocessingDrawing" xmlns:wp="http://schemas.openxmlformats.org/drawingml/2006/wordprocessingDrawing" xmlns:w10="urn:schemas-microsoft-com:office:word" xmlns:w="http://schemas.openxmlformats.org/wordprocessingml/2006/main" xmlns:w14="http://schemas.microsoft.com/office/word/2010/wordml" xmlns:wpg="http://schemas.microsoft.com/office/word/2010/wordprocessingGroup" xmlns:wpi="http://schemas.microsoft.com/office/word/2010/wordprocessingInk" xmlns:wne="http://schemas.microsoft.com/office/word/2006/wordml" xmlns:wps="http://schemas.microsoft.com/office/word/2010/wordprocessingShape" mc:Ignorable="w14 wp14">
   <w:abstractNum w:abstractNumId="0">
     <w:nsid w:val="00000001"/>
     <w:multiLevelType w:val="multilevel"/>
@@ -5537,7 +6337,7 @@
 </file>
 
 <file path=word/styles.xml><?xml version="1.0" encoding="utf-8"?>
-<w:styles xmlns:r="http://schemas.openxmlformats.org/officeDocument/2006/relationships" xmlns:w="http://schemas.openxmlformats.org/wordprocessingml/2006/main">
+<w:styles xmlns:mc="http://schemas.openxmlformats.org/markup-compatibility/2006" xmlns:r="http://schemas.openxmlformats.org/officeDocument/2006/relationships" xmlns:w="http://schemas.openxmlformats.org/wordprocessingml/2006/main" xmlns:w14="http://schemas.microsoft.com/office/word/2010/wordml" mc:Ignorable="w14">
   <w:docDefaults>
     <w:rPrDefault>
       <w:rPr>
@@ -5734,7 +6534,6 @@
     <w:uiPriority w:val="99"/>
     <w:semiHidden/>
     <w:unhideWhenUsed/>
-    <w:qFormat/>
     <w:tblPr>
       <w:tblInd w:w="0" w:type="dxa"/>
       <w:tblCellMar>
@@ -7233,7 +8032,7 @@
 </file>
 
 <file path=customXml/itemProps1.xml><?xml version="1.0" encoding="utf-8"?>
-<ds:datastoreItem xmlns:ds="http://schemas.openxmlformats.org/officeDocument/2006/customXml" ds:itemID="{ECF855CA-516D-44CD-8E21-D4C11D6EA775}">
+<ds:datastoreItem xmlns:ds="http://schemas.openxmlformats.org/officeDocument/2006/customXml" ds:itemID="{59EDD31C-EA35-4AD2-9F2B-A51B222942C0}">
   <ds:schemaRefs>
     <ds:schemaRef ds:uri="http://schemas.openxmlformats.org/officeDocument/2006/bibliography"/>
   </ds:schemaRefs>

</xml_diff>

<commit_message>
Corrections to chapters 1.5 and 3.0, plus the answers chapter.
</commit_message>
<xml_diff>
--- a/wiki/tutorial/1 - Identification/1.5 - Peptide and Protein Validation/1.5_peptide_and_protein_validation.docx
+++ b/wiki/tutorial/1 - Identification/1.5 - Peptide and Protein Validation/1.5_peptide_and_protein_validation.docx
@@ -85,7 +85,13 @@
         <w:rPr>
           <w:lang w:val="en-GB"/>
         </w:rPr>
-        <w:t xml:space="preserve"> Welcome Dialog</w:t>
+        <w:t xml:space="preserve"> Welcome D</w:t>
+      </w:r>
+      <w:r>
+        <w:rPr>
+          <w:lang w:val="en-GB"/>
+        </w:rPr>
+        <w:t>ialog</w:t>
       </w:r>
       <w:r>
         <w:t xml:space="preserve">. </w:t>
@@ -122,9 +128,9 @@
         </w:rPr>
         <w:drawing>
           <wp:inline distT="0" distB="0" distL="0" distR="0">
-            <wp:extent cx="5943600" cy="987323"/>
-            <wp:effectExtent l="57150" t="19050" r="114300" b="79477"/>
-            <wp:docPr id="4" name="Picture 2"/>
+            <wp:extent cx="5753763" cy="960652"/>
+            <wp:effectExtent l="57150" t="19050" r="113637" b="68048"/>
+            <wp:docPr id="1" name="Picture 2"/>
             <wp:cNvGraphicFramePr>
               <a:graphicFrameLocks xmlns:a="http://schemas.openxmlformats.org/drawingml/2006/main" noChangeAspect="1"/>
             </wp:cNvGraphicFramePr>
@@ -147,7 +153,7 @@
                   <pic:spPr bwMode="auto">
                     <a:xfrm>
                       <a:off x="0" y="0"/>
-                      <a:ext cx="5943600" cy="987323"/>
+                      <a:ext cx="5754244" cy="960732"/>
                     </a:xfrm>
                     <a:prstGeom prst="rect">
                       <a:avLst/>
@@ -188,7 +194,10 @@
         <w:jc w:val="both"/>
       </w:pPr>
       <w:r>
-        <w:t xml:space="preserve">Note that some </w:t>
+        <w:t>If you scroll down the protein list you will n</w:t>
+      </w:r>
+      <w:r>
+        <w:t xml:space="preserve">ote that some </w:t>
       </w:r>
       <w:r>
         <w:t xml:space="preserve">of the </w:t>
@@ -668,7 +677,7 @@
             <v:stroke joinstyle="miter"/>
             <v:path gradientshapeok="t" o:connecttype="rect"/>
           </v:shapetype>
-          <v:shape id="Textfeld 4" o:spid="_x0000_s1030" type="#_x0000_t202" style="width:432.7pt;height:74.05pt;visibility:visible;mso-position-horizontal-relative:char;mso-position-vertical-relative:line" o:gfxdata="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" fillcolor="white [3201]" strokecolor="#d8d8d8 [2732]" strokeweight=".5pt">
+          <v:shape id="Textfeld 4" o:spid="_x0000_s1033" type="#_x0000_t202" style="width:432.7pt;height:74.05pt;visibility:visible;mso-position-horizontal-relative:char;mso-position-vertical-relative:line" o:gfxdata="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" fillcolor="white [3201]" strokecolor="#d8d8d8 [2732]" strokeweight=".5pt">
             <v:shadow on="t"/>
             <v:textbox>
               <w:txbxContent>
@@ -1094,9 +1103,9 @@
         <w:lastRenderedPageBreak/>
         <w:drawing>
           <wp:inline distT="0" distB="0" distL="0" distR="0">
-            <wp:extent cx="5930900" cy="901700"/>
-            <wp:effectExtent l="57150" t="19050" r="107950" b="69850"/>
-            <wp:docPr id="2" name="Picture 2" descr="\\eir.uib.no\Home2\mva037\tutorials\1- identification\15- Peptide and Protein Validation\illustrations\protein table 2.png"/>
+            <wp:extent cx="5825324" cy="974022"/>
+            <wp:effectExtent l="57150" t="19050" r="118276" b="73728"/>
+            <wp:docPr id="7" name="Picture 5"/>
             <wp:cNvGraphicFramePr>
               <a:graphicFrameLocks xmlns:a="http://schemas.openxmlformats.org/drawingml/2006/main" noChangeAspect="1"/>
             </wp:cNvGraphicFramePr>
@@ -1104,19 +1113,13 @@
               <a:graphicData uri="http://schemas.openxmlformats.org/drawingml/2006/picture">
                 <pic:pic xmlns:pic="http://schemas.openxmlformats.org/drawingml/2006/picture">
                   <pic:nvPicPr>
-                    <pic:cNvPr id="0" name="Picture 4" descr="\\eir.uib.no\Home2\mva037\tutorials\1- identification\15- Peptide and Protein Validation\illustrations\protein table 2.png"/>
+                    <pic:cNvPr id="0" name="Picture 5"/>
                     <pic:cNvPicPr>
                       <a:picLocks noChangeAspect="1" noChangeArrowheads="1"/>
                     </pic:cNvPicPr>
                   </pic:nvPicPr>
                   <pic:blipFill>
-                    <a:blip r:embed="rId9" cstate="print">
-                      <a:extLst>
-                        <a:ext uri="{28A0092B-C50C-407E-A947-70E740481C1C}">
-                          <a14:useLocalDpi xmlns:a14="http://schemas.microsoft.com/office/drawing/2010/main" xmlns:wps="http://schemas.microsoft.com/office/word/2010/wordprocessingShape" xmlns:wpi="http://schemas.microsoft.com/office/word/2010/wordprocessingInk" xmlns:wpg="http://schemas.microsoft.com/office/word/2010/wordprocessingGroup" xmlns:w14="http://schemas.microsoft.com/office/word/2010/wordml" xmlns:w="http://schemas.openxmlformats.org/wordprocessingml/2006/main" xmlns:w10="urn:schemas-microsoft-com:office:word" xmlns:wp14="http://schemas.microsoft.com/office/word/2010/wordprocessingDrawing" xmlns:v="urn:schemas-microsoft-com:vml" xmlns:o="urn:schemas-microsoft-com:office:office" xmlns:mc="http://schemas.openxmlformats.org/markup-compatibility/2006" xmlns:wpc="http://schemas.microsoft.com/office/word/2010/wordprocessingCanvas" xmlns="" val="0"/>
-                        </a:ext>
-                      </a:extLst>
-                    </a:blip>
+                    <a:blip r:embed="rId9" cstate="print"/>
                     <a:srcRect/>
                     <a:stretch>
                       <a:fillRect/>
@@ -1125,7 +1128,7 @@
                   <pic:spPr bwMode="auto">
                     <a:xfrm>
                       <a:off x="0" y="0"/>
-                      <a:ext cx="5930900" cy="901700"/>
+                      <a:ext cx="5825811" cy="974103"/>
                     </a:xfrm>
                     <a:prstGeom prst="rect">
                       <a:avLst/>
@@ -1137,6 +1140,9 @@
                           <a:lumMod val="85000"/>
                         </a:schemeClr>
                       </a:solidFill>
+                      <a:miter lim="800000"/>
+                      <a:headEnd/>
+                      <a:tailEnd/>
                     </a:ln>
                     <a:effectLst>
                       <a:outerShdw blurRad="50800" dist="38100" dir="2700000" algn="tl" rotWithShape="0">
@@ -1173,25 +1179,19 @@
         <w:rPr>
           <w:i/>
         </w:rPr>
-        <w:t>,</w:t>
+        <w:t>212</w:t>
       </w:r>
       <w:r>
         <w:rPr>
           <w:i/>
         </w:rPr>
-        <w:t>214</w:t>
+        <w:t xml:space="preserve"> proteins were validated here out of </w:t>
       </w:r>
       <w:r>
         <w:rPr>
           <w:i/>
         </w:rPr>
-        <w:t xml:space="preserve"> proteins were validated here out of </w:t>
-      </w:r>
-      <w:r>
-        <w:rPr>
-          <w:i/>
-        </w:rPr>
-        <w:t>1,792</w:t>
+        <w:t>1796</w:t>
       </w:r>
       <w:r>
         <w:rPr>
@@ -1282,6 +1282,9 @@
       </w:r>
     </w:p>
     <w:p>
+      <w:pPr>
+        <w:jc w:val="center"/>
+      </w:pPr>
       <w:r>
         <w:rPr>
           <w:noProof/>
@@ -1289,9 +1292,9 @@
         </w:rPr>
         <w:drawing>
           <wp:inline distT="0" distB="0" distL="0" distR="0">
-            <wp:extent cx="5930900" cy="3136900"/>
-            <wp:effectExtent l="57150" t="19050" r="107950" b="82550"/>
-            <wp:docPr id="3" name="Picture 3" descr="\\eir.uib.no\Home2\mva037\tutorials\1- identification\15- Peptide and Protein Validation\illustrations\validation tab 1.png"/>
+            <wp:extent cx="4811064" cy="2904951"/>
+            <wp:effectExtent l="57150" t="19050" r="122886" b="66849"/>
+            <wp:docPr id="8" name="Picture 8"/>
             <wp:cNvGraphicFramePr>
               <a:graphicFrameLocks xmlns:a="http://schemas.openxmlformats.org/drawingml/2006/main" noChangeAspect="1"/>
             </wp:cNvGraphicFramePr>
@@ -1299,19 +1302,13 @@
               <a:graphicData uri="http://schemas.openxmlformats.org/drawingml/2006/picture">
                 <pic:pic xmlns:pic="http://schemas.openxmlformats.org/drawingml/2006/picture">
                   <pic:nvPicPr>
-                    <pic:cNvPr id="0" name="Picture 5" descr="\\eir.uib.no\Home2\mva037\tutorials\1- identification\15- Peptide and Protein Validation\illustrations\validation tab 1.png"/>
+                    <pic:cNvPr id="0" name="Picture 8"/>
                     <pic:cNvPicPr>
                       <a:picLocks noChangeAspect="1" noChangeArrowheads="1"/>
                     </pic:cNvPicPr>
                   </pic:nvPicPr>
                   <pic:blipFill>
-                    <a:blip r:embed="rId10" cstate="print">
-                      <a:extLst>
-                        <a:ext uri="{28A0092B-C50C-407E-A947-70E740481C1C}">
-                          <a14:useLocalDpi xmlns:a14="http://schemas.microsoft.com/office/drawing/2010/main" xmlns:wps="http://schemas.microsoft.com/office/word/2010/wordprocessingShape" xmlns:wpi="http://schemas.microsoft.com/office/word/2010/wordprocessingInk" xmlns:wpg="http://schemas.microsoft.com/office/word/2010/wordprocessingGroup" xmlns:w14="http://schemas.microsoft.com/office/word/2010/wordml" xmlns:w="http://schemas.openxmlformats.org/wordprocessingml/2006/main" xmlns:w10="urn:schemas-microsoft-com:office:word" xmlns:wp14="http://schemas.microsoft.com/office/word/2010/wordprocessingDrawing" xmlns:v="urn:schemas-microsoft-com:vml" xmlns:o="urn:schemas-microsoft-com:office:office" xmlns:mc="http://schemas.openxmlformats.org/markup-compatibility/2006" xmlns:wpc="http://schemas.microsoft.com/office/word/2010/wordprocessingCanvas" xmlns="" val="0"/>
-                        </a:ext>
-                      </a:extLst>
-                    </a:blip>
+                    <a:blip r:embed="rId10" cstate="print"/>
                     <a:srcRect/>
                     <a:stretch>
                       <a:fillRect/>
@@ -1320,7 +1317,7 @@
                   <pic:spPr bwMode="auto">
                     <a:xfrm>
                       <a:off x="0" y="0"/>
-                      <a:ext cx="5930900" cy="3136900"/>
+                      <a:ext cx="4817476" cy="2908823"/>
                     </a:xfrm>
                     <a:prstGeom prst="rect">
                       <a:avLst/>
@@ -1332,6 +1329,9 @@
                           <a:lumMod val="85000"/>
                         </a:schemeClr>
                       </a:solidFill>
+                      <a:miter lim="800000"/>
+                      <a:headEnd/>
+                      <a:tailEnd/>
                     </a:ln>
                     <a:effectLst>
                       <a:outerShdw blurRad="50800" dist="38100" dir="2700000" algn="tl" rotWithShape="0">
@@ -2192,10 +2192,7 @@
         <w:t>show that the FDR limit used is actually 0.</w:t>
       </w:r>
       <w:r>
-        <w:t>7</w:t>
-      </w:r>
-      <w:r>
-        <w:t>5</w:t>
+        <w:t>99</w:t>
       </w:r>
       <w:r>
         <w:t xml:space="preserve">%. </w:t>
@@ -2401,6 +2398,7 @@
           <w:lang w:val="en-GB"/>
         </w:rPr>
       </w:pPr>
+      <w:commentRangeStart w:id="0"/>
       <w:r>
         <w:lastRenderedPageBreak/>
         <w:t xml:space="preserve">As you can see from the confidence plot, our threshold (red line) is set in an area where the confidence is </w:t>
@@ -2419,6 +2417,13 @@
       </w:r>
       <w:r>
         <w:t xml:space="preserve"> </w:t>
+      </w:r>
+      <w:commentRangeEnd w:id="0"/>
+      <w:r>
+        <w:rPr>
+          <w:rStyle w:val="CommentReference"/>
+        </w:rPr>
+        <w:commentReference w:id="0"/>
       </w:r>
       <w:r>
         <w:rPr>
@@ -2584,9 +2589,9 @@
         </w:rPr>
         <w:drawing>
           <wp:inline distT="0" distB="0" distL="0" distR="0">
-            <wp:extent cx="5937250" cy="3149600"/>
-            <wp:effectExtent l="57150" t="19050" r="120650" b="69850"/>
-            <wp:docPr id="5" name="Picture 5" descr="\\eir.uib.no\Home2\mva037\tutorials\1- identification\15- Peptide and Protein Validation\illustrations\validation tab 2.png"/>
+            <wp:extent cx="5725419" cy="3451018"/>
+            <wp:effectExtent l="57150" t="19050" r="122931" b="73232"/>
+            <wp:docPr id="11" name="Picture 11"/>
             <wp:cNvGraphicFramePr>
               <a:graphicFrameLocks xmlns:a="http://schemas.openxmlformats.org/drawingml/2006/main" noChangeAspect="1"/>
             </wp:cNvGraphicFramePr>
@@ -2594,19 +2599,13 @@
               <a:graphicData uri="http://schemas.openxmlformats.org/drawingml/2006/picture">
                 <pic:pic xmlns:pic="http://schemas.openxmlformats.org/drawingml/2006/picture">
                   <pic:nvPicPr>
-                    <pic:cNvPr id="0" name="Picture 7" descr="\\eir.uib.no\Home2\mva037\tutorials\1- identification\15- Peptide and Protein Validation\illustrations\validation tab 2.png"/>
+                    <pic:cNvPr id="0" name="Picture 11"/>
                     <pic:cNvPicPr>
                       <a:picLocks noChangeAspect="1" noChangeArrowheads="1"/>
                     </pic:cNvPicPr>
                   </pic:nvPicPr>
                   <pic:blipFill>
-                    <a:blip r:embed="rId11" cstate="print">
-                      <a:extLst>
-                        <a:ext uri="{28A0092B-C50C-407E-A947-70E740481C1C}">
-                          <a14:useLocalDpi xmlns:a14="http://schemas.microsoft.com/office/drawing/2010/main" xmlns:wps="http://schemas.microsoft.com/office/word/2010/wordprocessingShape" xmlns:wpi="http://schemas.microsoft.com/office/word/2010/wordprocessingInk" xmlns:wpg="http://schemas.microsoft.com/office/word/2010/wordprocessingGroup" xmlns:w14="http://schemas.microsoft.com/office/word/2010/wordml" xmlns:w="http://schemas.openxmlformats.org/wordprocessingml/2006/main" xmlns:w10="urn:schemas-microsoft-com:office:word" xmlns:wp14="http://schemas.microsoft.com/office/word/2010/wordprocessingDrawing" xmlns:v="urn:schemas-microsoft-com:vml" xmlns:o="urn:schemas-microsoft-com:office:office" xmlns:mc="http://schemas.openxmlformats.org/markup-compatibility/2006" xmlns:wpc="http://schemas.microsoft.com/office/word/2010/wordprocessingCanvas" xmlns="" val="0"/>
-                        </a:ext>
-                      </a:extLst>
-                    </a:blip>
+                    <a:blip r:embed="rId12" cstate="print"/>
                     <a:srcRect/>
                     <a:stretch>
                       <a:fillRect/>
@@ -2615,7 +2614,7 @@
                   <pic:spPr bwMode="auto">
                     <a:xfrm>
                       <a:off x="0" y="0"/>
-                      <a:ext cx="5937250" cy="3149600"/>
+                      <a:ext cx="5730227" cy="3453916"/>
                     </a:xfrm>
                     <a:prstGeom prst="rect">
                       <a:avLst/>
@@ -2627,6 +2626,9 @@
                           <a:lumMod val="85000"/>
                         </a:schemeClr>
                       </a:solidFill>
+                      <a:miter lim="800000"/>
+                      <a:headEnd/>
+                      <a:tailEnd/>
                     </a:ln>
                     <a:effectLst>
                       <a:outerShdw blurRad="50800" dist="38100" dir="2700000" algn="tl" rotWithShape="0">
@@ -2667,6 +2669,7 @@
       <w:r>
         <w:t xml:space="preserve"> in the plots. </w:t>
       </w:r>
+      <w:commentRangeStart w:id="1"/>
       <w:r>
         <w:rPr>
           <w:i/>
@@ -2695,6 +2698,13 @@
           <w:lang w:val="en-GB"/>
         </w:rPr>
         <w:t>1.5f]</w:t>
+      </w:r>
+      <w:commentRangeEnd w:id="1"/>
+      <w:r>
+        <w:rPr>
+          <w:rStyle w:val="CommentReference"/>
+        </w:rPr>
+        <w:commentReference w:id="1"/>
       </w:r>
     </w:p>
     <w:p>
@@ -2825,6 +2835,7 @@
       <w:r>
         <w:t xml:space="preserve"> </w:t>
       </w:r>
+      <w:commentRangeStart w:id="2"/>
       <w:r>
         <w:rPr>
           <w:i/>
@@ -2865,6 +2876,13 @@
           <w:lang w:val="en-GB"/>
         </w:rPr>
         <w:t>1.5g]</w:t>
+      </w:r>
+      <w:commentRangeEnd w:id="2"/>
+      <w:r>
+        <w:rPr>
+          <w:rStyle w:val="CommentReference"/>
+        </w:rPr>
+        <w:commentReference w:id="2"/>
       </w:r>
     </w:p>
     <w:p>
@@ -2999,8 +3017,8 @@
       <w:r>
         <w:t xml:space="preserve"> green 'Appl</w:t>
       </w:r>
-      <w:bookmarkStart w:id="0" w:name="_GoBack"/>
-      <w:bookmarkEnd w:id="0"/>
+      <w:bookmarkStart w:id="3" w:name="_GoBack"/>
+      <w:bookmarkEnd w:id="3"/>
       <w:r>
         <w:t>y'</w:t>
       </w:r>
@@ -3107,9 +3125,9 @@
         </w:rPr>
         <w:drawing>
           <wp:inline distT="0" distB="0" distL="0" distR="0">
-            <wp:extent cx="5930900" cy="2330450"/>
-            <wp:effectExtent l="57150" t="19050" r="107950" b="69850"/>
-            <wp:docPr id="6" name="Picture 6" descr="\\eir.uib.no\Home2\mva037\tutorials\1- identification\15- Peptide and Protein Validation\illustrations\validation tab 3.png"/>
+            <wp:extent cx="5637351" cy="2620562"/>
+            <wp:effectExtent l="57150" t="19050" r="115749" b="84538"/>
+            <wp:docPr id="14" name="Picture 14"/>
             <wp:cNvGraphicFramePr>
               <a:graphicFrameLocks xmlns:a="http://schemas.openxmlformats.org/drawingml/2006/main" noChangeAspect="1"/>
             </wp:cNvGraphicFramePr>
@@ -3117,19 +3135,13 @@
               <a:graphicData uri="http://schemas.openxmlformats.org/drawingml/2006/picture">
                 <pic:pic xmlns:pic="http://schemas.openxmlformats.org/drawingml/2006/picture">
                   <pic:nvPicPr>
-                    <pic:cNvPr id="0" name="Picture 8" descr="\\eir.uib.no\Home2\mva037\tutorials\1- identification\15- Peptide and Protein Validation\illustrations\validation tab 3.png"/>
+                    <pic:cNvPr id="0" name="Picture 14"/>
                     <pic:cNvPicPr>
                       <a:picLocks noChangeAspect="1" noChangeArrowheads="1"/>
                     </pic:cNvPicPr>
                   </pic:nvPicPr>
                   <pic:blipFill>
-                    <a:blip r:embed="rId12" cstate="print">
-                      <a:extLst>
-                        <a:ext uri="{28A0092B-C50C-407E-A947-70E740481C1C}">
-                          <a14:useLocalDpi xmlns:a14="http://schemas.microsoft.com/office/drawing/2010/main" xmlns:wps="http://schemas.microsoft.com/office/word/2010/wordprocessingShape" xmlns:wpi="http://schemas.microsoft.com/office/word/2010/wordprocessingInk" xmlns:wpg="http://schemas.microsoft.com/office/word/2010/wordprocessingGroup" xmlns:w14="http://schemas.microsoft.com/office/word/2010/wordml" xmlns:w="http://schemas.openxmlformats.org/wordprocessingml/2006/main" xmlns:w10="urn:schemas-microsoft-com:office:word" xmlns:wp14="http://schemas.microsoft.com/office/word/2010/wordprocessingDrawing" xmlns:v="urn:schemas-microsoft-com:vml" xmlns:o="urn:schemas-microsoft-com:office:office" xmlns:mc="http://schemas.openxmlformats.org/markup-compatibility/2006" xmlns:wpc="http://schemas.microsoft.com/office/word/2010/wordprocessingCanvas" xmlns="" val="0"/>
-                        </a:ext>
-                      </a:extLst>
-                    </a:blip>
+                    <a:blip r:embed="rId13" cstate="print"/>
                     <a:srcRect/>
                     <a:stretch>
                       <a:fillRect/>
@@ -3138,7 +3150,7 @@
                   <pic:spPr bwMode="auto">
                     <a:xfrm>
                       <a:off x="0" y="0"/>
-                      <a:ext cx="5930900" cy="2330450"/>
+                      <a:ext cx="5642223" cy="2622827"/>
                     </a:xfrm>
                     <a:prstGeom prst="rect">
                       <a:avLst/>
@@ -3150,6 +3162,9 @@
                           <a:lumMod val="85000"/>
                         </a:schemeClr>
                       </a:solidFill>
+                      <a:miter lim="800000"/>
+                      <a:headEnd/>
+                      <a:tailEnd/>
                     </a:ln>
                     <a:effectLst>
                       <a:outerShdw blurRad="50800" dist="38100" dir="2700000" algn="tl" rotWithShape="0">
@@ -3586,8 +3601,8 @@
       </w:r>
     </w:p>
     <w:sectPr>
-      <w:headerReference w:type="default" r:id="rId13"/>
-      <w:footerReference w:type="default" r:id="rId14"/>
+      <w:headerReference w:type="default" r:id="rId14"/>
+      <w:footerReference w:type="default" r:id="rId15"/>
       <w:pgSz w:w="12240" w:h="15840"/>
       <w:pgMar w:top="1440" w:right="1440" w:bottom="1440" w:left="1440" w:header="708" w:footer="708" w:gutter="0"/>
       <w:cols w:space="708"/>
@@ -3595,6 +3610,59 @@
     </w:sectPr>
   </w:body>
 </w:document>
+</file>
+
+<file path=word/comments.xml><?xml version="1.0" encoding="utf-8"?>
+<w:comments xmlns:ve="http://schemas.openxmlformats.org/markup-compatibility/2006" xmlns:o="urn:schemas-microsoft-com:office:office" xmlns:r="http://schemas.openxmlformats.org/officeDocument/2006/relationships" xmlns:m="http://schemas.openxmlformats.org/officeDocument/2006/math" xmlns:v="urn:schemas-microsoft-com:vml" xmlns:wp="http://schemas.openxmlformats.org/drawingml/2006/wordprocessingDrawing" xmlns:w10="urn:schemas-microsoft-com:office:word" xmlns:w="http://schemas.openxmlformats.org/wordprocessingml/2006/main" xmlns:wne="http://schemas.microsoft.com/office/word/2006/wordml">
+  <w:comment w:id="0" w:author="Harald Barsnes" w:date="2013-06-18T14:23:00Z" w:initials="HB">
+    <w:p>
+      <w:pPr>
+        <w:pStyle w:val="CommentText"/>
+      </w:pPr>
+      <w:r>
+        <w:rPr>
+          <w:rStyle w:val="CommentReference"/>
+        </w:rPr>
+        <w:annotationRef/>
+      </w:r>
+      <w:r>
+        <w:t>@Marc: Please check the number. And update the answers to the questions.</w:t>
+      </w:r>
+    </w:p>
+  </w:comment>
+  <w:comment w:id="1" w:author="Harald Barsnes" w:date="2013-06-18T14:24:00Z" w:initials="HB">
+    <w:p>
+      <w:pPr>
+        <w:pStyle w:val="CommentText"/>
+      </w:pPr>
+      <w:r>
+        <w:rPr>
+          <w:rStyle w:val="CommentReference"/>
+        </w:rPr>
+        <w:annotationRef/>
+      </w:r>
+      <w:r>
+        <w:t>@Marc: Check the answers!</w:t>
+      </w:r>
+    </w:p>
+  </w:comment>
+  <w:comment w:id="2" w:author="Harald Barsnes" w:date="2013-06-18T14:27:00Z" w:initials="HB">
+    <w:p>
+      <w:pPr>
+        <w:pStyle w:val="CommentText"/>
+      </w:pPr>
+      <w:r>
+        <w:rPr>
+          <w:rStyle w:val="CommentReference"/>
+        </w:rPr>
+        <w:annotationRef/>
+      </w:r>
+      <w:r>
+        <w:t>@Marc: Check the answers!</w:t>
+      </w:r>
+    </w:p>
+  </w:comment>
+</w:comments>
 </file>
 
 <file path=word/endnotes.xml><?xml version="1.0" encoding="utf-8"?>
@@ -3735,7 +3803,7 @@
         <w:b/>
         <w:noProof/>
       </w:rPr>
-      <w:t>2</w:t>
+      <w:t>7</w:t>
     </w:r>
     <w:r>
       <w:rPr>
@@ -7190,7 +7258,7 @@
 </file>
 
 <file path=customXml/itemProps1.xml><?xml version="1.0" encoding="utf-8"?>
-<ds:datastoreItem xmlns:ds="http://schemas.openxmlformats.org/officeDocument/2006/customXml" ds:itemID="{7144195F-EA56-4082-B33C-BBF45FED719F}">
+<ds:datastoreItem xmlns:ds="http://schemas.openxmlformats.org/officeDocument/2006/customXml" ds:itemID="{8B7F2BBC-8163-4519-AA29-1EA14E457C43}">
   <ds:schemaRefs>
     <ds:schemaRef ds:uri="http://schemas.openxmlformats.org/officeDocument/2006/bibliography"/>
   </ds:schemaRefs>

</xml_diff>

<commit_message>
validated the validation chapter
</commit_message>
<xml_diff>
--- a/wiki/tutorial/1 - Identification/1.5 - Peptide and Protein Validation/1.5_peptide_and_protein_validation.docx
+++ b/wiki/tutorial/1 - Identification/1.5 - Peptide and Protein Validation/1.5_peptide_and_protein_validation.docx
@@ -1,6 +1,6 @@
 
 <file path=word/document.xml><?xml version="1.0" encoding="utf-8"?>
-<w:document xmlns:ve="http://schemas.openxmlformats.org/markup-compatibility/2006" xmlns:o="urn:schemas-microsoft-com:office:office" xmlns:r="http://schemas.openxmlformats.org/officeDocument/2006/relationships" xmlns:m="http://schemas.openxmlformats.org/officeDocument/2006/math" xmlns:v="urn:schemas-microsoft-com:vml" xmlns:wp="http://schemas.openxmlformats.org/drawingml/2006/wordprocessingDrawing" xmlns:w10="urn:schemas-microsoft-com:office:word" xmlns:w="http://schemas.openxmlformats.org/wordprocessingml/2006/main" xmlns:wne="http://schemas.microsoft.com/office/word/2006/wordml">
+<w:document xmlns:wpc="http://schemas.microsoft.com/office/word/2010/wordprocessingCanvas" xmlns:mc="http://schemas.openxmlformats.org/markup-compatibility/2006" xmlns:o="urn:schemas-microsoft-com:office:office" xmlns:r="http://schemas.openxmlformats.org/officeDocument/2006/relationships" xmlns:m="http://schemas.openxmlformats.org/officeDocument/2006/math" xmlns:v="urn:schemas-microsoft-com:vml" xmlns:wp14="http://schemas.microsoft.com/office/word/2010/wordprocessingDrawing" xmlns:wp="http://schemas.openxmlformats.org/drawingml/2006/wordprocessingDrawing" xmlns:w10="urn:schemas-microsoft-com:office:word" xmlns:w="http://schemas.openxmlformats.org/wordprocessingml/2006/main" xmlns:w14="http://schemas.microsoft.com/office/word/2010/wordml" xmlns:wpg="http://schemas.microsoft.com/office/word/2010/wordprocessingGroup" xmlns:wpi="http://schemas.microsoft.com/office/word/2010/wordprocessingInk" xmlns:wne="http://schemas.microsoft.com/office/word/2006/wordml" xmlns:wps="http://schemas.microsoft.com/office/word/2010/wordprocessingShape" mc:Ignorable="w14 wp14">
   <w:body>
     <w:p>
       <w:pPr>
@@ -144,7 +144,7 @@
                     </pic:cNvPicPr>
                   </pic:nvPicPr>
                   <pic:blipFill>
-                    <a:blip r:embed="rId8" cstate="print"/>
+                    <a:blip r:embed="rId9" cstate="print"/>
                     <a:srcRect/>
                     <a:stretch>
                       <a:fillRect/>
@@ -221,11 +221,16 @@
         <w:t xml:space="preserve">corresponding </w:t>
       </w:r>
       <w:r>
-        <w:t>protein sequence</w:t>
+        <w:t xml:space="preserve">protein </w:t>
+      </w:r>
+      <w:proofErr w:type="gramStart"/>
+      <w:r>
+        <w:t>sequence</w:t>
       </w:r>
       <w:r>
         <w:t>s</w:t>
       </w:r>
+      <w:proofErr w:type="gramEnd"/>
       <w:r>
         <w:t xml:space="preserve">. Some of these low quality hits are likely to be </w:t>
       </w:r>
@@ -298,7 +303,7 @@
         <w:tblW w:w="8966" w:type="dxa"/>
         <w:jc w:val="center"/>
         <w:tblInd w:w="637" w:type="dxa"/>
-        <w:tblLook w:val="04A0"/>
+        <w:tblLook w:val="04A0" w:firstRow="1" w:lastRow="0" w:firstColumn="1" w:lastColumn="0" w:noHBand="0" w:noVBand="1"/>
       </w:tblPr>
       <w:tblGrid>
         <w:gridCol w:w="3064"/>
@@ -307,13 +312,13 @@
       </w:tblGrid>
       <w:tr>
         <w:trPr>
-          <w:cnfStyle w:val="100000000000"/>
+          <w:cnfStyle w:val="100000000000" w:firstRow="1" w:lastRow="0" w:firstColumn="0" w:lastColumn="0" w:oddVBand="0" w:evenVBand="0" w:oddHBand="0" w:evenHBand="0" w:firstRowFirstColumn="0" w:firstRowLastColumn="0" w:lastRowFirstColumn="0" w:lastRowLastColumn="0"/>
           <w:trHeight w:val="304"/>
           <w:jc w:val="center"/>
         </w:trPr>
         <w:tc>
           <w:tcPr>
-            <w:cnfStyle w:val="001000000000"/>
+            <w:cnfStyle w:val="001000000000" w:firstRow="0" w:lastRow="0" w:firstColumn="1" w:lastColumn="0" w:oddVBand="0" w:evenVBand="0" w:oddHBand="0" w:evenHBand="0" w:firstRowFirstColumn="0" w:firstRowLastColumn="0" w:lastRowFirstColumn="0" w:lastRowLastColumn="0"/>
             <w:tcW w:w="3064" w:type="dxa"/>
             <w:vAlign w:val="center"/>
           </w:tcPr>
@@ -331,7 +336,7 @@
           <w:p>
             <w:pPr>
               <w:jc w:val="center"/>
-              <w:cnfStyle w:val="100000000000"/>
+              <w:cnfStyle w:val="100000000000" w:firstRow="1" w:lastRow="0" w:firstColumn="0" w:lastColumn="0" w:oddVBand="0" w:evenVBand="0" w:oddHBand="0" w:evenHBand="0" w:firstRowFirstColumn="0" w:firstRowLastColumn="0" w:lastRowFirstColumn="0" w:lastRowLastColumn="0"/>
             </w:pPr>
             <w:r>
               <w:t>Validated P</w:t>
@@ -349,7 +354,7 @@
           <w:p>
             <w:pPr>
               <w:jc w:val="center"/>
-              <w:cnfStyle w:val="100000000000"/>
+              <w:cnfStyle w:val="100000000000" w:firstRow="1" w:lastRow="0" w:firstColumn="0" w:lastColumn="0" w:oddVBand="0" w:evenVBand="0" w:oddHBand="0" w:evenHBand="0" w:firstRowFirstColumn="0" w:firstRowLastColumn="0" w:lastRowFirstColumn="0" w:lastRowLastColumn="0"/>
             </w:pPr>
             <w:r>
               <w:t>Rejected P</w:t>
@@ -362,13 +367,13 @@
       </w:tr>
       <w:tr>
         <w:trPr>
-          <w:cnfStyle w:val="000000100000"/>
+          <w:cnfStyle w:val="000000100000" w:firstRow="0" w:lastRow="0" w:firstColumn="0" w:lastColumn="0" w:oddVBand="0" w:evenVBand="0" w:oddHBand="1" w:evenHBand="0" w:firstRowFirstColumn="0" w:firstRowLastColumn="0" w:lastRowFirstColumn="0" w:lastRowLastColumn="0"/>
           <w:trHeight w:val="784"/>
           <w:jc w:val="center"/>
         </w:trPr>
         <w:tc>
           <w:tcPr>
-            <w:cnfStyle w:val="001000000000"/>
+            <w:cnfStyle w:val="001000000000" w:firstRow="0" w:lastRow="0" w:firstColumn="1" w:lastColumn="0" w:oddVBand="0" w:evenVBand="0" w:oddHBand="0" w:evenHBand="0" w:firstRowFirstColumn="0" w:firstRowLastColumn="0" w:lastRowFirstColumn="0" w:lastRowLastColumn="0"/>
             <w:tcW w:w="3064" w:type="dxa"/>
             <w:vAlign w:val="center"/>
           </w:tcPr>
@@ -408,7 +413,7 @@
           <w:p>
             <w:pPr>
               <w:jc w:val="center"/>
-              <w:cnfStyle w:val="000000100000"/>
+              <w:cnfStyle w:val="000000100000" w:firstRow="0" w:lastRow="0" w:firstColumn="0" w:lastColumn="0" w:oddVBand="0" w:evenVBand="0" w:oddHBand="1" w:evenHBand="0" w:firstRowFirstColumn="0" w:firstRowLastColumn="0" w:lastRowFirstColumn="0" w:lastRowLastColumn="0"/>
             </w:pPr>
             <w:r>
               <w:t>True Positive</w:t>
@@ -423,7 +428,7 @@
           <w:p>
             <w:pPr>
               <w:jc w:val="center"/>
-              <w:cnfStyle w:val="000000100000"/>
+              <w:cnfStyle w:val="000000100000" w:firstRow="0" w:lastRow="0" w:firstColumn="0" w:lastColumn="0" w:oddVBand="0" w:evenVBand="0" w:oddHBand="1" w:evenHBand="0" w:firstRowFirstColumn="0" w:firstRowLastColumn="0" w:lastRowFirstColumn="0" w:lastRowLastColumn="0"/>
             </w:pPr>
             <w:r>
               <w:t>False Negative</w:t>
@@ -437,7 +442,7 @@
         </w:trPr>
         <w:tc>
           <w:tcPr>
-            <w:cnfStyle w:val="001000000000"/>
+            <w:cnfStyle w:val="001000000000" w:firstRow="0" w:lastRow="0" w:firstColumn="1" w:lastColumn="0" w:oddVBand="0" w:evenVBand="0" w:oddHBand="0" w:evenHBand="0" w:firstRowFirstColumn="0" w:firstRowLastColumn="0" w:lastRowFirstColumn="0" w:lastRowLastColumn="0"/>
             <w:tcW w:w="3064" w:type="dxa"/>
             <w:vAlign w:val="center"/>
           </w:tcPr>
@@ -461,7 +466,7 @@
           <w:p>
             <w:pPr>
               <w:jc w:val="center"/>
-              <w:cnfStyle w:val="000000000000"/>
+              <w:cnfStyle w:val="000000000000" w:firstRow="0" w:lastRow="0" w:firstColumn="0" w:lastColumn="0" w:oddVBand="0" w:evenVBand="0" w:oddHBand="0" w:evenHBand="0" w:firstRowFirstColumn="0" w:firstRowLastColumn="0" w:lastRowFirstColumn="0" w:lastRowLastColumn="0"/>
             </w:pPr>
             <w:r>
               <w:t>False Positive</w:t>
@@ -476,7 +481,7 @@
           <w:p>
             <w:pPr>
               <w:jc w:val="center"/>
-              <w:cnfStyle w:val="000000000000"/>
+              <w:cnfStyle w:val="000000000000" w:firstRow="0" w:lastRow="0" w:firstColumn="0" w:lastColumn="0" w:oddVBand="0" w:evenVBand="0" w:oddHBand="0" w:evenHBand="0" w:firstRowFirstColumn="0" w:firstRowLastColumn="0" w:lastRowFirstColumn="0" w:lastRowLastColumn="0"/>
             </w:pPr>
             <w:r>
               <w:t>True Negative</w:t>
@@ -504,8 +509,16 @@
         <w:rPr>
           <w:i/>
         </w:rPr>
-        <w:t xml:space="preserve"> Which population do we want to retain? To control?</w:t>
-      </w:r>
+        <w:t xml:space="preserve"> Which population do we want to retain? </w:t>
+      </w:r>
+      <w:proofErr w:type="gramStart"/>
+      <w:r>
+        <w:rPr>
+          <w:i/>
+        </w:rPr>
+        <w:t>To control?</w:t>
+      </w:r>
+      <w:proofErr w:type="gramEnd"/>
       <w:r>
         <w:rPr>
           <w:lang w:val="en-GB"/>
@@ -677,7 +690,7 @@
             <v:stroke joinstyle="miter"/>
             <v:path gradientshapeok="t" o:connecttype="rect"/>
           </v:shapetype>
-          <v:shape id="Textfeld 4" o:spid="_x0000_s1033" type="#_x0000_t202" style="width:432.7pt;height:74.05pt;visibility:visible;mso-position-horizontal-relative:char;mso-position-vertical-relative:line" o:gfxdata="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" fillcolor="white [3201]" strokecolor="#d8d8d8 [2732]" strokeweight=".5pt">
+          <v:shape id="Textfeld 4" o:spid="_x0000_s1033" type="#_x0000_t202" style="width:432.7pt;height:74.05pt;visibility:visible;mso-left-percent:-10001;mso-top-percent:-10001;mso-position-horizontal:absolute;mso-position-horizontal-relative:char;mso-position-vertical:absolute;mso-position-vertical-relative:line;mso-left-percent:-10001;mso-top-percent:-10001" o:gfxdata="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" fillcolor="white [3201]" strokecolor="#d8d8d8 [2732]" strokeweight=".5pt">
             <v:shadow on="t"/>
             <v:textbox>
               <w:txbxContent>
@@ -897,7 +910,14 @@
                               <w:rFonts w:ascii="Cambria Math" w:hAnsi="Cambria Math"/>
                               <w:color w:val="00B050"/>
                             </w:rPr>
-                            <m:t>Target hit</m:t>
+                            <m:t>Target hi</m:t>
+                          </m:r>
+                          <m:r>
+                            <w:rPr>
+                              <w:rFonts w:ascii="Cambria Math" w:hAnsi="Cambria Math"/>
+                              <w:color w:val="00B050"/>
+                            </w:rPr>
+                            <m:t>t</m:t>
                           </m:r>
                         </m:e>
                         <m:e>
@@ -1064,7 +1084,15 @@
         <w:t>error share in the result set</w:t>
       </w:r>
       <w:r>
-        <w:t>; typically we allow 1% FDR, meaning that 1% of the retained proteins are expected to be false positives.</w:t>
+        <w:t xml:space="preserve">; typically we allow 1% FDR, meaning that 1% of the retained proteins </w:t>
+      </w:r>
+      <w:proofErr w:type="gramStart"/>
+      <w:r>
+        <w:t>are</w:t>
+      </w:r>
+      <w:proofErr w:type="gramEnd"/>
+      <w:r>
+        <w:t xml:space="preserve"> expected to be false positives.</w:t>
       </w:r>
       <w:r>
         <w:t xml:space="preserve"> </w:t>
@@ -1119,7 +1147,7 @@
                     </pic:cNvPicPr>
                   </pic:nvPicPr>
                   <pic:blipFill>
-                    <a:blip r:embed="rId9" cstate="print"/>
+                    <a:blip r:embed="rId10" cstate="print"/>
                     <a:srcRect/>
                     <a:stretch>
                       <a:fillRect/>
@@ -1308,7 +1336,7 @@
                     </pic:cNvPicPr>
                   </pic:nvPicPr>
                   <pic:blipFill>
-                    <a:blip r:embed="rId10" cstate="print"/>
+                    <a:blip r:embed="rId11" cstate="print"/>
                     <a:srcRect/>
                     <a:stretch>
                       <a:fillRect/>
@@ -1383,8 +1411,18 @@
                       <w:sz w:val="20"/>
                       <w:szCs w:val="20"/>
                     </w:rPr>
-                    <w:t>Tip:</w:t>
+                    <w:t>Tip</w:t>
                   </w:r>
+                  <w:proofErr w:type="gramStart"/>
+                  <w:r>
+                    <w:rPr>
+                      <w:b/>
+                      <w:sz w:val="20"/>
+                      <w:szCs w:val="20"/>
+                    </w:rPr>
+                    <w:t>:</w:t>
+                  </w:r>
+                  <w:proofErr w:type="gramEnd"/>
                   <w:r>
                     <w:rPr>
                       <w:sz w:val="20"/>
@@ -1572,7 +1610,7 @@
         <w:tblStyle w:val="MediumGrid3-Accent5"/>
         <w:tblpPr w:leftFromText="141" w:rightFromText="141" w:vertAnchor="text" w:horzAnchor="margin" w:tblpX="392" w:tblpY="60"/>
         <w:tblW w:w="0" w:type="auto"/>
-        <w:tblLook w:val="04A0"/>
+        <w:tblLook w:val="04A0" w:firstRow="1" w:lastRow="0" w:firstColumn="1" w:lastColumn="0" w:noHBand="0" w:noVBand="1"/>
       </w:tblPr>
       <w:tblGrid>
         <w:gridCol w:w="2680"/>
@@ -1581,11 +1619,11 @@
       </w:tblGrid>
       <w:tr>
         <w:trPr>
-          <w:cnfStyle w:val="100000000000"/>
+          <w:cnfStyle w:val="100000000000" w:firstRow="1" w:lastRow="0" w:firstColumn="0" w:lastColumn="0" w:oddVBand="0" w:evenVBand="0" w:oddHBand="0" w:evenHBand="0" w:firstRowFirstColumn="0" w:firstRowLastColumn="0" w:lastRowFirstColumn="0" w:lastRowLastColumn="0"/>
         </w:trPr>
         <w:tc>
           <w:tcPr>
-            <w:cnfStyle w:val="001000000000"/>
+            <w:cnfStyle w:val="001000000000" w:firstRow="0" w:lastRow="0" w:firstColumn="1" w:lastColumn="0" w:oddVBand="0" w:evenVBand="0" w:oddHBand="0" w:evenHBand="0" w:firstRowFirstColumn="0" w:firstRowLastColumn="0" w:lastRowFirstColumn="0" w:lastRowLastColumn="0"/>
             <w:tcW w:w="2680" w:type="dxa"/>
             <w:vAlign w:val="center"/>
           </w:tcPr>
@@ -1603,7 +1641,7 @@
           <w:p>
             <w:pPr>
               <w:jc w:val="center"/>
-              <w:cnfStyle w:val="100000000000"/>
+              <w:cnfStyle w:val="100000000000" w:firstRow="1" w:lastRow="0" w:firstColumn="0" w:lastColumn="0" w:oddVBand="0" w:evenVBand="0" w:oddHBand="0" w:evenHBand="0" w:firstRowFirstColumn="0" w:firstRowLastColumn="0" w:lastRowFirstColumn="0" w:lastRowLastColumn="0"/>
             </w:pPr>
             <w:r>
               <w:t xml:space="preserve">Number of </w:t>
@@ -1627,7 +1665,7 @@
           <w:p>
             <w:pPr>
               <w:jc w:val="center"/>
-              <w:cnfStyle w:val="100000000000"/>
+              <w:cnfStyle w:val="100000000000" w:firstRow="1" w:lastRow="0" w:firstColumn="0" w:lastColumn="0" w:oddVBand="0" w:evenVBand="0" w:oddHBand="0" w:evenHBand="0" w:firstRowFirstColumn="0" w:firstRowLastColumn="0" w:lastRowFirstColumn="0" w:lastRowLastColumn="0"/>
             </w:pPr>
             <w:r>
               <w:t xml:space="preserve">Number of </w:t>
@@ -1646,11 +1684,11 @@
       </w:tr>
       <w:tr>
         <w:trPr>
-          <w:cnfStyle w:val="000000100000"/>
+          <w:cnfStyle w:val="000000100000" w:firstRow="0" w:lastRow="0" w:firstColumn="0" w:lastColumn="0" w:oddVBand="0" w:evenVBand="0" w:oddHBand="1" w:evenHBand="0" w:firstRowFirstColumn="0" w:firstRowLastColumn="0" w:lastRowFirstColumn="0" w:lastRowLastColumn="0"/>
         </w:trPr>
         <w:tc>
           <w:tcPr>
-            <w:cnfStyle w:val="001000000000"/>
+            <w:cnfStyle w:val="001000000000" w:firstRow="0" w:lastRow="0" w:firstColumn="1" w:lastColumn="0" w:oddVBand="0" w:evenVBand="0" w:oddHBand="0" w:evenHBand="0" w:firstRowFirstColumn="0" w:firstRowLastColumn="0" w:lastRowFirstColumn="0" w:lastRowLastColumn="0"/>
             <w:tcW w:w="2680" w:type="dxa"/>
             <w:vAlign w:val="center"/>
           </w:tcPr>
@@ -1683,7 +1721,7 @@
           <w:p>
             <w:pPr>
               <w:jc w:val="center"/>
-              <w:cnfStyle w:val="000000100000"/>
+              <w:cnfStyle w:val="000000100000" w:firstRow="0" w:lastRow="0" w:firstColumn="0" w:lastColumn="0" w:oddVBand="0" w:evenVBand="0" w:oddHBand="1" w:evenHBand="0" w:firstRowFirstColumn="0" w:firstRowLastColumn="0" w:lastRowFirstColumn="0" w:lastRowLastColumn="0"/>
               <w:rPr>
                 <w:rFonts w:ascii="Cambria Math" w:hAnsi="Cambria Math"/>
                 <w:sz w:val="24"/>
@@ -1717,7 +1755,7 @@
           <w:p>
             <w:pPr>
               <w:jc w:val="center"/>
-              <w:cnfStyle w:val="000000100000"/>
+              <w:cnfStyle w:val="000000100000" w:firstRow="0" w:lastRow="0" w:firstColumn="0" w:lastColumn="0" w:oddVBand="0" w:evenVBand="0" w:oddHBand="1" w:evenHBand="0" w:firstRowFirstColumn="0" w:firstRowLastColumn="0" w:lastRowFirstColumn="0" w:lastRowLastColumn="0"/>
               <w:rPr>
                 <w:rFonts w:ascii="Cambria Math" w:hAnsi="Cambria Math"/>
                 <w:sz w:val="24"/>
@@ -1747,7 +1785,7 @@
       <w:tr>
         <w:tc>
           <w:tcPr>
-            <w:cnfStyle w:val="001000000000"/>
+            <w:cnfStyle w:val="001000000000" w:firstRow="0" w:lastRow="0" w:firstColumn="1" w:lastColumn="0" w:oddVBand="0" w:evenVBand="0" w:oddHBand="0" w:evenHBand="0" w:firstRowFirstColumn="0" w:firstRowLastColumn="0" w:lastRowFirstColumn="0" w:lastRowLastColumn="0"/>
             <w:tcW w:w="2680" w:type="dxa"/>
             <w:vAlign w:val="center"/>
           </w:tcPr>
@@ -1771,7 +1809,7 @@
           <w:p>
             <w:pPr>
               <w:jc w:val="center"/>
-              <w:cnfStyle w:val="000000000000"/>
+              <w:cnfStyle w:val="000000000000" w:firstRow="0" w:lastRow="0" w:firstColumn="0" w:lastColumn="0" w:oddVBand="0" w:evenVBand="0" w:oddHBand="0" w:evenHBand="0" w:firstRowFirstColumn="0" w:firstRowLastColumn="0" w:lastRowFirstColumn="0" w:lastRowLastColumn="0"/>
               <w:rPr>
                 <w:rFonts w:ascii="Cambria Math" w:hAnsi="Cambria Math"/>
                 <w:sz w:val="24"/>
@@ -1805,7 +1843,7 @@
           <w:p>
             <w:pPr>
               <w:jc w:val="center"/>
-              <w:cnfStyle w:val="000000000000"/>
+              <w:cnfStyle w:val="000000000000" w:firstRow="0" w:lastRow="0" w:firstColumn="0" w:lastColumn="0" w:oddVBand="0" w:evenVBand="0" w:oddHBand="0" w:evenHBand="0" w:firstRowFirstColumn="0" w:firstRowLastColumn="0" w:lastRowFirstColumn="0" w:lastRowLastColumn="0"/>
               <w:rPr>
                 <w:rFonts w:ascii="Cambria Math" w:hAnsi="Cambria Math"/>
                 <w:sz w:val="24"/>
@@ -2388,7 +2426,16 @@
         <w:t xml:space="preserve"> </w:t>
       </w:r>
       <w:r>
-        <w:t>You might notice that the point is not exactly following the curve: this is a direct illustration of the confidence estimation imprecision.</w:t>
+        <w:t>Note</w:t>
+      </w:r>
+      <w:r>
+        <w:t xml:space="preserve"> that the point is </w:t>
+      </w:r>
+      <w:r>
+        <w:t xml:space="preserve">can deviate from </w:t>
+      </w:r>
+      <w:r>
+        <w:t>the curve: this is a direct illustration of the confidence estimation imprecision.</w:t>
       </w:r>
     </w:p>
     <w:p>
@@ -2398,7 +2445,6 @@
           <w:lang w:val="en-GB"/>
         </w:rPr>
       </w:pPr>
-      <w:commentRangeStart w:id="0"/>
       <w:r>
         <w:lastRenderedPageBreak/>
         <w:t xml:space="preserve">As you can see from the confidence plot, our threshold (red line) is set in an area where the confidence is </w:t>
@@ -2410,7 +2456,7 @@
         <w:t xml:space="preserve"> </w:t>
       </w:r>
       <w:r>
-        <w:t>95</w:t>
+        <w:t>50</w:t>
       </w:r>
       <w:r>
         <w:t>%.</w:t>
@@ -2418,13 +2464,6 @@
       <w:r>
         <w:t xml:space="preserve"> </w:t>
       </w:r>
-      <w:commentRangeEnd w:id="0"/>
-      <w:r>
-        <w:rPr>
-          <w:rStyle w:val="CommentReference"/>
-        </w:rPr>
-        <w:commentReference w:id="0"/>
-      </w:r>
       <w:r>
         <w:rPr>
           <w:i/>
@@ -2447,7 +2486,19 @@
         <w:rPr>
           <w:i/>
         </w:rPr>
-        <w:t xml:space="preserve"> proteins with such a confidence, how many false positives do we </w:t>
+        <w:t xml:space="preserve"> proteins </w:t>
+      </w:r>
+      <w:r>
+        <w:rPr>
+          <w:i/>
+        </w:rPr>
+        <w:t>at 95%</w:t>
+      </w:r>
+      <w:r>
+        <w:rPr>
+          <w:i/>
+        </w:rPr>
+        <w:t xml:space="preserve"> confidence, how many false positives do we </w:t>
       </w:r>
       <w:r>
         <w:rPr>
@@ -2498,7 +2549,19 @@
         <w:rPr>
           <w:lang w:val="en-GB"/>
         </w:rPr>
-        <w:t xml:space="preserve">Note that it is possible to set a threshold at a stringent confidence level. However, </w:t>
+        <w:t>Note that it is possible to set a threshold at a stringent confidence level.</w:t>
+      </w:r>
+      <w:r>
+        <w:rPr>
+          <w:lang w:val="en-GB"/>
+        </w:rPr>
+        <w:t xml:space="preserve"> </w:t>
+      </w:r>
+      <w:r>
+        <w:rPr>
+          <w:lang w:val="en-GB"/>
+        </w:rPr>
+        <w:t xml:space="preserve">However, </w:t>
       </w:r>
       <w:r>
         <w:t>w</w:t>
@@ -2669,12 +2732,23 @@
       <w:r>
         <w:t xml:space="preserve"> in the plots. </w:t>
       </w:r>
-      <w:commentRangeStart w:id="1"/>
       <w:r>
         <w:rPr>
           <w:i/>
         </w:rPr>
-        <w:t>What are the new FDR and FNR values? Are our new settings better than the previous ones?</w:t>
+        <w:t>What are the new FDR and FNR values?</w:t>
+      </w:r>
+      <w:r>
+        <w:rPr>
+          <w:i/>
+        </w:rPr>
+        <w:t xml:space="preserve"> What are the values at 95% confidence? What are the best settings</w:t>
+      </w:r>
+      <w:r>
+        <w:rPr>
+          <w:i/>
+        </w:rPr>
+        <w:t>?</w:t>
       </w:r>
       <w:r>
         <w:rPr>
@@ -2698,13 +2772,6 @@
           <w:lang w:val="en-GB"/>
         </w:rPr>
         <w:t>1.5f]</w:t>
-      </w:r>
-      <w:commentRangeEnd w:id="1"/>
-      <w:r>
-        <w:rPr>
-          <w:rStyle w:val="CommentReference"/>
-        </w:rPr>
-        <w:commentReference w:id="1"/>
       </w:r>
     </w:p>
     <w:p>
@@ -2734,8 +2801,18 @@
                       <w:sz w:val="20"/>
                       <w:szCs w:val="20"/>
                     </w:rPr>
-                    <w:t>Tip:</w:t>
+                    <w:t>Tip</w:t>
                   </w:r>
+                  <w:proofErr w:type="gramStart"/>
+                  <w:r>
+                    <w:rPr>
+                      <w:b/>
+                      <w:sz w:val="20"/>
+                      <w:szCs w:val="20"/>
+                    </w:rPr>
+                    <w:t>:</w:t>
+                  </w:r>
+                  <w:proofErr w:type="gramEnd"/>
                   <w:r>
                     <w:rPr>
                       <w:sz w:val="20"/>
@@ -2818,24 +2895,8 @@
         <w:t>.</w:t>
       </w:r>
       <w:r>
-        <w:t xml:space="preserve"> You will however note that </w:t>
-      </w:r>
-      <w:r>
-        <w:rPr>
-          <w:color w:val="002060"/>
-        </w:rPr>
-        <w:t>PeptideShaker</w:t>
-      </w:r>
-      <w:r>
-        <w:t xml:space="preserve"> separates</w:t>
-      </w:r>
-      <w:r>
-        <w:t xml:space="preserve"> modified and unmodified peptides.</w:t>
-      </w:r>
-      <w:r>
         <w:t xml:space="preserve"> </w:t>
       </w:r>
-      <w:commentRangeStart w:id="2"/>
       <w:r>
         <w:rPr>
           <w:i/>
@@ -2877,13 +2938,8 @@
         </w:rPr>
         <w:t>1.5g]</w:t>
       </w:r>
-      <w:commentRangeEnd w:id="2"/>
-      <w:r>
-        <w:rPr>
-          <w:rStyle w:val="CommentReference"/>
-        </w:rPr>
-        <w:commentReference w:id="2"/>
-      </w:r>
+      <w:bookmarkStart w:id="0" w:name="_GoBack"/>
+      <w:bookmarkEnd w:id="0"/>
     </w:p>
     <w:p>
       <w:pPr>
@@ -3015,12 +3071,7 @@
         <w:t>, click on the</w:t>
       </w:r>
       <w:r>
-        <w:t xml:space="preserve"> green 'Appl</w:t>
-      </w:r>
-      <w:bookmarkStart w:id="3" w:name="_GoBack"/>
-      <w:bookmarkEnd w:id="3"/>
-      <w:r>
-        <w:t>y'</w:t>
+        <w:t xml:space="preserve"> green 'Apply'</w:t>
       </w:r>
       <w:r>
         <w:t xml:space="preserve"> button in the Parameters </w:t>
@@ -3612,61 +3663,8 @@
 </w:document>
 </file>
 
-<file path=word/comments.xml><?xml version="1.0" encoding="utf-8"?>
-<w:comments xmlns:ve="http://schemas.openxmlformats.org/markup-compatibility/2006" xmlns:o="urn:schemas-microsoft-com:office:office" xmlns:r="http://schemas.openxmlformats.org/officeDocument/2006/relationships" xmlns:m="http://schemas.openxmlformats.org/officeDocument/2006/math" xmlns:v="urn:schemas-microsoft-com:vml" xmlns:wp="http://schemas.openxmlformats.org/drawingml/2006/wordprocessingDrawing" xmlns:w10="urn:schemas-microsoft-com:office:word" xmlns:w="http://schemas.openxmlformats.org/wordprocessingml/2006/main" xmlns:wne="http://schemas.microsoft.com/office/word/2006/wordml">
-  <w:comment w:id="0" w:author="Harald Barsnes" w:date="2013-06-18T14:23:00Z" w:initials="HB">
-    <w:p>
-      <w:pPr>
-        <w:pStyle w:val="CommentText"/>
-      </w:pPr>
-      <w:r>
-        <w:rPr>
-          <w:rStyle w:val="CommentReference"/>
-        </w:rPr>
-        <w:annotationRef/>
-      </w:r>
-      <w:r>
-        <w:t>@Marc: Please check the number. And update the answers to the questions.</w:t>
-      </w:r>
-    </w:p>
-  </w:comment>
-  <w:comment w:id="1" w:author="Harald Barsnes" w:date="2013-06-18T14:24:00Z" w:initials="HB">
-    <w:p>
-      <w:pPr>
-        <w:pStyle w:val="CommentText"/>
-      </w:pPr>
-      <w:r>
-        <w:rPr>
-          <w:rStyle w:val="CommentReference"/>
-        </w:rPr>
-        <w:annotationRef/>
-      </w:r>
-      <w:r>
-        <w:t>@Marc: Check the answers!</w:t>
-      </w:r>
-    </w:p>
-  </w:comment>
-  <w:comment w:id="2" w:author="Harald Barsnes" w:date="2013-06-18T14:27:00Z" w:initials="HB">
-    <w:p>
-      <w:pPr>
-        <w:pStyle w:val="CommentText"/>
-      </w:pPr>
-      <w:r>
-        <w:rPr>
-          <w:rStyle w:val="CommentReference"/>
-        </w:rPr>
-        <w:annotationRef/>
-      </w:r>
-      <w:r>
-        <w:t>@Marc: Check the answers!</w:t>
-      </w:r>
-    </w:p>
-  </w:comment>
-</w:comments>
-</file>
-
 <file path=word/endnotes.xml><?xml version="1.0" encoding="utf-8"?>
-<w:endnotes xmlns:ve="http://schemas.openxmlformats.org/markup-compatibility/2006" xmlns:o="urn:schemas-microsoft-com:office:office" xmlns:r="http://schemas.openxmlformats.org/officeDocument/2006/relationships" xmlns:m="http://schemas.openxmlformats.org/officeDocument/2006/math" xmlns:v="urn:schemas-microsoft-com:vml" xmlns:wp="http://schemas.openxmlformats.org/drawingml/2006/wordprocessingDrawing" xmlns:w10="urn:schemas-microsoft-com:office:word" xmlns:w="http://schemas.openxmlformats.org/wordprocessingml/2006/main" xmlns:wne="http://schemas.microsoft.com/office/word/2006/wordml">
+<w:endnotes xmlns:wpc="http://schemas.microsoft.com/office/word/2010/wordprocessingCanvas" xmlns:mc="http://schemas.openxmlformats.org/markup-compatibility/2006" xmlns:o="urn:schemas-microsoft-com:office:office" xmlns:r="http://schemas.openxmlformats.org/officeDocument/2006/relationships" xmlns:m="http://schemas.openxmlformats.org/officeDocument/2006/math" xmlns:v="urn:schemas-microsoft-com:vml" xmlns:wp14="http://schemas.microsoft.com/office/word/2010/wordprocessingDrawing" xmlns:wp="http://schemas.openxmlformats.org/drawingml/2006/wordprocessingDrawing" xmlns:w10="urn:schemas-microsoft-com:office:word" xmlns:w="http://schemas.openxmlformats.org/wordprocessingml/2006/main" xmlns:w14="http://schemas.microsoft.com/office/word/2010/wordml" xmlns:wpg="http://schemas.microsoft.com/office/word/2010/wordprocessingGroup" xmlns:wpi="http://schemas.microsoft.com/office/word/2010/wordprocessingInk" xmlns:wne="http://schemas.microsoft.com/office/word/2006/wordml" xmlns:wps="http://schemas.microsoft.com/office/word/2010/wordprocessingShape" mc:Ignorable="w14 wp14">
   <w:endnote w:type="separator" w:id="-1">
     <w:p>
       <w:pPr>
@@ -3691,7 +3689,7 @@
 </file>
 
 <file path=word/footer1.xml><?xml version="1.0" encoding="utf-8"?>
-<w:ftr xmlns:ve="http://schemas.openxmlformats.org/markup-compatibility/2006" xmlns:o="urn:schemas-microsoft-com:office:office" xmlns:r="http://schemas.openxmlformats.org/officeDocument/2006/relationships" xmlns:m="http://schemas.openxmlformats.org/officeDocument/2006/math" xmlns:v="urn:schemas-microsoft-com:vml" xmlns:wp="http://schemas.openxmlformats.org/drawingml/2006/wordprocessingDrawing" xmlns:w10="urn:schemas-microsoft-com:office:word" xmlns:w="http://schemas.openxmlformats.org/wordprocessingml/2006/main" xmlns:wne="http://schemas.microsoft.com/office/word/2006/wordml">
+<w:ftr xmlns:wpc="http://schemas.microsoft.com/office/word/2010/wordprocessingCanvas" xmlns:mc="http://schemas.openxmlformats.org/markup-compatibility/2006" xmlns:o="urn:schemas-microsoft-com:office:office" xmlns:r="http://schemas.openxmlformats.org/officeDocument/2006/relationships" xmlns:m="http://schemas.openxmlformats.org/officeDocument/2006/math" xmlns:v="urn:schemas-microsoft-com:vml" xmlns:wp14="http://schemas.microsoft.com/office/word/2010/wordprocessingDrawing" xmlns:wp="http://schemas.openxmlformats.org/drawingml/2006/wordprocessingDrawing" xmlns:w10="urn:schemas-microsoft-com:office:word" xmlns:w="http://schemas.openxmlformats.org/wordprocessingml/2006/main" xmlns:w14="http://schemas.microsoft.com/office/word/2010/wordml" xmlns:wpg="http://schemas.microsoft.com/office/word/2010/wordprocessingGroup" xmlns:wpi="http://schemas.microsoft.com/office/word/2010/wordprocessingInk" xmlns:wne="http://schemas.microsoft.com/office/word/2006/wordml" xmlns:wps="http://schemas.microsoft.com/office/word/2010/wordprocessingShape" mc:Ignorable="w14 wp14">
   <w:p>
     <w:pPr>
       <w:pBdr>
@@ -3803,7 +3801,7 @@
         <w:b/>
         <w:noProof/>
       </w:rPr>
-      <w:t>7</w:t>
+      <w:t>1</w:t>
     </w:r>
     <w:r>
       <w:rPr>
@@ -3850,7 +3848,7 @@
 </file>
 
 <file path=word/footnotes.xml><?xml version="1.0" encoding="utf-8"?>
-<w:footnotes xmlns:ve="http://schemas.openxmlformats.org/markup-compatibility/2006" xmlns:o="urn:schemas-microsoft-com:office:office" xmlns:r="http://schemas.openxmlformats.org/officeDocument/2006/relationships" xmlns:m="http://schemas.openxmlformats.org/officeDocument/2006/math" xmlns:v="urn:schemas-microsoft-com:vml" xmlns:wp="http://schemas.openxmlformats.org/drawingml/2006/wordprocessingDrawing" xmlns:w10="urn:schemas-microsoft-com:office:word" xmlns:w="http://schemas.openxmlformats.org/wordprocessingml/2006/main" xmlns:wne="http://schemas.microsoft.com/office/word/2006/wordml">
+<w:footnotes xmlns:wpc="http://schemas.microsoft.com/office/word/2010/wordprocessingCanvas" xmlns:mc="http://schemas.openxmlformats.org/markup-compatibility/2006" xmlns:o="urn:schemas-microsoft-com:office:office" xmlns:r="http://schemas.openxmlformats.org/officeDocument/2006/relationships" xmlns:m="http://schemas.openxmlformats.org/officeDocument/2006/math" xmlns:v="urn:schemas-microsoft-com:vml" xmlns:wp14="http://schemas.microsoft.com/office/word/2010/wordprocessingDrawing" xmlns:wp="http://schemas.openxmlformats.org/drawingml/2006/wordprocessingDrawing" xmlns:w10="urn:schemas-microsoft-com:office:word" xmlns:w="http://schemas.openxmlformats.org/wordprocessingml/2006/main" xmlns:w14="http://schemas.microsoft.com/office/word/2010/wordml" xmlns:wpg="http://schemas.microsoft.com/office/word/2010/wordprocessingGroup" xmlns:wpi="http://schemas.microsoft.com/office/word/2010/wordprocessingInk" xmlns:wne="http://schemas.microsoft.com/office/word/2006/wordml" xmlns:wps="http://schemas.microsoft.com/office/word/2010/wordprocessingShape" mc:Ignorable="w14 wp14">
   <w:footnote w:type="separator" w:id="-1">
     <w:p>
       <w:pPr>
@@ -3875,7 +3873,7 @@
 </file>
 
 <file path=word/header1.xml><?xml version="1.0" encoding="utf-8"?>
-<w:hdr xmlns:ve="http://schemas.openxmlformats.org/markup-compatibility/2006" xmlns:o="urn:schemas-microsoft-com:office:office" xmlns:r="http://schemas.openxmlformats.org/officeDocument/2006/relationships" xmlns:m="http://schemas.openxmlformats.org/officeDocument/2006/math" xmlns:v="urn:schemas-microsoft-com:vml" xmlns:wp="http://schemas.openxmlformats.org/drawingml/2006/wordprocessingDrawing" xmlns:w10="urn:schemas-microsoft-com:office:word" xmlns:w="http://schemas.openxmlformats.org/wordprocessingml/2006/main" xmlns:wne="http://schemas.microsoft.com/office/word/2006/wordml">
+<w:hdr xmlns:wpc="http://schemas.microsoft.com/office/word/2010/wordprocessingCanvas" xmlns:mc="http://schemas.openxmlformats.org/markup-compatibility/2006" xmlns:o="urn:schemas-microsoft-com:office:office" xmlns:r="http://schemas.openxmlformats.org/officeDocument/2006/relationships" xmlns:m="http://schemas.openxmlformats.org/officeDocument/2006/math" xmlns:v="urn:schemas-microsoft-com:vml" xmlns:wp14="http://schemas.microsoft.com/office/word/2010/wordprocessingDrawing" xmlns:wp="http://schemas.openxmlformats.org/drawingml/2006/wordprocessingDrawing" xmlns:w10="urn:schemas-microsoft-com:office:word" xmlns:w="http://schemas.openxmlformats.org/wordprocessingml/2006/main" xmlns:w14="http://schemas.microsoft.com/office/word/2010/wordml" xmlns:wpg="http://schemas.microsoft.com/office/word/2010/wordprocessingGroup" xmlns:wpi="http://schemas.microsoft.com/office/word/2010/wordprocessingInk" xmlns:wne="http://schemas.microsoft.com/office/word/2006/wordml" xmlns:wps="http://schemas.microsoft.com/office/word/2010/wordprocessingShape" mc:Ignorable="w14 wp14">
   <w:p>
     <w:pPr>
       <w:pStyle w:val="Header"/>
@@ -3938,7 +3936,7 @@
 </file>
 
 <file path=word/numbering.xml><?xml version="1.0" encoding="utf-8"?>
-<w:numbering xmlns:ve="http://schemas.openxmlformats.org/markup-compatibility/2006" xmlns:o="urn:schemas-microsoft-com:office:office" xmlns:r="http://schemas.openxmlformats.org/officeDocument/2006/relationships" xmlns:m="http://schemas.openxmlformats.org/officeDocument/2006/math" xmlns:v="urn:schemas-microsoft-com:vml" xmlns:wp="http://schemas.openxmlformats.org/drawingml/2006/wordprocessingDrawing" xmlns:w10="urn:schemas-microsoft-com:office:word" xmlns:w="http://schemas.openxmlformats.org/wordprocessingml/2006/main" xmlns:wne="http://schemas.microsoft.com/office/word/2006/wordml">
+<w:numbering xmlns:wpc="http://schemas.microsoft.com/office/word/2010/wordprocessingCanvas" xmlns:mc="http://schemas.openxmlformats.org/markup-compatibility/2006" xmlns:o="urn:schemas-microsoft-com:office:office" xmlns:r="http://schemas.openxmlformats.org/officeDocument/2006/relationships" xmlns:m="http://schemas.openxmlformats.org/officeDocument/2006/math" xmlns:v="urn:schemas-microsoft-com:vml" xmlns:wp14="http://schemas.microsoft.com/office/word/2010/wordprocessingDrawing" xmlns:wp="http://schemas.openxmlformats.org/drawingml/2006/wordprocessingDrawing" xmlns:w10="urn:schemas-microsoft-com:office:word" xmlns:w="http://schemas.openxmlformats.org/wordprocessingml/2006/main" xmlns:w14="http://schemas.microsoft.com/office/word/2010/wordml" xmlns:wpg="http://schemas.microsoft.com/office/word/2010/wordprocessingGroup" xmlns:wpi="http://schemas.microsoft.com/office/word/2010/wordprocessingInk" xmlns:wne="http://schemas.microsoft.com/office/word/2006/wordml" xmlns:wps="http://schemas.microsoft.com/office/word/2010/wordprocessingShape" mc:Ignorable="w14 wp14">
   <w:abstractNum w:abstractNumId="0">
     <w:nsid w:val="00000001"/>
     <w:multiLevelType w:val="multilevel"/>
@@ -5562,7 +5560,7 @@
 </file>
 
 <file path=word/styles.xml><?xml version="1.0" encoding="utf-8"?>
-<w:styles xmlns:r="http://schemas.openxmlformats.org/officeDocument/2006/relationships" xmlns:w="http://schemas.openxmlformats.org/wordprocessingml/2006/main">
+<w:styles xmlns:mc="http://schemas.openxmlformats.org/markup-compatibility/2006" xmlns:r="http://schemas.openxmlformats.org/officeDocument/2006/relationships" xmlns:w="http://schemas.openxmlformats.org/wordprocessingml/2006/main" xmlns:w14="http://schemas.microsoft.com/office/word/2010/wordml" mc:Ignorable="w14">
   <w:docDefaults>
     <w:rPrDefault>
       <w:rPr>
@@ -5759,7 +5757,6 @@
     <w:uiPriority w:val="99"/>
     <w:semiHidden/>
     <w:unhideWhenUsed/>
-    <w:qFormat/>
     <w:tblPr>
       <w:tblInd w:w="0" w:type="dxa"/>
       <w:tblCellMar>
@@ -7258,7 +7255,7 @@
 </file>
 
 <file path=customXml/itemProps1.xml><?xml version="1.0" encoding="utf-8"?>
-<ds:datastoreItem xmlns:ds="http://schemas.openxmlformats.org/officeDocument/2006/customXml" ds:itemID="{8B7F2BBC-8163-4519-AA29-1EA14E457C43}">
+<ds:datastoreItem xmlns:ds="http://schemas.openxmlformats.org/officeDocument/2006/customXml" ds:itemID="{70B203D5-0162-43F6-AD00-495A144305E0}">
   <ds:schemaRefs>
     <ds:schemaRef ds:uri="http://schemas.openxmlformats.org/officeDocument/2006/bibliography"/>
   </ds:schemaRefs>

</xml_diff>

<commit_message>
Replaced the references to Benefit/Cost plot with Cost/Benefit plot.
</commit_message>
<xml_diff>
--- a/wiki/tutorial/1 - Identification/1.5 - Peptide and Protein Validation/1.5_peptide_and_protein_validation.docx
+++ b/wiki/tutorial/1 - Identification/1.5 - Peptide and Protein Validation/1.5_peptide_and_protein_validation.docx
@@ -32,55 +32,44 @@
         </w:rPr>
         <w:t xml:space="preserve">Start by loading the </w:t>
       </w:r>
-      <w:proofErr w:type="spellStart"/>
       <w:r>
         <w:rPr>
           <w:color w:val="1F497D" w:themeColor="text2"/>
           <w:lang w:val="en-GB"/>
         </w:rPr>
+        <w:t xml:space="preserve">PeptideShaker </w:t>
+      </w:r>
+      <w:r>
+        <w:rPr>
+          <w:lang w:val="en-GB"/>
+        </w:rPr>
+        <w:t xml:space="preserve">example project (that same project that </w:t>
+      </w:r>
+      <w:r>
+        <w:rPr>
+          <w:lang w:val="en-GB"/>
+        </w:rPr>
+        <w:t xml:space="preserve">has been used in the previous </w:t>
+      </w:r>
+      <w:r>
+        <w:rPr>
+          <w:lang w:val="en-GB"/>
+        </w:rPr>
+        <w:t>chapters</w:t>
+      </w:r>
+      <w:r>
+        <w:rPr>
+          <w:lang w:val="en-GB"/>
+        </w:rPr>
+        <w:t xml:space="preserve">). The project is easily available from the </w:t>
+      </w:r>
+      <w:r>
+        <w:rPr>
+          <w:color w:val="1F497D" w:themeColor="text2"/>
+          <w:lang w:val="en-GB"/>
+        </w:rPr>
         <w:t>PeptideShaker</w:t>
       </w:r>
-      <w:proofErr w:type="spellEnd"/>
-      <w:r>
-        <w:rPr>
-          <w:color w:val="1F497D" w:themeColor="text2"/>
-          <w:lang w:val="en-GB"/>
-        </w:rPr>
-        <w:t xml:space="preserve"> </w:t>
-      </w:r>
-      <w:r>
-        <w:rPr>
-          <w:lang w:val="en-GB"/>
-        </w:rPr>
-        <w:t xml:space="preserve">example project (that same project that </w:t>
-      </w:r>
-      <w:r>
-        <w:rPr>
-          <w:lang w:val="en-GB"/>
-        </w:rPr>
-        <w:t xml:space="preserve">has been used in the previous </w:t>
-      </w:r>
-      <w:r>
-        <w:rPr>
-          <w:lang w:val="en-GB"/>
-        </w:rPr>
-        <w:t>chapters</w:t>
-      </w:r>
-      <w:r>
-        <w:rPr>
-          <w:lang w:val="en-GB"/>
-        </w:rPr>
-        <w:t xml:space="preserve">). The project is easily available from the </w:t>
-      </w:r>
-      <w:proofErr w:type="spellStart"/>
-      <w:r>
-        <w:rPr>
-          <w:color w:val="1F497D" w:themeColor="text2"/>
-          <w:lang w:val="en-GB"/>
-        </w:rPr>
-        <w:t>PeptideShaker</w:t>
-      </w:r>
-      <w:proofErr w:type="spellEnd"/>
       <w:r>
         <w:rPr>
           <w:lang w:val="en-GB"/>
@@ -1292,9 +1281,9 @@
         </w:rPr>
         <w:drawing>
           <wp:inline distT="0" distB="0" distL="0" distR="0">
-            <wp:extent cx="4811064" cy="2904951"/>
-            <wp:effectExtent l="57150" t="19050" r="122886" b="66849"/>
-            <wp:docPr id="8" name="Picture 8"/>
+            <wp:extent cx="4799964" cy="2902320"/>
+            <wp:effectExtent l="57150" t="19050" r="114936" b="69480"/>
+            <wp:docPr id="2" name="Picture 2"/>
             <wp:cNvGraphicFramePr>
               <a:graphicFrameLocks xmlns:a="http://schemas.openxmlformats.org/drawingml/2006/main" noChangeAspect="1"/>
             </wp:cNvGraphicFramePr>
@@ -1302,7 +1291,7 @@
               <a:graphicData uri="http://schemas.openxmlformats.org/drawingml/2006/picture">
                 <pic:pic xmlns:pic="http://schemas.openxmlformats.org/drawingml/2006/picture">
                   <pic:nvPicPr>
-                    <pic:cNvPr id="0" name="Picture 8"/>
+                    <pic:cNvPr id="0" name="Picture 2"/>
                     <pic:cNvPicPr>
                       <a:picLocks noChangeAspect="1" noChangeArrowheads="1"/>
                     </pic:cNvPicPr>
@@ -1317,7 +1306,7 @@
                   <pic:spPr bwMode="auto">
                     <a:xfrm>
                       <a:off x="0" y="0"/>
-                      <a:ext cx="4817476" cy="2908823"/>
+                      <a:ext cx="4804934" cy="2905325"/>
                     </a:xfrm>
                     <a:prstGeom prst="rect">
                       <a:avLst/>
@@ -1690,7 +1679,6 @@
                 <w:vertAlign w:val="subscript"/>
               </w:rPr>
             </w:pPr>
-            <w:proofErr w:type="spellStart"/>
             <w:r>
               <w:rPr>
                 <w:rFonts w:ascii="Cambria Math" w:hAnsi="Cambria Math"/>
@@ -1706,7 +1694,6 @@
               </w:rPr>
               <w:t>TP</w:t>
             </w:r>
-            <w:proofErr w:type="spellEnd"/>
           </w:p>
         </w:tc>
         <w:tc>
@@ -1724,7 +1711,6 @@
                 <w:vertAlign w:val="subscript"/>
               </w:rPr>
             </w:pPr>
-            <w:proofErr w:type="spellStart"/>
             <w:r>
               <w:rPr>
                 <w:rFonts w:ascii="Cambria Math" w:hAnsi="Cambria Math"/>
@@ -1740,7 +1726,6 @@
               </w:rPr>
               <w:t>FN</w:t>
             </w:r>
-            <w:proofErr w:type="spellEnd"/>
           </w:p>
         </w:tc>
       </w:tr>
@@ -1778,7 +1763,6 @@
                 <w:vertAlign w:val="subscript"/>
               </w:rPr>
             </w:pPr>
-            <w:proofErr w:type="spellStart"/>
             <w:r>
               <w:rPr>
                 <w:rFonts w:ascii="Cambria Math" w:hAnsi="Cambria Math"/>
@@ -1794,7 +1778,6 @@
               </w:rPr>
               <w:t>FP</w:t>
             </w:r>
-            <w:proofErr w:type="spellEnd"/>
           </w:p>
         </w:tc>
         <w:tc>
@@ -1812,7 +1795,6 @@
                 <w:vertAlign w:val="subscript"/>
               </w:rPr>
             </w:pPr>
-            <w:proofErr w:type="spellStart"/>
             <w:r>
               <w:rPr>
                 <w:rFonts w:ascii="Cambria Math" w:hAnsi="Cambria Math"/>
@@ -1828,7 +1810,6 @@
               </w:rPr>
               <w:t>TN</w:t>
             </w:r>
-            <w:proofErr w:type="spellEnd"/>
           </w:p>
         </w:tc>
       </w:tr>
@@ -2346,7 +2327,13 @@
         <w:rPr>
           <w:color w:val="1F497D" w:themeColor="text2"/>
         </w:rPr>
-        <w:t>Benefit/Cost C</w:t>
+        <w:t>Cost/Benefit</w:t>
+      </w:r>
+      <w:r>
+        <w:rPr>
+          <w:color w:val="1F497D" w:themeColor="text2"/>
+        </w:rPr>
+        <w:t xml:space="preserve"> C</w:t>
       </w:r>
       <w:r>
         <w:rPr>
@@ -2614,9 +2601,9 @@
         </w:rPr>
         <w:drawing>
           <wp:inline distT="0" distB="0" distL="0" distR="0">
-            <wp:extent cx="5725419" cy="3451018"/>
-            <wp:effectExtent l="57150" t="19050" r="122931" b="73232"/>
-            <wp:docPr id="11" name="Picture 11"/>
+            <wp:extent cx="5434346" cy="3297542"/>
+            <wp:effectExtent l="57150" t="19050" r="109204" b="74308"/>
+            <wp:docPr id="5" name="Picture 5"/>
             <wp:cNvGraphicFramePr>
               <a:graphicFrameLocks xmlns:a="http://schemas.openxmlformats.org/drawingml/2006/main" noChangeAspect="1"/>
             </wp:cNvGraphicFramePr>
@@ -2624,7 +2611,7 @@
               <a:graphicData uri="http://schemas.openxmlformats.org/drawingml/2006/picture">
                 <pic:pic xmlns:pic="http://schemas.openxmlformats.org/drawingml/2006/picture">
                   <pic:nvPicPr>
-                    <pic:cNvPr id="0" name="Picture 11"/>
+                    <pic:cNvPr id="0" name="Picture 5"/>
                     <pic:cNvPicPr>
                       <a:picLocks noChangeAspect="1" noChangeArrowheads="1"/>
                     </pic:cNvPicPr>
@@ -2639,7 +2626,7 @@
                   <pic:spPr bwMode="auto">
                     <a:xfrm>
                       <a:off x="0" y="0"/>
-                      <a:ext cx="5730227" cy="3453916"/>
+                      <a:ext cx="5435126" cy="3298015"/>
                     </a:xfrm>
                     <a:prstGeom prst="rect">
                       <a:avLst/>
@@ -3278,15 +3265,7 @@
         <w:t xml:space="preserve">lassical FDR </w:t>
       </w:r>
       <w:r>
-        <w:t xml:space="preserve">– estimated thanks to the decoy hits. When the classical FDR is valid (this is questionable with </w:t>
-      </w:r>
-      <w:proofErr w:type="spellStart"/>
-      <w:r>
-        <w:t>X!Tandem</w:t>
-      </w:r>
-      <w:proofErr w:type="spellEnd"/>
-      <w:r>
-        <w:t xml:space="preserve"> results</w:t>
+        <w:t>– estimated thanks to the decoy hits. When the classical FDR is valid (this is questionable with X!Tandem results</w:t>
       </w:r>
       <w:hyperlink w:anchor="_ENREF_7" w:tooltip="Everett, 2010 #79" w:history="1">
         <w:r>
@@ -3745,7 +3724,7 @@
         <w:b/>
         <w:noProof/>
       </w:rPr>
-      <w:t>8</w:t>
+      <w:t>1</w:t>
     </w:r>
     <w:r>
       <w:rPr>
@@ -7200,7 +7179,7 @@
 </file>
 
 <file path=customXml/itemProps1.xml><?xml version="1.0" encoding="utf-8"?>
-<ds:datastoreItem xmlns:ds="http://schemas.openxmlformats.org/officeDocument/2006/customXml" ds:itemID="{7CF6AECB-F702-49A5-8149-00577F344437}">
+<ds:datastoreItem xmlns:ds="http://schemas.openxmlformats.org/officeDocument/2006/customXml" ds:itemID="{E7BA5B94-FCE4-46BB-A9C0-4F4DA8B4BE39}">
   <ds:schemaRefs>
     <ds:schemaRef ds:uri="http://schemas.openxmlformats.org/officeDocument/2006/bibliography"/>
   </ds:schemaRefs>

</xml_diff>

<commit_message>
Minor fixes (mainly figure formatting) to Chapters 1.4 and 1.5.
</commit_message>
<xml_diff>
--- a/wiki/tutorial/1 - Identification/1.5 - Peptide and Protein Validation/1.5_peptide_and_protein_validation.docx
+++ b/wiki/tutorial/1 - Identification/1.5 - Peptide and Protein Validation/1.5_peptide_and_protein_validation.docx
@@ -1,6 +1,6 @@
 
 <file path=word/document.xml><?xml version="1.0" encoding="utf-8"?>
-<w:document xmlns:wpc="http://schemas.microsoft.com/office/word/2010/wordprocessingCanvas" xmlns:mc="http://schemas.openxmlformats.org/markup-compatibility/2006" xmlns:o="urn:schemas-microsoft-com:office:office" xmlns:r="http://schemas.openxmlformats.org/officeDocument/2006/relationships" xmlns:m="http://schemas.openxmlformats.org/officeDocument/2006/math" xmlns:v="urn:schemas-microsoft-com:vml" xmlns:wp14="http://schemas.microsoft.com/office/word/2010/wordprocessingDrawing" xmlns:wp="http://schemas.openxmlformats.org/drawingml/2006/wordprocessingDrawing" xmlns:w10="urn:schemas-microsoft-com:office:word" xmlns:w="http://schemas.openxmlformats.org/wordprocessingml/2006/main" xmlns:w14="http://schemas.microsoft.com/office/word/2010/wordml" xmlns:wpg="http://schemas.microsoft.com/office/word/2010/wordprocessingGroup" xmlns:wpi="http://schemas.microsoft.com/office/word/2010/wordprocessingInk" xmlns:wne="http://schemas.microsoft.com/office/word/2006/wordml" xmlns:wps="http://schemas.microsoft.com/office/word/2010/wordprocessingShape" mc:Ignorable="w14 wp14">
+<w:document xmlns:ve="http://schemas.openxmlformats.org/markup-compatibility/2006" xmlns:o="urn:schemas-microsoft-com:office:office" xmlns:r="http://schemas.openxmlformats.org/officeDocument/2006/relationships" xmlns:m="http://schemas.openxmlformats.org/officeDocument/2006/math" xmlns:v="urn:schemas-microsoft-com:vml" xmlns:wp="http://schemas.openxmlformats.org/drawingml/2006/wordprocessingDrawing" xmlns:w10="urn:schemas-microsoft-com:office:word" xmlns:w="http://schemas.openxmlformats.org/wordprocessingml/2006/main" xmlns:wne="http://schemas.microsoft.com/office/word/2006/wordml">
   <w:body>
     <w:p>
       <w:pPr>
@@ -32,12 +32,21 @@
         </w:rPr>
         <w:t xml:space="preserve">Start by loading the </w:t>
       </w:r>
+      <w:proofErr w:type="spellStart"/>
       <w:r>
         <w:rPr>
           <w:color w:val="1F497D" w:themeColor="text2"/>
           <w:lang w:val="en-GB"/>
         </w:rPr>
-        <w:t xml:space="preserve">PeptideShaker </w:t>
+        <w:t>PeptideShaker</w:t>
+      </w:r>
+      <w:proofErr w:type="spellEnd"/>
+      <w:r>
+        <w:rPr>
+          <w:color w:val="1F497D" w:themeColor="text2"/>
+          <w:lang w:val="en-GB"/>
+        </w:rPr>
+        <w:t xml:space="preserve"> </w:t>
       </w:r>
       <w:r>
         <w:rPr>
@@ -63,6 +72,7 @@
         </w:rPr>
         <w:t xml:space="preserve">). The project is easily available from the </w:t>
       </w:r>
+      <w:proofErr w:type="spellStart"/>
       <w:r>
         <w:rPr>
           <w:color w:val="1F497D" w:themeColor="text2"/>
@@ -70,6 +80,7 @@
         </w:rPr>
         <w:t>PeptideShaker</w:t>
       </w:r>
+      <w:proofErr w:type="spellEnd"/>
       <w:r>
         <w:rPr>
           <w:lang w:val="en-GB"/>
@@ -113,12 +124,12 @@
       <w:r>
         <w:rPr>
           <w:noProof/>
-          <w:lang w:val="en-GB" w:eastAsia="en-GB"/>
+          <w:lang w:val="nb-NO" w:eastAsia="nb-NO"/>
         </w:rPr>
         <w:drawing>
           <wp:inline distT="0" distB="0" distL="0" distR="0">
             <wp:extent cx="5939790" cy="946150"/>
-            <wp:effectExtent l="38100" t="38100" r="80010" b="82550"/>
+            <wp:effectExtent l="57150" t="19050" r="118110" b="82550"/>
             <wp:docPr id="1" name="Picture 1" descr="C:\Users\mva037\Desktop\1.png"/>
             <wp:cNvGraphicFramePr>
               <a:graphicFrameLocks xmlns:a="http://schemas.openxmlformats.org/drawingml/2006/main" noChangeAspect="1"/>
@@ -133,10 +144,10 @@
                     </pic:cNvPicPr>
                   </pic:nvPicPr>
                   <pic:blipFill>
-                    <a:blip r:embed="rId9" cstate="print">
+                    <a:blip r:embed="rId8" cstate="print">
                       <a:extLst>
                         <a:ext uri="{28A0092B-C50C-407E-A947-70E740481C1C}">
-                          <a14:useLocalDpi xmlns:a14="http://schemas.microsoft.com/office/drawing/2010/main" val="0"/>
+                          <a14:useLocalDpi xmlns:a14="http://schemas.microsoft.com/office/drawing/2010/main" xmlns:wps="http://schemas.microsoft.com/office/word/2010/wordprocessingShape" xmlns:wpi="http://schemas.microsoft.com/office/word/2010/wordprocessingInk" xmlns:wpg="http://schemas.microsoft.com/office/word/2010/wordprocessingGroup" xmlns:w14="http://schemas.microsoft.com/office/word/2010/wordml" xmlns:w="http://schemas.openxmlformats.org/wordprocessingml/2006/main" xmlns:w10="urn:schemas-microsoft-com:office:word" xmlns:wp14="http://schemas.microsoft.com/office/word/2010/wordprocessingDrawing" xmlns:v="urn:schemas-microsoft-com:vml" xmlns:o="urn:schemas-microsoft-com:office:office" xmlns:mc="http://schemas.openxmlformats.org/markup-compatibility/2006" xmlns:wpc="http://schemas.microsoft.com/office/word/2010/wordprocessingCanvas" xmlns="" val="0"/>
                         </a:ext>
                       </a:extLst>
                     </a:blip>
@@ -154,8 +165,12 @@
                       <a:avLst/>
                     </a:prstGeom>
                     <a:noFill/>
-                    <a:ln>
-                      <a:noFill/>
+                    <a:ln w="3175">
+                      <a:solidFill>
+                        <a:schemeClr val="bg1">
+                          <a:lumMod val="85000"/>
+                        </a:schemeClr>
+                      </a:solidFill>
                     </a:ln>
                     <a:effectLst>
                       <a:outerShdw blurRad="50800" dist="38100" dir="2700000" algn="tl" rotWithShape="0">
@@ -289,7 +304,7 @@
         <w:tblW w:w="8966" w:type="dxa"/>
         <w:jc w:val="center"/>
         <w:tblInd w:w="637" w:type="dxa"/>
-        <w:tblLook w:val="04A0" w:firstRow="1" w:lastRow="0" w:firstColumn="1" w:lastColumn="0" w:noHBand="0" w:noVBand="1"/>
+        <w:tblLook w:val="04A0"/>
       </w:tblPr>
       <w:tblGrid>
         <w:gridCol w:w="3064"/>
@@ -298,13 +313,13 @@
       </w:tblGrid>
       <w:tr>
         <w:trPr>
-          <w:cnfStyle w:val="100000000000" w:firstRow="1" w:lastRow="0" w:firstColumn="0" w:lastColumn="0" w:oddVBand="0" w:evenVBand="0" w:oddHBand="0" w:evenHBand="0" w:firstRowFirstColumn="0" w:firstRowLastColumn="0" w:lastRowFirstColumn="0" w:lastRowLastColumn="0"/>
+          <w:cnfStyle w:val="100000000000"/>
           <w:trHeight w:val="304"/>
           <w:jc w:val="center"/>
         </w:trPr>
         <w:tc>
           <w:tcPr>
-            <w:cnfStyle w:val="001000000000" w:firstRow="0" w:lastRow="0" w:firstColumn="1" w:lastColumn="0" w:oddVBand="0" w:evenVBand="0" w:oddHBand="0" w:evenHBand="0" w:firstRowFirstColumn="0" w:firstRowLastColumn="0" w:lastRowFirstColumn="0" w:lastRowLastColumn="0"/>
+            <w:cnfStyle w:val="001000000000"/>
             <w:tcW w:w="3064" w:type="dxa"/>
             <w:vAlign w:val="center"/>
           </w:tcPr>
@@ -322,7 +337,7 @@
           <w:p>
             <w:pPr>
               <w:jc w:val="center"/>
-              <w:cnfStyle w:val="100000000000" w:firstRow="1" w:lastRow="0" w:firstColumn="0" w:lastColumn="0" w:oddVBand="0" w:evenVBand="0" w:oddHBand="0" w:evenHBand="0" w:firstRowFirstColumn="0" w:firstRowLastColumn="0" w:lastRowFirstColumn="0" w:lastRowLastColumn="0"/>
+              <w:cnfStyle w:val="100000000000"/>
             </w:pPr>
             <w:r>
               <w:t>Validated P</w:t>
@@ -340,7 +355,7 @@
           <w:p>
             <w:pPr>
               <w:jc w:val="center"/>
-              <w:cnfStyle w:val="100000000000" w:firstRow="1" w:lastRow="0" w:firstColumn="0" w:lastColumn="0" w:oddVBand="0" w:evenVBand="0" w:oddHBand="0" w:evenHBand="0" w:firstRowFirstColumn="0" w:firstRowLastColumn="0" w:lastRowFirstColumn="0" w:lastRowLastColumn="0"/>
+              <w:cnfStyle w:val="100000000000"/>
             </w:pPr>
             <w:r>
               <w:t>Rejected P</w:t>
@@ -353,13 +368,13 @@
       </w:tr>
       <w:tr>
         <w:trPr>
-          <w:cnfStyle w:val="000000100000" w:firstRow="0" w:lastRow="0" w:firstColumn="0" w:lastColumn="0" w:oddVBand="0" w:evenVBand="0" w:oddHBand="1" w:evenHBand="0" w:firstRowFirstColumn="0" w:firstRowLastColumn="0" w:lastRowFirstColumn="0" w:lastRowLastColumn="0"/>
+          <w:cnfStyle w:val="000000100000"/>
           <w:trHeight w:val="784"/>
           <w:jc w:val="center"/>
         </w:trPr>
         <w:tc>
           <w:tcPr>
-            <w:cnfStyle w:val="001000000000" w:firstRow="0" w:lastRow="0" w:firstColumn="1" w:lastColumn="0" w:oddVBand="0" w:evenVBand="0" w:oddHBand="0" w:evenHBand="0" w:firstRowFirstColumn="0" w:firstRowLastColumn="0" w:lastRowFirstColumn="0" w:lastRowLastColumn="0"/>
+            <w:cnfStyle w:val="001000000000"/>
             <w:tcW w:w="3064" w:type="dxa"/>
             <w:vAlign w:val="center"/>
           </w:tcPr>
@@ -399,7 +414,7 @@
           <w:p>
             <w:pPr>
               <w:jc w:val="center"/>
-              <w:cnfStyle w:val="000000100000" w:firstRow="0" w:lastRow="0" w:firstColumn="0" w:lastColumn="0" w:oddVBand="0" w:evenVBand="0" w:oddHBand="1" w:evenHBand="0" w:firstRowFirstColumn="0" w:firstRowLastColumn="0" w:lastRowFirstColumn="0" w:lastRowLastColumn="0"/>
+              <w:cnfStyle w:val="000000100000"/>
             </w:pPr>
             <w:r>
               <w:t>True Positive</w:t>
@@ -414,7 +429,7 @@
           <w:p>
             <w:pPr>
               <w:jc w:val="center"/>
-              <w:cnfStyle w:val="000000100000" w:firstRow="0" w:lastRow="0" w:firstColumn="0" w:lastColumn="0" w:oddVBand="0" w:evenVBand="0" w:oddHBand="1" w:evenHBand="0" w:firstRowFirstColumn="0" w:firstRowLastColumn="0" w:lastRowFirstColumn="0" w:lastRowLastColumn="0"/>
+              <w:cnfStyle w:val="000000100000"/>
             </w:pPr>
             <w:r>
               <w:t>False Negative</w:t>
@@ -428,7 +443,7 @@
         </w:trPr>
         <w:tc>
           <w:tcPr>
-            <w:cnfStyle w:val="001000000000" w:firstRow="0" w:lastRow="0" w:firstColumn="1" w:lastColumn="0" w:oddVBand="0" w:evenVBand="0" w:oddHBand="0" w:evenHBand="0" w:firstRowFirstColumn="0" w:firstRowLastColumn="0" w:lastRowFirstColumn="0" w:lastRowLastColumn="0"/>
+            <w:cnfStyle w:val="001000000000"/>
             <w:tcW w:w="3064" w:type="dxa"/>
             <w:vAlign w:val="center"/>
           </w:tcPr>
@@ -452,7 +467,7 @@
           <w:p>
             <w:pPr>
               <w:jc w:val="center"/>
-              <w:cnfStyle w:val="000000000000" w:firstRow="0" w:lastRow="0" w:firstColumn="0" w:lastColumn="0" w:oddVBand="0" w:evenVBand="0" w:oddHBand="0" w:evenHBand="0" w:firstRowFirstColumn="0" w:firstRowLastColumn="0" w:lastRowFirstColumn="0" w:lastRowLastColumn="0"/>
+              <w:cnfStyle w:val="000000000000"/>
             </w:pPr>
             <w:r>
               <w:t>False Positive</w:t>
@@ -467,7 +482,7 @@
           <w:p>
             <w:pPr>
               <w:jc w:val="center"/>
-              <w:cnfStyle w:val="000000000000" w:firstRow="0" w:lastRow="0" w:firstColumn="0" w:lastColumn="0" w:oddVBand="0" w:evenVBand="0" w:oddHBand="0" w:evenHBand="0" w:firstRowFirstColumn="0" w:firstRowLastColumn="0" w:lastRowFirstColumn="0" w:lastRowLastColumn="0"/>
+              <w:cnfStyle w:val="000000000000"/>
             </w:pPr>
             <w:r>
               <w:t>True Negative</w:t>
@@ -664,7 +679,7 @@
             <v:stroke joinstyle="miter"/>
             <v:path gradientshapeok="t" o:connecttype="rect"/>
           </v:shapetype>
-          <v:shape id="Textfeld 4" o:spid="_x0000_s1033" type="#_x0000_t202" style="width:432.7pt;height:74.05pt;visibility:visible;mso-left-percent:-10001;mso-top-percent:-10001;mso-position-horizontal:absolute;mso-position-horizontal-relative:char;mso-position-vertical:absolute;mso-position-vertical-relative:line;mso-left-percent:-10001;mso-top-percent:-10001" o:gfxdata="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" fillcolor="white [3201]" strokecolor="#d8d8d8 [2732]" strokeweight=".5pt">
+          <v:shape id="Textfeld 4" o:spid="_x0000_s1033" type="#_x0000_t202" style="width:432.7pt;height:74.05pt;visibility:visible;mso-position-horizontal-relative:char;mso-position-vertical-relative:line" o:gfxdata="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" fillcolor="white [3201]" strokecolor="#d8d8d8 [2732]" strokeweight=".5pt">
             <v:shadow on="t"/>
             <v:textbox>
               <w:txbxContent>
@@ -893,14 +908,7 @@
                               <w:rFonts w:ascii="Cambria Math" w:hAnsi="Cambria Math"/>
                               <w:color w:val="00B050"/>
                             </w:rPr>
-                            <m:t>Targe</m:t>
-                          </m:r>
-                          <m:r>
-                            <w:rPr>
-                              <w:rFonts w:ascii="Cambria Math" w:hAnsi="Cambria Math"/>
-                              <w:color w:val="00B050"/>
-                            </w:rPr>
-                            <m:t>t hit</m:t>
+                            <m:t>Target hit</m:t>
                           </m:r>
                         </m:e>
                       </m:mr>
@@ -1237,12 +1245,12 @@
       <w:r>
         <w:rPr>
           <w:noProof/>
-          <w:lang w:val="en-GB" w:eastAsia="en-GB"/>
+          <w:lang w:val="nb-NO" w:eastAsia="nb-NO"/>
         </w:rPr>
         <w:drawing>
           <wp:inline distT="0" distB="0" distL="0" distR="0">
-            <wp:extent cx="5939790" cy="3244215"/>
-            <wp:effectExtent l="38100" t="38100" r="80010" b="70485"/>
+            <wp:extent cx="5786264" cy="3160362"/>
+            <wp:effectExtent l="57150" t="19050" r="119236" b="78138"/>
             <wp:docPr id="2" name="Picture 2" descr="C:\Users\mva037\Desktop\1.png"/>
             <wp:cNvGraphicFramePr>
               <a:graphicFrameLocks xmlns:a="http://schemas.openxmlformats.org/drawingml/2006/main" noChangeAspect="1"/>
@@ -1257,10 +1265,10 @@
                     </pic:cNvPicPr>
                   </pic:nvPicPr>
                   <pic:blipFill>
-                    <a:blip r:embed="rId10" cstate="print">
+                    <a:blip r:embed="rId9" cstate="print">
                       <a:extLst>
                         <a:ext uri="{28A0092B-C50C-407E-A947-70E740481C1C}">
-                          <a14:useLocalDpi xmlns:a14="http://schemas.microsoft.com/office/drawing/2010/main" val="0"/>
+                          <a14:useLocalDpi xmlns:a14="http://schemas.microsoft.com/office/drawing/2010/main" xmlns:wps="http://schemas.microsoft.com/office/word/2010/wordprocessingShape" xmlns:wpi="http://schemas.microsoft.com/office/word/2010/wordprocessingInk" xmlns:wpg="http://schemas.microsoft.com/office/word/2010/wordprocessingGroup" xmlns:w14="http://schemas.microsoft.com/office/word/2010/wordml" xmlns:w="http://schemas.openxmlformats.org/wordprocessingml/2006/main" xmlns:w10="urn:schemas-microsoft-com:office:word" xmlns:wp14="http://schemas.microsoft.com/office/word/2010/wordprocessingDrawing" xmlns:v="urn:schemas-microsoft-com:vml" xmlns:o="urn:schemas-microsoft-com:office:office" xmlns:mc="http://schemas.openxmlformats.org/markup-compatibility/2006" xmlns:wpc="http://schemas.microsoft.com/office/word/2010/wordprocessingCanvas" xmlns="" val="0"/>
                         </a:ext>
                       </a:extLst>
                     </a:blip>
@@ -1272,14 +1280,18 @@
                   <pic:spPr bwMode="auto">
                     <a:xfrm>
                       <a:off x="0" y="0"/>
-                      <a:ext cx="5939790" cy="3244215"/>
+                      <a:ext cx="5790107" cy="3162461"/>
                     </a:xfrm>
                     <a:prstGeom prst="rect">
                       <a:avLst/>
                     </a:prstGeom>
                     <a:noFill/>
-                    <a:ln>
-                      <a:noFill/>
+                    <a:ln w="3175">
+                      <a:solidFill>
+                        <a:schemeClr val="bg1">
+                          <a:lumMod val="85000"/>
+                        </a:schemeClr>
+                      </a:solidFill>
                     </a:ln>
                     <a:effectLst>
                       <a:outerShdw blurRad="50800" dist="38100" dir="2700000" algn="tl" rotWithShape="0">
@@ -1314,7 +1326,7 @@
           <w:lang w:val="nb-NO" w:eastAsia="nb-NO"/>
         </w:rPr>
         <w:pict>
-          <v:shape id="_x0000_s1032" type="#_x0000_t202" style="position:absolute;left:0;text-align:left;margin-left:1.05pt;margin-top:96.35pt;width:463.9pt;height:54.8pt;z-index:251660288;mso-position-horizontal-relative:margin" fillcolor="#ffc">
+          <v:shape id="_x0000_s1032" type="#_x0000_t202" style="position:absolute;left:0;text-align:left;margin-left:1.05pt;margin-top:108.05pt;width:463.9pt;height:54.8pt;z-index:251660288;mso-position-horizontal-relative:margin" fillcolor="#ffc">
             <v:textbox style="mso-next-textbox:#_x0000_s1032">
               <w:txbxContent>
                 <w:p>
@@ -1458,6 +1470,11 @@
       <w:r>
         <w:t xml:space="preserve"> </w:t>
       </w:r>
+    </w:p>
+    <w:p>
+      <w:pPr>
+        <w:jc w:val="both"/>
+      </w:pPr>
       <w:r>
         <w:br w:type="page"/>
       </w:r>
@@ -1520,7 +1537,7 @@
         <w:tblStyle w:val="MediumGrid3-Accent5"/>
         <w:tblpPr w:leftFromText="141" w:rightFromText="141" w:vertAnchor="text" w:horzAnchor="margin" w:tblpX="392" w:tblpY="60"/>
         <w:tblW w:w="0" w:type="auto"/>
-        <w:tblLook w:val="04A0" w:firstRow="1" w:lastRow="0" w:firstColumn="1" w:lastColumn="0" w:noHBand="0" w:noVBand="1"/>
+        <w:tblLook w:val="04A0"/>
       </w:tblPr>
       <w:tblGrid>
         <w:gridCol w:w="2680"/>
@@ -1529,11 +1546,11 @@
       </w:tblGrid>
       <w:tr>
         <w:trPr>
-          <w:cnfStyle w:val="100000000000" w:firstRow="1" w:lastRow="0" w:firstColumn="0" w:lastColumn="0" w:oddVBand="0" w:evenVBand="0" w:oddHBand="0" w:evenHBand="0" w:firstRowFirstColumn="0" w:firstRowLastColumn="0" w:lastRowFirstColumn="0" w:lastRowLastColumn="0"/>
+          <w:cnfStyle w:val="100000000000"/>
         </w:trPr>
         <w:tc>
           <w:tcPr>
-            <w:cnfStyle w:val="001000000000" w:firstRow="0" w:lastRow="0" w:firstColumn="1" w:lastColumn="0" w:oddVBand="0" w:evenVBand="0" w:oddHBand="0" w:evenHBand="0" w:firstRowFirstColumn="0" w:firstRowLastColumn="0" w:lastRowFirstColumn="0" w:lastRowLastColumn="0"/>
+            <w:cnfStyle w:val="001000000000"/>
             <w:tcW w:w="2680" w:type="dxa"/>
             <w:vAlign w:val="center"/>
           </w:tcPr>
@@ -1551,7 +1568,7 @@
           <w:p>
             <w:pPr>
               <w:jc w:val="center"/>
-              <w:cnfStyle w:val="100000000000" w:firstRow="1" w:lastRow="0" w:firstColumn="0" w:lastColumn="0" w:oddVBand="0" w:evenVBand="0" w:oddHBand="0" w:evenHBand="0" w:firstRowFirstColumn="0" w:firstRowLastColumn="0" w:lastRowFirstColumn="0" w:lastRowLastColumn="0"/>
+              <w:cnfStyle w:val="100000000000"/>
             </w:pPr>
             <w:r>
               <w:t xml:space="preserve">Number of </w:t>
@@ -1575,7 +1592,7 @@
           <w:p>
             <w:pPr>
               <w:jc w:val="center"/>
-              <w:cnfStyle w:val="100000000000" w:firstRow="1" w:lastRow="0" w:firstColumn="0" w:lastColumn="0" w:oddVBand="0" w:evenVBand="0" w:oddHBand="0" w:evenHBand="0" w:firstRowFirstColumn="0" w:firstRowLastColumn="0" w:lastRowFirstColumn="0" w:lastRowLastColumn="0"/>
+              <w:cnfStyle w:val="100000000000"/>
             </w:pPr>
             <w:r>
               <w:t xml:space="preserve">Number of </w:t>
@@ -1594,11 +1611,11 @@
       </w:tr>
       <w:tr>
         <w:trPr>
-          <w:cnfStyle w:val="000000100000" w:firstRow="0" w:lastRow="0" w:firstColumn="0" w:lastColumn="0" w:oddVBand="0" w:evenVBand="0" w:oddHBand="1" w:evenHBand="0" w:firstRowFirstColumn="0" w:firstRowLastColumn="0" w:lastRowFirstColumn="0" w:lastRowLastColumn="0"/>
+          <w:cnfStyle w:val="000000100000"/>
         </w:trPr>
         <w:tc>
           <w:tcPr>
-            <w:cnfStyle w:val="001000000000" w:firstRow="0" w:lastRow="0" w:firstColumn="1" w:lastColumn="0" w:oddVBand="0" w:evenVBand="0" w:oddHBand="0" w:evenHBand="0" w:firstRowFirstColumn="0" w:firstRowLastColumn="0" w:lastRowFirstColumn="0" w:lastRowLastColumn="0"/>
+            <w:cnfStyle w:val="001000000000"/>
             <w:tcW w:w="2680" w:type="dxa"/>
             <w:vAlign w:val="center"/>
           </w:tcPr>
@@ -1631,13 +1648,14 @@
           <w:p>
             <w:pPr>
               <w:jc w:val="center"/>
-              <w:cnfStyle w:val="000000100000" w:firstRow="0" w:lastRow="0" w:firstColumn="0" w:lastColumn="0" w:oddVBand="0" w:evenVBand="0" w:oddHBand="1" w:evenHBand="0" w:firstRowFirstColumn="0" w:firstRowLastColumn="0" w:lastRowFirstColumn="0" w:lastRowLastColumn="0"/>
+              <w:cnfStyle w:val="000000100000"/>
               <w:rPr>
                 <w:rFonts w:ascii="Cambria Math" w:hAnsi="Cambria Math"/>
                 <w:sz w:val="24"/>
                 <w:vertAlign w:val="subscript"/>
               </w:rPr>
             </w:pPr>
+            <w:proofErr w:type="spellStart"/>
             <w:r>
               <w:rPr>
                 <w:rFonts w:ascii="Cambria Math" w:hAnsi="Cambria Math"/>
@@ -1653,6 +1671,7 @@
               </w:rPr>
               <w:t>TP</w:t>
             </w:r>
+            <w:proofErr w:type="spellEnd"/>
           </w:p>
         </w:tc>
         <w:tc>
@@ -1663,13 +1682,14 @@
           <w:p>
             <w:pPr>
               <w:jc w:val="center"/>
-              <w:cnfStyle w:val="000000100000" w:firstRow="0" w:lastRow="0" w:firstColumn="0" w:lastColumn="0" w:oddVBand="0" w:evenVBand="0" w:oddHBand="1" w:evenHBand="0" w:firstRowFirstColumn="0" w:firstRowLastColumn="0" w:lastRowFirstColumn="0" w:lastRowLastColumn="0"/>
+              <w:cnfStyle w:val="000000100000"/>
               <w:rPr>
                 <w:rFonts w:ascii="Cambria Math" w:hAnsi="Cambria Math"/>
                 <w:sz w:val="24"/>
                 <w:vertAlign w:val="subscript"/>
               </w:rPr>
             </w:pPr>
+            <w:proofErr w:type="spellStart"/>
             <w:r>
               <w:rPr>
                 <w:rFonts w:ascii="Cambria Math" w:hAnsi="Cambria Math"/>
@@ -1685,13 +1705,14 @@
               </w:rPr>
               <w:t>FN</w:t>
             </w:r>
+            <w:proofErr w:type="spellEnd"/>
           </w:p>
         </w:tc>
       </w:tr>
       <w:tr>
         <w:tc>
           <w:tcPr>
-            <w:cnfStyle w:val="001000000000" w:firstRow="0" w:lastRow="0" w:firstColumn="1" w:lastColumn="0" w:oddVBand="0" w:evenVBand="0" w:oddHBand="0" w:evenHBand="0" w:firstRowFirstColumn="0" w:firstRowLastColumn="0" w:lastRowFirstColumn="0" w:lastRowLastColumn="0"/>
+            <w:cnfStyle w:val="001000000000"/>
             <w:tcW w:w="2680" w:type="dxa"/>
             <w:vAlign w:val="center"/>
           </w:tcPr>
@@ -1715,13 +1736,14 @@
           <w:p>
             <w:pPr>
               <w:jc w:val="center"/>
-              <w:cnfStyle w:val="000000000000" w:firstRow="0" w:lastRow="0" w:firstColumn="0" w:lastColumn="0" w:oddVBand="0" w:evenVBand="0" w:oddHBand="0" w:evenHBand="0" w:firstRowFirstColumn="0" w:firstRowLastColumn="0" w:lastRowFirstColumn="0" w:lastRowLastColumn="0"/>
+              <w:cnfStyle w:val="000000000000"/>
               <w:rPr>
                 <w:rFonts w:ascii="Cambria Math" w:hAnsi="Cambria Math"/>
                 <w:sz w:val="24"/>
                 <w:vertAlign w:val="subscript"/>
               </w:rPr>
             </w:pPr>
+            <w:proofErr w:type="spellStart"/>
             <w:r>
               <w:rPr>
                 <w:rFonts w:ascii="Cambria Math" w:hAnsi="Cambria Math"/>
@@ -1737,6 +1759,7 @@
               </w:rPr>
               <w:t>FP</w:t>
             </w:r>
+            <w:proofErr w:type="spellEnd"/>
           </w:p>
         </w:tc>
         <w:tc>
@@ -1747,13 +1770,14 @@
           <w:p>
             <w:pPr>
               <w:jc w:val="center"/>
-              <w:cnfStyle w:val="000000000000" w:firstRow="0" w:lastRow="0" w:firstColumn="0" w:lastColumn="0" w:oddVBand="0" w:evenVBand="0" w:oddHBand="0" w:evenHBand="0" w:firstRowFirstColumn="0" w:firstRowLastColumn="0" w:lastRowFirstColumn="0" w:lastRowLastColumn="0"/>
+              <w:cnfStyle w:val="000000000000"/>
               <w:rPr>
                 <w:rFonts w:ascii="Cambria Math" w:hAnsi="Cambria Math"/>
                 <w:sz w:val="24"/>
                 <w:vertAlign w:val="subscript"/>
               </w:rPr>
             </w:pPr>
+            <w:proofErr w:type="spellStart"/>
             <w:r>
               <w:rPr>
                 <w:rFonts w:ascii="Cambria Math" w:hAnsi="Cambria Math"/>
@@ -1769,6 +1793,7 @@
               </w:rPr>
               <w:t>TN</w:t>
             </w:r>
+            <w:proofErr w:type="spellEnd"/>
           </w:p>
         </w:tc>
       </w:tr>
@@ -2565,12 +2590,12 @@
       <w:r>
         <w:rPr>
           <w:noProof/>
-          <w:lang w:val="en-GB" w:eastAsia="en-GB"/>
+          <w:lang w:val="nb-NO" w:eastAsia="nb-NO"/>
         </w:rPr>
         <w:drawing>
           <wp:inline distT="0" distB="0" distL="0" distR="0">
-            <wp:extent cx="5939790" cy="3235960"/>
-            <wp:effectExtent l="38100" t="38100" r="80010" b="78740"/>
+            <wp:extent cx="5754447" cy="3134986"/>
+            <wp:effectExtent l="57150" t="19050" r="112953" b="84464"/>
             <wp:docPr id="5" name="Picture 5" descr="C:\Users\mva037\Desktop\1.png"/>
             <wp:cNvGraphicFramePr>
               <a:graphicFrameLocks xmlns:a="http://schemas.openxmlformats.org/drawingml/2006/main" noChangeAspect="1"/>
@@ -2585,10 +2610,10 @@
                     </pic:cNvPicPr>
                   </pic:nvPicPr>
                   <pic:blipFill>
-                    <a:blip r:embed="rId11" cstate="print">
+                    <a:blip r:embed="rId10" cstate="print">
                       <a:extLst>
                         <a:ext uri="{28A0092B-C50C-407E-A947-70E740481C1C}">
-                          <a14:useLocalDpi xmlns:a14="http://schemas.microsoft.com/office/drawing/2010/main" val="0"/>
+                          <a14:useLocalDpi xmlns:a14="http://schemas.microsoft.com/office/drawing/2010/main" xmlns:wps="http://schemas.microsoft.com/office/word/2010/wordprocessingShape" xmlns:wpi="http://schemas.microsoft.com/office/word/2010/wordprocessingInk" xmlns:wpg="http://schemas.microsoft.com/office/word/2010/wordprocessingGroup" xmlns:w14="http://schemas.microsoft.com/office/word/2010/wordml" xmlns:w="http://schemas.openxmlformats.org/wordprocessingml/2006/main" xmlns:w10="urn:schemas-microsoft-com:office:word" xmlns:wp14="http://schemas.microsoft.com/office/word/2010/wordprocessingDrawing" xmlns:v="urn:schemas-microsoft-com:vml" xmlns:o="urn:schemas-microsoft-com:office:office" xmlns:mc="http://schemas.openxmlformats.org/markup-compatibility/2006" xmlns:wpc="http://schemas.microsoft.com/office/word/2010/wordprocessingCanvas" xmlns="" val="0"/>
                         </a:ext>
                       </a:extLst>
                     </a:blip>
@@ -2600,14 +2625,18 @@
                   <pic:spPr bwMode="auto">
                     <a:xfrm>
                       <a:off x="0" y="0"/>
-                      <a:ext cx="5939790" cy="3235960"/>
+                      <a:ext cx="5758280" cy="3137074"/>
                     </a:xfrm>
                     <a:prstGeom prst="rect">
                       <a:avLst/>
                     </a:prstGeom>
                     <a:noFill/>
-                    <a:ln>
-                      <a:noFill/>
+                    <a:ln w="3175">
+                      <a:solidFill>
+                        <a:schemeClr val="bg1">
+                          <a:lumMod val="85000"/>
+                        </a:schemeClr>
+                      </a:solidFill>
                     </a:ln>
                     <a:effectLst>
                       <a:outerShdw blurRad="50800" dist="38100" dir="2700000" algn="tl" rotWithShape="0">
@@ -3088,7 +3117,22 @@
       </w:pPr>
       <w:r>
         <w:lastRenderedPageBreak/>
-        <w:t xml:space="preserve">Now go back to the overview tab, on top of every table, you will see that PeptideShaker </w:t>
+        <w:t xml:space="preserve">Now go back to the </w:t>
+      </w:r>
+      <w:r>
+        <w:rPr>
+          <w:color w:val="1F497D" w:themeColor="text2"/>
+        </w:rPr>
+        <w:t>O</w:t>
+      </w:r>
+      <w:r>
+        <w:rPr>
+          <w:color w:val="1F497D" w:themeColor="text2"/>
+        </w:rPr>
+        <w:t>verview</w:t>
+      </w:r>
+      <w:r>
+        <w:t xml:space="preserve"> tab, on top of every table, you will see that PeptideShaker </w:t>
       </w:r>
       <w:r>
         <w:t xml:space="preserve">selected some hits out of the validated matches as confident: 614 protein matches were marked as confident out of 1217 statistically validated hits. </w:t>
@@ -3172,25 +3216,7 @@
           <w:sz w:val="20"/>
           <w:lang w:val="en-GB"/>
         </w:rPr>
-        <w:t>1.5</w:t>
-      </w:r>
-      <w:r>
-        <w:rPr>
-          <w:i/>
-          <w:color w:val="9BBB59" w:themeColor="accent3"/>
-          <w:sz w:val="20"/>
-          <w:lang w:val="en-GB"/>
-        </w:rPr>
-        <w:t>h</w:t>
-      </w:r>
-      <w:r>
-        <w:rPr>
-          <w:i/>
-          <w:color w:val="9BBB59" w:themeColor="accent3"/>
-          <w:sz w:val="20"/>
-          <w:lang w:val="en-GB"/>
-        </w:rPr>
-        <w:t>]</w:t>
+        <w:t>1.5h]</w:t>
       </w:r>
     </w:p>
     <w:p>
@@ -3201,22 +3227,39 @@
         <w:t xml:space="preserve">If you scroll down to the </w:t>
       </w:r>
       <w:r>
-        <w:t>318, you will see the first group marked as doubtful: Q05519. If you click on the warning sign, a diagnostic dialog will open showing why this protein validation was marked as doubtful:</w:t>
+        <w:t xml:space="preserve">318, you will see the first group marked as doubtful: Q05519. If you click on the </w:t>
+      </w:r>
+      <w:r>
+        <w:t xml:space="preserve">yellow </w:t>
+      </w:r>
+      <w:r>
+        <w:t xml:space="preserve">warning </w:t>
+      </w:r>
+      <w:r>
+        <w:t>icon</w:t>
+      </w:r>
+      <w:r>
+        <w:t>, a diagnostic dialog will open showing why this protein validation was marked as doubtful:</w:t>
       </w:r>
     </w:p>
     <w:p>
       <w:pPr>
+        <w:jc w:val="both"/>
+      </w:pPr>
+    </w:p>
+    <w:p>
+      <w:pPr>
         <w:jc w:val="center"/>
       </w:pPr>
       <w:r>
         <w:rPr>
           <w:noProof/>
-          <w:lang w:val="en-GB" w:eastAsia="en-GB"/>
+          <w:lang w:val="nb-NO" w:eastAsia="nb-NO"/>
         </w:rPr>
         <w:drawing>
           <wp:inline distT="0" distB="0" distL="0" distR="0">
-            <wp:extent cx="4285753" cy="3401937"/>
-            <wp:effectExtent l="38100" t="38100" r="76835" b="84455"/>
+            <wp:extent cx="4099742" cy="3254286"/>
+            <wp:effectExtent l="0" t="19050" r="72208" b="60414"/>
             <wp:docPr id="6" name="Picture 6" descr="C:\Users\mva037\Desktop\1.png"/>
             <wp:cNvGraphicFramePr>
               <a:graphicFrameLocks xmlns:a="http://schemas.openxmlformats.org/drawingml/2006/main" noChangeAspect="1"/>
@@ -3231,10 +3274,10 @@
                     </pic:cNvPicPr>
                   </pic:nvPicPr>
                   <pic:blipFill>
-                    <a:blip r:embed="rId12">
+                    <a:blip r:embed="rId11" cstate="print">
                       <a:extLst>
                         <a:ext uri="{28A0092B-C50C-407E-A947-70E740481C1C}">
-                          <a14:useLocalDpi xmlns:a14="http://schemas.microsoft.com/office/drawing/2010/main" val="0"/>
+                          <a14:useLocalDpi xmlns:a14="http://schemas.microsoft.com/office/drawing/2010/main" xmlns:wps="http://schemas.microsoft.com/office/word/2010/wordprocessingShape" xmlns:wpi="http://schemas.microsoft.com/office/word/2010/wordprocessingInk" xmlns:wpg="http://schemas.microsoft.com/office/word/2010/wordprocessingGroup" xmlns:w14="http://schemas.microsoft.com/office/word/2010/wordml" xmlns:w="http://schemas.openxmlformats.org/wordprocessingml/2006/main" xmlns:w10="urn:schemas-microsoft-com:office:word" xmlns:wp14="http://schemas.microsoft.com/office/word/2010/wordprocessingDrawing" xmlns:v="urn:schemas-microsoft-com:vml" xmlns:o="urn:schemas-microsoft-com:office:office" xmlns:mc="http://schemas.openxmlformats.org/markup-compatibility/2006" xmlns:wpc="http://schemas.microsoft.com/office/word/2010/wordprocessingCanvas" xmlns="" val="0"/>
                         </a:ext>
                       </a:extLst>
                     </a:blip>
@@ -3246,7 +3289,7 @@
                   <pic:spPr bwMode="auto">
                     <a:xfrm>
                       <a:off x="0" y="0"/>
-                      <a:ext cx="4285873" cy="3402032"/>
+                      <a:ext cx="4103320" cy="3257126"/>
                     </a:xfrm>
                     <a:prstGeom prst="rect">
                       <a:avLst/>
@@ -3271,6 +3314,14 @@
       </w:r>
     </w:p>
     <w:p>
+      <w:pPr>
+        <w:jc w:val="center"/>
+      </w:pPr>
+    </w:p>
+    <w:p>
+      <w:pPr>
+        <w:jc w:val="both"/>
+      </w:pPr>
       <w:r>
         <w:t>As you can see here, the protein was marked as doubtful because its identification is supported by only one confident peptide. This does not mean that the protein identification is wrong, but it should be considered with care.</w:t>
       </w:r>
@@ -3329,7 +3380,7 @@
       <w:r>
         <w:rPr>
           <w:noProof/>
-          <w:lang w:val="en-GB" w:eastAsia="en-GB"/>
+          <w:lang w:val="nb-NO" w:eastAsia="nb-NO"/>
         </w:rPr>
         <w:drawing>
           <wp:inline distT="0" distB="0" distL="0" distR="0">
@@ -3349,7 +3400,7 @@
                     </pic:cNvPicPr>
                   </pic:nvPicPr>
                   <pic:blipFill>
-                    <a:blip r:embed="rId13" cstate="print"/>
+                    <a:blip r:embed="rId12" cstate="print"/>
                     <a:srcRect/>
                     <a:stretch>
                       <a:fillRect/>
@@ -3483,7 +3534,15 @@
         <w:t xml:space="preserve">lassical FDR </w:t>
       </w:r>
       <w:r>
-        <w:t>– estimated thanks to the decoy hits. When the classical FDR is valid (this is questionable with X!Tandem results</w:t>
+        <w:t xml:space="preserve">– estimated thanks to the decoy hits. When the classical FDR is valid (this is questionable with </w:t>
+      </w:r>
+      <w:proofErr w:type="spellStart"/>
+      <w:r>
+        <w:t>X!Tandem</w:t>
+      </w:r>
+      <w:proofErr w:type="spellEnd"/>
+      <w:r>
+        <w:t xml:space="preserve"> results</w:t>
       </w:r>
       <w:hyperlink w:anchor="_ENREF_7" w:tooltip="Everett, 2010 #79" w:history="1">
         <w:r>
@@ -3793,8 +3852,8 @@
       </w:r>
     </w:p>
     <w:sectPr>
-      <w:headerReference w:type="default" r:id="rId14"/>
-      <w:footerReference w:type="default" r:id="rId15"/>
+      <w:headerReference w:type="default" r:id="rId13"/>
+      <w:footerReference w:type="default" r:id="rId14"/>
       <w:pgSz w:w="12240" w:h="15840"/>
       <w:pgMar w:top="1440" w:right="1440" w:bottom="1440" w:left="1440" w:header="708" w:footer="708" w:gutter="0"/>
       <w:cols w:space="708"/>
@@ -3805,7 +3864,7 @@
 </file>
 
 <file path=word/endnotes.xml><?xml version="1.0" encoding="utf-8"?>
-<w:endnotes xmlns:wpc="http://schemas.microsoft.com/office/word/2010/wordprocessingCanvas" xmlns:mc="http://schemas.openxmlformats.org/markup-compatibility/2006" xmlns:o="urn:schemas-microsoft-com:office:office" xmlns:r="http://schemas.openxmlformats.org/officeDocument/2006/relationships" xmlns:m="http://schemas.openxmlformats.org/officeDocument/2006/math" xmlns:v="urn:schemas-microsoft-com:vml" xmlns:wp14="http://schemas.microsoft.com/office/word/2010/wordprocessingDrawing" xmlns:wp="http://schemas.openxmlformats.org/drawingml/2006/wordprocessingDrawing" xmlns:w10="urn:schemas-microsoft-com:office:word" xmlns:w="http://schemas.openxmlformats.org/wordprocessingml/2006/main" xmlns:w14="http://schemas.microsoft.com/office/word/2010/wordml" xmlns:wpg="http://schemas.microsoft.com/office/word/2010/wordprocessingGroup" xmlns:wpi="http://schemas.microsoft.com/office/word/2010/wordprocessingInk" xmlns:wne="http://schemas.microsoft.com/office/word/2006/wordml" xmlns:wps="http://schemas.microsoft.com/office/word/2010/wordprocessingShape" mc:Ignorable="w14 wp14">
+<w:endnotes xmlns:ve="http://schemas.openxmlformats.org/markup-compatibility/2006" xmlns:o="urn:schemas-microsoft-com:office:office" xmlns:r="http://schemas.openxmlformats.org/officeDocument/2006/relationships" xmlns:m="http://schemas.openxmlformats.org/officeDocument/2006/math" xmlns:v="urn:schemas-microsoft-com:vml" xmlns:wp="http://schemas.openxmlformats.org/drawingml/2006/wordprocessingDrawing" xmlns:w10="urn:schemas-microsoft-com:office:word" xmlns:w="http://schemas.openxmlformats.org/wordprocessingml/2006/main" xmlns:wne="http://schemas.microsoft.com/office/word/2006/wordml">
   <w:endnote w:type="separator" w:id="-1">
     <w:p>
       <w:pPr>
@@ -3830,7 +3889,7 @@
 </file>
 
 <file path=word/footer1.xml><?xml version="1.0" encoding="utf-8"?>
-<w:ftr xmlns:wpc="http://schemas.microsoft.com/office/word/2010/wordprocessingCanvas" xmlns:mc="http://schemas.openxmlformats.org/markup-compatibility/2006" xmlns:o="urn:schemas-microsoft-com:office:office" xmlns:r="http://schemas.openxmlformats.org/officeDocument/2006/relationships" xmlns:m="http://schemas.openxmlformats.org/officeDocument/2006/math" xmlns:v="urn:schemas-microsoft-com:vml" xmlns:wp14="http://schemas.microsoft.com/office/word/2010/wordprocessingDrawing" xmlns:wp="http://schemas.openxmlformats.org/drawingml/2006/wordprocessingDrawing" xmlns:w10="urn:schemas-microsoft-com:office:word" xmlns:w="http://schemas.openxmlformats.org/wordprocessingml/2006/main" xmlns:w14="http://schemas.microsoft.com/office/word/2010/wordml" xmlns:wpg="http://schemas.microsoft.com/office/word/2010/wordprocessingGroup" xmlns:wpi="http://schemas.microsoft.com/office/word/2010/wordprocessingInk" xmlns:wne="http://schemas.microsoft.com/office/word/2006/wordml" xmlns:wps="http://schemas.microsoft.com/office/word/2010/wordprocessingShape" mc:Ignorable="w14 wp14">
+<w:ftr xmlns:ve="http://schemas.openxmlformats.org/markup-compatibility/2006" xmlns:o="urn:schemas-microsoft-com:office:office" xmlns:r="http://schemas.openxmlformats.org/officeDocument/2006/relationships" xmlns:m="http://schemas.openxmlformats.org/officeDocument/2006/math" xmlns:v="urn:schemas-microsoft-com:vml" xmlns:wp="http://schemas.openxmlformats.org/drawingml/2006/wordprocessingDrawing" xmlns:w10="urn:schemas-microsoft-com:office:word" xmlns:w="http://schemas.openxmlformats.org/wordprocessingml/2006/main" xmlns:wne="http://schemas.microsoft.com/office/word/2006/wordml">
   <w:p>
     <w:pPr>
       <w:pBdr>
@@ -3858,7 +3917,7 @@
         <w:color w:val="4374B7"/>
         <w:sz w:val="16"/>
         <w:szCs w:val="16"/>
-        <w:lang w:val="en-GB" w:eastAsia="en-GB"/>
+        <w:lang w:val="nb-NO" w:eastAsia="nb-NO"/>
       </w:rPr>
       <w:drawing>
         <wp:anchor distT="0" distB="0" distL="114300" distR="114300" simplePos="0" relativeHeight="251659264" behindDoc="0" locked="0" layoutInCell="1" allowOverlap="1">
@@ -3939,7 +3998,25 @@
         <w:i/>
         <w:lang w:eastAsia="de-DE"/>
       </w:rPr>
-      <w:t xml:space="preserve">ibution-ShareAlike </w:t>
+      <w:t>ibution-</w:t>
+    </w:r>
+    <w:proofErr w:type="spellStart"/>
+    <w:r>
+      <w:rPr>
+        <w:rFonts w:cs="Calibri"/>
+        <w:i/>
+        <w:lang w:eastAsia="de-DE"/>
+      </w:rPr>
+      <w:t>ShareAlike</w:t>
+    </w:r>
+    <w:proofErr w:type="spellEnd"/>
+    <w:r>
+      <w:rPr>
+        <w:rFonts w:cs="Calibri"/>
+        <w:i/>
+        <w:lang w:eastAsia="de-DE"/>
+      </w:rPr>
+      <w:t xml:space="preserve"> </w:t>
     </w:r>
     <w:r>
       <w:rPr>
@@ -4052,7 +4129,7 @@
 </file>
 
 <file path=word/footnotes.xml><?xml version="1.0" encoding="utf-8"?>
-<w:footnotes xmlns:wpc="http://schemas.microsoft.com/office/word/2010/wordprocessingCanvas" xmlns:mc="http://schemas.openxmlformats.org/markup-compatibility/2006" xmlns:o="urn:schemas-microsoft-com:office:office" xmlns:r="http://schemas.openxmlformats.org/officeDocument/2006/relationships" xmlns:m="http://schemas.openxmlformats.org/officeDocument/2006/math" xmlns:v="urn:schemas-microsoft-com:vml" xmlns:wp14="http://schemas.microsoft.com/office/word/2010/wordprocessingDrawing" xmlns:wp="http://schemas.openxmlformats.org/drawingml/2006/wordprocessingDrawing" xmlns:w10="urn:schemas-microsoft-com:office:word" xmlns:w="http://schemas.openxmlformats.org/wordprocessingml/2006/main" xmlns:w14="http://schemas.microsoft.com/office/word/2010/wordml" xmlns:wpg="http://schemas.microsoft.com/office/word/2010/wordprocessingGroup" xmlns:wpi="http://schemas.microsoft.com/office/word/2010/wordprocessingInk" xmlns:wne="http://schemas.microsoft.com/office/word/2006/wordml" xmlns:wps="http://schemas.microsoft.com/office/word/2010/wordprocessingShape" mc:Ignorable="w14 wp14">
+<w:footnotes xmlns:ve="http://schemas.openxmlformats.org/markup-compatibility/2006" xmlns:o="urn:schemas-microsoft-com:office:office" xmlns:r="http://schemas.openxmlformats.org/officeDocument/2006/relationships" xmlns:m="http://schemas.openxmlformats.org/officeDocument/2006/math" xmlns:v="urn:schemas-microsoft-com:vml" xmlns:wp="http://schemas.openxmlformats.org/drawingml/2006/wordprocessingDrawing" xmlns:w10="urn:schemas-microsoft-com:office:word" xmlns:w="http://schemas.openxmlformats.org/wordprocessingml/2006/main" xmlns:wne="http://schemas.microsoft.com/office/word/2006/wordml">
   <w:footnote w:type="separator" w:id="-1">
     <w:p>
       <w:pPr>
@@ -4077,7 +4154,7 @@
 </file>
 
 <file path=word/header1.xml><?xml version="1.0" encoding="utf-8"?>
-<w:hdr xmlns:wpc="http://schemas.microsoft.com/office/word/2010/wordprocessingCanvas" xmlns:mc="http://schemas.openxmlformats.org/markup-compatibility/2006" xmlns:o="urn:schemas-microsoft-com:office:office" xmlns:r="http://schemas.openxmlformats.org/officeDocument/2006/relationships" xmlns:m="http://schemas.openxmlformats.org/officeDocument/2006/math" xmlns:v="urn:schemas-microsoft-com:vml" xmlns:wp14="http://schemas.microsoft.com/office/word/2010/wordprocessingDrawing" xmlns:wp="http://schemas.openxmlformats.org/drawingml/2006/wordprocessingDrawing" xmlns:w10="urn:schemas-microsoft-com:office:word" xmlns:w="http://schemas.openxmlformats.org/wordprocessingml/2006/main" xmlns:w14="http://schemas.microsoft.com/office/word/2010/wordml" xmlns:wpg="http://schemas.microsoft.com/office/word/2010/wordprocessingGroup" xmlns:wpi="http://schemas.microsoft.com/office/word/2010/wordprocessingInk" xmlns:wne="http://schemas.microsoft.com/office/word/2006/wordml" xmlns:wps="http://schemas.microsoft.com/office/word/2010/wordprocessingShape" mc:Ignorable="w14 wp14">
+<w:hdr xmlns:ve="http://schemas.openxmlformats.org/markup-compatibility/2006" xmlns:o="urn:schemas-microsoft-com:office:office" xmlns:r="http://schemas.openxmlformats.org/officeDocument/2006/relationships" xmlns:m="http://schemas.openxmlformats.org/officeDocument/2006/math" xmlns:v="urn:schemas-microsoft-com:vml" xmlns:wp="http://schemas.openxmlformats.org/drawingml/2006/wordprocessingDrawing" xmlns:w10="urn:schemas-microsoft-com:office:word" xmlns:w="http://schemas.openxmlformats.org/wordprocessingml/2006/main" xmlns:wne="http://schemas.microsoft.com/office/word/2006/wordml">
   <w:p>
     <w:pPr>
       <w:pStyle w:val="Header"/>
@@ -4140,7 +4217,7 @@
 </file>
 
 <file path=word/numbering.xml><?xml version="1.0" encoding="utf-8"?>
-<w:numbering xmlns:wpc="http://schemas.microsoft.com/office/word/2010/wordprocessingCanvas" xmlns:mc="http://schemas.openxmlformats.org/markup-compatibility/2006" xmlns:o="urn:schemas-microsoft-com:office:office" xmlns:r="http://schemas.openxmlformats.org/officeDocument/2006/relationships" xmlns:m="http://schemas.openxmlformats.org/officeDocument/2006/math" xmlns:v="urn:schemas-microsoft-com:vml" xmlns:wp14="http://schemas.microsoft.com/office/word/2010/wordprocessingDrawing" xmlns:wp="http://schemas.openxmlformats.org/drawingml/2006/wordprocessingDrawing" xmlns:w10="urn:schemas-microsoft-com:office:word" xmlns:w="http://schemas.openxmlformats.org/wordprocessingml/2006/main" xmlns:w14="http://schemas.microsoft.com/office/word/2010/wordml" xmlns:wpg="http://schemas.microsoft.com/office/word/2010/wordprocessingGroup" xmlns:wpi="http://schemas.microsoft.com/office/word/2010/wordprocessingInk" xmlns:wne="http://schemas.microsoft.com/office/word/2006/wordml" xmlns:wps="http://schemas.microsoft.com/office/word/2010/wordprocessingShape" mc:Ignorable="w14 wp14">
+<w:numbering xmlns:ve="http://schemas.openxmlformats.org/markup-compatibility/2006" xmlns:o="urn:schemas-microsoft-com:office:office" xmlns:r="http://schemas.openxmlformats.org/officeDocument/2006/relationships" xmlns:m="http://schemas.openxmlformats.org/officeDocument/2006/math" xmlns:v="urn:schemas-microsoft-com:vml" xmlns:wp="http://schemas.openxmlformats.org/drawingml/2006/wordprocessingDrawing" xmlns:w10="urn:schemas-microsoft-com:office:word" xmlns:w="http://schemas.openxmlformats.org/wordprocessingml/2006/main" xmlns:wne="http://schemas.microsoft.com/office/word/2006/wordml">
   <w:abstractNum w:abstractNumId="0">
     <w:nsid w:val="00000001"/>
     <w:multiLevelType w:val="multilevel"/>
@@ -5764,7 +5841,7 @@
 </file>
 
 <file path=word/styles.xml><?xml version="1.0" encoding="utf-8"?>
-<w:styles xmlns:mc="http://schemas.openxmlformats.org/markup-compatibility/2006" xmlns:r="http://schemas.openxmlformats.org/officeDocument/2006/relationships" xmlns:w="http://schemas.openxmlformats.org/wordprocessingml/2006/main" xmlns:w14="http://schemas.microsoft.com/office/word/2010/wordml" mc:Ignorable="w14">
+<w:styles xmlns:r="http://schemas.openxmlformats.org/officeDocument/2006/relationships" xmlns:w="http://schemas.openxmlformats.org/wordprocessingml/2006/main">
   <w:docDefaults>
     <w:rPrDefault>
       <w:rPr>
@@ -5961,6 +6038,7 @@
     <w:uiPriority w:val="99"/>
     <w:semiHidden/>
     <w:unhideWhenUsed/>
+    <w:qFormat/>
     <w:tblPr>
       <w:tblInd w:w="0" w:type="dxa"/>
       <w:tblCellMar>
@@ -7459,7 +7537,7 @@
 </file>
 
 <file path=customXml/itemProps1.xml><?xml version="1.0" encoding="utf-8"?>
-<ds:datastoreItem xmlns:ds="http://schemas.openxmlformats.org/officeDocument/2006/customXml" ds:itemID="{B6B8978C-59D5-47A4-A398-253E235CB5D4}">
+<ds:datastoreItem xmlns:ds="http://schemas.openxmlformats.org/officeDocument/2006/customXml" ds:itemID="{FCCD8E8D-0C41-4EB3-910A-04CC376EA2C6}">
   <ds:schemaRefs>
     <ds:schemaRef ds:uri="http://schemas.openxmlformats.org/officeDocument/2006/bibliography"/>
   </ds:schemaRefs>

</xml_diff>

<commit_message>
Updated the tutorials to PeptideShaker v0.28.2.
</commit_message>
<xml_diff>
--- a/wiki/tutorial/1 - Identification/1.5 - Peptide and Protein Validation/1.5_peptide_and_protein_validation.docx
+++ b/wiki/tutorial/1 - Identification/1.5 - Peptide and Protein Validation/1.5_peptide_and_protein_validation.docx
@@ -32,55 +32,44 @@
         </w:rPr>
         <w:t xml:space="preserve">Start by loading the </w:t>
       </w:r>
-      <w:proofErr w:type="spellStart"/>
       <w:r>
         <w:rPr>
           <w:color w:val="1F497D" w:themeColor="text2"/>
           <w:lang w:val="en-GB"/>
         </w:rPr>
+        <w:t xml:space="preserve">PeptideShaker </w:t>
+      </w:r>
+      <w:r>
+        <w:rPr>
+          <w:lang w:val="en-GB"/>
+        </w:rPr>
+        <w:t xml:space="preserve">example project (that same project that </w:t>
+      </w:r>
+      <w:r>
+        <w:rPr>
+          <w:lang w:val="en-GB"/>
+        </w:rPr>
+        <w:t xml:space="preserve">has been used in the previous </w:t>
+      </w:r>
+      <w:r>
+        <w:rPr>
+          <w:lang w:val="en-GB"/>
+        </w:rPr>
+        <w:t>chapters</w:t>
+      </w:r>
+      <w:r>
+        <w:rPr>
+          <w:lang w:val="en-GB"/>
+        </w:rPr>
+        <w:t xml:space="preserve">). The project is easily available from the </w:t>
+      </w:r>
+      <w:r>
+        <w:rPr>
+          <w:color w:val="1F497D" w:themeColor="text2"/>
+          <w:lang w:val="en-GB"/>
+        </w:rPr>
         <w:t>PeptideShaker</w:t>
       </w:r>
-      <w:proofErr w:type="spellEnd"/>
-      <w:r>
-        <w:rPr>
-          <w:color w:val="1F497D" w:themeColor="text2"/>
-          <w:lang w:val="en-GB"/>
-        </w:rPr>
-        <w:t xml:space="preserve"> </w:t>
-      </w:r>
-      <w:r>
-        <w:rPr>
-          <w:lang w:val="en-GB"/>
-        </w:rPr>
-        <w:t xml:space="preserve">example project (that same project that </w:t>
-      </w:r>
-      <w:r>
-        <w:rPr>
-          <w:lang w:val="en-GB"/>
-        </w:rPr>
-        <w:t xml:space="preserve">has been used in the previous </w:t>
-      </w:r>
-      <w:r>
-        <w:rPr>
-          <w:lang w:val="en-GB"/>
-        </w:rPr>
-        <w:t>chapters</w:t>
-      </w:r>
-      <w:r>
-        <w:rPr>
-          <w:lang w:val="en-GB"/>
-        </w:rPr>
-        <w:t xml:space="preserve">). The project is easily available from the </w:t>
-      </w:r>
-      <w:proofErr w:type="spellStart"/>
-      <w:r>
-        <w:rPr>
-          <w:color w:val="1F497D" w:themeColor="text2"/>
-          <w:lang w:val="en-GB"/>
-        </w:rPr>
-        <w:t>PeptideShaker</w:t>
-      </w:r>
-      <w:proofErr w:type="spellEnd"/>
       <w:r>
         <w:rPr>
           <w:lang w:val="en-GB"/>
@@ -128,9 +117,9 @@
         </w:rPr>
         <w:drawing>
           <wp:inline distT="0" distB="0" distL="0" distR="0">
-            <wp:extent cx="5793519" cy="964735"/>
-            <wp:effectExtent l="57150" t="19050" r="111981" b="83015"/>
-            <wp:docPr id="3" name="Picture 2"/>
+            <wp:extent cx="5943600" cy="974676"/>
+            <wp:effectExtent l="57150" t="19050" r="114300" b="73074"/>
+            <wp:docPr id="2" name="Picture 2"/>
             <wp:cNvGraphicFramePr>
               <a:graphicFrameLocks xmlns:a="http://schemas.openxmlformats.org/drawingml/2006/main" noChangeAspect="1"/>
             </wp:cNvGraphicFramePr>
@@ -153,7 +142,7 @@
                   <pic:spPr bwMode="auto">
                     <a:xfrm>
                       <a:off x="0" y="0"/>
-                      <a:ext cx="5794003" cy="964816"/>
+                      <a:ext cx="5943600" cy="974676"/>
                     </a:xfrm>
                     <a:prstGeom prst="rect">
                       <a:avLst/>
@@ -162,7 +151,7 @@
                     <a:ln w="3175">
                       <a:solidFill>
                         <a:schemeClr val="bg1">
-                          <a:lumMod val="75000"/>
+                          <a:lumMod val="85000"/>
                         </a:schemeClr>
                       </a:solidFill>
                       <a:miter lim="800000"/>
@@ -1670,7 +1659,6 @@
                 <w:vertAlign w:val="subscript"/>
               </w:rPr>
             </w:pPr>
-            <w:proofErr w:type="spellStart"/>
             <w:r>
               <w:rPr>
                 <w:rFonts w:ascii="Cambria Math" w:hAnsi="Cambria Math"/>
@@ -1686,7 +1674,6 @@
               </w:rPr>
               <w:t>TP</w:t>
             </w:r>
-            <w:proofErr w:type="spellEnd"/>
           </w:p>
         </w:tc>
         <w:tc>
@@ -1704,7 +1691,6 @@
                 <w:vertAlign w:val="subscript"/>
               </w:rPr>
             </w:pPr>
-            <w:proofErr w:type="spellStart"/>
             <w:r>
               <w:rPr>
                 <w:rFonts w:ascii="Cambria Math" w:hAnsi="Cambria Math"/>
@@ -1720,7 +1706,6 @@
               </w:rPr>
               <w:t>FN</w:t>
             </w:r>
-            <w:proofErr w:type="spellEnd"/>
           </w:p>
         </w:tc>
       </w:tr>
@@ -1758,7 +1743,6 @@
                 <w:vertAlign w:val="subscript"/>
               </w:rPr>
             </w:pPr>
-            <w:proofErr w:type="spellStart"/>
             <w:r>
               <w:rPr>
                 <w:rFonts w:ascii="Cambria Math" w:hAnsi="Cambria Math"/>
@@ -1774,7 +1758,6 @@
               </w:rPr>
               <w:t>FP</w:t>
             </w:r>
-            <w:proofErr w:type="spellEnd"/>
           </w:p>
         </w:tc>
         <w:tc>
@@ -1792,7 +1775,6 @@
                 <w:vertAlign w:val="subscript"/>
               </w:rPr>
             </w:pPr>
-            <w:proofErr w:type="spellStart"/>
             <w:r>
               <w:rPr>
                 <w:rFonts w:ascii="Cambria Math" w:hAnsi="Cambria Math"/>
@@ -1808,7 +1790,6 @@
               </w:rPr>
               <w:t>TN</w:t>
             </w:r>
-            <w:proofErr w:type="spellEnd"/>
           </w:p>
         </w:tc>
       </w:tr>
@@ -3260,7 +3241,7 @@
         <w:t xml:space="preserve">If you scroll down to the </w:t>
       </w:r>
       <w:r>
-        <w:t>273</w:t>
+        <w:t>272</w:t>
       </w:r>
       <w:r>
         <w:t xml:space="preserve">, you will see the first group marked as doubtful: </w:t>
@@ -3296,6 +3277,9 @@
     <w:p>
       <w:pPr>
         <w:jc w:val="both"/>
+        <w:rPr>
+          <w:sz w:val="4"/>
+        </w:rPr>
       </w:pPr>
     </w:p>
     <w:p>
@@ -3309,9 +3293,9 @@
         </w:rPr>
         <w:drawing>
           <wp:inline distT="0" distB="0" distL="0" distR="0">
-            <wp:extent cx="4483113" cy="3374942"/>
-            <wp:effectExtent l="0" t="19050" r="69837" b="54058"/>
-            <wp:docPr id="23" name="Picture 23"/>
+            <wp:extent cx="4650232" cy="3496766"/>
+            <wp:effectExtent l="57150" t="19050" r="112268" b="84634"/>
+            <wp:docPr id="5" name="Picture 5"/>
             <wp:cNvGraphicFramePr>
               <a:graphicFrameLocks xmlns:a="http://schemas.openxmlformats.org/drawingml/2006/main" noChangeAspect="1"/>
             </wp:cNvGraphicFramePr>
@@ -3319,7 +3303,7 @@
               <a:graphicData uri="http://schemas.openxmlformats.org/drawingml/2006/picture">
                 <pic:pic xmlns:pic="http://schemas.openxmlformats.org/drawingml/2006/picture">
                   <pic:nvPicPr>
-                    <pic:cNvPr id="0" name="Picture 23"/>
+                    <pic:cNvPr id="0" name="Picture 5"/>
                     <pic:cNvPicPr>
                       <a:picLocks noChangeAspect="1" noChangeArrowheads="1"/>
                     </pic:cNvPicPr>
@@ -3334,14 +3318,18 @@
                   <pic:spPr bwMode="auto">
                     <a:xfrm>
                       <a:off x="0" y="0"/>
-                      <a:ext cx="4483661" cy="3375355"/>
+                      <a:ext cx="4647594" cy="3494782"/>
                     </a:xfrm>
                     <a:prstGeom prst="rect">
                       <a:avLst/>
                     </a:prstGeom>
                     <a:noFill/>
-                    <a:ln w="9525">
-                      <a:noFill/>
+                    <a:ln w="3175">
+                      <a:solidFill>
+                        <a:schemeClr val="bg1">
+                          <a:lumMod val="75000"/>
+                        </a:schemeClr>
+                      </a:solidFill>
                       <a:miter lim="800000"/>
                       <a:headEnd/>
                       <a:tailEnd/>
@@ -3393,7 +3381,13 @@
         <w:t>used</w:t>
       </w:r>
       <w:r>
-        <w:t xml:space="preserve"> at the peptide and PSM level.</w:t>
+        <w:t xml:space="preserve"> at the peptide and PSM level, and the following colors are always used: green (validated and confident), yellow (validated</w:t>
+      </w:r>
+      <w:r>
+        <w:t>, but</w:t>
+      </w:r>
+      <w:r>
+        <w:t xml:space="preserve"> doubtful) and red (not validated).</w:t>
       </w:r>
     </w:p>
     <w:p>
@@ -3602,15 +3596,7 @@
         <w:t xml:space="preserve">lassical FDR </w:t>
       </w:r>
       <w:r>
-        <w:t xml:space="preserve">– estimated thanks to the decoy hits. When the classical FDR is valid (this is questionable with </w:t>
-      </w:r>
-      <w:proofErr w:type="spellStart"/>
-      <w:r>
-        <w:t>X!Tandem</w:t>
-      </w:r>
-      <w:proofErr w:type="spellEnd"/>
-      <w:r>
-        <w:t xml:space="preserve"> results</w:t>
+        <w:t>– estimated thanks to the decoy hits. When the classical FDR is valid (this is questionable with X!Tandem results</w:t>
       </w:r>
       <w:hyperlink w:anchor="_ENREF_7" w:tooltip="Everett, 2010 #79" w:history="1">
         <w:r>
@@ -4066,25 +4052,7 @@
         <w:i/>
         <w:lang w:eastAsia="de-DE"/>
       </w:rPr>
-      <w:t>ibution-</w:t>
-    </w:r>
-    <w:proofErr w:type="spellStart"/>
-    <w:r>
-      <w:rPr>
-        <w:rFonts w:cs="Calibri"/>
-        <w:i/>
-        <w:lang w:eastAsia="de-DE"/>
-      </w:rPr>
-      <w:t>ShareAlike</w:t>
-    </w:r>
-    <w:proofErr w:type="spellEnd"/>
-    <w:r>
-      <w:rPr>
-        <w:rFonts w:cs="Calibri"/>
-        <w:i/>
-        <w:lang w:eastAsia="de-DE"/>
-      </w:rPr>
-      <w:t xml:space="preserve"> </w:t>
+      <w:t xml:space="preserve">ibution-ShareAlike </w:t>
     </w:r>
     <w:r>
       <w:rPr>
@@ -7605,7 +7573,7 @@
 </file>
 
 <file path=customXml/itemProps1.xml><?xml version="1.0" encoding="utf-8"?>
-<ds:datastoreItem xmlns:ds="http://schemas.openxmlformats.org/officeDocument/2006/customXml" ds:itemID="{78DAB6F4-C5BD-49F2-B2AB-1D1F9ADBBC17}">
+<ds:datastoreItem xmlns:ds="http://schemas.openxmlformats.org/officeDocument/2006/customXml" ds:itemID="{76AE1024-047F-48F5-AED1-299672D73CE4}">
   <ds:schemaRefs>
     <ds:schemaRef ds:uri="http://schemas.openxmlformats.org/officeDocument/2006/bibliography"/>
   </ds:schemaRefs>

</xml_diff>

<commit_message>
Updated the tutorials to PeptideShaker v0.33.4, using the A-score instead of PhosphoRS.
</commit_message>
<xml_diff>
--- a/wiki/tutorial/1 - Identification/1.5 - Peptide and Protein Validation/1.5_peptide_and_protein_validation.docx
+++ b/wiki/tutorial/1 - Identification/1.5 - Peptide and Protein Validation/1.5_peptide_and_protein_validation.docx
@@ -140,9 +140,9 @@
         </w:rPr>
         <w:drawing>
           <wp:inline distT="0" distB="0" distL="0" distR="0">
-            <wp:extent cx="5861685" cy="974789"/>
-            <wp:effectExtent l="57150" t="19050" r="120015" b="72961"/>
-            <wp:docPr id="1" name="Picture 2"/>
+            <wp:extent cx="5701856" cy="952405"/>
+            <wp:effectExtent l="57150" t="19050" r="108394" b="76295"/>
+            <wp:docPr id="2" name="Picture 2"/>
             <wp:cNvGraphicFramePr>
               <a:graphicFrameLocks xmlns:a="http://schemas.openxmlformats.org/drawingml/2006/main" noChangeAspect="1"/>
             </wp:cNvGraphicFramePr>
@@ -165,7 +165,7 @@
                   <pic:spPr bwMode="auto">
                     <a:xfrm>
                       <a:off x="0" y="0"/>
-                      <a:ext cx="5861685" cy="974789"/>
+                      <a:ext cx="5701856" cy="952405"/>
                     </a:xfrm>
                     <a:prstGeom prst="rect">
                       <a:avLst/>
@@ -1153,7 +1153,7 @@
         <w:rPr>
           <w:i/>
         </w:rPr>
-        <w:t>1206</w:t>
+        <w:t>1211</w:t>
       </w:r>
       <w:r>
         <w:rPr>
@@ -1279,9 +1279,9 @@
         </w:rPr>
         <w:drawing>
           <wp:inline distT="0" distB="0" distL="0" distR="0">
-            <wp:extent cx="5695569" cy="3448145"/>
-            <wp:effectExtent l="57150" t="19050" r="114681" b="76105"/>
-            <wp:docPr id="3" name="Picture 5"/>
+            <wp:extent cx="5701856" cy="3445002"/>
+            <wp:effectExtent l="57150" t="19050" r="108394" b="79248"/>
+            <wp:docPr id="5" name="Picture 5"/>
             <wp:cNvGraphicFramePr>
               <a:graphicFrameLocks xmlns:a="http://schemas.openxmlformats.org/drawingml/2006/main" noChangeAspect="1"/>
             </wp:cNvGraphicFramePr>
@@ -1304,7 +1304,7 @@
                   <pic:spPr bwMode="auto">
                     <a:xfrm>
                       <a:off x="0" y="0"/>
-                      <a:ext cx="5695569" cy="3448145"/>
+                      <a:ext cx="5701856" cy="3445002"/>
                     </a:xfrm>
                     <a:prstGeom prst="rect">
                       <a:avLst/>
@@ -2106,31 +2106,31 @@
         <w:t xml:space="preserve">The identification summary indicates that </w:t>
       </w:r>
       <w:r>
-        <w:t>1206</w:t>
+        <w:t>1211</w:t>
       </w:r>
       <w:r>
         <w:t xml:space="preserve"> proteins were validated including </w:t>
       </w:r>
       <w:r>
+        <w:t>11</w:t>
+      </w:r>
+      <w:r>
+        <w:t xml:space="preserve"> false positives. </w:t>
+      </w:r>
+      <w:r>
+        <w:rPr>
+          <w:color w:val="1F497D" w:themeColor="text2"/>
+        </w:rPr>
+        <w:t>PeptideShaker</w:t>
+      </w:r>
+      <w:r>
+        <w:t xml:space="preserve"> estimates that a maximum of </w:t>
+      </w:r>
+      <w:r>
         <w:t>12</w:t>
       </w:r>
       <w:r>
-        <w:t xml:space="preserve"> false positives. </w:t>
-      </w:r>
-      <w:r>
-        <w:rPr>
-          <w:color w:val="1F497D" w:themeColor="text2"/>
-        </w:rPr>
-        <w:t>PeptideShaker</w:t>
-      </w:r>
-      <w:r>
-        <w:t xml:space="preserve"> estimates that a maximum of </w:t>
-      </w:r>
-      <w:r>
-        <w:t>12</w:t>
-      </w:r>
-      <w:r>
-        <w:t>75</w:t>
+        <w:t>74</w:t>
       </w:r>
       <w:r>
         <w:t xml:space="preserve"> true positive proteins could be found in the data set: we are thus including </w:t>
@@ -2150,49 +2150,20 @@
         </w:rPr>
       </w:pPr>
       <w:r>
-        <w:t xml:space="preserve">The </w:t>
-      </w:r>
-      <w:r>
-        <w:t>‘</w:t>
-      </w:r>
-      <w:r>
-        <w:t>Validation R</w:t>
-      </w:r>
-      <w:r>
-        <w:t>esults</w:t>
-      </w:r>
-      <w:r>
-        <w:t>’</w:t>
-      </w:r>
-      <w:r>
+        <w:t xml:space="preserve">The ‘Validation Results’ show that the FDR limit used is actually 0.91%. </w:t>
+      </w:r>
+      <w:r>
+        <w:rPr>
+          <w:i/>
+          <w:iCs/>
+        </w:rPr>
+        <w:t>Why is it not 1%?</w:t>
+      </w:r>
+      <w:r>
+        <w:rPr>
+          <w:i/>
+        </w:rPr>
         <w:t xml:space="preserve"> </w:t>
-      </w:r>
-      <w:r>
-        <w:t xml:space="preserve">show that the FDR limit used is </w:t>
-      </w:r>
-      <w:r>
-        <w:t>1.0</w:t>
-      </w:r>
-      <w:r>
-        <w:t>%.</w:t>
-      </w:r>
-      <w:r>
-        <w:t xml:space="preserve"> However, the FDR limit is not always identical to the one set by the user.</w:t>
-      </w:r>
-      <w:r>
-        <w:t xml:space="preserve"> </w:t>
-      </w:r>
-      <w:r>
-        <w:rPr>
-          <w:i/>
-        </w:rPr>
-        <w:t>Why aren't the two always identical</w:t>
-      </w:r>
-      <w:r>
-        <w:rPr>
-          <w:i/>
-        </w:rPr>
-        <w:t xml:space="preserve">? </w:t>
       </w:r>
       <w:r>
         <w:rPr>
@@ -2611,9 +2582,9 @@
         </w:rPr>
         <w:drawing>
           <wp:inline distT="0" distB="0" distL="0" distR="0">
-            <wp:extent cx="5613814" cy="3387487"/>
-            <wp:effectExtent l="57150" t="19050" r="120236" b="79613"/>
-            <wp:docPr id="6" name="Picture 8"/>
+            <wp:extent cx="5704999" cy="3435572"/>
+            <wp:effectExtent l="57150" t="19050" r="105251" b="69628"/>
+            <wp:docPr id="14" name="Picture 14"/>
             <wp:cNvGraphicFramePr>
               <a:graphicFrameLocks xmlns:a="http://schemas.openxmlformats.org/drawingml/2006/main" noChangeAspect="1"/>
             </wp:cNvGraphicFramePr>
@@ -2621,7 +2592,7 @@
               <a:graphicData uri="http://schemas.openxmlformats.org/drawingml/2006/picture">
                 <pic:pic xmlns:pic="http://schemas.openxmlformats.org/drawingml/2006/picture">
                   <pic:nvPicPr>
-                    <pic:cNvPr id="0" name="Picture 8"/>
+                    <pic:cNvPr id="0" name="Picture 14"/>
                     <pic:cNvPicPr>
                       <a:picLocks noChangeAspect="1" noChangeArrowheads="1"/>
                     </pic:cNvPicPr>
@@ -2636,7 +2607,7 @@
                   <pic:spPr bwMode="auto">
                     <a:xfrm>
                       <a:off x="0" y="0"/>
-                      <a:ext cx="5612755" cy="3386848"/>
+                      <a:ext cx="5704999" cy="3435572"/>
                     </a:xfrm>
                     <a:prstGeom prst="rect">
                       <a:avLst/>
@@ -2904,7 +2875,19 @@
         <w:rPr>
           <w:i/>
         </w:rPr>
-        <w:t>How do the validation metrics for peptides and PSM compare to the protein level</w:t>
+        <w:t>How do the validation metrics for peptides and PSM</w:t>
+      </w:r>
+      <w:r>
+        <w:rPr>
+          <w:i/>
+        </w:rPr>
+        <w:t>s</w:t>
+      </w:r>
+      <w:r>
+        <w:rPr>
+          <w:i/>
+        </w:rPr>
+        <w:t xml:space="preserve"> compare to the protein level</w:t>
       </w:r>
       <w:r>
         <w:rPr>
@@ -3167,7 +3150,7 @@
         <w:t xml:space="preserve"> protein matches were marked as confident </w:t>
       </w:r>
       <w:r>
-        <w:t>and 626</w:t>
+        <w:t>and 631</w:t>
       </w:r>
       <w:r>
         <w:t xml:space="preserve"> as doubtful, </w:t>
@@ -3176,7 +3159,7 @@
         <w:t xml:space="preserve">out of </w:t>
       </w:r>
       <w:r>
-        <w:t>a total of 1206</w:t>
+        <w:t>a total of 1211</w:t>
       </w:r>
       <w:r>
         <w:t xml:space="preserve"> statistically validated hits. </w:t>
@@ -3343,7 +3326,7 @@
           <wp:inline distT="0" distB="0" distL="0" distR="0">
             <wp:extent cx="4688681" cy="3525679"/>
             <wp:effectExtent l="0" t="19050" r="73819" b="55721"/>
-            <wp:docPr id="11" name="Picture 11"/>
+            <wp:docPr id="7" name="Picture 17"/>
             <wp:cNvGraphicFramePr>
               <a:graphicFrameLocks xmlns:a="http://schemas.openxmlformats.org/drawingml/2006/main" noChangeAspect="1"/>
             </wp:cNvGraphicFramePr>
@@ -3351,7 +3334,7 @@
               <a:graphicData uri="http://schemas.openxmlformats.org/drawingml/2006/picture">
                 <pic:pic xmlns:pic="http://schemas.openxmlformats.org/drawingml/2006/picture">
                   <pic:nvPicPr>
-                    <pic:cNvPr id="0" name="Picture 11"/>
+                    <pic:cNvPr id="0" name="Picture 17"/>
                     <pic:cNvPicPr>
                       <a:picLocks noChangeAspect="1" noChangeArrowheads="1"/>
                     </pic:cNvPicPr>
@@ -3735,7 +3718,19 @@
         <w:rPr>
           <w:i/>
         </w:rPr>
-        <w:t>What is your interpretation of this curve for the proteins?</w:t>
+        <w:t>What</w:t>
+      </w:r>
+      <w:r>
+        <w:rPr>
+          <w:i/>
+        </w:rPr>
+        <w:t xml:space="preserve"> is your interpretation of this </w:t>
+      </w:r>
+      <w:r>
+        <w:rPr>
+          <w:i/>
+        </w:rPr>
+        <w:t>curve for the proteins?</w:t>
       </w:r>
       <w:r>
         <w:rPr>
@@ -4225,7 +4220,7 @@
         <w:b/>
         <w:noProof/>
       </w:rPr>
-      <w:t>8</w:t>
+      <w:t>1</w:t>
     </w:r>
     <w:r>
       <w:rPr>
@@ -7680,7 +7675,7 @@
 </file>
 
 <file path=customXml/itemProps1.xml><?xml version="1.0" encoding="utf-8"?>
-<ds:datastoreItem xmlns:ds="http://schemas.openxmlformats.org/officeDocument/2006/customXml" ds:itemID="{BA7DA126-EDB6-4EC1-A4F2-130B991C3B25}">
+<ds:datastoreItem xmlns:ds="http://schemas.openxmlformats.org/officeDocument/2006/customXml" ds:itemID="{75FA9D3B-42D8-4E38-BFD9-9ACABE796045}">
   <ds:schemaRefs>
     <ds:schemaRef ds:uri="http://schemas.openxmlformats.org/officeDocument/2006/bibliography"/>
   </ds:schemaRefs>

</xml_diff>

<commit_message>
Updated Chapter 1.5 of the Tutorials.
</commit_message>
<xml_diff>
--- a/wiki/tutorial/1 - Identification/1.5 - Peptide and Protein Validation/1.5_peptide_and_protein_validation.docx
+++ b/wiki/tutorial/1 - Identification/1.5 - Peptide and Protein Validation/1.5_peptide_and_protein_validation.docx
@@ -140,9 +140,9 @@
         </w:rPr>
         <w:drawing>
           <wp:inline distT="0" distB="0" distL="0" distR="0">
-            <wp:extent cx="5701856" cy="952405"/>
-            <wp:effectExtent l="57150" t="19050" r="108394" b="76295"/>
-            <wp:docPr id="2" name="Picture 2"/>
+            <wp:extent cx="5857130" cy="968041"/>
+            <wp:effectExtent l="57150" t="19050" r="105520" b="79709"/>
+            <wp:docPr id="1" name="Picture 2"/>
             <wp:cNvGraphicFramePr>
               <a:graphicFrameLocks xmlns:a="http://schemas.openxmlformats.org/drawingml/2006/main" noChangeAspect="1"/>
             </wp:cNvGraphicFramePr>
@@ -165,7 +165,7 @@
                   <pic:spPr bwMode="auto">
                     <a:xfrm>
                       <a:off x="0" y="0"/>
-                      <a:ext cx="5701856" cy="952405"/>
+                      <a:ext cx="5857620" cy="968122"/>
                     </a:xfrm>
                     <a:prstGeom prst="rect">
                       <a:avLst/>
@@ -1153,7 +1153,7 @@
         <w:rPr>
           <w:i/>
         </w:rPr>
-        <w:t>1211</w:t>
+        <w:t>1210</w:t>
       </w:r>
       <w:r>
         <w:rPr>
@@ -1177,7 +1177,7 @@
         <w:rPr>
           <w:i/>
         </w:rPr>
-        <w:t>24</w:t>
+        <w:t>28</w:t>
       </w:r>
       <w:r>
         <w:rPr>
@@ -1279,9 +1279,9 @@
         </w:rPr>
         <w:drawing>
           <wp:inline distT="0" distB="0" distL="0" distR="0">
-            <wp:extent cx="5701856" cy="3445002"/>
-            <wp:effectExtent l="57150" t="19050" r="108394" b="79248"/>
-            <wp:docPr id="5" name="Picture 5"/>
+            <wp:extent cx="5943600" cy="3587077"/>
+            <wp:effectExtent l="57150" t="19050" r="114300" b="70523"/>
+            <wp:docPr id="3" name="Picture 5"/>
             <wp:cNvGraphicFramePr>
               <a:graphicFrameLocks xmlns:a="http://schemas.openxmlformats.org/drawingml/2006/main" noChangeAspect="1"/>
             </wp:cNvGraphicFramePr>
@@ -1304,7 +1304,7 @@
                   <pic:spPr bwMode="auto">
                     <a:xfrm>
                       <a:off x="0" y="0"/>
-                      <a:ext cx="5701856" cy="3445002"/>
+                      <a:ext cx="5943600" cy="3587077"/>
                     </a:xfrm>
                     <a:prstGeom prst="rect">
                       <a:avLst/>
@@ -2106,13 +2106,13 @@
         <w:t xml:space="preserve">The identification summary indicates that </w:t>
       </w:r>
       <w:r>
-        <w:t>1211</w:t>
+        <w:t>1210</w:t>
       </w:r>
       <w:r>
         <w:t xml:space="preserve"> proteins were validated including </w:t>
       </w:r>
       <w:r>
-        <w:t>11</w:t>
+        <w:t>12</w:t>
       </w:r>
       <w:r>
         <w:t xml:space="preserve"> false positives. </w:t>
@@ -2130,7 +2130,7 @@
         <w:t>12</w:t>
       </w:r>
       <w:r>
-        <w:t>74</w:t>
+        <w:t>18</w:t>
       </w:r>
       <w:r>
         <w:t xml:space="preserve"> true positive proteins could be found in the data set: we are thus including </w:t>
@@ -2150,7 +2150,13 @@
         </w:rPr>
       </w:pPr>
       <w:r>
-        <w:t xml:space="preserve">The ‘Validation Results’ show that the FDR limit used is actually 0.91%. </w:t>
+        <w:t>The ‘Validation Results’ show that the</w:t>
+      </w:r>
+      <w:r>
+        <w:t xml:space="preserve"> FDR limit used is actually 0.99</w:t>
+      </w:r>
+      <w:r>
+        <w:t xml:space="preserve">%. </w:t>
       </w:r>
       <w:r>
         <w:rPr>
@@ -2386,7 +2392,10 @@
         <w:t xml:space="preserve"> </w:t>
       </w:r>
       <w:r>
-        <w:t>60</w:t>
+        <w:t>7</w:t>
+      </w:r>
+      <w:r>
+        <w:t>0</w:t>
       </w:r>
       <w:r>
         <w:t>%.</w:t>
@@ -2582,9 +2591,9 @@
         </w:rPr>
         <w:drawing>
           <wp:inline distT="0" distB="0" distL="0" distR="0">
-            <wp:extent cx="5704999" cy="3435572"/>
-            <wp:effectExtent l="57150" t="19050" r="105251" b="69628"/>
-            <wp:docPr id="14" name="Picture 14"/>
+            <wp:extent cx="5568977" cy="3360985"/>
+            <wp:effectExtent l="57150" t="19050" r="107923" b="68015"/>
+            <wp:docPr id="8" name="Picture 8"/>
             <wp:cNvGraphicFramePr>
               <a:graphicFrameLocks xmlns:a="http://schemas.openxmlformats.org/drawingml/2006/main" noChangeAspect="1"/>
             </wp:cNvGraphicFramePr>
@@ -2592,7 +2601,7 @@
               <a:graphicData uri="http://schemas.openxmlformats.org/drawingml/2006/picture">
                 <pic:pic xmlns:pic="http://schemas.openxmlformats.org/drawingml/2006/picture">
                   <pic:nvPicPr>
-                    <pic:cNvPr id="0" name="Picture 14"/>
+                    <pic:cNvPr id="0" name="Picture 8"/>
                     <pic:cNvPicPr>
                       <a:picLocks noChangeAspect="1" noChangeArrowheads="1"/>
                     </pic:cNvPicPr>
@@ -2607,7 +2616,7 @@
                   <pic:spPr bwMode="auto">
                     <a:xfrm>
                       <a:off x="0" y="0"/>
-                      <a:ext cx="5704999" cy="3435572"/>
+                      <a:ext cx="5575459" cy="3364897"/>
                     </a:xfrm>
                     <a:prstGeom prst="rect">
                       <a:avLst/>
@@ -3144,13 +3153,13 @@
         <w:t xml:space="preserve"> </w:t>
       </w:r>
       <w:r>
-        <w:t>580</w:t>
+        <w:t>578</w:t>
       </w:r>
       <w:r>
         <w:t xml:space="preserve"> protein matches were marked as confident </w:t>
       </w:r>
       <w:r>
-        <w:t>and 631</w:t>
+        <w:t>and 632</w:t>
       </w:r>
       <w:r>
         <w:t xml:space="preserve"> as doubtful, </w:t>
@@ -3159,7 +3168,7 @@
         <w:t xml:space="preserve">out of </w:t>
       </w:r>
       <w:r>
-        <w:t>a total of 1211</w:t>
+        <w:t>a total of 1210</w:t>
       </w:r>
       <w:r>
         <w:t xml:space="preserve"> statistically validated hits. </w:t>
@@ -3326,7 +3335,7 @@
           <wp:inline distT="0" distB="0" distL="0" distR="0">
             <wp:extent cx="4688681" cy="3525679"/>
             <wp:effectExtent l="0" t="19050" r="73819" b="55721"/>
-            <wp:docPr id="7" name="Picture 17"/>
+            <wp:docPr id="11" name="Picture 11"/>
             <wp:cNvGraphicFramePr>
               <a:graphicFrameLocks xmlns:a="http://schemas.openxmlformats.org/drawingml/2006/main" noChangeAspect="1"/>
             </wp:cNvGraphicFramePr>
@@ -3334,7 +3343,7 @@
               <a:graphicData uri="http://schemas.openxmlformats.org/drawingml/2006/picture">
                 <pic:pic xmlns:pic="http://schemas.openxmlformats.org/drawingml/2006/picture">
                   <pic:nvPicPr>
-                    <pic:cNvPr id="0" name="Picture 17"/>
+                    <pic:cNvPr id="0" name="Picture 11"/>
                     <pic:cNvPicPr>
                       <a:picLocks noChangeAspect="1" noChangeArrowheads="1"/>
                     </pic:cNvPicPr>
@@ -4220,7 +4229,7 @@
         <w:b/>
         <w:noProof/>
       </w:rPr>
-      <w:t>1</w:t>
+      <w:t>7</w:t>
     </w:r>
     <w:r>
       <w:rPr>
@@ -7675,7 +7684,7 @@
 </file>
 
 <file path=customXml/itemProps1.xml><?xml version="1.0" encoding="utf-8"?>
-<ds:datastoreItem xmlns:ds="http://schemas.openxmlformats.org/officeDocument/2006/customXml" ds:itemID="{75FA9D3B-42D8-4E38-BFD9-9ACABE796045}">
+<ds:datastoreItem xmlns:ds="http://schemas.openxmlformats.org/officeDocument/2006/customXml" ds:itemID="{A916CB90-8C26-4C00-BEA9-CC92AF9313EE}">
   <ds:schemaRefs>
     <ds:schemaRef ds:uri="http://schemas.openxmlformats.org/officeDocument/2006/bibliography"/>
   </ds:schemaRefs>

</xml_diff>

<commit_message>
updated the validation chapter
</commit_message>
<xml_diff>
--- a/wiki/tutorial/1 - Identification/1.5 - Peptide and Protein Validation/1.5_peptide_and_protein_validation.docx
+++ b/wiki/tutorial/1 - Identification/1.5 - Peptide and Protein Validation/1.5_peptide_and_protein_validation.docx
@@ -1,6 +1,6 @@
 
 <file path=word/document.xml><?xml version="1.0" encoding="utf-8"?>
-<w:document xmlns:ve="http://schemas.openxmlformats.org/markup-compatibility/2006" xmlns:o="urn:schemas-microsoft-com:office:office" xmlns:r="http://schemas.openxmlformats.org/officeDocument/2006/relationships" xmlns:m="http://schemas.openxmlformats.org/officeDocument/2006/math" xmlns:v="urn:schemas-microsoft-com:vml" xmlns:wp="http://schemas.openxmlformats.org/drawingml/2006/wordprocessingDrawing" xmlns:w10="urn:schemas-microsoft-com:office:word" xmlns:w="http://schemas.openxmlformats.org/wordprocessingml/2006/main" xmlns:wne="http://schemas.microsoft.com/office/word/2006/wordml">
+<w:document xmlns:wpc="http://schemas.microsoft.com/office/word/2010/wordprocessingCanvas" xmlns:mc="http://schemas.openxmlformats.org/markup-compatibility/2006" xmlns:o="urn:schemas-microsoft-com:office:office" xmlns:r="http://schemas.openxmlformats.org/officeDocument/2006/relationships" xmlns:m="http://schemas.openxmlformats.org/officeDocument/2006/math" xmlns:v="urn:schemas-microsoft-com:vml" xmlns:wp14="http://schemas.microsoft.com/office/word/2010/wordprocessingDrawing" xmlns:wp="http://schemas.openxmlformats.org/drawingml/2006/wordprocessingDrawing" xmlns:w10="urn:schemas-microsoft-com:office:word" xmlns:w="http://schemas.openxmlformats.org/wordprocessingml/2006/main" xmlns:w14="http://schemas.microsoft.com/office/word/2010/wordml" xmlns:wpg="http://schemas.microsoft.com/office/word/2010/wordprocessingGroup" xmlns:wpi="http://schemas.microsoft.com/office/word/2010/wordprocessingInk" xmlns:wne="http://schemas.microsoft.com/office/word/2006/wordml" xmlns:wps="http://schemas.microsoft.com/office/word/2010/wordprocessingShape" mc:Ignorable="w14 wp14">
   <w:body>
     <w:p>
       <w:pPr>
@@ -171,7 +171,7 @@
       <w:r>
         <w:rPr>
           <w:noProof/>
-          <w:lang w:val="nb-NO" w:eastAsia="nb-NO"/>
+          <w:lang w:val="en-GB" w:eastAsia="en-GB"/>
         </w:rPr>
         <w:drawing>
           <wp:inline distT="0" distB="0" distL="0" distR="0">
@@ -191,7 +191,7 @@
                     </pic:cNvPicPr>
                   </pic:nvPicPr>
                   <pic:blipFill>
-                    <a:blip r:embed="rId8" cstate="print"/>
+                    <a:blip r:embed="rId9" cstate="print"/>
                     <a:srcRect/>
                     <a:stretch>
                       <a:fillRect/>
@@ -348,7 +348,7 @@
         <w:tblW w:w="8966" w:type="dxa"/>
         <w:jc w:val="center"/>
         <w:tblInd w:w="637" w:type="dxa"/>
-        <w:tblLook w:val="04A0"/>
+        <w:tblLook w:val="04A0" w:firstRow="1" w:lastRow="0" w:firstColumn="1" w:lastColumn="0" w:noHBand="0" w:noVBand="1"/>
       </w:tblPr>
       <w:tblGrid>
         <w:gridCol w:w="3064"/>
@@ -357,13 +357,13 @@
       </w:tblGrid>
       <w:tr>
         <w:trPr>
-          <w:cnfStyle w:val="100000000000"/>
+          <w:cnfStyle w:val="100000000000" w:firstRow="1" w:lastRow="0" w:firstColumn="0" w:lastColumn="0" w:oddVBand="0" w:evenVBand="0" w:oddHBand="0" w:evenHBand="0" w:firstRowFirstColumn="0" w:firstRowLastColumn="0" w:lastRowFirstColumn="0" w:lastRowLastColumn="0"/>
           <w:trHeight w:val="304"/>
           <w:jc w:val="center"/>
         </w:trPr>
         <w:tc>
           <w:tcPr>
-            <w:cnfStyle w:val="001000000000"/>
+            <w:cnfStyle w:val="001000000000" w:firstRow="0" w:lastRow="0" w:firstColumn="1" w:lastColumn="0" w:oddVBand="0" w:evenVBand="0" w:oddHBand="0" w:evenHBand="0" w:firstRowFirstColumn="0" w:firstRowLastColumn="0" w:lastRowFirstColumn="0" w:lastRowLastColumn="0"/>
             <w:tcW w:w="3064" w:type="dxa"/>
             <w:vAlign w:val="center"/>
           </w:tcPr>
@@ -381,7 +381,7 @@
           <w:p>
             <w:pPr>
               <w:jc w:val="center"/>
-              <w:cnfStyle w:val="100000000000"/>
+              <w:cnfStyle w:val="100000000000" w:firstRow="1" w:lastRow="0" w:firstColumn="0" w:lastColumn="0" w:oddVBand="0" w:evenVBand="0" w:oddHBand="0" w:evenHBand="0" w:firstRowFirstColumn="0" w:firstRowLastColumn="0" w:lastRowFirstColumn="0" w:lastRowLastColumn="0"/>
             </w:pPr>
             <w:r>
               <w:t>Validated P</w:t>
@@ -399,7 +399,7 @@
           <w:p>
             <w:pPr>
               <w:jc w:val="center"/>
-              <w:cnfStyle w:val="100000000000"/>
+              <w:cnfStyle w:val="100000000000" w:firstRow="1" w:lastRow="0" w:firstColumn="0" w:lastColumn="0" w:oddVBand="0" w:evenVBand="0" w:oddHBand="0" w:evenHBand="0" w:firstRowFirstColumn="0" w:firstRowLastColumn="0" w:lastRowFirstColumn="0" w:lastRowLastColumn="0"/>
             </w:pPr>
             <w:r>
               <w:t>Rejected P</w:t>
@@ -412,13 +412,13 @@
       </w:tr>
       <w:tr>
         <w:trPr>
-          <w:cnfStyle w:val="000000100000"/>
+          <w:cnfStyle w:val="000000100000" w:firstRow="0" w:lastRow="0" w:firstColumn="0" w:lastColumn="0" w:oddVBand="0" w:evenVBand="0" w:oddHBand="1" w:evenHBand="0" w:firstRowFirstColumn="0" w:firstRowLastColumn="0" w:lastRowFirstColumn="0" w:lastRowLastColumn="0"/>
           <w:trHeight w:val="784"/>
           <w:jc w:val="center"/>
         </w:trPr>
         <w:tc>
           <w:tcPr>
-            <w:cnfStyle w:val="001000000000"/>
+            <w:cnfStyle w:val="001000000000" w:firstRow="0" w:lastRow="0" w:firstColumn="1" w:lastColumn="0" w:oddVBand="0" w:evenVBand="0" w:oddHBand="0" w:evenHBand="0" w:firstRowFirstColumn="0" w:firstRowLastColumn="0" w:lastRowFirstColumn="0" w:lastRowLastColumn="0"/>
             <w:tcW w:w="3064" w:type="dxa"/>
             <w:vAlign w:val="center"/>
           </w:tcPr>
@@ -458,7 +458,7 @@
           <w:p>
             <w:pPr>
               <w:jc w:val="center"/>
-              <w:cnfStyle w:val="000000100000"/>
+              <w:cnfStyle w:val="000000100000" w:firstRow="0" w:lastRow="0" w:firstColumn="0" w:lastColumn="0" w:oddVBand="0" w:evenVBand="0" w:oddHBand="1" w:evenHBand="0" w:firstRowFirstColumn="0" w:firstRowLastColumn="0" w:lastRowFirstColumn="0" w:lastRowLastColumn="0"/>
             </w:pPr>
             <w:r>
               <w:t>True Positive</w:t>
@@ -473,7 +473,7 @@
           <w:p>
             <w:pPr>
               <w:jc w:val="center"/>
-              <w:cnfStyle w:val="000000100000"/>
+              <w:cnfStyle w:val="000000100000" w:firstRow="0" w:lastRow="0" w:firstColumn="0" w:lastColumn="0" w:oddVBand="0" w:evenVBand="0" w:oddHBand="1" w:evenHBand="0" w:firstRowFirstColumn="0" w:firstRowLastColumn="0" w:lastRowFirstColumn="0" w:lastRowLastColumn="0"/>
             </w:pPr>
             <w:r>
               <w:t>False Negative</w:t>
@@ -487,7 +487,7 @@
         </w:trPr>
         <w:tc>
           <w:tcPr>
-            <w:cnfStyle w:val="001000000000"/>
+            <w:cnfStyle w:val="001000000000" w:firstRow="0" w:lastRow="0" w:firstColumn="1" w:lastColumn="0" w:oddVBand="0" w:evenVBand="0" w:oddHBand="0" w:evenHBand="0" w:firstRowFirstColumn="0" w:firstRowLastColumn="0" w:lastRowFirstColumn="0" w:lastRowLastColumn="0"/>
             <w:tcW w:w="3064" w:type="dxa"/>
             <w:vAlign w:val="center"/>
           </w:tcPr>
@@ -511,7 +511,7 @@
           <w:p>
             <w:pPr>
               <w:jc w:val="center"/>
-              <w:cnfStyle w:val="000000000000"/>
+              <w:cnfStyle w:val="000000000000" w:firstRow="0" w:lastRow="0" w:firstColumn="0" w:lastColumn="0" w:oddVBand="0" w:evenVBand="0" w:oddHBand="0" w:evenHBand="0" w:firstRowFirstColumn="0" w:firstRowLastColumn="0" w:lastRowFirstColumn="0" w:lastRowLastColumn="0"/>
             </w:pPr>
             <w:r>
               <w:t>False Positive</w:t>
@@ -526,7 +526,7 @@
           <w:p>
             <w:pPr>
               <w:jc w:val="center"/>
-              <w:cnfStyle w:val="000000000000"/>
+              <w:cnfStyle w:val="000000000000" w:firstRow="0" w:lastRow="0" w:firstColumn="0" w:lastColumn="0" w:oddVBand="0" w:evenVBand="0" w:oddHBand="0" w:evenHBand="0" w:firstRowFirstColumn="0" w:firstRowLastColumn="0" w:lastRowFirstColumn="0" w:lastRowLastColumn="0"/>
             </w:pPr>
             <w:r>
               <w:t>True Negative</w:t>
@@ -560,8 +560,16 @@
         <w:rPr>
           <w:i/>
         </w:rPr>
-        <w:t xml:space="preserve"> Which population do we want to retain? To control?</w:t>
-      </w:r>
+        <w:t xml:space="preserve"> Which population do we want to retain? </w:t>
+      </w:r>
+      <w:proofErr w:type="gramStart"/>
+      <w:r>
+        <w:rPr>
+          <w:i/>
+        </w:rPr>
+        <w:t>To control?</w:t>
+      </w:r>
+      <w:proofErr w:type="gramEnd"/>
       <w:r>
         <w:rPr>
           <w:lang w:val="en-GB"/>
@@ -744,7 +752,7 @@
             <v:stroke joinstyle="miter"/>
             <v:path gradientshapeok="t" o:connecttype="rect"/>
           </v:shapetype>
-          <v:shape id="Textfeld 4" o:spid="_x0000_s1033" type="#_x0000_t202" style="width:432.7pt;height:74.05pt;visibility:visible;mso-position-horizontal-relative:char;mso-position-vertical-relative:line" fillcolor="white [3201]" strokecolor="#d8d8d8 [2732]" strokeweight=".5pt">
+          <v:shape id="Textfeld 4" o:spid="_x0000_s1033" type="#_x0000_t202" style="width:432.7pt;height:74.05pt;visibility:visible;mso-left-percent:-10001;mso-top-percent:-10001;mso-position-horizontal:absolute;mso-position-horizontal-relative:char;mso-position-vertical:absolute;mso-position-vertical-relative:line;mso-left-percent:-10001;mso-top-percent:-10001" fillcolor="white [3201]" strokecolor="#d8d8d8 [2732]" strokeweight=".5pt">
             <v:shadow on="t"/>
             <v:textbox>
               <w:txbxContent>
@@ -1131,7 +1139,15 @@
         <w:t>error share in the result set</w:t>
       </w:r>
       <w:r>
-        <w:t>; typically we allow 1% FDR, meaning that 1% of the retained proteins are expected to be false positives.</w:t>
+        <w:t xml:space="preserve">; typically we allow 1% FDR, meaning that 1% of the retained proteins </w:t>
+      </w:r>
+      <w:proofErr w:type="gramStart"/>
+      <w:r>
+        <w:t>are</w:t>
+      </w:r>
+      <w:proofErr w:type="gramEnd"/>
+      <w:r>
+        <w:t xml:space="preserve"> expected to be false positives.</w:t>
       </w:r>
       <w:r>
         <w:t xml:space="preserve"> </w:t>
@@ -1310,7 +1326,7 @@
       <w:r>
         <w:rPr>
           <w:noProof/>
-          <w:lang w:val="nb-NO" w:eastAsia="nb-NO"/>
+          <w:lang w:val="en-GB" w:eastAsia="en-GB"/>
         </w:rPr>
         <w:drawing>
           <wp:inline distT="0" distB="0" distL="0" distR="0">
@@ -1330,7 +1346,7 @@
                     </pic:cNvPicPr>
                   </pic:nvPicPr>
                   <pic:blipFill>
-                    <a:blip r:embed="rId9" cstate="print"/>
+                    <a:blip r:embed="rId10" cstate="print"/>
                     <a:srcRect/>
                     <a:stretch>
                       <a:fillRect/>
@@ -1405,8 +1421,18 @@
                       <w:sz w:val="20"/>
                       <w:szCs w:val="20"/>
                     </w:rPr>
-                    <w:t>Tip:</w:t>
+                    <w:t>Tip</w:t>
                   </w:r>
+                  <w:proofErr w:type="gramStart"/>
+                  <w:r>
+                    <w:rPr>
+                      <w:b/>
+                      <w:sz w:val="20"/>
+                      <w:szCs w:val="20"/>
+                    </w:rPr>
+                    <w:t>:</w:t>
+                  </w:r>
+                  <w:proofErr w:type="gramEnd"/>
                   <w:r>
                     <w:rPr>
                       <w:sz w:val="20"/>
@@ -1591,7 +1617,7 @@
         <w:tblStyle w:val="MediumGrid3-Accent5"/>
         <w:tblpPr w:leftFromText="141" w:rightFromText="141" w:vertAnchor="text" w:horzAnchor="margin" w:tblpX="392" w:tblpY="60"/>
         <w:tblW w:w="0" w:type="auto"/>
-        <w:tblLook w:val="04A0"/>
+        <w:tblLook w:val="04A0" w:firstRow="1" w:lastRow="0" w:firstColumn="1" w:lastColumn="0" w:noHBand="0" w:noVBand="1"/>
       </w:tblPr>
       <w:tblGrid>
         <w:gridCol w:w="2680"/>
@@ -1600,11 +1626,11 @@
       </w:tblGrid>
       <w:tr>
         <w:trPr>
-          <w:cnfStyle w:val="100000000000"/>
+          <w:cnfStyle w:val="100000000000" w:firstRow="1" w:lastRow="0" w:firstColumn="0" w:lastColumn="0" w:oddVBand="0" w:evenVBand="0" w:oddHBand="0" w:evenHBand="0" w:firstRowFirstColumn="0" w:firstRowLastColumn="0" w:lastRowFirstColumn="0" w:lastRowLastColumn="0"/>
         </w:trPr>
         <w:tc>
           <w:tcPr>
-            <w:cnfStyle w:val="001000000000"/>
+            <w:cnfStyle w:val="001000000000" w:firstRow="0" w:lastRow="0" w:firstColumn="1" w:lastColumn="0" w:oddVBand="0" w:evenVBand="0" w:oddHBand="0" w:evenHBand="0" w:firstRowFirstColumn="0" w:firstRowLastColumn="0" w:lastRowFirstColumn="0" w:lastRowLastColumn="0"/>
             <w:tcW w:w="2680" w:type="dxa"/>
             <w:vAlign w:val="center"/>
           </w:tcPr>
@@ -1622,7 +1648,7 @@
           <w:p>
             <w:pPr>
               <w:jc w:val="center"/>
-              <w:cnfStyle w:val="100000000000"/>
+              <w:cnfStyle w:val="100000000000" w:firstRow="1" w:lastRow="0" w:firstColumn="0" w:lastColumn="0" w:oddVBand="0" w:evenVBand="0" w:oddHBand="0" w:evenHBand="0" w:firstRowFirstColumn="0" w:firstRowLastColumn="0" w:lastRowFirstColumn="0" w:lastRowLastColumn="0"/>
             </w:pPr>
             <w:r>
               <w:t xml:space="preserve">Number of </w:t>
@@ -1646,7 +1672,7 @@
           <w:p>
             <w:pPr>
               <w:jc w:val="center"/>
-              <w:cnfStyle w:val="100000000000"/>
+              <w:cnfStyle w:val="100000000000" w:firstRow="1" w:lastRow="0" w:firstColumn="0" w:lastColumn="0" w:oddVBand="0" w:evenVBand="0" w:oddHBand="0" w:evenHBand="0" w:firstRowFirstColumn="0" w:firstRowLastColumn="0" w:lastRowFirstColumn="0" w:lastRowLastColumn="0"/>
             </w:pPr>
             <w:r>
               <w:t xml:space="preserve">Number of </w:t>
@@ -1665,11 +1691,11 @@
       </w:tr>
       <w:tr>
         <w:trPr>
-          <w:cnfStyle w:val="000000100000"/>
+          <w:cnfStyle w:val="000000100000" w:firstRow="0" w:lastRow="0" w:firstColumn="0" w:lastColumn="0" w:oddVBand="0" w:evenVBand="0" w:oddHBand="1" w:evenHBand="0" w:firstRowFirstColumn="0" w:firstRowLastColumn="0" w:lastRowFirstColumn="0" w:lastRowLastColumn="0"/>
         </w:trPr>
         <w:tc>
           <w:tcPr>
-            <w:cnfStyle w:val="001000000000"/>
+            <w:cnfStyle w:val="001000000000" w:firstRow="0" w:lastRow="0" w:firstColumn="1" w:lastColumn="0" w:oddVBand="0" w:evenVBand="0" w:oddHBand="0" w:evenHBand="0" w:firstRowFirstColumn="0" w:firstRowLastColumn="0" w:lastRowFirstColumn="0" w:lastRowLastColumn="0"/>
             <w:tcW w:w="2680" w:type="dxa"/>
             <w:vAlign w:val="center"/>
           </w:tcPr>
@@ -1702,7 +1728,7 @@
           <w:p>
             <w:pPr>
               <w:jc w:val="center"/>
-              <w:cnfStyle w:val="000000100000"/>
+              <w:cnfStyle w:val="000000100000" w:firstRow="0" w:lastRow="0" w:firstColumn="0" w:lastColumn="0" w:oddVBand="0" w:evenVBand="0" w:oddHBand="1" w:evenHBand="0" w:firstRowFirstColumn="0" w:firstRowLastColumn="0" w:lastRowFirstColumn="0" w:lastRowLastColumn="0"/>
               <w:rPr>
                 <w:rFonts w:ascii="Cambria Math" w:hAnsi="Cambria Math"/>
                 <w:sz w:val="24"/>
@@ -1736,7 +1762,7 @@
           <w:p>
             <w:pPr>
               <w:jc w:val="center"/>
-              <w:cnfStyle w:val="000000100000"/>
+              <w:cnfStyle w:val="000000100000" w:firstRow="0" w:lastRow="0" w:firstColumn="0" w:lastColumn="0" w:oddVBand="0" w:evenVBand="0" w:oddHBand="1" w:evenHBand="0" w:firstRowFirstColumn="0" w:firstRowLastColumn="0" w:lastRowFirstColumn="0" w:lastRowLastColumn="0"/>
               <w:rPr>
                 <w:rFonts w:ascii="Cambria Math" w:hAnsi="Cambria Math"/>
                 <w:sz w:val="24"/>
@@ -1766,7 +1792,7 @@
       <w:tr>
         <w:tc>
           <w:tcPr>
-            <w:cnfStyle w:val="001000000000"/>
+            <w:cnfStyle w:val="001000000000" w:firstRow="0" w:lastRow="0" w:firstColumn="1" w:lastColumn="0" w:oddVBand="0" w:evenVBand="0" w:oddHBand="0" w:evenHBand="0" w:firstRowFirstColumn="0" w:firstRowLastColumn="0" w:lastRowFirstColumn="0" w:lastRowLastColumn="0"/>
             <w:tcW w:w="2680" w:type="dxa"/>
             <w:vAlign w:val="center"/>
           </w:tcPr>
@@ -1790,7 +1816,7 @@
           <w:p>
             <w:pPr>
               <w:jc w:val="center"/>
-              <w:cnfStyle w:val="000000000000"/>
+              <w:cnfStyle w:val="000000000000" w:firstRow="0" w:lastRow="0" w:firstColumn="0" w:lastColumn="0" w:oddVBand="0" w:evenVBand="0" w:oddHBand="0" w:evenHBand="0" w:firstRowFirstColumn="0" w:firstRowLastColumn="0" w:lastRowFirstColumn="0" w:lastRowLastColumn="0"/>
               <w:rPr>
                 <w:rFonts w:ascii="Cambria Math" w:hAnsi="Cambria Math"/>
                 <w:sz w:val="24"/>
@@ -1824,7 +1850,7 @@
           <w:p>
             <w:pPr>
               <w:jc w:val="center"/>
-              <w:cnfStyle w:val="000000000000"/>
+              <w:cnfStyle w:val="000000000000" w:firstRow="0" w:lastRow="0" w:firstColumn="0" w:lastColumn="0" w:oddVBand="0" w:evenVBand="0" w:oddHBand="0" w:evenHBand="0" w:firstRowFirstColumn="0" w:firstRowLastColumn="0" w:lastRowFirstColumn="0" w:lastRowLastColumn="0"/>
               <w:rPr>
                 <w:rFonts w:ascii="Cambria Math" w:hAnsi="Cambria Math"/>
                 <w:sz w:val="24"/>
@@ -2165,27 +2191,13 @@
         <w:t>1194</w:t>
       </w:r>
       <w:r>
-        <w:t xml:space="preserve"> true positive proteins could be found in the data set: </w:t>
-      </w:r>
-      <w:commentRangeStart w:id="0"/>
-      <w:r>
-        <w:t xml:space="preserve">we are thus including </w:t>
+        <w:t xml:space="preserve"> true positive proteins could be found in the data set: we are thus including </w:t>
       </w:r>
       <w:r>
         <w:t xml:space="preserve">almost </w:t>
       </w:r>
       <w:r>
-        <w:t>all of them</w:t>
-      </w:r>
-      <w:commentRangeEnd w:id="0"/>
-      <w:r>
-        <w:rPr>
-          <w:rStyle w:val="CommentReference"/>
-        </w:rPr>
-        <w:commentReference w:id="0"/>
-      </w:r>
-      <w:r>
-        <w:t>.</w:t>
+        <w:t>all of them.</w:t>
       </w:r>
     </w:p>
     <w:p>
@@ -2466,408 +2478,14 @@
         </w:rPr>
       </w:pPr>
       <w:r>
+        <w:rPr>
+          <w:noProof/>
+          <w:lang w:val="en-GB" w:eastAsia="en-GB"/>
+        </w:rPr>
         <w:lastRenderedPageBreak/>
-        <w:t xml:space="preserve">As you can see from the confidence plot, our threshold (red line) is set in an area where the confidence is </w:t>
-      </w:r>
-      <w:r>
-        <w:t>around 4</w:t>
-      </w:r>
-      <w:r>
-        <w:t>0</w:t>
-      </w:r>
-      <w:r>
-        <w:t>%.</w:t>
-      </w:r>
-      <w:r>
-        <w:t xml:space="preserve"> </w:t>
-      </w:r>
-      <w:r>
-        <w:rPr>
-          <w:i/>
-        </w:rPr>
-        <w:t>How accurate is the confidence estimation in this case?</w:t>
-      </w:r>
-      <w:r>
-        <w:rPr>
-          <w:i/>
-        </w:rPr>
-        <w:t xml:space="preserve"> If we include </w:t>
-      </w:r>
-      <w:r>
-        <w:rPr>
-          <w:i/>
-        </w:rPr>
-        <w:t>hundred</w:t>
-      </w:r>
-      <w:r>
-        <w:rPr>
-          <w:i/>
-        </w:rPr>
-        <w:t xml:space="preserve"> proteins </w:t>
-      </w:r>
-      <w:r>
-        <w:rPr>
-          <w:i/>
-        </w:rPr>
-        <w:t>at 95%</w:t>
-      </w:r>
-      <w:r>
-        <w:rPr>
-          <w:i/>
-        </w:rPr>
-        <w:t xml:space="preserve"> confidence, how many false positives do we </w:t>
-      </w:r>
-      <w:r>
-        <w:rPr>
-          <w:i/>
-        </w:rPr>
-        <w:t>expect</w:t>
-      </w:r>
-      <w:r>
-        <w:rPr>
-          <w:i/>
-        </w:rPr>
-        <w:t>?</w:t>
-      </w:r>
-      <w:r>
-        <w:rPr>
-          <w:lang w:val="en-GB"/>
-        </w:rPr>
-        <w:t xml:space="preserve"> </w:t>
-      </w:r>
-      <w:r>
-        <w:rPr>
-          <w:i/>
-          <w:color w:val="9BBB59" w:themeColor="accent3"/>
-          <w:lang w:val="en-GB"/>
-        </w:rPr>
-        <w:t>[</w:t>
-      </w:r>
-      <w:r>
-        <w:rPr>
-          <w:i/>
-          <w:color w:val="9BBB59" w:themeColor="accent3"/>
-          <w:sz w:val="20"/>
-          <w:lang w:val="en-GB"/>
-        </w:rPr>
-        <w:t>1.5e]</w:t>
-      </w:r>
-    </w:p>
-    <w:p>
-      <w:pPr>
-        <w:spacing w:after="0" w:line="240" w:lineRule="auto"/>
-      </w:pPr>
-    </w:p>
-    <w:p>
-      <w:pPr>
-        <w:jc w:val="both"/>
-      </w:pPr>
-      <w:r>
-        <w:rPr>
-          <w:lang w:val="en-GB"/>
-        </w:rPr>
-        <w:t>Note that it is possible to set a threshold at a stringent confidence level.</w:t>
-      </w:r>
-      <w:r>
-        <w:rPr>
-          <w:lang w:val="en-GB"/>
-        </w:rPr>
-        <w:t xml:space="preserve"> </w:t>
-      </w:r>
-      <w:r>
-        <w:rPr>
-          <w:lang w:val="en-GB"/>
-        </w:rPr>
-        <w:t xml:space="preserve">However, </w:t>
-      </w:r>
-      <w:r>
-        <w:t>w</w:t>
-      </w:r>
-      <w:r>
-        <w:t>e are now going to</w:t>
-      </w:r>
-      <w:r>
-        <w:t xml:space="preserve"> ask </w:t>
-      </w:r>
-      <w:r>
-        <w:rPr>
-          <w:color w:val="1F497D" w:themeColor="text2"/>
-        </w:rPr>
-        <w:t>PeptideShaker</w:t>
-      </w:r>
-      <w:r>
-        <w:t xml:space="preserve"> </w:t>
-      </w:r>
-      <w:r>
-        <w:t>to focus on quantity and set a</w:t>
-      </w:r>
-      <w:r>
-        <w:t xml:space="preserve"> </w:t>
-      </w:r>
-      <w:r>
-        <w:rPr>
-          <w:color w:val="1F497D" w:themeColor="text2"/>
-        </w:rPr>
-        <w:t>False Negative Rate (FNR)</w:t>
-      </w:r>
-      <w:r>
-        <w:t xml:space="preserve"> of </w:t>
-      </w:r>
-      <w:r>
-        <w:t>1</w:t>
-      </w:r>
-      <w:r>
-        <w:t>%.</w:t>
-      </w:r>
-      <w:r>
-        <w:t xml:space="preserve"> Select </w:t>
-      </w:r>
-      <w:r>
-        <w:rPr>
-          <w:color w:val="1F497D" w:themeColor="text2"/>
-        </w:rPr>
-        <w:t>FNR</w:t>
-      </w:r>
-      <w:r>
-        <w:t xml:space="preserve"> as</w:t>
-      </w:r>
-      <w:r>
-        <w:t xml:space="preserve"> the threshold type, </w:t>
-      </w:r>
-      <w:r>
-        <w:t xml:space="preserve">type </w:t>
-      </w:r>
-      <w:r>
-        <w:t>1</w:t>
-      </w:r>
-      <w:r>
-        <w:t xml:space="preserve"> and hit Enter</w:t>
-      </w:r>
-      <w:r>
-        <w:t xml:space="preserve">. </w:t>
-      </w:r>
-    </w:p>
-    <w:p>
-      <w:pPr>
-        <w:jc w:val="both"/>
-        <w:rPr>
-          <w:lang w:val="en-GB"/>
-        </w:rPr>
-      </w:pPr>
-      <w:r>
-        <w:t>You should see these results:</w:t>
-      </w:r>
-    </w:p>
-    <w:p>
-      <w:pPr>
-        <w:jc w:val="center"/>
-      </w:pPr>
-      <w:r>
-        <w:rPr>
-          <w:noProof/>
-          <w:lang w:val="nb-NO" w:eastAsia="nb-NO"/>
-        </w:rPr>
-        <w:drawing>
-          <wp:inline distT="0" distB="0" distL="0" distR="0">
-            <wp:extent cx="5669280" cy="3425190"/>
-            <wp:effectExtent l="57150" t="19050" r="121920" b="80010"/>
-            <wp:docPr id="11" name="Picture 11"/>
-            <wp:cNvGraphicFramePr>
-              <a:graphicFrameLocks xmlns:a="http://schemas.openxmlformats.org/drawingml/2006/main" noChangeAspect="1"/>
-            </wp:cNvGraphicFramePr>
-            <a:graphic xmlns:a="http://schemas.openxmlformats.org/drawingml/2006/main">
-              <a:graphicData uri="http://schemas.openxmlformats.org/drawingml/2006/picture">
-                <pic:pic xmlns:pic="http://schemas.openxmlformats.org/drawingml/2006/picture">
-                  <pic:nvPicPr>
-                    <pic:cNvPr id="0" name="Picture 11"/>
-                    <pic:cNvPicPr>
-                      <a:picLocks noChangeAspect="1" noChangeArrowheads="1"/>
-                    </pic:cNvPicPr>
-                  </pic:nvPicPr>
-                  <pic:blipFill>
-                    <a:blip r:embed="rId11" cstate="print"/>
-                    <a:srcRect/>
-                    <a:stretch>
-                      <a:fillRect/>
-                    </a:stretch>
-                  </pic:blipFill>
-                  <pic:spPr bwMode="auto">
-                    <a:xfrm>
-                      <a:off x="0" y="0"/>
-                      <a:ext cx="5669280" cy="3425190"/>
-                    </a:xfrm>
-                    <a:prstGeom prst="rect">
-                      <a:avLst/>
-                    </a:prstGeom>
-                    <a:noFill/>
-                    <a:ln w="3175">
-                      <a:solidFill>
-                        <a:schemeClr val="bg1">
-                          <a:lumMod val="75000"/>
-                        </a:schemeClr>
-                      </a:solidFill>
-                      <a:miter lim="800000"/>
-                      <a:headEnd/>
-                      <a:tailEnd/>
-                    </a:ln>
-                    <a:effectLst>
-                      <a:outerShdw blurRad="50800" dist="38100" dir="2700000" algn="tl" rotWithShape="0">
-                        <a:prstClr val="black">
-                          <a:alpha val="40000"/>
-                        </a:prstClr>
-                      </a:outerShdw>
-                    </a:effectLst>
-                  </pic:spPr>
-                </pic:pic>
-              </a:graphicData>
-            </a:graphic>
-          </wp:inline>
-        </w:drawing>
-      </w:r>
-    </w:p>
-    <w:p>
-      <w:pPr>
-        <w:jc w:val="both"/>
-        <w:rPr>
-          <w:sz w:val="2"/>
-        </w:rPr>
-      </w:pPr>
-    </w:p>
-    <w:p>
-      <w:pPr>
-        <w:jc w:val="both"/>
-        <w:rPr>
-          <w:lang w:val="en-GB"/>
-        </w:rPr>
-      </w:pPr>
-      <w:r>
-        <w:t xml:space="preserve">Note that the red line illustrating the threshold and the points indicating the FDR and FNR have moved to the </w:t>
-      </w:r>
-      <w:commentRangeStart w:id="1"/>
-      <w:r>
-        <w:t>left</w:t>
-      </w:r>
-      <w:r>
-        <w:t xml:space="preserve"> </w:t>
-      </w:r>
-      <w:commentRangeEnd w:id="1"/>
-      <w:r>
-        <w:rPr>
-          <w:rStyle w:val="CommentReference"/>
-        </w:rPr>
-        <w:commentReference w:id="1"/>
-      </w:r>
-      <w:r>
-        <w:t xml:space="preserve">in the plots. </w:t>
-      </w:r>
-      <w:r>
-        <w:rPr>
-          <w:i/>
-        </w:rPr>
-        <w:t>What are the new FDR and FNR values?</w:t>
-      </w:r>
-      <w:r>
-        <w:rPr>
-          <w:i/>
-        </w:rPr>
-        <w:t xml:space="preserve"> What are the values </w:t>
-      </w:r>
-      <w:r>
-        <w:rPr>
-          <w:i/>
-        </w:rPr>
-        <w:t>using a</w:t>
-      </w:r>
-      <w:r>
-        <w:rPr>
-          <w:i/>
-        </w:rPr>
-        <w:t xml:space="preserve"> 95% confidence</w:t>
-      </w:r>
-      <w:r>
-        <w:rPr>
-          <w:i/>
-        </w:rPr>
-        <w:t xml:space="preserve"> threshold</w:t>
-      </w:r>
-      <w:r>
-        <w:rPr>
-          <w:i/>
-        </w:rPr>
-        <w:t xml:space="preserve">? </w:t>
-      </w:r>
-      <w:r>
-        <w:rPr>
-          <w:i/>
-        </w:rPr>
-        <w:t>In your opinion, w</w:t>
-      </w:r>
-      <w:r>
-        <w:rPr>
-          <w:i/>
-        </w:rPr>
-        <w:t xml:space="preserve">hat </w:t>
-      </w:r>
-      <w:r>
-        <w:rPr>
-          <w:i/>
-        </w:rPr>
-        <w:t>is</w:t>
-      </w:r>
-      <w:r>
-        <w:rPr>
-          <w:i/>
-        </w:rPr>
-        <w:t xml:space="preserve"> the best </w:t>
-      </w:r>
-      <w:r>
-        <w:rPr>
-          <w:i/>
-        </w:rPr>
-        <w:t>threshold</w:t>
-      </w:r>
-      <w:r>
-        <w:rPr>
-          <w:i/>
-        </w:rPr>
-        <w:t>?</w:t>
-      </w:r>
-      <w:r>
-        <w:rPr>
-          <w:lang w:val="en-GB"/>
-        </w:rPr>
-        <w:t xml:space="preserve"> </w:t>
-      </w:r>
-      <w:r>
-        <w:rPr>
-          <w:i/>
-          <w:color w:val="9BBB59" w:themeColor="accent3"/>
-          <w:lang w:val="en-GB"/>
-        </w:rPr>
-        <w:t>[</w:t>
-      </w:r>
-      <w:r>
-        <w:rPr>
-          <w:i/>
-          <w:color w:val="9BBB59" w:themeColor="accent3"/>
-          <w:sz w:val="20"/>
-          <w:lang w:val="en-GB"/>
-        </w:rPr>
-        <w:t>1.5f]</w:t>
-      </w:r>
-    </w:p>
-    <w:p>
-      <w:pPr>
-        <w:spacing w:after="0" w:line="240" w:lineRule="auto"/>
-      </w:pPr>
-      <w:r>
-        <w:rPr>
-          <w:noProof/>
-          <w:lang w:val="nb-NO" w:eastAsia="nb-NO"/>
-        </w:rPr>
         <w:pict>
-          <v:shape id="_x0000_s1028" type="#_x0000_t202" style="position:absolute;margin-left:.35pt;margin-top:10.7pt;width:463.9pt;height:54.8pt;z-index:251658240;mso-position-horizontal-relative:margin" fillcolor="#ffc">
-            <v:textbox style="mso-next-textbox:#_x0000_s1028">
+          <v:shape id="_x0000_s1035" type="#_x0000_t202" style="position:absolute;left:0;text-align:left;margin-left:-3.4pt;margin-top:75pt;width:463.9pt;height:54.8pt;z-index:251661312;mso-position-horizontal-relative:margin" fillcolor="#ffc">
+            <v:textbox style="mso-next-textbox:#_x0000_s1035">
               <w:txbxContent>
                 <w:p>
                   <w:pPr>
@@ -2883,8 +2501,18 @@
                       <w:sz w:val="20"/>
                       <w:szCs w:val="20"/>
                     </w:rPr>
-                    <w:t>Tip:</w:t>
+                    <w:t>Tip</w:t>
                   </w:r>
+                  <w:proofErr w:type="gramStart"/>
+                  <w:r>
+                    <w:rPr>
+                      <w:b/>
+                      <w:sz w:val="20"/>
+                      <w:szCs w:val="20"/>
+                    </w:rPr>
+                    <w:t>:</w:t>
+                  </w:r>
+                  <w:proofErr w:type="gramEnd"/>
                   <w:r>
                     <w:rPr>
                       <w:sz w:val="20"/>
@@ -2907,34 +2535,112 @@
         </w:pict>
       </w:r>
       <w:r>
-        <w:br w:type="page"/>
+        <w:t xml:space="preserve">As you can see from the confidence plot, our threshold (red line) is set in an area where the confidence is </w:t>
+      </w:r>
+      <w:r>
+        <w:t>around 4</w:t>
+      </w:r>
+      <w:r>
+        <w:t>0</w:t>
+      </w:r>
+      <w:r>
+        <w:t>%.</w:t>
+      </w:r>
+      <w:r>
+        <w:t xml:space="preserve"> </w:t>
+      </w:r>
+      <w:r>
+        <w:rPr>
+          <w:i/>
+        </w:rPr>
+        <w:t>How accurate is the confidence estimation in this case?</w:t>
+      </w:r>
+      <w:r>
+        <w:rPr>
+          <w:i/>
+        </w:rPr>
+        <w:t xml:space="preserve"> If we include </w:t>
+      </w:r>
+      <w:r>
+        <w:rPr>
+          <w:i/>
+        </w:rPr>
+        <w:t>hundred</w:t>
+      </w:r>
+      <w:r>
+        <w:rPr>
+          <w:i/>
+        </w:rPr>
+        <w:t xml:space="preserve"> proteins </w:t>
+      </w:r>
+      <w:r>
+        <w:rPr>
+          <w:i/>
+        </w:rPr>
+        <w:t>at 95%</w:t>
+      </w:r>
+      <w:r>
+        <w:rPr>
+          <w:i/>
+        </w:rPr>
+        <w:t xml:space="preserve"> confidence, how many false positives do we </w:t>
+      </w:r>
+      <w:r>
+        <w:rPr>
+          <w:i/>
+        </w:rPr>
+        <w:t>expect</w:t>
+      </w:r>
+      <w:r>
+        <w:rPr>
+          <w:i/>
+        </w:rPr>
+        <w:t>?</w:t>
+      </w:r>
+      <w:r>
+        <w:rPr>
+          <w:lang w:val="en-GB"/>
+        </w:rPr>
+        <w:t xml:space="preserve"> </w:t>
+      </w:r>
+      <w:r>
+        <w:rPr>
+          <w:i/>
+          <w:color w:val="9BBB59" w:themeColor="accent3"/>
+          <w:lang w:val="en-GB"/>
+        </w:rPr>
+        <w:t>[</w:t>
+      </w:r>
+      <w:r>
+        <w:rPr>
+          <w:i/>
+          <w:color w:val="9BBB59" w:themeColor="accent3"/>
+          <w:sz w:val="20"/>
+          <w:lang w:val="en-GB"/>
+        </w:rPr>
+        <w:t>1.5e]</w:t>
       </w:r>
     </w:p>
     <w:p>
       <w:pPr>
         <w:jc w:val="both"/>
-        <w:rPr>
-          <w:lang w:val="en-GB"/>
-        </w:rPr>
-      </w:pPr>
-      <w:r>
-        <w:lastRenderedPageBreak/>
-        <w:t>T</w:t>
-      </w:r>
-      <w:r>
-        <w:t>he same</w:t>
+      </w:pPr>
+    </w:p>
+    <w:p>
+      <w:pPr>
+        <w:jc w:val="both"/>
+        <w:rPr>
+          <w:lang w:val="en-GB"/>
+        </w:rPr>
+      </w:pPr>
+      <w:r>
+        <w:t>The same</w:t>
       </w:r>
       <w:r>
         <w:t xml:space="preserve"> </w:t>
       </w:r>
       <w:r>
-        <w:t>operation</w:t>
-      </w:r>
-      <w:r>
-        <w:t>s</w:t>
-      </w:r>
-      <w:r>
-        <w:t xml:space="preserve"> can also be conducted on </w:t>
+        <w:t xml:space="preserve">operations can also be conducted on </w:t>
       </w:r>
       <w:r>
         <w:rPr>
@@ -2952,46 +2658,19 @@
         <w:t>PSMs</w:t>
       </w:r>
       <w:r>
-        <w:t xml:space="preserve"> w</w:t>
-      </w:r>
-      <w:r>
-        <w:t>hen changing the selected population in</w:t>
+        <w:t xml:space="preserve"> when changing the selected population in</w:t>
       </w:r>
       <w:r>
         <w:t xml:space="preserve"> the top left </w:t>
       </w:r>
       <w:r>
-        <w:t>section</w:t>
-      </w:r>
-      <w:r>
-        <w:t>.</w:t>
-      </w:r>
-      <w:r>
-        <w:t xml:space="preserve"> </w:t>
-      </w:r>
-      <w:r>
-        <w:rPr>
-          <w:i/>
-        </w:rPr>
-        <w:t>How do the validation metrics for peptides and PSM</w:t>
-      </w:r>
-      <w:r>
-        <w:rPr>
-          <w:i/>
-        </w:rPr>
-        <w:t>s</w:t>
-      </w:r>
-      <w:r>
-        <w:rPr>
-          <w:i/>
-        </w:rPr>
-        <w:t xml:space="preserve"> compare to the protein level</w:t>
-      </w:r>
-      <w:r>
-        <w:rPr>
-          <w:i/>
-        </w:rPr>
-        <w:t>?</w:t>
+        <w:t xml:space="preserve">section. </w:t>
+      </w:r>
+      <w:r>
+        <w:rPr>
+          <w:i/>
+        </w:rPr>
+        <w:t>How do the validation metrics for peptides and PSMs compare to the protein level?</w:t>
       </w:r>
       <w:r>
         <w:rPr>
@@ -3014,7 +2693,333 @@
           <w:sz w:val="20"/>
           <w:lang w:val="en-GB"/>
         </w:rPr>
-        <w:t>1.5g]</w:t>
+        <w:t>1.5f]</w:t>
+      </w:r>
+    </w:p>
+    <w:p>
+      <w:pPr>
+        <w:jc w:val="both"/>
+      </w:pPr>
+      <w:r>
+        <w:rPr>
+          <w:lang w:val="en-GB"/>
+        </w:rPr>
+        <w:t xml:space="preserve">Select the </w:t>
+      </w:r>
+      <w:r>
+        <w:rPr>
+          <w:color w:val="1F497D" w:themeColor="text2"/>
+          <w:lang w:val="en-GB"/>
+        </w:rPr>
+        <w:t>PSMs</w:t>
+      </w:r>
+      <w:r>
+        <w:rPr>
+          <w:lang w:val="en-GB"/>
+        </w:rPr>
+        <w:t xml:space="preserve"> category. </w:t>
+      </w:r>
+      <w:r>
+        <w:rPr>
+          <w:lang w:val="en-GB"/>
+        </w:rPr>
+        <w:t>Note that it is possible to set a threshold at a stringent confidence level.</w:t>
+      </w:r>
+      <w:r>
+        <w:rPr>
+          <w:lang w:val="en-GB"/>
+        </w:rPr>
+        <w:t xml:space="preserve"> </w:t>
+      </w:r>
+      <w:r>
+        <w:rPr>
+          <w:lang w:val="en-GB"/>
+        </w:rPr>
+        <w:t xml:space="preserve">However, </w:t>
+      </w:r>
+      <w:r>
+        <w:t>w</w:t>
+      </w:r>
+      <w:r>
+        <w:t>e are now going to</w:t>
+      </w:r>
+      <w:r>
+        <w:t xml:space="preserve"> ask </w:t>
+      </w:r>
+      <w:r>
+        <w:rPr>
+          <w:color w:val="1F497D" w:themeColor="text2"/>
+        </w:rPr>
+        <w:t>PeptideShaker</w:t>
+      </w:r>
+      <w:r>
+        <w:t xml:space="preserve"> </w:t>
+      </w:r>
+      <w:r>
+        <w:t>to focus on quantity and set a</w:t>
+      </w:r>
+      <w:r>
+        <w:t xml:space="preserve"> </w:t>
+      </w:r>
+      <w:r>
+        <w:rPr>
+          <w:color w:val="1F497D" w:themeColor="text2"/>
+        </w:rPr>
+        <w:t>False Negative Rate (FNR)</w:t>
+      </w:r>
+      <w:r>
+        <w:t xml:space="preserve"> of </w:t>
+      </w:r>
+      <w:r>
+        <w:t>1</w:t>
+      </w:r>
+      <w:r>
+        <w:t>%.</w:t>
+      </w:r>
+      <w:r>
+        <w:t xml:space="preserve"> Select </w:t>
+      </w:r>
+      <w:r>
+        <w:rPr>
+          <w:color w:val="1F497D" w:themeColor="text2"/>
+        </w:rPr>
+        <w:t>FNR</w:t>
+      </w:r>
+      <w:r>
+        <w:t xml:space="preserve"> as</w:t>
+      </w:r>
+      <w:r>
+        <w:t xml:space="preserve"> the threshold type, </w:t>
+      </w:r>
+      <w:r>
+        <w:t xml:space="preserve">type </w:t>
+      </w:r>
+      <w:r>
+        <w:t>1</w:t>
+      </w:r>
+      <w:r>
+        <w:t xml:space="preserve"> and hit Enter</w:t>
+      </w:r>
+      <w:r>
+        <w:t xml:space="preserve">. </w:t>
+      </w:r>
+    </w:p>
+    <w:p>
+      <w:pPr>
+        <w:jc w:val="both"/>
+        <w:rPr>
+          <w:lang w:val="en-GB"/>
+        </w:rPr>
+      </w:pPr>
+      <w:bookmarkStart w:id="0" w:name="_GoBack"/>
+      <w:bookmarkEnd w:id="0"/>
+      <w:r>
+        <w:t>You should see these results:</w:t>
+      </w:r>
+    </w:p>
+    <w:p>
+      <w:pPr>
+        <w:jc w:val="center"/>
+      </w:pPr>
+      <w:r>
+        <w:rPr>
+          <w:noProof/>
+          <w:lang w:val="en-GB" w:eastAsia="en-GB"/>
+        </w:rPr>
+        <w:drawing>
+          <wp:inline distT="0" distB="0" distL="0" distR="0">
+            <wp:extent cx="5939790" cy="3196590"/>
+            <wp:effectExtent l="38100" t="38100" r="80010" b="80010"/>
+            <wp:docPr id="3" name="Picture 3" descr="C:\Users\mva037\Desktop\validation.png"/>
+            <wp:cNvGraphicFramePr>
+              <a:graphicFrameLocks xmlns:a="http://schemas.openxmlformats.org/drawingml/2006/main" noChangeAspect="1"/>
+            </wp:cNvGraphicFramePr>
+            <a:graphic xmlns:a="http://schemas.openxmlformats.org/drawingml/2006/main">
+              <a:graphicData uri="http://schemas.openxmlformats.org/drawingml/2006/picture">
+                <pic:pic xmlns:pic="http://schemas.openxmlformats.org/drawingml/2006/picture">
+                  <pic:nvPicPr>
+                    <pic:cNvPr id="0" name="Picture 2" descr="C:\Users\mva037\Desktop\validation.png"/>
+                    <pic:cNvPicPr>
+                      <a:picLocks noChangeAspect="1" noChangeArrowheads="1"/>
+                    </pic:cNvPicPr>
+                  </pic:nvPicPr>
+                  <pic:blipFill>
+                    <a:blip r:embed="rId11" cstate="print">
+                      <a:extLst>
+                        <a:ext uri="{28A0092B-C50C-407E-A947-70E740481C1C}">
+                          <a14:useLocalDpi xmlns:a14="http://schemas.microsoft.com/office/drawing/2010/main" val="0"/>
+                        </a:ext>
+                      </a:extLst>
+                    </a:blip>
+                    <a:srcRect/>
+                    <a:stretch>
+                      <a:fillRect/>
+                    </a:stretch>
+                  </pic:blipFill>
+                  <pic:spPr bwMode="auto">
+                    <a:xfrm>
+                      <a:off x="0" y="0"/>
+                      <a:ext cx="5939790" cy="3196590"/>
+                    </a:xfrm>
+                    <a:prstGeom prst="rect">
+                      <a:avLst/>
+                    </a:prstGeom>
+                    <a:noFill/>
+                    <a:ln>
+                      <a:noFill/>
+                    </a:ln>
+                    <a:effectLst>
+                      <a:outerShdw blurRad="50800" dist="38100" dir="2700000" algn="tl" rotWithShape="0">
+                        <a:prstClr val="black">
+                          <a:alpha val="40000"/>
+                        </a:prstClr>
+                      </a:outerShdw>
+                    </a:effectLst>
+                  </pic:spPr>
+                </pic:pic>
+              </a:graphicData>
+            </a:graphic>
+          </wp:inline>
+        </w:drawing>
+      </w:r>
+    </w:p>
+    <w:p>
+      <w:pPr>
+        <w:jc w:val="both"/>
+        <w:rPr>
+          <w:sz w:val="2"/>
+        </w:rPr>
+      </w:pPr>
+    </w:p>
+    <w:p>
+      <w:pPr>
+        <w:jc w:val="both"/>
+        <w:rPr>
+          <w:lang w:val="en-GB"/>
+        </w:rPr>
+      </w:pPr>
+      <w:r>
+        <w:lastRenderedPageBreak/>
+        <w:t xml:space="preserve">Note that the red line illustrating the threshold and the points indicating the FDR and FNR have moved to the </w:t>
+      </w:r>
+      <w:r>
+        <w:t>right</w:t>
+      </w:r>
+      <w:r>
+        <w:t xml:space="preserve"> in the plots. </w:t>
+      </w:r>
+      <w:r>
+        <w:rPr>
+          <w:i/>
+        </w:rPr>
+        <w:t>What are the new FDR and FNR values?</w:t>
+      </w:r>
+      <w:r>
+        <w:rPr>
+          <w:i/>
+        </w:rPr>
+        <w:t xml:space="preserve"> What are the values </w:t>
+      </w:r>
+      <w:r>
+        <w:rPr>
+          <w:i/>
+        </w:rPr>
+        <w:t>using a</w:t>
+      </w:r>
+      <w:r>
+        <w:rPr>
+          <w:i/>
+        </w:rPr>
+        <w:t xml:space="preserve"> 95% confidence</w:t>
+      </w:r>
+      <w:r>
+        <w:rPr>
+          <w:i/>
+        </w:rPr>
+        <w:t xml:space="preserve"> threshold</w:t>
+      </w:r>
+      <w:r>
+        <w:rPr>
+          <w:i/>
+        </w:rPr>
+        <w:t xml:space="preserve">? </w:t>
+      </w:r>
+      <w:r>
+        <w:rPr>
+          <w:i/>
+        </w:rPr>
+        <w:t>In your opinion, w</w:t>
+      </w:r>
+      <w:r>
+        <w:rPr>
+          <w:i/>
+        </w:rPr>
+        <w:t xml:space="preserve">hat </w:t>
+      </w:r>
+      <w:r>
+        <w:rPr>
+          <w:i/>
+        </w:rPr>
+        <w:t>is</w:t>
+      </w:r>
+      <w:r>
+        <w:rPr>
+          <w:i/>
+        </w:rPr>
+        <w:t xml:space="preserve"> the best </w:t>
+      </w:r>
+      <w:r>
+        <w:rPr>
+          <w:i/>
+        </w:rPr>
+        <w:t>threshold</w:t>
+      </w:r>
+      <w:r>
+        <w:rPr>
+          <w:i/>
+        </w:rPr>
+        <w:t>?</w:t>
+      </w:r>
+      <w:r>
+        <w:rPr>
+          <w:lang w:val="en-GB"/>
+        </w:rPr>
+        <w:t xml:space="preserve"> </w:t>
+      </w:r>
+      <w:r>
+        <w:rPr>
+          <w:i/>
+          <w:color w:val="9BBB59" w:themeColor="accent3"/>
+          <w:lang w:val="en-GB"/>
+        </w:rPr>
+        <w:t>[</w:t>
+      </w:r>
+      <w:r>
+        <w:rPr>
+          <w:i/>
+          <w:color w:val="9BBB59" w:themeColor="accent3"/>
+          <w:sz w:val="20"/>
+          <w:lang w:val="en-GB"/>
+        </w:rPr>
+        <w:t>1.5</w:t>
+      </w:r>
+      <w:r>
+        <w:rPr>
+          <w:i/>
+          <w:color w:val="9BBB59" w:themeColor="accent3"/>
+          <w:sz w:val="20"/>
+          <w:lang w:val="en-GB"/>
+        </w:rPr>
+        <w:t>g</w:t>
+      </w:r>
+      <w:r>
+        <w:rPr>
+          <w:i/>
+          <w:color w:val="9BBB59" w:themeColor="accent3"/>
+          <w:sz w:val="20"/>
+          <w:lang w:val="en-GB"/>
+        </w:rPr>
+        <w:t>]</w:t>
       </w:r>
     </w:p>
     <w:p>
@@ -3421,7 +3426,7 @@
       <w:r>
         <w:rPr>
           <w:noProof/>
-          <w:lang w:val="nb-NO" w:eastAsia="nb-NO"/>
+          <w:lang w:val="en-GB" w:eastAsia="en-GB"/>
         </w:rPr>
         <w:drawing>
           <wp:inline distT="0" distB="0" distL="0" distR="0">
@@ -3501,8 +3506,6 @@
       <w:r>
         <w:t>his does not mean that the protein identification is wrong, but it should be considered with care.</w:t>
       </w:r>
-      <w:bookmarkStart w:id="2" w:name="_GoBack"/>
-      <w:bookmarkEnd w:id="2"/>
     </w:p>
     <w:p>
       <w:pPr>
@@ -3576,7 +3579,7 @@
       <w:r>
         <w:rPr>
           <w:noProof/>
-          <w:lang w:val="nb-NO" w:eastAsia="nb-NO"/>
+          <w:lang w:val="en-GB" w:eastAsia="en-GB"/>
         </w:rPr>
         <w:drawing>
           <wp:inline distT="0" distB="0" distL="0" distR="0">
@@ -3818,7 +3821,7 @@
       <w:pPr>
         <w:jc w:val="both"/>
         <w:rPr>
-          <w:lang w:val="nb-NO"/>
+          <w:lang w:val="en-GB"/>
         </w:rPr>
       </w:pPr>
       <w:r>
@@ -3849,7 +3852,7 @@
         <w:rPr>
           <w:i/>
           <w:color w:val="9BBB59" w:themeColor="accent3"/>
-          <w:lang w:val="nb-NO"/>
+          <w:lang w:val="en-GB"/>
         </w:rPr>
         <w:t>[</w:t>
       </w:r>
@@ -3858,7 +3861,7 @@
           <w:i/>
           <w:color w:val="9BBB59" w:themeColor="accent3"/>
           <w:sz w:val="20"/>
-          <w:lang w:val="nb-NO"/>
+          <w:lang w:val="en-GB"/>
         </w:rPr>
         <w:t>1.5i]</w:t>
       </w:r>
@@ -3867,13 +3870,13 @@
       <w:pPr>
         <w:spacing w:after="0" w:line="240" w:lineRule="auto"/>
         <w:rPr>
-          <w:lang w:val="nb-NO"/>
-        </w:rPr>
-      </w:pPr>
-      <w:r>
-        <w:rPr>
-          <w:i/>
-          <w:lang w:val="nb-NO"/>
+          <w:lang w:val="en-GB"/>
+        </w:rPr>
+      </w:pPr>
+      <w:r>
+        <w:rPr>
+          <w:i/>
+          <w:lang w:val="en-GB"/>
         </w:rPr>
         <w:br w:type="page"/>
       </w:r>
@@ -3882,18 +3885,16 @@
       <w:pPr>
         <w:pStyle w:val="Title"/>
         <w:rPr>
-          <w:lang w:val="nb-NO"/>
-        </w:rPr>
-      </w:pPr>
-      <w:proofErr w:type="spellStart"/>
-      <w:r>
-        <w:rPr>
-          <w:lang w:val="nb-NO"/>
+          <w:lang w:val="en-GB"/>
+        </w:rPr>
+      </w:pPr>
+      <w:r>
+        <w:rPr>
+          <w:lang w:val="en-GB"/>
         </w:rPr>
         <w:lastRenderedPageBreak/>
         <w:t>References</w:t>
       </w:r>
-      <w:proofErr w:type="spellEnd"/>
     </w:p>
     <w:p>
       <w:pPr>
@@ -3912,7 +3913,7 @@
       </w:r>
       <w:r>
         <w:rPr>
-          <w:lang w:val="nb-NO"/>
+          <w:lang w:val="en-GB"/>
         </w:rPr>
         <w:instrText xml:space="preserve"> ADDIN EN.REFLIST </w:instrText>
       </w:r>
@@ -3925,14 +3926,14 @@
       <w:r>
         <w:rPr>
           <w:noProof/>
-          <w:lang w:val="nb-NO"/>
+          <w:lang w:val="en-GB"/>
         </w:rPr>
         <w:t>1.</w:t>
       </w:r>
       <w:r>
         <w:rPr>
           <w:noProof/>
-          <w:lang w:val="nb-NO"/>
+          <w:lang w:val="en-GB"/>
         </w:rPr>
         <w:tab/>
         <w:t xml:space="preserve">Vaudel, M. et al. </w:t>
@@ -4175,45 +4176,8 @@
 </w:document>
 </file>
 
-<file path=word/comments.xml><?xml version="1.0" encoding="utf-8"?>
-<w:comments xmlns:ve="http://schemas.openxmlformats.org/markup-compatibility/2006" xmlns:o="urn:schemas-microsoft-com:office:office" xmlns:r="http://schemas.openxmlformats.org/officeDocument/2006/relationships" xmlns:m="http://schemas.openxmlformats.org/officeDocument/2006/math" xmlns:v="urn:schemas-microsoft-com:vml" xmlns:wp="http://schemas.openxmlformats.org/drawingml/2006/wordprocessingDrawing" xmlns:w10="urn:schemas-microsoft-com:office:word" xmlns:w="http://schemas.openxmlformats.org/wordprocessingml/2006/main" xmlns:wne="http://schemas.microsoft.com/office/word/2006/wordml">
-  <w:comment w:id="0" w:author="Harald Barsnes" w:date="2015-04-17T17:28:00Z" w:initials="HB">
-    <w:p>
-      <w:pPr>
-        <w:pStyle w:val="CommentText"/>
-      </w:pPr>
-      <w:r>
-        <w:rPr>
-          <w:rStyle w:val="CommentReference"/>
-        </w:rPr>
-        <w:annotationRef/>
-      </w:r>
-      <w:r>
-        <w:t>???</w:t>
-      </w:r>
-    </w:p>
-  </w:comment>
-  <w:comment w:id="1" w:author="Harald Barsnes" w:date="2015-04-17T17:31:00Z" w:initials="HB">
-    <w:p>
-      <w:pPr>
-        <w:pStyle w:val="CommentText"/>
-      </w:pPr>
-      <w:r>
-        <w:rPr>
-          <w:rStyle w:val="CommentReference"/>
-        </w:rPr>
-        <w:annotationRef/>
-      </w:r>
-      <w:r>
-        <w:t>moved to the right in earlier versions...</w:t>
-      </w:r>
-    </w:p>
-  </w:comment>
-</w:comments>
-</file>
-
 <file path=word/endnotes.xml><?xml version="1.0" encoding="utf-8"?>
-<w:endnotes xmlns:ve="http://schemas.openxmlformats.org/markup-compatibility/2006" xmlns:o="urn:schemas-microsoft-com:office:office" xmlns:r="http://schemas.openxmlformats.org/officeDocument/2006/relationships" xmlns:m="http://schemas.openxmlformats.org/officeDocument/2006/math" xmlns:v="urn:schemas-microsoft-com:vml" xmlns:wp="http://schemas.openxmlformats.org/drawingml/2006/wordprocessingDrawing" xmlns:w10="urn:schemas-microsoft-com:office:word" xmlns:w="http://schemas.openxmlformats.org/wordprocessingml/2006/main" xmlns:wne="http://schemas.microsoft.com/office/word/2006/wordml">
+<w:endnotes xmlns:wpc="http://schemas.microsoft.com/office/word/2010/wordprocessingCanvas" xmlns:mc="http://schemas.openxmlformats.org/markup-compatibility/2006" xmlns:o="urn:schemas-microsoft-com:office:office" xmlns:r="http://schemas.openxmlformats.org/officeDocument/2006/relationships" xmlns:m="http://schemas.openxmlformats.org/officeDocument/2006/math" xmlns:v="urn:schemas-microsoft-com:vml" xmlns:wp14="http://schemas.microsoft.com/office/word/2010/wordprocessingDrawing" xmlns:wp="http://schemas.openxmlformats.org/drawingml/2006/wordprocessingDrawing" xmlns:w10="urn:schemas-microsoft-com:office:word" xmlns:w="http://schemas.openxmlformats.org/wordprocessingml/2006/main" xmlns:w14="http://schemas.microsoft.com/office/word/2010/wordml" xmlns:wpg="http://schemas.microsoft.com/office/word/2010/wordprocessingGroup" xmlns:wpi="http://schemas.microsoft.com/office/word/2010/wordprocessingInk" xmlns:wne="http://schemas.microsoft.com/office/word/2006/wordml" xmlns:wps="http://schemas.microsoft.com/office/word/2010/wordprocessingShape" mc:Ignorable="w14 wp14">
   <w:endnote w:type="separator" w:id="-1">
     <w:p>
       <w:pPr>
@@ -4238,7 +4202,7 @@
 </file>
 
 <file path=word/footer1.xml><?xml version="1.0" encoding="utf-8"?>
-<w:ftr xmlns:ve="http://schemas.openxmlformats.org/markup-compatibility/2006" xmlns:o="urn:schemas-microsoft-com:office:office" xmlns:r="http://schemas.openxmlformats.org/officeDocument/2006/relationships" xmlns:m="http://schemas.openxmlformats.org/officeDocument/2006/math" xmlns:v="urn:schemas-microsoft-com:vml" xmlns:wp="http://schemas.openxmlformats.org/drawingml/2006/wordprocessingDrawing" xmlns:w10="urn:schemas-microsoft-com:office:word" xmlns:w="http://schemas.openxmlformats.org/wordprocessingml/2006/main" xmlns:wne="http://schemas.microsoft.com/office/word/2006/wordml">
+<w:ftr xmlns:wpc="http://schemas.microsoft.com/office/word/2010/wordprocessingCanvas" xmlns:mc="http://schemas.openxmlformats.org/markup-compatibility/2006" xmlns:o="urn:schemas-microsoft-com:office:office" xmlns:r="http://schemas.openxmlformats.org/officeDocument/2006/relationships" xmlns:m="http://schemas.openxmlformats.org/officeDocument/2006/math" xmlns:v="urn:schemas-microsoft-com:vml" xmlns:wp14="http://schemas.microsoft.com/office/word/2010/wordprocessingDrawing" xmlns:wp="http://schemas.openxmlformats.org/drawingml/2006/wordprocessingDrawing" xmlns:w10="urn:schemas-microsoft-com:office:word" xmlns:w="http://schemas.openxmlformats.org/wordprocessingml/2006/main" xmlns:w14="http://schemas.microsoft.com/office/word/2010/wordml" xmlns:wpg="http://schemas.microsoft.com/office/word/2010/wordprocessingGroup" xmlns:wpi="http://schemas.microsoft.com/office/word/2010/wordprocessingInk" xmlns:wne="http://schemas.microsoft.com/office/word/2006/wordml" xmlns:wps="http://schemas.microsoft.com/office/word/2010/wordprocessingShape" mc:Ignorable="w14 wp14">
   <w:p>
     <w:pPr>
       <w:pBdr>
@@ -4266,7 +4230,7 @@
         <w:color w:val="4374B7"/>
         <w:sz w:val="16"/>
         <w:szCs w:val="16"/>
-        <w:lang w:val="nb-NO" w:eastAsia="nb-NO"/>
+        <w:lang w:val="en-GB" w:eastAsia="en-GB"/>
       </w:rPr>
       <w:drawing>
         <wp:anchor distT="0" distB="0" distL="114300" distR="114300" simplePos="0" relativeHeight="251659264" behindDoc="0" locked="0" layoutInCell="1" allowOverlap="1">
@@ -4431,7 +4395,7 @@
         <w:b/>
         <w:noProof/>
       </w:rPr>
-      <w:t>1</w:t>
+      <w:t>2</w:t>
     </w:r>
     <w:r>
       <w:rPr>
@@ -4478,7 +4442,7 @@
 </file>
 
 <file path=word/footnotes.xml><?xml version="1.0" encoding="utf-8"?>
-<w:footnotes xmlns:ve="http://schemas.openxmlformats.org/markup-compatibility/2006" xmlns:o="urn:schemas-microsoft-com:office:office" xmlns:r="http://schemas.openxmlformats.org/officeDocument/2006/relationships" xmlns:m="http://schemas.openxmlformats.org/officeDocument/2006/math" xmlns:v="urn:schemas-microsoft-com:vml" xmlns:wp="http://schemas.openxmlformats.org/drawingml/2006/wordprocessingDrawing" xmlns:w10="urn:schemas-microsoft-com:office:word" xmlns:w="http://schemas.openxmlformats.org/wordprocessingml/2006/main" xmlns:wne="http://schemas.microsoft.com/office/word/2006/wordml">
+<w:footnotes xmlns:wpc="http://schemas.microsoft.com/office/word/2010/wordprocessingCanvas" xmlns:mc="http://schemas.openxmlformats.org/markup-compatibility/2006" xmlns:o="urn:schemas-microsoft-com:office:office" xmlns:r="http://schemas.openxmlformats.org/officeDocument/2006/relationships" xmlns:m="http://schemas.openxmlformats.org/officeDocument/2006/math" xmlns:v="urn:schemas-microsoft-com:vml" xmlns:wp14="http://schemas.microsoft.com/office/word/2010/wordprocessingDrawing" xmlns:wp="http://schemas.openxmlformats.org/drawingml/2006/wordprocessingDrawing" xmlns:w10="urn:schemas-microsoft-com:office:word" xmlns:w="http://schemas.openxmlformats.org/wordprocessingml/2006/main" xmlns:w14="http://schemas.microsoft.com/office/word/2010/wordml" xmlns:wpg="http://schemas.microsoft.com/office/word/2010/wordprocessingGroup" xmlns:wpi="http://schemas.microsoft.com/office/word/2010/wordprocessingInk" xmlns:wne="http://schemas.microsoft.com/office/word/2006/wordml" xmlns:wps="http://schemas.microsoft.com/office/word/2010/wordprocessingShape" mc:Ignorable="w14 wp14">
   <w:footnote w:type="separator" w:id="-1">
     <w:p>
       <w:pPr>
@@ -4503,7 +4467,7 @@
 </file>
 
 <file path=word/header1.xml><?xml version="1.0" encoding="utf-8"?>
-<w:hdr xmlns:ve="http://schemas.openxmlformats.org/markup-compatibility/2006" xmlns:o="urn:schemas-microsoft-com:office:office" xmlns:r="http://schemas.openxmlformats.org/officeDocument/2006/relationships" xmlns:m="http://schemas.openxmlformats.org/officeDocument/2006/math" xmlns:v="urn:schemas-microsoft-com:vml" xmlns:wp="http://schemas.openxmlformats.org/drawingml/2006/wordprocessingDrawing" xmlns:w10="urn:schemas-microsoft-com:office:word" xmlns:w="http://schemas.openxmlformats.org/wordprocessingml/2006/main" xmlns:wne="http://schemas.microsoft.com/office/word/2006/wordml">
+<w:hdr xmlns:wpc="http://schemas.microsoft.com/office/word/2010/wordprocessingCanvas" xmlns:mc="http://schemas.openxmlformats.org/markup-compatibility/2006" xmlns:o="urn:schemas-microsoft-com:office:office" xmlns:r="http://schemas.openxmlformats.org/officeDocument/2006/relationships" xmlns:m="http://schemas.openxmlformats.org/officeDocument/2006/math" xmlns:v="urn:schemas-microsoft-com:vml" xmlns:wp14="http://schemas.microsoft.com/office/word/2010/wordprocessingDrawing" xmlns:wp="http://schemas.openxmlformats.org/drawingml/2006/wordprocessingDrawing" xmlns:w10="urn:schemas-microsoft-com:office:word" xmlns:w="http://schemas.openxmlformats.org/wordprocessingml/2006/main" xmlns:w14="http://schemas.microsoft.com/office/word/2010/wordml" xmlns:wpg="http://schemas.microsoft.com/office/word/2010/wordprocessingGroup" xmlns:wpi="http://schemas.microsoft.com/office/word/2010/wordprocessingInk" xmlns:wne="http://schemas.microsoft.com/office/word/2006/wordml" xmlns:wps="http://schemas.microsoft.com/office/word/2010/wordprocessingShape" mc:Ignorable="w14 wp14">
   <w:p>
     <w:pPr>
       <w:pStyle w:val="Header"/>
@@ -4566,7 +4530,7 @@
 </file>
 
 <file path=word/numbering.xml><?xml version="1.0" encoding="utf-8"?>
-<w:numbering xmlns:ve="http://schemas.openxmlformats.org/markup-compatibility/2006" xmlns:o="urn:schemas-microsoft-com:office:office" xmlns:r="http://schemas.openxmlformats.org/officeDocument/2006/relationships" xmlns:m="http://schemas.openxmlformats.org/officeDocument/2006/math" xmlns:v="urn:schemas-microsoft-com:vml" xmlns:wp="http://schemas.openxmlformats.org/drawingml/2006/wordprocessingDrawing" xmlns:w10="urn:schemas-microsoft-com:office:word" xmlns:w="http://schemas.openxmlformats.org/wordprocessingml/2006/main" xmlns:wne="http://schemas.microsoft.com/office/word/2006/wordml">
+<w:numbering xmlns:wpc="http://schemas.microsoft.com/office/word/2010/wordprocessingCanvas" xmlns:mc="http://schemas.openxmlformats.org/markup-compatibility/2006" xmlns:o="urn:schemas-microsoft-com:office:office" xmlns:r="http://schemas.openxmlformats.org/officeDocument/2006/relationships" xmlns:m="http://schemas.openxmlformats.org/officeDocument/2006/math" xmlns:v="urn:schemas-microsoft-com:vml" xmlns:wp14="http://schemas.microsoft.com/office/word/2010/wordprocessingDrawing" xmlns:wp="http://schemas.openxmlformats.org/drawingml/2006/wordprocessingDrawing" xmlns:w10="urn:schemas-microsoft-com:office:word" xmlns:w="http://schemas.openxmlformats.org/wordprocessingml/2006/main" xmlns:w14="http://schemas.microsoft.com/office/word/2010/wordml" xmlns:wpg="http://schemas.microsoft.com/office/word/2010/wordprocessingGroup" xmlns:wpi="http://schemas.microsoft.com/office/word/2010/wordprocessingInk" xmlns:wne="http://schemas.microsoft.com/office/word/2006/wordml" xmlns:wps="http://schemas.microsoft.com/office/word/2010/wordprocessingShape" mc:Ignorable="w14 wp14">
   <w:abstractNum w:abstractNumId="0">
     <w:nsid w:val="00000001"/>
     <w:multiLevelType w:val="multilevel"/>
@@ -6190,7 +6154,7 @@
 </file>
 
 <file path=word/styles.xml><?xml version="1.0" encoding="utf-8"?>
-<w:styles xmlns:r="http://schemas.openxmlformats.org/officeDocument/2006/relationships" xmlns:w="http://schemas.openxmlformats.org/wordprocessingml/2006/main">
+<w:styles xmlns:mc="http://schemas.openxmlformats.org/markup-compatibility/2006" xmlns:r="http://schemas.openxmlformats.org/officeDocument/2006/relationships" xmlns:w="http://schemas.openxmlformats.org/wordprocessingml/2006/main" xmlns:w14="http://schemas.microsoft.com/office/word/2010/wordml" mc:Ignorable="w14">
   <w:docDefaults>
     <w:rPrDefault>
       <w:rPr>
@@ -6387,7 +6351,6 @@
     <w:uiPriority w:val="99"/>
     <w:semiHidden/>
     <w:unhideWhenUsed/>
-    <w:qFormat/>
     <w:tblPr>
       <w:tblInd w:w="0" w:type="dxa"/>
       <w:tblCellMar>
@@ -6688,7 +6651,6 @@
     <w:uiPriority w:val="59"/>
     <w:rsid w:val="00B53C19"/>
     <w:tblPr>
-      <w:tblInd w:w="0" w:type="dxa"/>
       <w:tblBorders>
         <w:top w:val="single" w:sz="4" w:space="0" w:color="auto"/>
         <w:left w:val="single" w:sz="4" w:space="0" w:color="auto"/>
@@ -6697,12 +6659,6 @@
         <w:insideH w:val="single" w:sz="4" w:space="0" w:color="auto"/>
         <w:insideV w:val="single" w:sz="4" w:space="0" w:color="auto"/>
       </w:tblBorders>
-      <w:tblCellMar>
-        <w:top w:w="0" w:type="dxa"/>
-        <w:left w:w="108" w:type="dxa"/>
-        <w:bottom w:w="0" w:type="dxa"/>
-        <w:right w:w="108" w:type="dxa"/>
-      </w:tblCellMar>
     </w:tblPr>
   </w:style>
   <w:style w:type="table" w:styleId="MediumGrid3-Accent5">
@@ -6713,7 +6669,6 @@
     <w:tblPr>
       <w:tblStyleRowBandSize w:val="1"/>
       <w:tblStyleColBandSize w:val="1"/>
-      <w:tblInd w:w="0" w:type="dxa"/>
       <w:tblBorders>
         <w:top w:val="single" w:sz="8" w:space="0" w:color="FFFFFF" w:themeColor="background1"/>
         <w:left w:val="single" w:sz="8" w:space="0" w:color="FFFFFF" w:themeColor="background1"/>
@@ -6722,12 +6677,6 @@
         <w:insideH w:val="single" w:sz="6" w:space="0" w:color="FFFFFF" w:themeColor="background1"/>
         <w:insideV w:val="single" w:sz="6" w:space="0" w:color="FFFFFF" w:themeColor="background1"/>
       </w:tblBorders>
-      <w:tblCellMar>
-        <w:top w:w="0" w:type="dxa"/>
-        <w:left w:w="108" w:type="dxa"/>
-        <w:bottom w:w="0" w:type="dxa"/>
-        <w:right w:w="108" w:type="dxa"/>
-      </w:tblCellMar>
     </w:tblPr>
     <w:tcPr>
       <w:shd w:val="clear" w:color="auto" w:fill="D2EAF1" w:themeFill="accent5" w:themeFillTint="3F"/>
@@ -7392,7 +7341,6 @@
     <w:uiPriority w:val="59"/>
     <w:rsid w:val="00B53C19"/>
     <w:tblPr>
-      <w:tblInd w:w="0" w:type="dxa"/>
       <w:tblBorders>
         <w:top w:val="single" w:sz="4" w:space="0" w:color="auto"/>
         <w:left w:val="single" w:sz="4" w:space="0" w:color="auto"/>
@@ -7401,12 +7349,6 @@
         <w:insideH w:val="single" w:sz="4" w:space="0" w:color="auto"/>
         <w:insideV w:val="single" w:sz="4" w:space="0" w:color="auto"/>
       </w:tblBorders>
-      <w:tblCellMar>
-        <w:top w:w="0" w:type="dxa"/>
-        <w:left w:w="108" w:type="dxa"/>
-        <w:bottom w:w="0" w:type="dxa"/>
-        <w:right w:w="108" w:type="dxa"/>
-      </w:tblCellMar>
     </w:tblPr>
   </w:style>
   <w:style w:type="table" w:styleId="MediumGrid3-Accent5">
@@ -7417,7 +7359,6 @@
     <w:tblPr>
       <w:tblStyleRowBandSize w:val="1"/>
       <w:tblStyleColBandSize w:val="1"/>
-      <w:tblInd w:w="0" w:type="dxa"/>
       <w:tblBorders>
         <w:top w:val="single" w:sz="8" w:space="0" w:color="FFFFFF" w:themeColor="background1"/>
         <w:left w:val="single" w:sz="8" w:space="0" w:color="FFFFFF" w:themeColor="background1"/>
@@ -7426,12 +7367,6 @@
         <w:insideH w:val="single" w:sz="6" w:space="0" w:color="FFFFFF" w:themeColor="background1"/>
         <w:insideV w:val="single" w:sz="6" w:space="0" w:color="FFFFFF" w:themeColor="background1"/>
       </w:tblBorders>
-      <w:tblCellMar>
-        <w:top w:w="0" w:type="dxa"/>
-        <w:left w:w="108" w:type="dxa"/>
-        <w:bottom w:w="0" w:type="dxa"/>
-        <w:right w:w="108" w:type="dxa"/>
-      </w:tblCellMar>
     </w:tblPr>
     <w:tcPr>
       <w:shd w:val="clear" w:color="auto" w:fill="D2EAF1" w:themeFill="accent5" w:themeFillTint="3F"/>
@@ -7886,7 +7821,7 @@
 </file>
 
 <file path=customXml/itemProps1.xml><?xml version="1.0" encoding="utf-8"?>
-<ds:datastoreItem xmlns:ds="http://schemas.openxmlformats.org/officeDocument/2006/customXml" ds:itemID="{3CAD314F-5707-4DA8-9A1B-46B571B6F6C8}">
+<ds:datastoreItem xmlns:ds="http://schemas.openxmlformats.org/officeDocument/2006/customXml" ds:itemID="{CA213B4D-3A54-4AD6-9997-55641706B675}">
   <ds:schemaRefs>
     <ds:schemaRef ds:uri="http://schemas.openxmlformats.org/officeDocument/2006/bibliography"/>
   </ds:schemaRefs>

</xml_diff>